<commit_message>
Cleaned out the fluff. Got down to what's important in the details.
Got it down to one page too.
</commit_message>
<xml_diff>
--- a/Resume.docx
+++ b/Resume.docx
@@ -18,16 +18,16 @@
         <mc:AlternateContent>
           <mc:Choice Requires="wps">
             <w:drawing>
-              <wp:anchor distT="0" distB="0" distL="114300" distR="114300" simplePos="0" relativeHeight="251657728" behindDoc="0" locked="0" layoutInCell="1" allowOverlap="1">
+              <wp:anchor distT="0" distB="0" distL="114300" distR="114300" simplePos="0" relativeHeight="251657728" behindDoc="0" locked="0" layoutInCell="1" allowOverlap="1" wp14:anchorId="7977FAC1" wp14:editId="0ADBC643">
                 <wp:simplePos x="0" y="0"/>
                 <wp:positionH relativeFrom="column">
-                  <wp:posOffset>1369695</wp:posOffset>
+                  <wp:posOffset>1366284</wp:posOffset>
                 </wp:positionH>
                 <wp:positionV relativeFrom="paragraph">
-                  <wp:posOffset>-106045</wp:posOffset>
+                  <wp:posOffset>-104672</wp:posOffset>
                 </wp:positionV>
-                <wp:extent cx="4554855" cy="7848600"/>
-                <wp:effectExtent l="0" t="0" r="0" b="1270"/>
+                <wp:extent cx="4554855" cy="5837275"/>
+                <wp:effectExtent l="0" t="0" r="0" b="0"/>
                 <wp:wrapNone/>
                 <wp:docPr id="1" name="Text Box 2"/>
                 <wp:cNvGraphicFramePr>
@@ -42,7 +42,7 @@
                       <wps:spPr bwMode="auto">
                         <a:xfrm>
                           <a:off x="0" y="0"/>
-                          <a:ext cx="4554855" cy="7848600"/>
+                          <a:ext cx="4554855" cy="5837275"/>
                         </a:xfrm>
                         <a:prstGeom prst="rect">
                           <a:avLst/>
@@ -209,7 +209,65 @@
                                 <w:sz w:val="20"/>
                                 <w:szCs w:val="20"/>
                               </w:rPr>
-                              <w:t>Bug fixes, Improvements, and new features in publisher iOS Apps</w:t>
+                              <w:t xml:space="preserve">Rolled out </w:t>
+                            </w:r>
+                            <w:proofErr w:type="spellStart"/>
+                            <w:r>
+                              <w:rPr>
+                                <w:rFonts w:ascii="Palatino Linotype" w:hAnsi="Palatino Linotype" w:cs="Palatino Linotype"/>
+                                <w:sz w:val="20"/>
+                                <w:szCs w:val="20"/>
+                              </w:rPr>
+                              <w:t>bugfixes</w:t>
+                            </w:r>
+                            <w:proofErr w:type="spellEnd"/>
+                            <w:r>
+                              <w:rPr>
+                                <w:rFonts w:ascii="Palatino Linotype" w:hAnsi="Palatino Linotype" w:cs="Palatino Linotype"/>
+                                <w:sz w:val="20"/>
+                                <w:szCs w:val="20"/>
+                              </w:rPr>
+                              <w:t xml:space="preserve">, enhancements, and new features </w:t>
+                            </w:r>
+                            <w:r>
+                              <w:rPr>
+                                <w:rFonts w:ascii="Palatino Linotype" w:hAnsi="Palatino Linotype" w:cs="Palatino Linotype"/>
+                                <w:sz w:val="20"/>
+                                <w:szCs w:val="20"/>
+                              </w:rPr>
+                              <w:t xml:space="preserve"> in </w:t>
+                            </w:r>
+                            <w:r>
+                              <w:rPr>
+                                <w:rFonts w:ascii="Palatino Linotype" w:hAnsi="Palatino Linotype" w:cs="Palatino Linotype"/>
+                                <w:sz w:val="20"/>
+                                <w:szCs w:val="20"/>
+                              </w:rPr>
+                              <w:t>tablet</w:t>
+                            </w:r>
+                            <w:r>
+                              <w:rPr>
+                                <w:rFonts w:ascii="Palatino Linotype" w:hAnsi="Palatino Linotype" w:cs="Palatino Linotype"/>
+                                <w:sz w:val="20"/>
+                                <w:szCs w:val="20"/>
+                              </w:rPr>
+                              <w:t xml:space="preserve"> </w:t>
+                            </w:r>
+                            <w:r>
+                              <w:rPr>
+                                <w:rFonts w:ascii="Palatino Linotype" w:hAnsi="Palatino Linotype" w:cs="Palatino Linotype"/>
+                                <w:sz w:val="20"/>
+                                <w:szCs w:val="20"/>
+                              </w:rPr>
+                              <w:t>a</w:t>
+                            </w:r>
+                            <w:r>
+                              <w:rPr>
+                                <w:rFonts w:ascii="Palatino Linotype" w:hAnsi="Palatino Linotype" w:cs="Palatino Linotype"/>
+                                <w:sz w:val="20"/>
+                                <w:szCs w:val="20"/>
+                              </w:rPr>
+                              <w:t>pps</w:t>
                             </w:r>
                           </w:p>
                           <w:p>
@@ -230,28 +288,15 @@
                                 <w:sz w:val="20"/>
                                 <w:szCs w:val="20"/>
                               </w:rPr>
-                              <w:t>Built in-house iOS Utility Apps</w:t>
-                            </w:r>
-                          </w:p>
-                          <w:p>
-                            <w:pPr>
-                              <w:numPr>
-                                <w:ilvl w:val="0"/>
-                                <w:numId w:val="2"/>
-                              </w:numPr>
-                              <w:rPr>
-                                <w:rFonts w:ascii="Palatino Linotype" w:hAnsi="Palatino Linotype" w:cs="Palatino Linotype"/>
-                                <w:sz w:val="20"/>
-                                <w:szCs w:val="20"/>
-                              </w:rPr>
-                            </w:pPr>
-                            <w:r>
-                              <w:rPr>
-                                <w:rFonts w:ascii="Palatino Linotype" w:hAnsi="Palatino Linotype" w:cs="Palatino Linotype"/>
-                                <w:sz w:val="20"/>
-                                <w:szCs w:val="20"/>
-                              </w:rPr>
-                              <w:t xml:space="preserve">Developed PHP </w:t>
+                              <w:t xml:space="preserve">Built in-house </w:t>
+                            </w:r>
+                            <w:r>
+                              <w:rPr>
+                                <w:rFonts w:ascii="Palatino Linotype" w:hAnsi="Palatino Linotype" w:cs="Palatino Linotype"/>
+                                <w:sz w:val="20"/>
+                                <w:szCs w:val="20"/>
+                              </w:rPr>
+                              <w:t xml:space="preserve">utility apps for </w:t>
                             </w:r>
                             <w:proofErr w:type="spellStart"/>
                             <w:r>
@@ -260,163 +305,7 @@
                                 <w:sz w:val="20"/>
                                 <w:szCs w:val="20"/>
                               </w:rPr>
-                              <w:t>webapps</w:t>
-                            </w:r>
-                            <w:proofErr w:type="spellEnd"/>
-                            <w:r>
-                              <w:rPr>
-                                <w:rFonts w:ascii="Palatino Linotype" w:hAnsi="Palatino Linotype" w:cs="Palatino Linotype"/>
-                                <w:sz w:val="20"/>
-                                <w:szCs w:val="20"/>
-                              </w:rPr>
-                              <w:t xml:space="preserve"> for catalog publishers</w:t>
-                            </w:r>
-                          </w:p>
-                          <w:p>
-                            <w:pPr>
-                              <w:numPr>
-                                <w:ilvl w:val="0"/>
-                                <w:numId w:val="2"/>
-                              </w:numPr>
-                              <w:rPr>
-                                <w:rFonts w:ascii="Palatino Linotype" w:hAnsi="Palatino Linotype" w:cs="Palatino Linotype"/>
-                                <w:sz w:val="20"/>
-                                <w:szCs w:val="20"/>
-                              </w:rPr>
-                            </w:pPr>
-                            <w:r>
-                              <w:rPr>
-                                <w:rFonts w:ascii="Palatino Linotype" w:hAnsi="Palatino Linotype" w:cs="Palatino Linotype"/>
-                                <w:sz w:val="20"/>
-                                <w:szCs w:val="20"/>
-                              </w:rPr>
-                              <w:t>Created C# and Java in-house applications for production team</w:t>
-                            </w:r>
-                          </w:p>
-                          <w:p>
-                            <w:pPr>
-                              <w:numPr>
-                                <w:ilvl w:val="0"/>
-                                <w:numId w:val="2"/>
-                              </w:numPr>
-                              <w:rPr>
-                                <w:rFonts w:ascii="Palatino Linotype" w:hAnsi="Palatino Linotype" w:cs="Palatino Linotype"/>
-                                <w:sz w:val="20"/>
-                                <w:szCs w:val="20"/>
-                              </w:rPr>
-                            </w:pPr>
-                            <w:r>
-                              <w:rPr>
-                                <w:rFonts w:ascii="Palatino Linotype" w:hAnsi="Palatino Linotype" w:cs="Palatino Linotype"/>
-                                <w:sz w:val="20"/>
-                                <w:szCs w:val="20"/>
-                              </w:rPr>
-                              <w:t xml:space="preserve">Web development in HTML, CSS, JavaScript, </w:t>
-                            </w:r>
-                            <w:proofErr w:type="spellStart"/>
-                            <w:r>
-                              <w:rPr>
-                                <w:rFonts w:ascii="Palatino Linotype" w:hAnsi="Palatino Linotype" w:cs="Palatino Linotype"/>
-                                <w:sz w:val="20"/>
-                                <w:szCs w:val="20"/>
-                              </w:rPr>
-                              <w:t>jQuery</w:t>
-                            </w:r>
-                            <w:proofErr w:type="spellEnd"/>
-                            <w:r>
-                              <w:rPr>
-                                <w:rFonts w:ascii="Palatino Linotype" w:hAnsi="Palatino Linotype" w:cs="Palatino Linotype"/>
-                                <w:sz w:val="20"/>
-                                <w:szCs w:val="20"/>
-                              </w:rPr>
-                              <w:t>, GWT</w:t>
-                            </w:r>
-                          </w:p>
-                          <w:p>
-                            <w:pPr>
-                              <w:numPr>
-                                <w:ilvl w:val="0"/>
-                                <w:numId w:val="2"/>
-                              </w:numPr>
-                              <w:rPr>
-                                <w:rFonts w:ascii="Palatino Linotype" w:hAnsi="Palatino Linotype" w:cs="Palatino Linotype"/>
-                                <w:sz w:val="20"/>
-                                <w:szCs w:val="20"/>
-                              </w:rPr>
-                            </w:pPr>
-                            <w:r>
-                              <w:rPr>
-                                <w:rFonts w:ascii="Palatino Linotype" w:hAnsi="Palatino Linotype" w:cs="Palatino Linotype"/>
-                                <w:sz w:val="20"/>
-                                <w:szCs w:val="20"/>
-                              </w:rPr>
-                              <w:t xml:space="preserve">Excellent practice with HG, </w:t>
-                            </w:r>
-                            <w:proofErr w:type="spellStart"/>
-                            <w:r>
-                              <w:rPr>
-                                <w:rFonts w:ascii="Palatino Linotype" w:hAnsi="Palatino Linotype" w:cs="Palatino Linotype"/>
-                                <w:sz w:val="20"/>
-                                <w:szCs w:val="20"/>
-                              </w:rPr>
-                              <w:t>Git</w:t>
-                            </w:r>
-                            <w:proofErr w:type="spellEnd"/>
-                            <w:r>
-                              <w:rPr>
-                                <w:rFonts w:ascii="Palatino Linotype" w:hAnsi="Palatino Linotype" w:cs="Palatino Linotype"/>
-                                <w:sz w:val="20"/>
-                                <w:szCs w:val="20"/>
-                              </w:rPr>
-                              <w:t xml:space="preserve">, and </w:t>
-                            </w:r>
-                            <w:bookmarkStart w:id="0" w:name="_GoBack"/>
-                            <w:bookmarkEnd w:id="0"/>
-                            <w:r>
-                              <w:rPr>
-                                <w:rFonts w:ascii="Palatino Linotype" w:hAnsi="Palatino Linotype" w:cs="Palatino Linotype"/>
-                                <w:sz w:val="20"/>
-                                <w:szCs w:val="20"/>
-                              </w:rPr>
-                              <w:t>Crucible for Code Reviews</w:t>
-                            </w:r>
-                          </w:p>
-                          <w:p>
-                            <w:pPr>
-                              <w:numPr>
-                                <w:ilvl w:val="0"/>
-                                <w:numId w:val="2"/>
-                              </w:numPr>
-                              <w:rPr>
-                                <w:rFonts w:ascii="Palatino Linotype" w:hAnsi="Palatino Linotype" w:cs="Palatino Linotype"/>
-                                <w:sz w:val="20"/>
-                                <w:szCs w:val="20"/>
-                              </w:rPr>
-                            </w:pPr>
-                            <w:r>
-                              <w:rPr>
-                                <w:rFonts w:ascii="Palatino Linotype" w:hAnsi="Palatino Linotype" w:cs="Palatino Linotype"/>
-                                <w:sz w:val="20"/>
-                                <w:szCs w:val="20"/>
-                              </w:rPr>
-                              <w:t xml:space="preserve">Experience with </w:t>
-                            </w:r>
-                            <w:r>
-                              <w:rPr>
-                                <w:rFonts w:ascii="Palatino Linotype" w:hAnsi="Palatino Linotype" w:cs="Palatino Linotype"/>
-                                <w:sz w:val="20"/>
-                                <w:szCs w:val="20"/>
-                              </w:rPr>
-                              <w:t xml:space="preserve">Grails and </w:t>
-                            </w:r>
-                            <w:proofErr w:type="spellStart"/>
-                            <w:r>
-                              <w:rPr>
-                                <w:rFonts w:ascii="Palatino Linotype" w:hAnsi="Palatino Linotype" w:cs="Palatino Linotype"/>
-                                <w:sz w:val="20"/>
-                                <w:szCs w:val="20"/>
-                              </w:rPr>
-                              <w:t>Liferay</w:t>
+                              <w:t>iOS</w:t>
                             </w:r>
                             <w:proofErr w:type="spellEnd"/>
                           </w:p>
@@ -438,7 +327,141 @@
                                 <w:sz w:val="20"/>
                                 <w:szCs w:val="20"/>
                               </w:rPr>
-                              <w:t>Proficient with Adobe Photoshop/Fireworks/Acrobat</w:t>
+                              <w:t xml:space="preserve">Developed </w:t>
+                            </w:r>
+                            <w:proofErr w:type="spellStart"/>
+                            <w:r>
+                              <w:rPr>
+                                <w:rFonts w:ascii="Palatino Linotype" w:hAnsi="Palatino Linotype" w:cs="Palatino Linotype"/>
+                                <w:sz w:val="20"/>
+                                <w:szCs w:val="20"/>
+                              </w:rPr>
+                              <w:t>webapps</w:t>
+                            </w:r>
+                            <w:proofErr w:type="spellEnd"/>
+                            <w:r>
+                              <w:rPr>
+                                <w:rFonts w:ascii="Palatino Linotype" w:hAnsi="Palatino Linotype" w:cs="Palatino Linotype"/>
+                                <w:sz w:val="20"/>
+                                <w:szCs w:val="20"/>
+                              </w:rPr>
+                              <w:t xml:space="preserve"> for catalog publishers</w:t>
+                            </w:r>
+                            <w:r>
+                              <w:rPr>
+                                <w:rFonts w:ascii="Palatino Linotype" w:hAnsi="Palatino Linotype" w:cs="Palatino Linotype"/>
+                                <w:sz w:val="20"/>
+                                <w:szCs w:val="20"/>
+                              </w:rPr>
+                              <w:t xml:space="preserve"> to manage sale prices</w:t>
+                            </w:r>
+                          </w:p>
+                          <w:p>
+                            <w:pPr>
+                              <w:numPr>
+                                <w:ilvl w:val="0"/>
+                                <w:numId w:val="2"/>
+                              </w:numPr>
+                              <w:rPr>
+                                <w:rFonts w:ascii="Palatino Linotype" w:hAnsi="Palatino Linotype" w:cs="Palatino Linotype"/>
+                                <w:sz w:val="20"/>
+                                <w:szCs w:val="20"/>
+                              </w:rPr>
+                            </w:pPr>
+                            <w:r>
+                              <w:rPr>
+                                <w:rFonts w:ascii="Palatino Linotype" w:hAnsi="Palatino Linotype" w:cs="Palatino Linotype"/>
+                                <w:sz w:val="20"/>
+                                <w:szCs w:val="20"/>
+                              </w:rPr>
+                              <w:t xml:space="preserve">Created in-house </w:t>
+                            </w:r>
+                            <w:r>
+                              <w:rPr>
+                                <w:rFonts w:ascii="Palatino Linotype" w:hAnsi="Palatino Linotype" w:cs="Palatino Linotype"/>
+                                <w:sz w:val="20"/>
+                                <w:szCs w:val="20"/>
+                              </w:rPr>
+                              <w:t>apps</w:t>
+                            </w:r>
+                            <w:r>
+                              <w:rPr>
+                                <w:rFonts w:ascii="Palatino Linotype" w:hAnsi="Palatino Linotype" w:cs="Palatino Linotype"/>
+                                <w:sz w:val="20"/>
+                                <w:szCs w:val="20"/>
+                              </w:rPr>
+                              <w:t xml:space="preserve"> for production team</w:t>
+                            </w:r>
+                            <w:r>
+                              <w:rPr>
+                                <w:rFonts w:ascii="Palatino Linotype" w:hAnsi="Palatino Linotype" w:cs="Palatino Linotype"/>
+                                <w:sz w:val="20"/>
+                                <w:szCs w:val="20"/>
+                              </w:rPr>
+                              <w:t xml:space="preserve"> common tasks</w:t>
+                            </w:r>
+                          </w:p>
+                          <w:p>
+                            <w:pPr>
+                              <w:numPr>
+                                <w:ilvl w:val="0"/>
+                                <w:numId w:val="2"/>
+                              </w:numPr>
+                              <w:rPr>
+                                <w:rFonts w:ascii="Palatino Linotype" w:hAnsi="Palatino Linotype" w:cs="Palatino Linotype"/>
+                                <w:sz w:val="20"/>
+                                <w:szCs w:val="20"/>
+                              </w:rPr>
+                            </w:pPr>
+                            <w:r>
+                              <w:rPr>
+                                <w:rFonts w:ascii="Palatino Linotype" w:hAnsi="Palatino Linotype" w:cs="Palatino Linotype"/>
+                                <w:sz w:val="20"/>
+                                <w:szCs w:val="20"/>
+                              </w:rPr>
+                              <w:t>Familiarized</w:t>
+                            </w:r>
+                            <w:r>
+                              <w:rPr>
+                                <w:rFonts w:ascii="Palatino Linotype" w:hAnsi="Palatino Linotype" w:cs="Palatino Linotype"/>
+                                <w:sz w:val="20"/>
+                                <w:szCs w:val="20"/>
+                              </w:rPr>
+                              <w:t xml:space="preserve"> with HG, </w:t>
+                            </w:r>
+                            <w:proofErr w:type="spellStart"/>
+                            <w:r>
+                              <w:rPr>
+                                <w:rFonts w:ascii="Palatino Linotype" w:hAnsi="Palatino Linotype" w:cs="Palatino Linotype"/>
+                                <w:sz w:val="20"/>
+                                <w:szCs w:val="20"/>
+                              </w:rPr>
+                              <w:t>Git</w:t>
+                            </w:r>
+                            <w:proofErr w:type="spellEnd"/>
+                            <w:r>
+                              <w:rPr>
+                                <w:rFonts w:ascii="Palatino Linotype" w:hAnsi="Palatino Linotype" w:cs="Palatino Linotype"/>
+                                <w:sz w:val="20"/>
+                                <w:szCs w:val="20"/>
+                              </w:rPr>
+                              <w:t xml:space="preserve">, and </w:t>
+                            </w:r>
+                            <w:r>
+                              <w:rPr>
+                                <w:rFonts w:ascii="Palatino Linotype" w:hAnsi="Palatino Linotype" w:cs="Palatino Linotype"/>
+                                <w:sz w:val="20"/>
+                                <w:szCs w:val="20"/>
+                              </w:rPr>
+                              <w:t xml:space="preserve">Crucible for </w:t>
+                            </w:r>
+                            <w:r>
+                              <w:rPr>
+                                <w:rFonts w:ascii="Palatino Linotype" w:hAnsi="Palatino Linotype" w:cs="Palatino Linotype"/>
+                                <w:sz w:val="20"/>
+                                <w:szCs w:val="20"/>
+                              </w:rPr>
+                              <w:t>code reviews</w:t>
                             </w:r>
                           </w:p>
                           <w:p>
@@ -589,7 +612,15 @@
                                 <w:sz w:val="20"/>
                                 <w:szCs w:val="20"/>
                               </w:rPr>
-                              <w:t>Strong communication skills with publisher clients</w:t>
+                              <w:t>Developed strong</w:t>
+                            </w:r>
+                            <w:r>
+                              <w:rPr>
+                                <w:rFonts w:ascii="Palatino Linotype" w:hAnsi="Palatino Linotype" w:cs="Palatino Linotype"/>
+                                <w:sz w:val="20"/>
+                                <w:szCs w:val="20"/>
+                              </w:rPr>
+                              <w:t xml:space="preserve"> communication skills with publisher clients</w:t>
                             </w:r>
                           </w:p>
                           <w:p>
@@ -610,7 +641,7 @@
                                 <w:sz w:val="20"/>
                                 <w:szCs w:val="20"/>
                               </w:rPr>
-                              <w:t>Processed PDFs to SWF/JPG/PNG for digital editions</w:t>
+                              <w:t>Built applications to sanitize email lists</w:t>
                             </w:r>
                           </w:p>
                           <w:p>
@@ -631,17 +662,50 @@
                                 <w:sz w:val="20"/>
                                 <w:szCs w:val="20"/>
                               </w:rPr>
-                              <w:t>Worked within publisher production deadlines</w:t>
+                              <w:t>Processed PDFs to SWF/JPG/PNG for digital editions</w:t>
                             </w:r>
                           </w:p>
                           <w:p>
                             <w:pPr>
+                              <w:numPr>
+                                <w:ilvl w:val="0"/>
+                                <w:numId w:val="2"/>
+                              </w:numPr>
                               <w:rPr>
                                 <w:rFonts w:ascii="Palatino Linotype" w:hAnsi="Palatino Linotype" w:cs="Palatino Linotype"/>
                                 <w:sz w:val="20"/>
                                 <w:szCs w:val="20"/>
                               </w:rPr>
                             </w:pPr>
+                            <w:r>
+                              <w:rPr>
+                                <w:rFonts w:ascii="Palatino Linotype" w:hAnsi="Palatino Linotype" w:cs="Palatino Linotype"/>
+                                <w:sz w:val="20"/>
+                                <w:szCs w:val="20"/>
+                              </w:rPr>
+                              <w:t>Created new/updated web pages</w:t>
+                            </w:r>
+                          </w:p>
+                          <w:p>
+                            <w:pPr>
+                              <w:numPr>
+                                <w:ilvl w:val="0"/>
+                                <w:numId w:val="2"/>
+                              </w:numPr>
+                              <w:rPr>
+                                <w:rFonts w:ascii="Palatino Linotype" w:hAnsi="Palatino Linotype" w:cs="Palatino Linotype"/>
+                                <w:sz w:val="20"/>
+                                <w:szCs w:val="20"/>
+                              </w:rPr>
+                            </w:pPr>
+                            <w:r>
+                              <w:rPr>
+                                <w:rFonts w:ascii="Palatino Linotype" w:hAnsi="Palatino Linotype" w:cs="Palatino Linotype"/>
+                                <w:sz w:val="20"/>
+                                <w:szCs w:val="20"/>
+                              </w:rPr>
+                              <w:t>Proficient with Adobe Photoshop/Fireworks/Acrobat</w:t>
+                            </w:r>
                           </w:p>
                           <w:p>
                             <w:pPr>
@@ -793,15 +857,7 @@
                                 <w:sz w:val="20"/>
                                 <w:szCs w:val="20"/>
                               </w:rPr>
-                              <w:t>Professional</w:t>
-                            </w:r>
-                            <w:r>
-                              <w:rPr>
-                                <w:rFonts w:ascii="Palatino Linotype" w:hAnsi="Palatino Linotype" w:cs="Palatino Linotype"/>
-                                <w:sz w:val="20"/>
-                                <w:szCs w:val="20"/>
-                              </w:rPr>
-                              <w:t xml:space="preserve"> custom</w:t>
+                              <w:t>custom</w:t>
                             </w:r>
                             <w:r>
                               <w:rPr>
@@ -811,13 +867,23 @@
                               </w:rPr>
                               <w:t xml:space="preserve"> </w:t>
                             </w:r>
-                            <w:r>
-                              <w:rPr>
-                                <w:rFonts w:ascii="Palatino Linotype" w:hAnsi="Palatino Linotype" w:cs="Palatino Linotype"/>
-                                <w:sz w:val="20"/>
-                                <w:szCs w:val="20"/>
-                              </w:rPr>
-                              <w:t>WordPress theme</w:t>
+                            <w:proofErr w:type="spellStart"/>
+                            <w:r>
+                              <w:rPr>
+                                <w:rFonts w:ascii="Palatino Linotype" w:hAnsi="Palatino Linotype" w:cs="Palatino Linotype"/>
+                                <w:sz w:val="20"/>
+                                <w:szCs w:val="20"/>
+                              </w:rPr>
+                              <w:t>WordPress</w:t>
+                            </w:r>
+                            <w:proofErr w:type="spellEnd"/>
+                            <w:r>
+                              <w:rPr>
+                                <w:rFonts w:ascii="Palatino Linotype" w:hAnsi="Palatino Linotype" w:cs="Palatino Linotype"/>
+                                <w:sz w:val="20"/>
+                                <w:szCs w:val="20"/>
+                              </w:rPr>
+                              <w:t xml:space="preserve"> theme</w:t>
                             </w:r>
                             <w:r>
                               <w:rPr>
@@ -846,7 +912,7 @@
                                 <w:sz w:val="20"/>
                                 <w:szCs w:val="20"/>
                               </w:rPr>
-                              <w:t>Created custom PHP WordPress plugins</w:t>
+                              <w:t>Created custom plugins</w:t>
                             </w:r>
                           </w:p>
                           <w:p>
@@ -867,74 +933,8 @@
                                 <w:sz w:val="20"/>
                                 <w:szCs w:val="20"/>
                               </w:rPr>
-                              <w:t xml:space="preserve">Experience with </w:t>
-                            </w:r>
-                            <w:proofErr w:type="spellStart"/>
-                            <w:r>
-                              <w:rPr>
-                                <w:rFonts w:ascii="Palatino Linotype" w:hAnsi="Palatino Linotype" w:cs="Palatino Linotype"/>
-                                <w:sz w:val="20"/>
-                                <w:szCs w:val="20"/>
-                              </w:rPr>
-                              <w:t>jQuery</w:t>
-                            </w:r>
-                            <w:proofErr w:type="spellEnd"/>
-                            <w:r>
-                              <w:rPr>
-                                <w:rFonts w:ascii="Palatino Linotype" w:hAnsi="Palatino Linotype" w:cs="Palatino Linotype"/>
-                                <w:sz w:val="20"/>
-                                <w:szCs w:val="20"/>
-                              </w:rPr>
-                              <w:t xml:space="preserve"> UI and </w:t>
-                            </w:r>
-                            <w:proofErr w:type="spellStart"/>
-                            <w:r>
-                              <w:rPr>
-                                <w:rFonts w:ascii="Palatino Linotype" w:hAnsi="Palatino Linotype" w:cs="Palatino Linotype"/>
-                                <w:sz w:val="20"/>
-                                <w:szCs w:val="20"/>
-                              </w:rPr>
-                              <w:t>jQuery</w:t>
-                            </w:r>
-                            <w:proofErr w:type="spellEnd"/>
-                            <w:r>
-                              <w:rPr>
-                                <w:rFonts w:ascii="Palatino Linotype" w:hAnsi="Palatino Linotype" w:cs="Palatino Linotype"/>
-                                <w:sz w:val="20"/>
-                                <w:szCs w:val="20"/>
-                              </w:rPr>
-                              <w:t xml:space="preserve"> Mobile</w:t>
-                            </w:r>
-                          </w:p>
-                          <w:p>
-                            <w:pPr>
-                              <w:numPr>
-                                <w:ilvl w:val="0"/>
-                                <w:numId w:val="2"/>
-                              </w:numPr>
-                              <w:rPr>
-                                <w:rFonts w:ascii="Palatino Linotype" w:hAnsi="Palatino Linotype" w:cs="Palatino Linotype"/>
-                                <w:sz w:val="20"/>
-                                <w:szCs w:val="20"/>
-                              </w:rPr>
-                            </w:pPr>
-                            <w:r>
-                              <w:rPr>
-                                <w:rFonts w:ascii="Palatino Linotype" w:hAnsi="Palatino Linotype" w:cs="Palatino Linotype"/>
-                                <w:sz w:val="20"/>
-                                <w:szCs w:val="20"/>
-                              </w:rPr>
-                              <w:t>Designed relational MySQL databases</w:t>
-                            </w:r>
-                          </w:p>
-                          <w:p>
-                            <w:pPr>
-                              <w:rPr>
-                                <w:rFonts w:ascii="Palatino Linotype" w:hAnsi="Palatino Linotype" w:cs="Palatino Linotype"/>
-                                <w:sz w:val="20"/>
-                                <w:szCs w:val="20"/>
-                              </w:rPr>
-                            </w:pPr>
+                              <w:t>Designed relational databases</w:t>
+                            </w:r>
                           </w:p>
                           <w:p>
                             <w:pPr>
@@ -1033,21 +1033,41 @@
                             <w:pPr>
                               <w:rPr>
                                 <w:rFonts w:ascii="Palatino Linotype" w:hAnsi="Palatino Linotype" w:cs="Palatino Linotype"/>
+                                <w:sz w:val="20"/>
+                                <w:szCs w:val="20"/>
+                              </w:rPr>
+                            </w:pPr>
+                            <w:r>
+                              <w:rPr>
+                                <w:rFonts w:ascii="Palatino Linotype" w:hAnsi="Palatino Linotype" w:cs="Palatino Linotype"/>
                                 <w:b/>
                                 <w:bCs/>
                                 <w:sz w:val="20"/>
                                 <w:szCs w:val="20"/>
                               </w:rPr>
+                              <w:t>Loss Prevention Associate</w:t>
+                            </w:r>
+                          </w:p>
+                          <w:p>
+                            <w:pPr>
+                              <w:pStyle w:val="ListParagraph"/>
+                              <w:numPr>
+                                <w:ilvl w:val="0"/>
+                                <w:numId w:val="6"/>
+                              </w:numPr>
+                              <w:rPr>
+                                <w:rFonts w:ascii="Palatino Linotype" w:hAnsi="Palatino Linotype" w:cs="Palatino Linotype"/>
+                                <w:sz w:val="20"/>
+                                <w:szCs w:val="20"/>
+                              </w:rPr>
                             </w:pPr>
                             <w:r>
                               <w:rPr>
                                 <w:rFonts w:ascii="Palatino Linotype" w:hAnsi="Palatino Linotype" w:cs="Palatino Linotype"/>
-                                <w:b/>
-                                <w:bCs/>
-                                <w:sz w:val="20"/>
-                                <w:szCs w:val="20"/>
-                              </w:rPr>
-                              <w:t>Loss Prevention Associate</w:t>
+                                <w:sz w:val="20"/>
+                                <w:szCs w:val="20"/>
+                              </w:rPr>
+                              <w:t>Detected theft and detained shoplifters</w:t>
                             </w:r>
                           </w:p>
                           <w:p>
@@ -1068,7 +1088,7 @@
                                 <w:sz w:val="20"/>
                                 <w:szCs w:val="20"/>
                               </w:rPr>
-                              <w:t>Recovered over $3,000 in merchandise</w:t>
+                              <w:t>Strong report writing skills</w:t>
                             </w:r>
                           </w:p>
                           <w:p>
@@ -1089,59 +1109,8 @@
                                 <w:sz w:val="20"/>
                                 <w:szCs w:val="20"/>
                               </w:rPr>
-                              <w:t>Detected theft utilizing CCTV and detained shoplifters</w:t>
-                            </w:r>
-                          </w:p>
-                          <w:p>
-                            <w:pPr>
-                              <w:numPr>
-                                <w:ilvl w:val="0"/>
-                                <w:numId w:val="2"/>
-                              </w:numPr>
-                              <w:rPr>
-                                <w:rFonts w:ascii="Palatino Linotype" w:hAnsi="Palatino Linotype" w:cs="Palatino Linotype"/>
-                                <w:sz w:val="20"/>
-                                <w:szCs w:val="20"/>
-                              </w:rPr>
-                            </w:pPr>
-                            <w:r>
-                              <w:rPr>
-                                <w:rFonts w:ascii="Palatino Linotype" w:hAnsi="Palatino Linotype" w:cs="Palatino Linotype"/>
-                                <w:sz w:val="20"/>
-                                <w:szCs w:val="20"/>
-                              </w:rPr>
-                              <w:t>Strong report writing skills</w:t>
-                            </w:r>
-                          </w:p>
-                          <w:p>
-                            <w:pPr>
-                              <w:numPr>
-                                <w:ilvl w:val="0"/>
-                                <w:numId w:val="2"/>
-                              </w:numPr>
-                              <w:rPr>
-                                <w:rFonts w:ascii="Palatino Linotype" w:hAnsi="Palatino Linotype" w:cs="Palatino Linotype"/>
-                                <w:sz w:val="20"/>
-                                <w:szCs w:val="20"/>
-                              </w:rPr>
-                            </w:pPr>
-                            <w:r>
-                              <w:rPr>
-                                <w:rFonts w:ascii="Palatino Linotype" w:hAnsi="Palatino Linotype" w:cs="Palatino Linotype"/>
-                                <w:sz w:val="20"/>
-                                <w:szCs w:val="20"/>
-                              </w:rPr>
                               <w:t>Worked closely with law enforcement</w:t>
                             </w:r>
-                          </w:p>
-                          <w:p>
-                            <w:pPr>
-                              <w:rPr>
-                                <w:rFonts w:ascii="Palatino Linotype" w:hAnsi="Palatino Linotype" w:cs="Palatino Linotype"/>
-                                <w:sz w:val="20"/>
-                                <w:szCs w:val="20"/>
-                              </w:rPr>
-                            </w:pPr>
                           </w:p>
                           <w:p>
                             <w:pPr>
@@ -1283,52 +1252,23 @@
                                 <w:sz w:val="20"/>
                                 <w:szCs w:val="20"/>
                               </w:rPr>
-                              <w:t xml:space="preserve">y and security of customers and </w:t>
-                            </w:r>
-                            <w:r>
-                              <w:rPr>
-                                <w:rFonts w:ascii="Palatino Linotype" w:hAnsi="Palatino Linotype" w:cs="Palatino Linotype"/>
-                                <w:sz w:val="20"/>
-                                <w:szCs w:val="20"/>
-                              </w:rPr>
-                              <w:t>employees as well as minimizing theft and fraud</w:t>
-                            </w:r>
-                          </w:p>
-                          <w:p>
-                            <w:pPr>
-                              <w:numPr>
-                                <w:ilvl w:val="0"/>
-                                <w:numId w:val="5"/>
-                              </w:numPr>
-                              <w:rPr>
-                                <w:rFonts w:ascii="Palatino Linotype" w:hAnsi="Palatino Linotype" w:cs="Palatino Linotype"/>
-                                <w:sz w:val="20"/>
-                                <w:szCs w:val="20"/>
-                              </w:rPr>
-                            </w:pPr>
-                            <w:r>
-                              <w:rPr>
-                                <w:rFonts w:ascii="Palatino Linotype" w:hAnsi="Palatino Linotype" w:cs="Palatino Linotype"/>
-                                <w:sz w:val="20"/>
-                                <w:szCs w:val="20"/>
-                              </w:rPr>
-                              <w:t>Detected, investigated, and</w:t>
-                            </w:r>
-                            <w:r>
-                              <w:rPr>
-                                <w:rFonts w:ascii="Palatino Linotype" w:hAnsi="Palatino Linotype" w:cs="Palatino Linotype"/>
-                                <w:sz w:val="20"/>
-                                <w:szCs w:val="20"/>
-                              </w:rPr>
-                              <w:t xml:space="preserve"> resolved internal and external </w:t>
-                            </w:r>
-                            <w:r>
-                              <w:rPr>
-                                <w:rFonts w:ascii="Palatino Linotype" w:hAnsi="Palatino Linotype" w:cs="Palatino Linotype"/>
-                                <w:sz w:val="20"/>
-                                <w:szCs w:val="20"/>
-                              </w:rPr>
-                              <w:t>theft and fraud activity</w:t>
+                              <w:t xml:space="preserve">y </w:t>
+                            </w:r>
+                            <w:r>
+                              <w:rPr>
+                                <w:rFonts w:ascii="Palatino Linotype" w:hAnsi="Palatino Linotype" w:cs="Palatino Linotype"/>
+                                <w:sz w:val="20"/>
+                                <w:szCs w:val="20"/>
+                              </w:rPr>
+                              <w:t xml:space="preserve">of customers and </w:t>
+                            </w:r>
+                            <w:r>
+                              <w:rPr>
+                                <w:rFonts w:ascii="Palatino Linotype" w:hAnsi="Palatino Linotype" w:cs="Palatino Linotype"/>
+                                <w:sz w:val="20"/>
+                                <w:szCs w:val="20"/>
+                              </w:rPr>
+                              <w:t xml:space="preserve">employees </w:t>
                             </w:r>
                           </w:p>
                           <w:p>
@@ -1406,7 +1346,7 @@
                 <v:stroke joinstyle="miter"/>
                 <v:path gradientshapeok="t" o:connecttype="rect"/>
               </v:shapetype>
-              <v:shape id="Text Box 2" o:spid="_x0000_s1026" type="#_x0000_t202" style="position:absolute;margin-left:107.85pt;margin-top:-8.35pt;width:358.65pt;height:618pt;z-index:251657728;visibility:visible;mso-wrap-style:square;mso-width-percent:0;mso-height-percent:0;mso-wrap-distance-left:9pt;mso-wrap-distance-top:0;mso-wrap-distance-right:9pt;mso-wrap-distance-bottom:0;mso-position-horizontal:absolute;mso-position-horizontal-relative:text;mso-position-vertical:absolute;mso-position-vertical-relative:text;mso-width-percent:0;mso-height-percent:0;mso-width-relative:margin;mso-height-relative:margin;v-text-anchor:top" o:gfxdata="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" stroked="f">
+              <v:shape id="Text Box 2" o:spid="_x0000_s1026" type="#_x0000_t202" style="position:absolute;margin-left:107.6pt;margin-top:-8.25pt;width:358.65pt;height:459.65pt;z-index:251657728;visibility:visible;mso-wrap-style:square;mso-width-percent:0;mso-height-percent:0;mso-wrap-distance-left:9pt;mso-wrap-distance-top:0;mso-wrap-distance-right:9pt;mso-wrap-distance-bottom:0;mso-position-horizontal:absolute;mso-position-horizontal-relative:text;mso-position-vertical:absolute;mso-position-vertical-relative:text;mso-width-percent:0;mso-height-percent:0;mso-width-relative:margin;mso-height-relative:margin;v-text-anchor:top" o:gfxdata="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" stroked="f">
                 <v:textbox>
                   <w:txbxContent>
                     <w:tbl>
@@ -1550,7 +1490,65 @@
                           <w:sz w:val="20"/>
                           <w:szCs w:val="20"/>
                         </w:rPr>
-                        <w:t>Bug fixes, Improvements, and new features in publisher iOS Apps</w:t>
+                        <w:t xml:space="preserve">Rolled out </w:t>
+                      </w:r>
+                      <w:proofErr w:type="spellStart"/>
+                      <w:r>
+                        <w:rPr>
+                          <w:rFonts w:ascii="Palatino Linotype" w:hAnsi="Palatino Linotype" w:cs="Palatino Linotype"/>
+                          <w:sz w:val="20"/>
+                          <w:szCs w:val="20"/>
+                        </w:rPr>
+                        <w:t>bugfixes</w:t>
+                      </w:r>
+                      <w:proofErr w:type="spellEnd"/>
+                      <w:r>
+                        <w:rPr>
+                          <w:rFonts w:ascii="Palatino Linotype" w:hAnsi="Palatino Linotype" w:cs="Palatino Linotype"/>
+                          <w:sz w:val="20"/>
+                          <w:szCs w:val="20"/>
+                        </w:rPr>
+                        <w:t xml:space="preserve">, enhancements, and new features </w:t>
+                      </w:r>
+                      <w:r>
+                        <w:rPr>
+                          <w:rFonts w:ascii="Palatino Linotype" w:hAnsi="Palatino Linotype" w:cs="Palatino Linotype"/>
+                          <w:sz w:val="20"/>
+                          <w:szCs w:val="20"/>
+                        </w:rPr>
+                        <w:t xml:space="preserve"> in </w:t>
+                      </w:r>
+                      <w:r>
+                        <w:rPr>
+                          <w:rFonts w:ascii="Palatino Linotype" w:hAnsi="Palatino Linotype" w:cs="Palatino Linotype"/>
+                          <w:sz w:val="20"/>
+                          <w:szCs w:val="20"/>
+                        </w:rPr>
+                        <w:t>tablet</w:t>
+                      </w:r>
+                      <w:r>
+                        <w:rPr>
+                          <w:rFonts w:ascii="Palatino Linotype" w:hAnsi="Palatino Linotype" w:cs="Palatino Linotype"/>
+                          <w:sz w:val="20"/>
+                          <w:szCs w:val="20"/>
+                        </w:rPr>
+                        <w:t xml:space="preserve"> </w:t>
+                      </w:r>
+                      <w:r>
+                        <w:rPr>
+                          <w:rFonts w:ascii="Palatino Linotype" w:hAnsi="Palatino Linotype" w:cs="Palatino Linotype"/>
+                          <w:sz w:val="20"/>
+                          <w:szCs w:val="20"/>
+                        </w:rPr>
+                        <w:t>a</w:t>
+                      </w:r>
+                      <w:r>
+                        <w:rPr>
+                          <w:rFonts w:ascii="Palatino Linotype" w:hAnsi="Palatino Linotype" w:cs="Palatino Linotype"/>
+                          <w:sz w:val="20"/>
+                          <w:szCs w:val="20"/>
+                        </w:rPr>
+                        <w:t>pps</w:t>
                       </w:r>
                     </w:p>
                     <w:p>
@@ -1571,28 +1569,15 @@
                           <w:sz w:val="20"/>
                           <w:szCs w:val="20"/>
                         </w:rPr>
-                        <w:t>Built in-house iOS Utility Apps</w:t>
-                      </w:r>
-                    </w:p>
-                    <w:p>
-                      <w:pPr>
-                        <w:numPr>
-                          <w:ilvl w:val="0"/>
-                          <w:numId w:val="2"/>
-                        </w:numPr>
-                        <w:rPr>
-                          <w:rFonts w:ascii="Palatino Linotype" w:hAnsi="Palatino Linotype" w:cs="Palatino Linotype"/>
-                          <w:sz w:val="20"/>
-                          <w:szCs w:val="20"/>
-                        </w:rPr>
-                      </w:pPr>
-                      <w:r>
-                        <w:rPr>
-                          <w:rFonts w:ascii="Palatino Linotype" w:hAnsi="Palatino Linotype" w:cs="Palatino Linotype"/>
-                          <w:sz w:val="20"/>
-                          <w:szCs w:val="20"/>
-                        </w:rPr>
-                        <w:t xml:space="preserve">Developed PHP </w:t>
+                        <w:t xml:space="preserve">Built in-house </w:t>
+                      </w:r>
+                      <w:r>
+                        <w:rPr>
+                          <w:rFonts w:ascii="Palatino Linotype" w:hAnsi="Palatino Linotype" w:cs="Palatino Linotype"/>
+                          <w:sz w:val="20"/>
+                          <w:szCs w:val="20"/>
+                        </w:rPr>
+                        <w:t xml:space="preserve">utility apps for </w:t>
                       </w:r>
                       <w:proofErr w:type="spellStart"/>
                       <w:r>
@@ -1601,163 +1586,7 @@
                           <w:sz w:val="20"/>
                           <w:szCs w:val="20"/>
                         </w:rPr>
-                        <w:t>webapps</w:t>
-                      </w:r>
-                      <w:proofErr w:type="spellEnd"/>
-                      <w:r>
-                        <w:rPr>
-                          <w:rFonts w:ascii="Palatino Linotype" w:hAnsi="Palatino Linotype" w:cs="Palatino Linotype"/>
-                          <w:sz w:val="20"/>
-                          <w:szCs w:val="20"/>
-                        </w:rPr>
-                        <w:t xml:space="preserve"> for catalog publishers</w:t>
-                      </w:r>
-                    </w:p>
-                    <w:p>
-                      <w:pPr>
-                        <w:numPr>
-                          <w:ilvl w:val="0"/>
-                          <w:numId w:val="2"/>
-                        </w:numPr>
-                        <w:rPr>
-                          <w:rFonts w:ascii="Palatino Linotype" w:hAnsi="Palatino Linotype" w:cs="Palatino Linotype"/>
-                          <w:sz w:val="20"/>
-                          <w:szCs w:val="20"/>
-                        </w:rPr>
-                      </w:pPr>
-                      <w:r>
-                        <w:rPr>
-                          <w:rFonts w:ascii="Palatino Linotype" w:hAnsi="Palatino Linotype" w:cs="Palatino Linotype"/>
-                          <w:sz w:val="20"/>
-                          <w:szCs w:val="20"/>
-                        </w:rPr>
-                        <w:t>Created C# and Java in-house applications for production team</w:t>
-                      </w:r>
-                    </w:p>
-                    <w:p>
-                      <w:pPr>
-                        <w:numPr>
-                          <w:ilvl w:val="0"/>
-                          <w:numId w:val="2"/>
-                        </w:numPr>
-                        <w:rPr>
-                          <w:rFonts w:ascii="Palatino Linotype" w:hAnsi="Palatino Linotype" w:cs="Palatino Linotype"/>
-                          <w:sz w:val="20"/>
-                          <w:szCs w:val="20"/>
-                        </w:rPr>
-                      </w:pPr>
-                      <w:r>
-                        <w:rPr>
-                          <w:rFonts w:ascii="Palatino Linotype" w:hAnsi="Palatino Linotype" w:cs="Palatino Linotype"/>
-                          <w:sz w:val="20"/>
-                          <w:szCs w:val="20"/>
-                        </w:rPr>
-                        <w:t xml:space="preserve">Web development in HTML, CSS, JavaScript, </w:t>
-                      </w:r>
-                      <w:proofErr w:type="spellStart"/>
-                      <w:r>
-                        <w:rPr>
-                          <w:rFonts w:ascii="Palatino Linotype" w:hAnsi="Palatino Linotype" w:cs="Palatino Linotype"/>
-                          <w:sz w:val="20"/>
-                          <w:szCs w:val="20"/>
-                        </w:rPr>
-                        <w:t>jQuery</w:t>
-                      </w:r>
-                      <w:proofErr w:type="spellEnd"/>
-                      <w:r>
-                        <w:rPr>
-                          <w:rFonts w:ascii="Palatino Linotype" w:hAnsi="Palatino Linotype" w:cs="Palatino Linotype"/>
-                          <w:sz w:val="20"/>
-                          <w:szCs w:val="20"/>
-                        </w:rPr>
-                        <w:t>, GWT</w:t>
-                      </w:r>
-                    </w:p>
-                    <w:p>
-                      <w:pPr>
-                        <w:numPr>
-                          <w:ilvl w:val="0"/>
-                          <w:numId w:val="2"/>
-                        </w:numPr>
-                        <w:rPr>
-                          <w:rFonts w:ascii="Palatino Linotype" w:hAnsi="Palatino Linotype" w:cs="Palatino Linotype"/>
-                          <w:sz w:val="20"/>
-                          <w:szCs w:val="20"/>
-                        </w:rPr>
-                      </w:pPr>
-                      <w:r>
-                        <w:rPr>
-                          <w:rFonts w:ascii="Palatino Linotype" w:hAnsi="Palatino Linotype" w:cs="Palatino Linotype"/>
-                          <w:sz w:val="20"/>
-                          <w:szCs w:val="20"/>
-                        </w:rPr>
-                        <w:t xml:space="preserve">Excellent practice with HG, </w:t>
-                      </w:r>
-                      <w:proofErr w:type="spellStart"/>
-                      <w:r>
-                        <w:rPr>
-                          <w:rFonts w:ascii="Palatino Linotype" w:hAnsi="Palatino Linotype" w:cs="Palatino Linotype"/>
-                          <w:sz w:val="20"/>
-                          <w:szCs w:val="20"/>
-                        </w:rPr>
-                        <w:t>Git</w:t>
-                      </w:r>
-                      <w:proofErr w:type="spellEnd"/>
-                      <w:r>
-                        <w:rPr>
-                          <w:rFonts w:ascii="Palatino Linotype" w:hAnsi="Palatino Linotype" w:cs="Palatino Linotype"/>
-                          <w:sz w:val="20"/>
-                          <w:szCs w:val="20"/>
-                        </w:rPr>
-                        <w:t xml:space="preserve">, and </w:t>
-                      </w:r>
-                      <w:bookmarkStart w:id="1" w:name="_GoBack"/>
-                      <w:bookmarkEnd w:id="1"/>
-                      <w:r>
-                        <w:rPr>
-                          <w:rFonts w:ascii="Palatino Linotype" w:hAnsi="Palatino Linotype" w:cs="Palatino Linotype"/>
-                          <w:sz w:val="20"/>
-                          <w:szCs w:val="20"/>
-                        </w:rPr>
-                        <w:t>Crucible for Code Reviews</w:t>
-                      </w:r>
-                    </w:p>
-                    <w:p>
-                      <w:pPr>
-                        <w:numPr>
-                          <w:ilvl w:val="0"/>
-                          <w:numId w:val="2"/>
-                        </w:numPr>
-                        <w:rPr>
-                          <w:rFonts w:ascii="Palatino Linotype" w:hAnsi="Palatino Linotype" w:cs="Palatino Linotype"/>
-                          <w:sz w:val="20"/>
-                          <w:szCs w:val="20"/>
-                        </w:rPr>
-                      </w:pPr>
-                      <w:r>
-                        <w:rPr>
-                          <w:rFonts w:ascii="Palatino Linotype" w:hAnsi="Palatino Linotype" w:cs="Palatino Linotype"/>
-                          <w:sz w:val="20"/>
-                          <w:szCs w:val="20"/>
-                        </w:rPr>
-                        <w:t xml:space="preserve">Experience with </w:t>
-                      </w:r>
-                      <w:r>
-                        <w:rPr>
-                          <w:rFonts w:ascii="Palatino Linotype" w:hAnsi="Palatino Linotype" w:cs="Palatino Linotype"/>
-                          <w:sz w:val="20"/>
-                          <w:szCs w:val="20"/>
-                        </w:rPr>
-                        <w:t xml:space="preserve">Grails and </w:t>
-                      </w:r>
-                      <w:proofErr w:type="spellStart"/>
-                      <w:r>
-                        <w:rPr>
-                          <w:rFonts w:ascii="Palatino Linotype" w:hAnsi="Palatino Linotype" w:cs="Palatino Linotype"/>
-                          <w:sz w:val="20"/>
-                          <w:szCs w:val="20"/>
-                        </w:rPr>
-                        <w:t>Liferay</w:t>
+                        <w:t>iOS</w:t>
                       </w:r>
                       <w:proofErr w:type="spellEnd"/>
                     </w:p>
@@ -1779,7 +1608,141 @@
                           <w:sz w:val="20"/>
                           <w:szCs w:val="20"/>
                         </w:rPr>
-                        <w:t>Proficient with Adobe Photoshop/Fireworks/Acrobat</w:t>
+                        <w:t xml:space="preserve">Developed </w:t>
+                      </w:r>
+                      <w:proofErr w:type="spellStart"/>
+                      <w:r>
+                        <w:rPr>
+                          <w:rFonts w:ascii="Palatino Linotype" w:hAnsi="Palatino Linotype" w:cs="Palatino Linotype"/>
+                          <w:sz w:val="20"/>
+                          <w:szCs w:val="20"/>
+                        </w:rPr>
+                        <w:t>webapps</w:t>
+                      </w:r>
+                      <w:proofErr w:type="spellEnd"/>
+                      <w:r>
+                        <w:rPr>
+                          <w:rFonts w:ascii="Palatino Linotype" w:hAnsi="Palatino Linotype" w:cs="Palatino Linotype"/>
+                          <w:sz w:val="20"/>
+                          <w:szCs w:val="20"/>
+                        </w:rPr>
+                        <w:t xml:space="preserve"> for catalog publishers</w:t>
+                      </w:r>
+                      <w:r>
+                        <w:rPr>
+                          <w:rFonts w:ascii="Palatino Linotype" w:hAnsi="Palatino Linotype" w:cs="Palatino Linotype"/>
+                          <w:sz w:val="20"/>
+                          <w:szCs w:val="20"/>
+                        </w:rPr>
+                        <w:t xml:space="preserve"> to manage sale prices</w:t>
+                      </w:r>
+                    </w:p>
+                    <w:p>
+                      <w:pPr>
+                        <w:numPr>
+                          <w:ilvl w:val="0"/>
+                          <w:numId w:val="2"/>
+                        </w:numPr>
+                        <w:rPr>
+                          <w:rFonts w:ascii="Palatino Linotype" w:hAnsi="Palatino Linotype" w:cs="Palatino Linotype"/>
+                          <w:sz w:val="20"/>
+                          <w:szCs w:val="20"/>
+                        </w:rPr>
+                      </w:pPr>
+                      <w:r>
+                        <w:rPr>
+                          <w:rFonts w:ascii="Palatino Linotype" w:hAnsi="Palatino Linotype" w:cs="Palatino Linotype"/>
+                          <w:sz w:val="20"/>
+                          <w:szCs w:val="20"/>
+                        </w:rPr>
+                        <w:t xml:space="preserve">Created in-house </w:t>
+                      </w:r>
+                      <w:r>
+                        <w:rPr>
+                          <w:rFonts w:ascii="Palatino Linotype" w:hAnsi="Palatino Linotype" w:cs="Palatino Linotype"/>
+                          <w:sz w:val="20"/>
+                          <w:szCs w:val="20"/>
+                        </w:rPr>
+                        <w:t>apps</w:t>
+                      </w:r>
+                      <w:r>
+                        <w:rPr>
+                          <w:rFonts w:ascii="Palatino Linotype" w:hAnsi="Palatino Linotype" w:cs="Palatino Linotype"/>
+                          <w:sz w:val="20"/>
+                          <w:szCs w:val="20"/>
+                        </w:rPr>
+                        <w:t xml:space="preserve"> for production team</w:t>
+                      </w:r>
+                      <w:r>
+                        <w:rPr>
+                          <w:rFonts w:ascii="Palatino Linotype" w:hAnsi="Palatino Linotype" w:cs="Palatino Linotype"/>
+                          <w:sz w:val="20"/>
+                          <w:szCs w:val="20"/>
+                        </w:rPr>
+                        <w:t xml:space="preserve"> common tasks</w:t>
+                      </w:r>
+                    </w:p>
+                    <w:p>
+                      <w:pPr>
+                        <w:numPr>
+                          <w:ilvl w:val="0"/>
+                          <w:numId w:val="2"/>
+                        </w:numPr>
+                        <w:rPr>
+                          <w:rFonts w:ascii="Palatino Linotype" w:hAnsi="Palatino Linotype" w:cs="Palatino Linotype"/>
+                          <w:sz w:val="20"/>
+                          <w:szCs w:val="20"/>
+                        </w:rPr>
+                      </w:pPr>
+                      <w:r>
+                        <w:rPr>
+                          <w:rFonts w:ascii="Palatino Linotype" w:hAnsi="Palatino Linotype" w:cs="Palatino Linotype"/>
+                          <w:sz w:val="20"/>
+                          <w:szCs w:val="20"/>
+                        </w:rPr>
+                        <w:t>Familiarized</w:t>
+                      </w:r>
+                      <w:r>
+                        <w:rPr>
+                          <w:rFonts w:ascii="Palatino Linotype" w:hAnsi="Palatino Linotype" w:cs="Palatino Linotype"/>
+                          <w:sz w:val="20"/>
+                          <w:szCs w:val="20"/>
+                        </w:rPr>
+                        <w:t xml:space="preserve"> with HG, </w:t>
+                      </w:r>
+                      <w:proofErr w:type="spellStart"/>
+                      <w:r>
+                        <w:rPr>
+                          <w:rFonts w:ascii="Palatino Linotype" w:hAnsi="Palatino Linotype" w:cs="Palatino Linotype"/>
+                          <w:sz w:val="20"/>
+                          <w:szCs w:val="20"/>
+                        </w:rPr>
+                        <w:t>Git</w:t>
+                      </w:r>
+                      <w:proofErr w:type="spellEnd"/>
+                      <w:r>
+                        <w:rPr>
+                          <w:rFonts w:ascii="Palatino Linotype" w:hAnsi="Palatino Linotype" w:cs="Palatino Linotype"/>
+                          <w:sz w:val="20"/>
+                          <w:szCs w:val="20"/>
+                        </w:rPr>
+                        <w:t xml:space="preserve">, and </w:t>
+                      </w:r>
+                      <w:r>
+                        <w:rPr>
+                          <w:rFonts w:ascii="Palatino Linotype" w:hAnsi="Palatino Linotype" w:cs="Palatino Linotype"/>
+                          <w:sz w:val="20"/>
+                          <w:szCs w:val="20"/>
+                        </w:rPr>
+                        <w:t xml:space="preserve">Crucible for </w:t>
+                      </w:r>
+                      <w:r>
+                        <w:rPr>
+                          <w:rFonts w:ascii="Palatino Linotype" w:hAnsi="Palatino Linotype" w:cs="Palatino Linotype"/>
+                          <w:sz w:val="20"/>
+                          <w:szCs w:val="20"/>
+                        </w:rPr>
+                        <w:t>code reviews</w:t>
                       </w:r>
                     </w:p>
                     <w:p>
@@ -1930,7 +1893,15 @@
                           <w:sz w:val="20"/>
                           <w:szCs w:val="20"/>
                         </w:rPr>
-                        <w:t>Strong communication skills with publisher clients</w:t>
+                        <w:t>Developed strong</w:t>
+                      </w:r>
+                      <w:r>
+                        <w:rPr>
+                          <w:rFonts w:ascii="Palatino Linotype" w:hAnsi="Palatino Linotype" w:cs="Palatino Linotype"/>
+                          <w:sz w:val="20"/>
+                          <w:szCs w:val="20"/>
+                        </w:rPr>
+                        <w:t xml:space="preserve"> communication skills with publisher clients</w:t>
                       </w:r>
                     </w:p>
                     <w:p>
@@ -1951,7 +1922,7 @@
                           <w:sz w:val="20"/>
                           <w:szCs w:val="20"/>
                         </w:rPr>
-                        <w:t>Processed PDFs to SWF/JPG/PNG for digital editions</w:t>
+                        <w:t>Built applications to sanitize email lists</w:t>
                       </w:r>
                     </w:p>
                     <w:p>
@@ -1972,17 +1943,50 @@
                           <w:sz w:val="20"/>
                           <w:szCs w:val="20"/>
                         </w:rPr>
-                        <w:t>Worked within publisher production deadlines</w:t>
+                        <w:t>Processed PDFs to SWF/JPG/PNG for digital editions</w:t>
                       </w:r>
                     </w:p>
                     <w:p>
                       <w:pPr>
+                        <w:numPr>
+                          <w:ilvl w:val="0"/>
+                          <w:numId w:val="2"/>
+                        </w:numPr>
                         <w:rPr>
                           <w:rFonts w:ascii="Palatino Linotype" w:hAnsi="Palatino Linotype" w:cs="Palatino Linotype"/>
                           <w:sz w:val="20"/>
                           <w:szCs w:val="20"/>
                         </w:rPr>
                       </w:pPr>
+                      <w:r>
+                        <w:rPr>
+                          <w:rFonts w:ascii="Palatino Linotype" w:hAnsi="Palatino Linotype" w:cs="Palatino Linotype"/>
+                          <w:sz w:val="20"/>
+                          <w:szCs w:val="20"/>
+                        </w:rPr>
+                        <w:t>Created new/updated web pages</w:t>
+                      </w:r>
+                    </w:p>
+                    <w:p>
+                      <w:pPr>
+                        <w:numPr>
+                          <w:ilvl w:val="0"/>
+                          <w:numId w:val="2"/>
+                        </w:numPr>
+                        <w:rPr>
+                          <w:rFonts w:ascii="Palatino Linotype" w:hAnsi="Palatino Linotype" w:cs="Palatino Linotype"/>
+                          <w:sz w:val="20"/>
+                          <w:szCs w:val="20"/>
+                        </w:rPr>
+                      </w:pPr>
+                      <w:r>
+                        <w:rPr>
+                          <w:rFonts w:ascii="Palatino Linotype" w:hAnsi="Palatino Linotype" w:cs="Palatino Linotype"/>
+                          <w:sz w:val="20"/>
+                          <w:szCs w:val="20"/>
+                        </w:rPr>
+                        <w:t>Proficient with Adobe Photoshop/Fireworks/Acrobat</w:t>
+                      </w:r>
                     </w:p>
                     <w:p>
                       <w:pPr>
@@ -2134,15 +2138,7 @@
                           <w:sz w:val="20"/>
                           <w:szCs w:val="20"/>
                         </w:rPr>
-                        <w:t>Professional</w:t>
-                      </w:r>
-                      <w:r>
-                        <w:rPr>
-                          <w:rFonts w:ascii="Palatino Linotype" w:hAnsi="Palatino Linotype" w:cs="Palatino Linotype"/>
-                          <w:sz w:val="20"/>
-                          <w:szCs w:val="20"/>
-                        </w:rPr>
-                        <w:t xml:space="preserve"> custom</w:t>
+                        <w:t>custom</w:t>
                       </w:r>
                       <w:r>
                         <w:rPr>
@@ -2152,13 +2148,23 @@
                         </w:rPr>
                         <w:t xml:space="preserve"> </w:t>
                       </w:r>
-                      <w:r>
-                        <w:rPr>
-                          <w:rFonts w:ascii="Palatino Linotype" w:hAnsi="Palatino Linotype" w:cs="Palatino Linotype"/>
-                          <w:sz w:val="20"/>
-                          <w:szCs w:val="20"/>
-                        </w:rPr>
-                        <w:t>WordPress theme</w:t>
+                      <w:proofErr w:type="spellStart"/>
+                      <w:r>
+                        <w:rPr>
+                          <w:rFonts w:ascii="Palatino Linotype" w:hAnsi="Palatino Linotype" w:cs="Palatino Linotype"/>
+                          <w:sz w:val="20"/>
+                          <w:szCs w:val="20"/>
+                        </w:rPr>
+                        <w:t>WordPress</w:t>
+                      </w:r>
+                      <w:proofErr w:type="spellEnd"/>
+                      <w:r>
+                        <w:rPr>
+                          <w:rFonts w:ascii="Palatino Linotype" w:hAnsi="Palatino Linotype" w:cs="Palatino Linotype"/>
+                          <w:sz w:val="20"/>
+                          <w:szCs w:val="20"/>
+                        </w:rPr>
+                        <w:t xml:space="preserve"> theme</w:t>
                       </w:r>
                       <w:r>
                         <w:rPr>
@@ -2187,7 +2193,7 @@
                           <w:sz w:val="20"/>
                           <w:szCs w:val="20"/>
                         </w:rPr>
-                        <w:t>Created custom PHP WordPress plugins</w:t>
+                        <w:t>Created custom plugins</w:t>
                       </w:r>
                     </w:p>
                     <w:p>
@@ -2208,74 +2214,8 @@
                           <w:sz w:val="20"/>
                           <w:szCs w:val="20"/>
                         </w:rPr>
-                        <w:t xml:space="preserve">Experience with </w:t>
-                      </w:r>
-                      <w:proofErr w:type="spellStart"/>
-                      <w:r>
-                        <w:rPr>
-                          <w:rFonts w:ascii="Palatino Linotype" w:hAnsi="Palatino Linotype" w:cs="Palatino Linotype"/>
-                          <w:sz w:val="20"/>
-                          <w:szCs w:val="20"/>
-                        </w:rPr>
-                        <w:t>jQuery</w:t>
-                      </w:r>
-                      <w:proofErr w:type="spellEnd"/>
-                      <w:r>
-                        <w:rPr>
-                          <w:rFonts w:ascii="Palatino Linotype" w:hAnsi="Palatino Linotype" w:cs="Palatino Linotype"/>
-                          <w:sz w:val="20"/>
-                          <w:szCs w:val="20"/>
-                        </w:rPr>
-                        <w:t xml:space="preserve"> UI and </w:t>
-                      </w:r>
-                      <w:proofErr w:type="spellStart"/>
-                      <w:r>
-                        <w:rPr>
-                          <w:rFonts w:ascii="Palatino Linotype" w:hAnsi="Palatino Linotype" w:cs="Palatino Linotype"/>
-                          <w:sz w:val="20"/>
-                          <w:szCs w:val="20"/>
-                        </w:rPr>
-                        <w:t>jQuery</w:t>
-                      </w:r>
-                      <w:proofErr w:type="spellEnd"/>
-                      <w:r>
-                        <w:rPr>
-                          <w:rFonts w:ascii="Palatino Linotype" w:hAnsi="Palatino Linotype" w:cs="Palatino Linotype"/>
-                          <w:sz w:val="20"/>
-                          <w:szCs w:val="20"/>
-                        </w:rPr>
-                        <w:t xml:space="preserve"> Mobile</w:t>
-                      </w:r>
-                    </w:p>
-                    <w:p>
-                      <w:pPr>
-                        <w:numPr>
-                          <w:ilvl w:val="0"/>
-                          <w:numId w:val="2"/>
-                        </w:numPr>
-                        <w:rPr>
-                          <w:rFonts w:ascii="Palatino Linotype" w:hAnsi="Palatino Linotype" w:cs="Palatino Linotype"/>
-                          <w:sz w:val="20"/>
-                          <w:szCs w:val="20"/>
-                        </w:rPr>
-                      </w:pPr>
-                      <w:r>
-                        <w:rPr>
-                          <w:rFonts w:ascii="Palatino Linotype" w:hAnsi="Palatino Linotype" w:cs="Palatino Linotype"/>
-                          <w:sz w:val="20"/>
-                          <w:szCs w:val="20"/>
-                        </w:rPr>
-                        <w:t>Designed relational MySQL databases</w:t>
-                      </w:r>
-                    </w:p>
-                    <w:p>
-                      <w:pPr>
-                        <w:rPr>
-                          <w:rFonts w:ascii="Palatino Linotype" w:hAnsi="Palatino Linotype" w:cs="Palatino Linotype"/>
-                          <w:sz w:val="20"/>
-                          <w:szCs w:val="20"/>
-                        </w:rPr>
-                      </w:pPr>
+                        <w:t>Designed relational databases</w:t>
+                      </w:r>
                     </w:p>
                     <w:p>
                       <w:pPr>
@@ -2374,21 +2314,41 @@
                       <w:pPr>
                         <w:rPr>
                           <w:rFonts w:ascii="Palatino Linotype" w:hAnsi="Palatino Linotype" w:cs="Palatino Linotype"/>
+                          <w:sz w:val="20"/>
+                          <w:szCs w:val="20"/>
+                        </w:rPr>
+                      </w:pPr>
+                      <w:r>
+                        <w:rPr>
+                          <w:rFonts w:ascii="Palatino Linotype" w:hAnsi="Palatino Linotype" w:cs="Palatino Linotype"/>
                           <w:b/>
                           <w:bCs/>
                           <w:sz w:val="20"/>
                           <w:szCs w:val="20"/>
                         </w:rPr>
+                        <w:t>Loss Prevention Associate</w:t>
+                      </w:r>
+                    </w:p>
+                    <w:p>
+                      <w:pPr>
+                        <w:pStyle w:val="ListParagraph"/>
+                        <w:numPr>
+                          <w:ilvl w:val="0"/>
+                          <w:numId w:val="6"/>
+                        </w:numPr>
+                        <w:rPr>
+                          <w:rFonts w:ascii="Palatino Linotype" w:hAnsi="Palatino Linotype" w:cs="Palatino Linotype"/>
+                          <w:sz w:val="20"/>
+                          <w:szCs w:val="20"/>
+                        </w:rPr>
                       </w:pPr>
                       <w:r>
                         <w:rPr>
                           <w:rFonts w:ascii="Palatino Linotype" w:hAnsi="Palatino Linotype" w:cs="Palatino Linotype"/>
-                          <w:b/>
-                          <w:bCs/>
-                          <w:sz w:val="20"/>
-                          <w:szCs w:val="20"/>
-                        </w:rPr>
-                        <w:t>Loss Prevention Associate</w:t>
+                          <w:sz w:val="20"/>
+                          <w:szCs w:val="20"/>
+                        </w:rPr>
+                        <w:t>Detected theft and detained shoplifters</w:t>
                       </w:r>
                     </w:p>
                     <w:p>
@@ -2409,7 +2369,7 @@
                           <w:sz w:val="20"/>
                           <w:szCs w:val="20"/>
                         </w:rPr>
-                        <w:t>Recovered over $3,000 in merchandise</w:t>
+                        <w:t>Strong report writing skills</w:t>
                       </w:r>
                     </w:p>
                     <w:p>
@@ -2430,59 +2390,8 @@
                           <w:sz w:val="20"/>
                           <w:szCs w:val="20"/>
                         </w:rPr>
-                        <w:t>Detected theft utilizing CCTV and detained shoplifters</w:t>
-                      </w:r>
-                    </w:p>
-                    <w:p>
-                      <w:pPr>
-                        <w:numPr>
-                          <w:ilvl w:val="0"/>
-                          <w:numId w:val="2"/>
-                        </w:numPr>
-                        <w:rPr>
-                          <w:rFonts w:ascii="Palatino Linotype" w:hAnsi="Palatino Linotype" w:cs="Palatino Linotype"/>
-                          <w:sz w:val="20"/>
-                          <w:szCs w:val="20"/>
-                        </w:rPr>
-                      </w:pPr>
-                      <w:r>
-                        <w:rPr>
-                          <w:rFonts w:ascii="Palatino Linotype" w:hAnsi="Palatino Linotype" w:cs="Palatino Linotype"/>
-                          <w:sz w:val="20"/>
-                          <w:szCs w:val="20"/>
-                        </w:rPr>
-                        <w:t>Strong report writing skills</w:t>
-                      </w:r>
-                    </w:p>
-                    <w:p>
-                      <w:pPr>
-                        <w:numPr>
-                          <w:ilvl w:val="0"/>
-                          <w:numId w:val="2"/>
-                        </w:numPr>
-                        <w:rPr>
-                          <w:rFonts w:ascii="Palatino Linotype" w:hAnsi="Palatino Linotype" w:cs="Palatino Linotype"/>
-                          <w:sz w:val="20"/>
-                          <w:szCs w:val="20"/>
-                        </w:rPr>
-                      </w:pPr>
-                      <w:r>
-                        <w:rPr>
-                          <w:rFonts w:ascii="Palatino Linotype" w:hAnsi="Palatino Linotype" w:cs="Palatino Linotype"/>
-                          <w:sz w:val="20"/>
-                          <w:szCs w:val="20"/>
-                        </w:rPr>
                         <w:t>Worked closely with law enforcement</w:t>
                       </w:r>
-                    </w:p>
-                    <w:p>
-                      <w:pPr>
-                        <w:rPr>
-                          <w:rFonts w:ascii="Palatino Linotype" w:hAnsi="Palatino Linotype" w:cs="Palatino Linotype"/>
-                          <w:sz w:val="20"/>
-                          <w:szCs w:val="20"/>
-                        </w:rPr>
-                      </w:pPr>
                     </w:p>
                     <w:p>
                       <w:pPr>
@@ -2624,52 +2533,23 @@
                           <w:sz w:val="20"/>
                           <w:szCs w:val="20"/>
                         </w:rPr>
-                        <w:t xml:space="preserve">y and security of customers and </w:t>
-                      </w:r>
-                      <w:r>
-                        <w:rPr>
-                          <w:rFonts w:ascii="Palatino Linotype" w:hAnsi="Palatino Linotype" w:cs="Palatino Linotype"/>
-                          <w:sz w:val="20"/>
-                          <w:szCs w:val="20"/>
-                        </w:rPr>
-                        <w:t>employees as well as minimizing theft and fraud</w:t>
-                      </w:r>
-                    </w:p>
-                    <w:p>
-                      <w:pPr>
-                        <w:numPr>
-                          <w:ilvl w:val="0"/>
-                          <w:numId w:val="5"/>
-                        </w:numPr>
-                        <w:rPr>
-                          <w:rFonts w:ascii="Palatino Linotype" w:hAnsi="Palatino Linotype" w:cs="Palatino Linotype"/>
-                          <w:sz w:val="20"/>
-                          <w:szCs w:val="20"/>
-                        </w:rPr>
-                      </w:pPr>
-                      <w:r>
-                        <w:rPr>
-                          <w:rFonts w:ascii="Palatino Linotype" w:hAnsi="Palatino Linotype" w:cs="Palatino Linotype"/>
-                          <w:sz w:val="20"/>
-                          <w:szCs w:val="20"/>
-                        </w:rPr>
-                        <w:t>Detected, investigated, and</w:t>
-                      </w:r>
-                      <w:r>
-                        <w:rPr>
-                          <w:rFonts w:ascii="Palatino Linotype" w:hAnsi="Palatino Linotype" w:cs="Palatino Linotype"/>
-                          <w:sz w:val="20"/>
-                          <w:szCs w:val="20"/>
-                        </w:rPr>
-                        <w:t xml:space="preserve"> resolved internal and external </w:t>
-                      </w:r>
-                      <w:r>
-                        <w:rPr>
-                          <w:rFonts w:ascii="Palatino Linotype" w:hAnsi="Palatino Linotype" w:cs="Palatino Linotype"/>
-                          <w:sz w:val="20"/>
-                          <w:szCs w:val="20"/>
-                        </w:rPr>
-                        <w:t>theft and fraud activity</w:t>
+                        <w:t xml:space="preserve">y </w:t>
+                      </w:r>
+                      <w:r>
+                        <w:rPr>
+                          <w:rFonts w:ascii="Palatino Linotype" w:hAnsi="Palatino Linotype" w:cs="Palatino Linotype"/>
+                          <w:sz w:val="20"/>
+                          <w:szCs w:val="20"/>
+                        </w:rPr>
+                        <w:t xml:space="preserve">of customers and </w:t>
+                      </w:r>
+                      <w:r>
+                        <w:rPr>
+                          <w:rFonts w:ascii="Palatino Linotype" w:hAnsi="Palatino Linotype" w:cs="Palatino Linotype"/>
+                          <w:sz w:val="20"/>
+                          <w:szCs w:val="20"/>
+                        </w:rPr>
+                        <w:t xml:space="preserve">employees </w:t>
                       </w:r>
                     </w:p>
                     <w:p>
@@ -2743,117 +2623,9 @@
     <w:p>
       <w:pPr>
         <w:rPr>
-          <w:rFonts w:ascii="Kartika" w:hAnsi="Kartika" w:cs="Kartika"/>
+          <w:rFonts w:ascii="Calibri" w:hAnsi="Calibri" w:cs="Calibri"/>
           <w:sz w:val="40"/>
           <w:szCs w:val="40"/>
-        </w:rPr>
-      </w:pPr>
-    </w:p>
-    <w:p>
-      <w:pPr>
-        <w:rPr>
-          <w:rFonts w:ascii="Kartika" w:hAnsi="Kartika" w:cs="Kartika"/>
-          <w:sz w:val="40"/>
-          <w:szCs w:val="40"/>
-        </w:rPr>
-      </w:pPr>
-    </w:p>
-    <w:p>
-      <w:pPr>
-        <w:rPr>
-          <w:rFonts w:ascii="Kartika" w:hAnsi="Kartika" w:cs="Kartika"/>
-          <w:sz w:val="40"/>
-          <w:szCs w:val="40"/>
-        </w:rPr>
-      </w:pPr>
-    </w:p>
-    <w:p>
-      <w:pPr>
-        <w:rPr>
-          <w:rFonts w:ascii="Kartika" w:hAnsi="Kartika" w:cs="Kartika"/>
-          <w:sz w:val="40"/>
-          <w:szCs w:val="40"/>
-        </w:rPr>
-      </w:pPr>
-    </w:p>
-    <w:p>
-      <w:pPr>
-        <w:rPr>
-          <w:rFonts w:ascii="Kartika" w:hAnsi="Kartika" w:cs="Kartika"/>
-          <w:sz w:val="40"/>
-          <w:szCs w:val="40"/>
-        </w:rPr>
-      </w:pPr>
-    </w:p>
-    <w:p>
-      <w:pPr>
-        <w:rPr>
-          <w:rFonts w:ascii="Kartika" w:hAnsi="Kartika" w:cs="Kartika"/>
-          <w:sz w:val="40"/>
-          <w:szCs w:val="40"/>
-        </w:rPr>
-      </w:pPr>
-    </w:p>
-    <w:p>
-      <w:pPr>
-        <w:rPr>
-          <w:rFonts w:ascii="Kartika" w:hAnsi="Kartika" w:cs="Kartika"/>
-          <w:sz w:val="40"/>
-          <w:szCs w:val="40"/>
-        </w:rPr>
-      </w:pPr>
-    </w:p>
-    <w:p>
-      <w:pPr>
-        <w:rPr>
-          <w:rFonts w:ascii="Kartika" w:hAnsi="Kartika" w:cs="Kartika"/>
-          <w:sz w:val="40"/>
-          <w:szCs w:val="40"/>
-        </w:rPr>
-      </w:pPr>
-    </w:p>
-    <w:p>
-      <w:pPr>
-        <w:rPr>
-          <w:rFonts w:ascii="Kartika" w:hAnsi="Kartika" w:cs="Kartika"/>
-          <w:sz w:val="40"/>
-          <w:szCs w:val="40"/>
-        </w:rPr>
-      </w:pPr>
-    </w:p>
-    <w:p>
-      <w:pPr>
-        <w:rPr>
-          <w:rFonts w:ascii="Kartika" w:hAnsi="Kartika" w:cs="Kartika"/>
-          <w:sz w:val="40"/>
-          <w:szCs w:val="40"/>
-        </w:rPr>
-      </w:pPr>
-    </w:p>
-    <w:p>
-      <w:pPr>
-        <w:rPr>
-          <w:rFonts w:ascii="Kartika" w:hAnsi="Kartika" w:cs="Kartika"/>
-          <w:sz w:val="40"/>
-          <w:szCs w:val="40"/>
-        </w:rPr>
-      </w:pPr>
-    </w:p>
-    <w:p>
-      <w:pPr>
-        <w:rPr>
-          <w:rFonts w:ascii="Kartika" w:hAnsi="Kartika" w:cs="Kartika"/>
-          <w:sz w:val="40"/>
-          <w:szCs w:val="40"/>
-        </w:rPr>
-      </w:pPr>
-    </w:p>
-    <w:p>
-      <w:pPr>
-        <w:rPr>
-          <w:rFonts w:ascii="Kartika" w:hAnsi="Kartika" w:cs="Kartika"/>
-          <w:sz w:val="48"/>
-          <w:szCs w:val="48"/>
         </w:rPr>
       </w:pPr>
     </w:p>
@@ -2902,6 +2674,399 @@
         </w:rPr>
       </w:pPr>
     </w:p>
+    <w:p>
+      <w:pPr>
+        <w:rPr>
+          <w:rFonts w:ascii="Calibri" w:hAnsi="Calibri" w:cs="Calibri"/>
+          <w:sz w:val="40"/>
+          <w:szCs w:val="40"/>
+        </w:rPr>
+      </w:pPr>
+    </w:p>
+    <w:p>
+      <w:pPr>
+        <w:rPr>
+          <w:rFonts w:ascii="Calibri" w:hAnsi="Calibri" w:cs="Calibri"/>
+          <w:sz w:val="40"/>
+          <w:szCs w:val="40"/>
+        </w:rPr>
+      </w:pPr>
+    </w:p>
+    <w:p>
+      <w:pPr>
+        <w:rPr>
+          <w:rFonts w:ascii="Calibri" w:hAnsi="Calibri" w:cs="Calibri"/>
+          <w:sz w:val="40"/>
+          <w:szCs w:val="40"/>
+        </w:rPr>
+      </w:pPr>
+    </w:p>
+    <w:p>
+      <w:pPr>
+        <w:rPr>
+          <w:rFonts w:ascii="Calibri" w:hAnsi="Calibri" w:cs="Calibri"/>
+          <w:sz w:val="40"/>
+          <w:szCs w:val="40"/>
+        </w:rPr>
+      </w:pPr>
+    </w:p>
+    <w:p>
+      <w:pPr>
+        <w:rPr>
+          <w:rFonts w:ascii="Calibri" w:hAnsi="Calibri" w:cs="Calibri"/>
+          <w:sz w:val="40"/>
+          <w:szCs w:val="40"/>
+        </w:rPr>
+      </w:pPr>
+    </w:p>
+    <w:p>
+      <w:pPr>
+        <w:rPr>
+          <w:rFonts w:ascii="Calibri" w:hAnsi="Calibri" w:cs="Calibri"/>
+          <w:sz w:val="40"/>
+          <w:szCs w:val="40"/>
+        </w:rPr>
+      </w:pPr>
+    </w:p>
+    <w:p>
+      <w:pPr>
+        <w:rPr>
+          <w:rFonts w:ascii="Calibri" w:hAnsi="Calibri" w:cs="Calibri"/>
+          <w:sz w:val="40"/>
+          <w:szCs w:val="40"/>
+        </w:rPr>
+      </w:pPr>
+    </w:p>
+    <w:p>
+      <w:pPr>
+        <w:rPr>
+          <w:rFonts w:ascii="Calibri" w:hAnsi="Calibri" w:cs="Calibri"/>
+          <w:sz w:val="40"/>
+          <w:szCs w:val="40"/>
+        </w:rPr>
+      </w:pPr>
+    </w:p>
+    <w:p>
+      <w:pPr>
+        <w:rPr>
+          <w:rFonts w:ascii="Calibri" w:hAnsi="Calibri" w:cs="Calibri"/>
+          <w:sz w:val="40"/>
+          <w:szCs w:val="40"/>
+        </w:rPr>
+      </w:pPr>
+    </w:p>
+    <w:p>
+      <w:pPr>
+        <w:rPr>
+          <w:rFonts w:ascii="Calibri" w:hAnsi="Calibri" w:cs="Calibri"/>
+          <w:sz w:val="40"/>
+          <w:szCs w:val="40"/>
+        </w:rPr>
+      </w:pPr>
+    </w:p>
+    <w:p>
+      <w:pPr>
+        <w:rPr>
+          <w:rFonts w:ascii="Calibri" w:hAnsi="Calibri" w:cs="Calibri"/>
+          <w:sz w:val="40"/>
+          <w:szCs w:val="40"/>
+        </w:rPr>
+      </w:pPr>
+    </w:p>
+    <w:p>
+      <w:pPr>
+        <w:rPr>
+          <w:rFonts w:ascii="Calibri" w:hAnsi="Calibri" w:cs="Calibri"/>
+          <w:sz w:val="40"/>
+          <w:szCs w:val="40"/>
+        </w:rPr>
+      </w:pPr>
+    </w:p>
+    <w:p>
+      <w:pPr>
+        <w:rPr>
+          <w:rFonts w:ascii="Calibri" w:hAnsi="Calibri" w:cs="Calibri"/>
+          <w:sz w:val="40"/>
+          <w:szCs w:val="40"/>
+        </w:rPr>
+      </w:pPr>
+    </w:p>
+    <w:tbl>
+      <w:tblPr>
+        <w:tblpPr w:leftFromText="180" w:rightFromText="180" w:vertAnchor="text" w:horzAnchor="page" w:tblpX="5207" w:tblpY="-29"/>
+        <w:tblW w:w="5652" w:type="dxa"/>
+        <w:tblLook w:val="04A0" w:firstRow="1" w:lastRow="0" w:firstColumn="1" w:lastColumn="0" w:noHBand="0" w:noVBand="1"/>
+      </w:tblPr>
+      <w:tblGrid>
+        <w:gridCol w:w="3087"/>
+        <w:gridCol w:w="2565"/>
+      </w:tblGrid>
+      <w:tr>
+        <w:tc>
+          <w:tcPr>
+            <w:tcW w:w="3087" w:type="dxa"/>
+            <w:hideMark/>
+          </w:tcPr>
+          <w:p>
+            <w:pPr>
+              <w:rPr>
+                <w:rFonts w:ascii="Palatino Linotype" w:hAnsi="Palatino Linotype" w:cs="Palatino Linotype"/>
+                <w:b/>
+                <w:kern w:val="2"/>
+                <w:sz w:val="20"/>
+                <w:szCs w:val="20"/>
+              </w:rPr>
+            </w:pPr>
+            <w:r>
+              <w:rPr>
+                <w:rFonts w:ascii="Palatino Linotype" w:hAnsi="Palatino Linotype" w:cs="Palatino Linotype"/>
+                <w:b/>
+                <w:sz w:val="20"/>
+                <w:szCs w:val="20"/>
+              </w:rPr>
+              <w:t>HTML/CSS/JavaScript</w:t>
+            </w:r>
+          </w:p>
+        </w:tc>
+        <w:tc>
+          <w:tcPr>
+            <w:tcW w:w="2565" w:type="dxa"/>
+            <w:hideMark/>
+          </w:tcPr>
+          <w:p>
+            <w:pPr>
+              <w:jc w:val="right"/>
+              <w:rPr>
+                <w:rFonts w:ascii="Palatino Linotype" w:hAnsi="Palatino Linotype" w:cs="Palatino Linotype"/>
+                <w:kern w:val="2"/>
+                <w:sz w:val="20"/>
+                <w:szCs w:val="20"/>
+              </w:rPr>
+            </w:pPr>
+            <w:r>
+              <w:rPr>
+                <w:rFonts w:ascii="Palatino Linotype" w:hAnsi="Palatino Linotype" w:cs="Palatino Linotype"/>
+                <w:sz w:val="20"/>
+                <w:szCs w:val="20"/>
+              </w:rPr>
+              <w:t>5yrs</w:t>
+            </w:r>
+          </w:p>
+        </w:tc>
+      </w:tr>
+      <w:tr>
+        <w:tc>
+          <w:tcPr>
+            <w:tcW w:w="3087" w:type="dxa"/>
+            <w:hideMark/>
+          </w:tcPr>
+          <w:p>
+            <w:pPr>
+              <w:rPr>
+                <w:rFonts w:ascii="Palatino Linotype" w:hAnsi="Palatino Linotype" w:cs="Palatino Linotype"/>
+                <w:b/>
+                <w:kern w:val="2"/>
+                <w:sz w:val="20"/>
+                <w:szCs w:val="20"/>
+              </w:rPr>
+            </w:pPr>
+            <w:r>
+              <w:rPr>
+                <w:rFonts w:ascii="Palatino Linotype" w:hAnsi="Palatino Linotype" w:cs="Palatino Linotype"/>
+                <w:b/>
+                <w:sz w:val="20"/>
+                <w:szCs w:val="20"/>
+              </w:rPr>
+              <w:t>PHP/ASP (Classic)/VBScript</w:t>
+            </w:r>
+          </w:p>
+        </w:tc>
+        <w:tc>
+          <w:tcPr>
+            <w:tcW w:w="2565" w:type="dxa"/>
+            <w:hideMark/>
+          </w:tcPr>
+          <w:p>
+            <w:pPr>
+              <w:jc w:val="right"/>
+              <w:rPr>
+                <w:rFonts w:ascii="Palatino Linotype" w:hAnsi="Palatino Linotype" w:cs="Palatino Linotype"/>
+                <w:kern w:val="2"/>
+                <w:sz w:val="20"/>
+                <w:szCs w:val="20"/>
+              </w:rPr>
+            </w:pPr>
+            <w:r>
+              <w:rPr>
+                <w:rFonts w:ascii="Palatino Linotype" w:hAnsi="Palatino Linotype" w:cs="Palatino Linotype"/>
+                <w:sz w:val="20"/>
+                <w:szCs w:val="20"/>
+              </w:rPr>
+              <w:t>3yrs</w:t>
+            </w:r>
+          </w:p>
+        </w:tc>
+      </w:tr>
+      <w:tr>
+        <w:tc>
+          <w:tcPr>
+            <w:tcW w:w="3087" w:type="dxa"/>
+            <w:hideMark/>
+          </w:tcPr>
+          <w:p>
+            <w:pPr>
+              <w:rPr>
+                <w:rFonts w:ascii="Palatino Linotype" w:hAnsi="Palatino Linotype" w:cs="Palatino Linotype"/>
+                <w:b/>
+                <w:kern w:val="2"/>
+                <w:sz w:val="20"/>
+                <w:szCs w:val="20"/>
+              </w:rPr>
+            </w:pPr>
+            <w:r>
+              <w:rPr>
+                <w:rFonts w:ascii="Palatino Linotype" w:hAnsi="Palatino Linotype" w:cs="Palatino Linotype"/>
+                <w:b/>
+                <w:sz w:val="20"/>
+                <w:szCs w:val="20"/>
+              </w:rPr>
+              <w:t>SQL/MySQL</w:t>
+            </w:r>
+          </w:p>
+        </w:tc>
+        <w:tc>
+          <w:tcPr>
+            <w:tcW w:w="2565" w:type="dxa"/>
+            <w:hideMark/>
+          </w:tcPr>
+          <w:p>
+            <w:pPr>
+              <w:jc w:val="right"/>
+              <w:rPr>
+                <w:rFonts w:ascii="Palatino Linotype" w:hAnsi="Palatino Linotype" w:cs="Palatino Linotype"/>
+                <w:kern w:val="2"/>
+                <w:sz w:val="20"/>
+                <w:szCs w:val="20"/>
+              </w:rPr>
+            </w:pPr>
+            <w:r>
+              <w:rPr>
+                <w:rFonts w:ascii="Palatino Linotype" w:hAnsi="Palatino Linotype" w:cs="Palatino Linotype"/>
+                <w:sz w:val="20"/>
+                <w:szCs w:val="20"/>
+              </w:rPr>
+              <w:t>3yrs</w:t>
+            </w:r>
+          </w:p>
+        </w:tc>
+      </w:tr>
+      <w:tr>
+        <w:tc>
+          <w:tcPr>
+            <w:tcW w:w="3087" w:type="dxa"/>
+            <w:hideMark/>
+          </w:tcPr>
+          <w:p>
+            <w:pPr>
+              <w:rPr>
+                <w:rFonts w:ascii="Palatino Linotype" w:hAnsi="Palatino Linotype" w:cs="Palatino Linotype"/>
+                <w:b/>
+                <w:kern w:val="2"/>
+                <w:sz w:val="20"/>
+                <w:szCs w:val="20"/>
+              </w:rPr>
+            </w:pPr>
+            <w:r>
+              <w:rPr>
+                <w:rFonts w:ascii="Palatino Linotype" w:hAnsi="Palatino Linotype" w:cs="Palatino Linotype"/>
+                <w:b/>
+                <w:sz w:val="20"/>
+                <w:szCs w:val="20"/>
+              </w:rPr>
+              <w:t>C#/Java</w:t>
+            </w:r>
+          </w:p>
+        </w:tc>
+        <w:tc>
+          <w:tcPr>
+            <w:tcW w:w="2565" w:type="dxa"/>
+            <w:hideMark/>
+          </w:tcPr>
+          <w:p>
+            <w:pPr>
+              <w:jc w:val="right"/>
+              <w:rPr>
+                <w:rFonts w:ascii="Palatino Linotype" w:hAnsi="Palatino Linotype" w:cs="Palatino Linotype"/>
+                <w:kern w:val="2"/>
+                <w:sz w:val="20"/>
+                <w:szCs w:val="20"/>
+              </w:rPr>
+            </w:pPr>
+            <w:r>
+              <w:rPr>
+                <w:rFonts w:ascii="Palatino Linotype" w:hAnsi="Palatino Linotype" w:cs="Palatino Linotype"/>
+                <w:sz w:val="20"/>
+                <w:szCs w:val="20"/>
+              </w:rPr>
+              <w:t>2yrs</w:t>
+            </w:r>
+          </w:p>
+        </w:tc>
+      </w:tr>
+      <w:tr>
+        <w:tc>
+          <w:tcPr>
+            <w:tcW w:w="3087" w:type="dxa"/>
+            <w:hideMark/>
+          </w:tcPr>
+          <w:p>
+            <w:pPr>
+              <w:rPr>
+                <w:rFonts w:ascii="Palatino Linotype" w:hAnsi="Palatino Linotype" w:cs="Palatino Linotype"/>
+                <w:b/>
+                <w:kern w:val="2"/>
+                <w:sz w:val="20"/>
+                <w:szCs w:val="20"/>
+              </w:rPr>
+            </w:pPr>
+            <w:r>
+              <w:rPr>
+                <w:rFonts w:ascii="Palatino Linotype" w:hAnsi="Palatino Linotype" w:cs="Palatino Linotype"/>
+                <w:b/>
+                <w:sz w:val="20"/>
+                <w:szCs w:val="20"/>
+              </w:rPr>
+              <w:t>Objective-C</w:t>
+            </w:r>
+          </w:p>
+        </w:tc>
+        <w:tc>
+          <w:tcPr>
+            <w:tcW w:w="2565" w:type="dxa"/>
+            <w:hideMark/>
+          </w:tcPr>
+          <w:p>
+            <w:pPr>
+              <w:jc w:val="right"/>
+              <w:rPr>
+                <w:rFonts w:ascii="Palatino Linotype" w:hAnsi="Palatino Linotype" w:cs="Palatino Linotype"/>
+                <w:kern w:val="2"/>
+                <w:sz w:val="20"/>
+                <w:szCs w:val="20"/>
+              </w:rPr>
+            </w:pPr>
+            <w:r>
+              <w:rPr>
+                <w:rFonts w:ascii="Palatino Linotype" w:hAnsi="Palatino Linotype" w:cs="Palatino Linotype"/>
+                <w:sz w:val="20"/>
+                <w:szCs w:val="20"/>
+              </w:rPr>
+              <w:t>2yrs</w:t>
+            </w:r>
+          </w:p>
+        </w:tc>
+      </w:tr>
+    </w:tbl>
     <w:p>
       <w:pPr>
         <w:rPr>
@@ -2916,446 +3081,29 @@
           <w:sz w:val="40"/>
           <w:szCs w:val="40"/>
         </w:rPr>
-        <w:t xml:space="preserve">         </w:t>
+        <w:t>Skills:</w:t>
       </w:r>
-      <w:r>
+    </w:p>
+    <w:p>
+      <w:pPr>
+        <w:rPr>
+          <w:rFonts w:ascii="Kartika" w:hAnsi="Kartika" w:cs="Kartika"/>
+          <w:sz w:val="40"/>
+          <w:szCs w:val="40"/>
+        </w:rPr>
+      </w:pPr>
+    </w:p>
+    <w:p>
+      <w:pPr>
         <w:rPr>
           <w:rFonts w:ascii="Calibri" w:hAnsi="Calibri" w:cs="Calibri"/>
           <w:sz w:val="40"/>
           <w:szCs w:val="40"/>
         </w:rPr>
-        <w:t xml:space="preserve">  </w:t>
-      </w:r>
+      </w:pPr>
+      <w:bookmarkStart w:id="0" w:name="_GoBack"/>
+      <w:bookmarkEnd w:id="0"/>
     </w:p>
-    <w:p>
-      <w:r>
-        <w:rPr>
-          <w:rFonts w:ascii="Calibri" w:hAnsi="Calibri" w:cs="Calibri"/>
-          <w:sz w:val="40"/>
-          <w:szCs w:val="40"/>
-        </w:rPr>
-        <w:br w:type="page"/>
-      </w:r>
-    </w:p>
-    <w:tbl>
-      <w:tblPr>
-        <w:tblW w:w="0" w:type="auto"/>
-        <w:tblLook w:val="04A0" w:firstRow="1" w:lastRow="0" w:firstColumn="1" w:lastColumn="0" w:noHBand="0" w:noVBand="1"/>
-      </w:tblPr>
-      <w:tblGrid>
-        <w:gridCol w:w="2988"/>
-        <w:gridCol w:w="5868"/>
-      </w:tblGrid>
-      <w:tr>
-        <w:tc>
-          <w:tcPr>
-            <w:tcW w:w="2988" w:type="dxa"/>
-            <w:shd w:val="clear" w:color="auto" w:fill="auto"/>
-          </w:tcPr>
-          <w:p>
-            <w:r>
-              <w:rPr>
-                <w:rFonts w:ascii="Calibri" w:hAnsi="Calibri" w:cs="Calibri"/>
-                <w:sz w:val="40"/>
-                <w:szCs w:val="40"/>
-              </w:rPr>
-              <w:lastRenderedPageBreak/>
-              <w:t>Skills:</w:t>
-            </w:r>
-          </w:p>
-        </w:tc>
-        <w:tc>
-          <w:tcPr>
-            <w:tcW w:w="5868" w:type="dxa"/>
-            <w:shd w:val="clear" w:color="auto" w:fill="auto"/>
-          </w:tcPr>
-          <w:tbl>
-            <w:tblPr>
-              <w:tblW w:w="0" w:type="auto"/>
-              <w:tblLook w:val="04A0" w:firstRow="1" w:lastRow="0" w:firstColumn="1" w:lastColumn="0" w:noHBand="0" w:noVBand="1"/>
-            </w:tblPr>
-            <w:tblGrid>
-              <w:gridCol w:w="3087"/>
-              <w:gridCol w:w="2565"/>
-            </w:tblGrid>
-            <w:tr>
-              <w:tc>
-                <w:tcPr>
-                  <w:tcW w:w="3450" w:type="dxa"/>
-                  <w:hideMark/>
-                </w:tcPr>
-                <w:p>
-                  <w:pPr>
-                    <w:rPr>
-                      <w:rFonts w:ascii="Palatino Linotype" w:hAnsi="Palatino Linotype" w:cs="Palatino Linotype"/>
-                      <w:b/>
-                      <w:kern w:val="2"/>
-                      <w:sz w:val="20"/>
-                      <w:szCs w:val="20"/>
-                    </w:rPr>
-                  </w:pPr>
-                  <w:r>
-                    <w:rPr>
-                      <w:rFonts w:ascii="Palatino Linotype" w:hAnsi="Palatino Linotype" w:cs="Palatino Linotype"/>
-                      <w:b/>
-                      <w:sz w:val="20"/>
-                      <w:szCs w:val="20"/>
-                    </w:rPr>
-                    <w:t>HTML/CSS/JavaScript</w:t>
-                  </w:r>
-                </w:p>
-              </w:tc>
-              <w:tc>
-                <w:tcPr>
-                  <w:tcW w:w="3450" w:type="dxa"/>
-                  <w:hideMark/>
-                </w:tcPr>
-                <w:p>
-                  <w:pPr>
-                    <w:jc w:val="right"/>
-                    <w:rPr>
-                      <w:rFonts w:ascii="Palatino Linotype" w:hAnsi="Palatino Linotype" w:cs="Palatino Linotype"/>
-                      <w:kern w:val="2"/>
-                      <w:sz w:val="20"/>
-                      <w:szCs w:val="20"/>
-                    </w:rPr>
-                  </w:pPr>
-                  <w:r>
-                    <w:rPr>
-                      <w:rFonts w:ascii="Palatino Linotype" w:hAnsi="Palatino Linotype" w:cs="Palatino Linotype"/>
-                      <w:sz w:val="20"/>
-                      <w:szCs w:val="20"/>
-                    </w:rPr>
-                    <w:t>5yrs</w:t>
-                  </w:r>
-                </w:p>
-              </w:tc>
-            </w:tr>
-            <w:tr>
-              <w:tc>
-                <w:tcPr>
-                  <w:tcW w:w="3450" w:type="dxa"/>
-                  <w:hideMark/>
-                </w:tcPr>
-                <w:p>
-                  <w:pPr>
-                    <w:rPr>
-                      <w:rFonts w:ascii="Palatino Linotype" w:hAnsi="Palatino Linotype" w:cs="Palatino Linotype"/>
-                      <w:b/>
-                      <w:kern w:val="2"/>
-                      <w:sz w:val="20"/>
-                      <w:szCs w:val="20"/>
-                    </w:rPr>
-                  </w:pPr>
-                  <w:r>
-                    <w:rPr>
-                      <w:rFonts w:ascii="Palatino Linotype" w:hAnsi="Palatino Linotype" w:cs="Palatino Linotype"/>
-                      <w:b/>
-                      <w:sz w:val="20"/>
-                      <w:szCs w:val="20"/>
-                    </w:rPr>
-                    <w:t>PHP/ASP (Classic)/VBScript</w:t>
-                  </w:r>
-                </w:p>
-              </w:tc>
-              <w:tc>
-                <w:tcPr>
-                  <w:tcW w:w="3450" w:type="dxa"/>
-                  <w:hideMark/>
-                </w:tcPr>
-                <w:p>
-                  <w:pPr>
-                    <w:jc w:val="right"/>
-                    <w:rPr>
-                      <w:rFonts w:ascii="Palatino Linotype" w:hAnsi="Palatino Linotype" w:cs="Palatino Linotype"/>
-                      <w:kern w:val="2"/>
-                      <w:sz w:val="20"/>
-                      <w:szCs w:val="20"/>
-                    </w:rPr>
-                  </w:pPr>
-                  <w:r>
-                    <w:rPr>
-                      <w:rFonts w:ascii="Palatino Linotype" w:hAnsi="Palatino Linotype" w:cs="Palatino Linotype"/>
-                      <w:sz w:val="20"/>
-                      <w:szCs w:val="20"/>
-                    </w:rPr>
-                    <w:t>3yrs</w:t>
-                  </w:r>
-                </w:p>
-              </w:tc>
-            </w:tr>
-            <w:tr>
-              <w:tc>
-                <w:tcPr>
-                  <w:tcW w:w="3450" w:type="dxa"/>
-                  <w:hideMark/>
-                </w:tcPr>
-                <w:p>
-                  <w:pPr>
-                    <w:rPr>
-                      <w:rFonts w:ascii="Palatino Linotype" w:hAnsi="Palatino Linotype" w:cs="Palatino Linotype"/>
-                      <w:b/>
-                      <w:kern w:val="2"/>
-                      <w:sz w:val="20"/>
-                      <w:szCs w:val="20"/>
-                    </w:rPr>
-                  </w:pPr>
-                  <w:r>
-                    <w:rPr>
-                      <w:rFonts w:ascii="Palatino Linotype" w:hAnsi="Palatino Linotype" w:cs="Palatino Linotype"/>
-                      <w:b/>
-                      <w:sz w:val="20"/>
-                      <w:szCs w:val="20"/>
-                    </w:rPr>
-                    <w:t>SQL/MySQL</w:t>
-                  </w:r>
-                </w:p>
-              </w:tc>
-              <w:tc>
-                <w:tcPr>
-                  <w:tcW w:w="3450" w:type="dxa"/>
-                  <w:hideMark/>
-                </w:tcPr>
-                <w:p>
-                  <w:pPr>
-                    <w:jc w:val="right"/>
-                    <w:rPr>
-                      <w:rFonts w:ascii="Palatino Linotype" w:hAnsi="Palatino Linotype" w:cs="Palatino Linotype"/>
-                      <w:kern w:val="2"/>
-                      <w:sz w:val="20"/>
-                      <w:szCs w:val="20"/>
-                    </w:rPr>
-                  </w:pPr>
-                  <w:r>
-                    <w:rPr>
-                      <w:rFonts w:ascii="Palatino Linotype" w:hAnsi="Palatino Linotype" w:cs="Palatino Linotype"/>
-                      <w:sz w:val="20"/>
-                      <w:szCs w:val="20"/>
-                    </w:rPr>
-                    <w:t>3yrs</w:t>
-                  </w:r>
-                </w:p>
-              </w:tc>
-            </w:tr>
-            <w:tr>
-              <w:tc>
-                <w:tcPr>
-                  <w:tcW w:w="3450" w:type="dxa"/>
-                  <w:hideMark/>
-                </w:tcPr>
-                <w:p>
-                  <w:pPr>
-                    <w:rPr>
-                      <w:rFonts w:ascii="Palatino Linotype" w:hAnsi="Palatino Linotype" w:cs="Palatino Linotype"/>
-                      <w:b/>
-                      <w:kern w:val="2"/>
-                      <w:sz w:val="20"/>
-                      <w:szCs w:val="20"/>
-                    </w:rPr>
-                  </w:pPr>
-                  <w:r>
-                    <w:rPr>
-                      <w:rFonts w:ascii="Palatino Linotype" w:hAnsi="Palatino Linotype" w:cs="Palatino Linotype"/>
-                      <w:b/>
-                      <w:sz w:val="20"/>
-                      <w:szCs w:val="20"/>
-                    </w:rPr>
-                    <w:t>C#/Java</w:t>
-                  </w:r>
-                </w:p>
-              </w:tc>
-              <w:tc>
-                <w:tcPr>
-                  <w:tcW w:w="3450" w:type="dxa"/>
-                  <w:hideMark/>
-                </w:tcPr>
-                <w:p>
-                  <w:pPr>
-                    <w:jc w:val="right"/>
-                    <w:rPr>
-                      <w:rFonts w:ascii="Palatino Linotype" w:hAnsi="Palatino Linotype" w:cs="Palatino Linotype"/>
-                      <w:kern w:val="2"/>
-                      <w:sz w:val="20"/>
-                      <w:szCs w:val="20"/>
-                    </w:rPr>
-                  </w:pPr>
-                  <w:r>
-                    <w:rPr>
-                      <w:rFonts w:ascii="Palatino Linotype" w:hAnsi="Palatino Linotype" w:cs="Palatino Linotype"/>
-                      <w:sz w:val="20"/>
-                      <w:szCs w:val="20"/>
-                    </w:rPr>
-                    <w:t>2yrs</w:t>
-                  </w:r>
-                </w:p>
-              </w:tc>
-            </w:tr>
-            <w:tr>
-              <w:tc>
-                <w:tcPr>
-                  <w:tcW w:w="3450" w:type="dxa"/>
-                  <w:hideMark/>
-                </w:tcPr>
-                <w:p>
-                  <w:pPr>
-                    <w:rPr>
-                      <w:rFonts w:ascii="Palatino Linotype" w:hAnsi="Palatino Linotype" w:cs="Palatino Linotype"/>
-                      <w:b/>
-                      <w:kern w:val="2"/>
-                      <w:sz w:val="20"/>
-                      <w:szCs w:val="20"/>
-                    </w:rPr>
-                  </w:pPr>
-                  <w:r>
-                    <w:rPr>
-                      <w:rFonts w:ascii="Palatino Linotype" w:hAnsi="Palatino Linotype" w:cs="Palatino Linotype"/>
-                      <w:b/>
-                      <w:sz w:val="20"/>
-                      <w:szCs w:val="20"/>
-                    </w:rPr>
-                    <w:t>Objective-C</w:t>
-                  </w:r>
-                </w:p>
-              </w:tc>
-              <w:tc>
-                <w:tcPr>
-                  <w:tcW w:w="3450" w:type="dxa"/>
-                  <w:hideMark/>
-                </w:tcPr>
-                <w:p>
-                  <w:pPr>
-                    <w:jc w:val="right"/>
-                    <w:rPr>
-                      <w:rFonts w:ascii="Palatino Linotype" w:hAnsi="Palatino Linotype" w:cs="Palatino Linotype"/>
-                      <w:kern w:val="2"/>
-                      <w:sz w:val="20"/>
-                      <w:szCs w:val="20"/>
-                    </w:rPr>
-                  </w:pPr>
-                  <w:r>
-                    <w:rPr>
-                      <w:rFonts w:ascii="Palatino Linotype" w:hAnsi="Palatino Linotype" w:cs="Palatino Linotype"/>
-                      <w:sz w:val="20"/>
-                      <w:szCs w:val="20"/>
-                    </w:rPr>
-                    <w:t>2</w:t>
-                  </w:r>
-                  <w:r>
-                    <w:rPr>
-                      <w:rFonts w:ascii="Palatino Linotype" w:hAnsi="Palatino Linotype" w:cs="Palatino Linotype"/>
-                      <w:sz w:val="20"/>
-                      <w:szCs w:val="20"/>
-                    </w:rPr>
-                    <w:t>yr</w:t>
-                  </w:r>
-                  <w:r>
-                    <w:rPr>
-                      <w:rFonts w:ascii="Palatino Linotype" w:hAnsi="Palatino Linotype" w:cs="Palatino Linotype"/>
-                      <w:sz w:val="20"/>
-                      <w:szCs w:val="20"/>
-                    </w:rPr>
-                    <w:t>s</w:t>
-                  </w:r>
-                </w:p>
-              </w:tc>
-            </w:tr>
-            <w:tr>
-              <w:tc>
-                <w:tcPr>
-                  <w:tcW w:w="3450" w:type="dxa"/>
-                  <w:hideMark/>
-                </w:tcPr>
-                <w:p>
-                  <w:pPr>
-                    <w:rPr>
-                      <w:rFonts w:ascii="Palatino Linotype" w:hAnsi="Palatino Linotype" w:cs="Palatino Linotype"/>
-                      <w:b/>
-                      <w:sz w:val="20"/>
-                      <w:szCs w:val="20"/>
-                    </w:rPr>
-                  </w:pPr>
-                  <w:r>
-                    <w:rPr>
-                      <w:rFonts w:ascii="Palatino Linotype" w:hAnsi="Palatino Linotype" w:cs="Palatino Linotype"/>
-                      <w:b/>
-                      <w:sz w:val="20"/>
-                      <w:szCs w:val="20"/>
-                    </w:rPr>
-                    <w:t>Android SDK (Java)</w:t>
-                  </w:r>
-                </w:p>
-                <w:p>
-                  <w:pPr>
-                    <w:rPr>
-                      <w:rFonts w:ascii="Palatino Linotype" w:hAnsi="Palatino Linotype" w:cs="Palatino Linotype"/>
-                      <w:b/>
-                      <w:kern w:val="2"/>
-                      <w:sz w:val="20"/>
-                      <w:szCs w:val="20"/>
-                    </w:rPr>
-                  </w:pPr>
-                  <w:r>
-                    <w:rPr>
-                      <w:rFonts w:ascii="Palatino Linotype" w:hAnsi="Palatino Linotype" w:cs="Palatino Linotype"/>
-                      <w:b/>
-                      <w:sz w:val="20"/>
-                      <w:szCs w:val="20"/>
-                    </w:rPr>
-                    <w:t>Google Web Toolkit</w:t>
-                  </w:r>
-                </w:p>
-              </w:tc>
-              <w:tc>
-                <w:tcPr>
-                  <w:tcW w:w="3450" w:type="dxa"/>
-                  <w:hideMark/>
-                </w:tcPr>
-                <w:p>
-                  <w:pPr>
-                    <w:jc w:val="right"/>
-                    <w:rPr>
-                      <w:rFonts w:ascii="Palatino Linotype" w:hAnsi="Palatino Linotype" w:cs="Palatino Linotype"/>
-                      <w:sz w:val="20"/>
-                      <w:szCs w:val="20"/>
-                    </w:rPr>
-                  </w:pPr>
-                  <w:r>
-                    <w:rPr>
-                      <w:rFonts w:ascii="Palatino Linotype" w:hAnsi="Palatino Linotype" w:cs="Palatino Linotype"/>
-                      <w:sz w:val="20"/>
-                      <w:szCs w:val="20"/>
-                    </w:rPr>
-                    <w:t>1yr</w:t>
-                  </w:r>
-                </w:p>
-                <w:p>
-                  <w:pPr>
-                    <w:jc w:val="right"/>
-                    <w:rPr>
-                      <w:rFonts w:ascii="Palatino Linotype" w:hAnsi="Palatino Linotype" w:cs="Palatino Linotype"/>
-                      <w:kern w:val="2"/>
-                      <w:sz w:val="20"/>
-                      <w:szCs w:val="20"/>
-                    </w:rPr>
-                  </w:pPr>
-                  <w:r>
-                    <w:rPr>
-                      <w:rFonts w:ascii="Palatino Linotype" w:hAnsi="Palatino Linotype" w:cs="Palatino Linotype"/>
-                      <w:kern w:val="2"/>
-                      <w:sz w:val="20"/>
-                      <w:szCs w:val="20"/>
-                    </w:rPr>
-                    <w:t>1yr</w:t>
-                  </w:r>
-                </w:p>
-              </w:tc>
-            </w:tr>
-          </w:tbl>
-          <w:p/>
-        </w:tc>
-      </w:tr>
-    </w:tbl>
-    <w:p/>
     <w:sectPr>
       <w:headerReference w:type="default" r:id="rId8"/>
       <w:pgSz w:w="12240" w:h="15840"/>
@@ -4124,6 +3872,119 @@
     </w:lvl>
   </w:abstractNum>
   <w:abstractNum w:abstractNumId="4">
+    <w:nsid w:val="3E0502F3"/>
+    <w:multiLevelType w:val="hybridMultilevel"/>
+    <w:tmpl w:val="A674524A"/>
+    <w:lvl w:ilvl="0" w:tplc="04090001">
+      <w:start w:val="1"/>
+      <w:numFmt w:val="bullet"/>
+      <w:lvlText w:val=""/>
+      <w:lvlJc w:val="left"/>
+      <w:pPr>
+        <w:ind w:left="720" w:hanging="360"/>
+      </w:pPr>
+      <w:rPr>
+        <w:rFonts w:ascii="Symbol" w:hAnsi="Symbol" w:hint="default"/>
+      </w:rPr>
+    </w:lvl>
+    <w:lvl w:ilvl="1" w:tplc="04090003" w:tentative="1">
+      <w:start w:val="1"/>
+      <w:numFmt w:val="bullet"/>
+      <w:lvlText w:val="o"/>
+      <w:lvlJc w:val="left"/>
+      <w:pPr>
+        <w:ind w:left="1440" w:hanging="360"/>
+      </w:pPr>
+      <w:rPr>
+        <w:rFonts w:ascii="Courier New" w:hAnsi="Courier New" w:cs="Courier New" w:hint="default"/>
+      </w:rPr>
+    </w:lvl>
+    <w:lvl w:ilvl="2" w:tplc="04090005" w:tentative="1">
+      <w:start w:val="1"/>
+      <w:numFmt w:val="bullet"/>
+      <w:lvlText w:val=""/>
+      <w:lvlJc w:val="left"/>
+      <w:pPr>
+        <w:ind w:left="2160" w:hanging="360"/>
+      </w:pPr>
+      <w:rPr>
+        <w:rFonts w:ascii="Wingdings" w:hAnsi="Wingdings" w:hint="default"/>
+      </w:rPr>
+    </w:lvl>
+    <w:lvl w:ilvl="3" w:tplc="04090001" w:tentative="1">
+      <w:start w:val="1"/>
+      <w:numFmt w:val="bullet"/>
+      <w:lvlText w:val=""/>
+      <w:lvlJc w:val="left"/>
+      <w:pPr>
+        <w:ind w:left="2880" w:hanging="360"/>
+      </w:pPr>
+      <w:rPr>
+        <w:rFonts w:ascii="Symbol" w:hAnsi="Symbol" w:hint="default"/>
+      </w:rPr>
+    </w:lvl>
+    <w:lvl w:ilvl="4" w:tplc="04090003" w:tentative="1">
+      <w:start w:val="1"/>
+      <w:numFmt w:val="bullet"/>
+      <w:lvlText w:val="o"/>
+      <w:lvlJc w:val="left"/>
+      <w:pPr>
+        <w:ind w:left="3600" w:hanging="360"/>
+      </w:pPr>
+      <w:rPr>
+        <w:rFonts w:ascii="Courier New" w:hAnsi="Courier New" w:cs="Courier New" w:hint="default"/>
+      </w:rPr>
+    </w:lvl>
+    <w:lvl w:ilvl="5" w:tplc="04090005" w:tentative="1">
+      <w:start w:val="1"/>
+      <w:numFmt w:val="bullet"/>
+      <w:lvlText w:val=""/>
+      <w:lvlJc w:val="left"/>
+      <w:pPr>
+        <w:ind w:left="4320" w:hanging="360"/>
+      </w:pPr>
+      <w:rPr>
+        <w:rFonts w:ascii="Wingdings" w:hAnsi="Wingdings" w:hint="default"/>
+      </w:rPr>
+    </w:lvl>
+    <w:lvl w:ilvl="6" w:tplc="04090001" w:tentative="1">
+      <w:start w:val="1"/>
+      <w:numFmt w:val="bullet"/>
+      <w:lvlText w:val=""/>
+      <w:lvlJc w:val="left"/>
+      <w:pPr>
+        <w:ind w:left="5040" w:hanging="360"/>
+      </w:pPr>
+      <w:rPr>
+        <w:rFonts w:ascii="Symbol" w:hAnsi="Symbol" w:hint="default"/>
+      </w:rPr>
+    </w:lvl>
+    <w:lvl w:ilvl="7" w:tplc="04090003" w:tentative="1">
+      <w:start w:val="1"/>
+      <w:numFmt w:val="bullet"/>
+      <w:lvlText w:val="o"/>
+      <w:lvlJc w:val="left"/>
+      <w:pPr>
+        <w:ind w:left="5760" w:hanging="360"/>
+      </w:pPr>
+      <w:rPr>
+        <w:rFonts w:ascii="Courier New" w:hAnsi="Courier New" w:cs="Courier New" w:hint="default"/>
+      </w:rPr>
+    </w:lvl>
+    <w:lvl w:ilvl="8" w:tplc="04090005" w:tentative="1">
+      <w:start w:val="1"/>
+      <w:numFmt w:val="bullet"/>
+      <w:lvlText w:val=""/>
+      <w:lvlJc w:val="left"/>
+      <w:pPr>
+        <w:ind w:left="6480" w:hanging="360"/>
+      </w:pPr>
+      <w:rPr>
+        <w:rFonts w:ascii="Wingdings" w:hAnsi="Wingdings" w:hint="default"/>
+      </w:rPr>
+    </w:lvl>
+  </w:abstractNum>
+  <w:abstractNum w:abstractNumId="5">
     <w:nsid w:val="5D55623A"/>
     <w:multiLevelType w:val="hybridMultilevel"/>
     <w:tmpl w:val="2C7CE5A2"/>
@@ -4249,6 +4110,9 @@
     <w:abstractNumId w:val="0"/>
   </w:num>
   <w:num w:numId="5">
+    <w:abstractNumId w:val="5"/>
+  </w:num>
+  <w:num w:numId="6">
     <w:abstractNumId w:val="4"/>
   </w:num>
 </w:numbering>
@@ -4419,6 +4283,9 @@
   </w:style>
   <w:style w:type="character" w:default="1" w:styleId="DefaultParagraphFont">
     <w:name w:val="Default Paragraph Font"/>
+    <w:uiPriority w:val="1"/>
+    <w:semiHidden/>
+    <w:unhideWhenUsed/>
   </w:style>
   <w:style w:type="table" w:default="1" w:styleId="TableNormal">
     <w:name w:val="Normal Table"/>
@@ -4459,16 +4326,13 @@
       <w:rFonts w:cs="Courier New"/>
     </w:rPr>
   </w:style>
-  <w:style w:type="character" w:styleId="DefaultParagraphFont0">
-    <w:name w:val="Default Paragraph Font"/>
-  </w:style>
   <w:style w:type="character" w:customStyle="1" w:styleId="HeaderChar">
     <w:name w:val="Header Char"/>
-    <w:basedOn w:val="DefaultParagraphFont0"/>
+    <w:basedOn w:val="DefaultParagraphFont"/>
   </w:style>
   <w:style w:type="character" w:customStyle="1" w:styleId="FooterChar">
     <w:name w:val="Footer Char"/>
-    <w:basedOn w:val="DefaultParagraphFont0"/>
+    <w:basedOn w:val="DefaultParagraphFont"/>
   </w:style>
   <w:style w:type="character" w:styleId="Strong">
     <w:name w:val="Strong"/>
@@ -4483,7 +4347,6 @@
     <w:rPr>
       <w:color w:val="5F5F5F"/>
       <w:u w:val="single"/>
-      <w:lang/>
     </w:rPr>
   </w:style>
   <w:style w:type="paragraph" w:customStyle="1" w:styleId="Heading">
@@ -4560,8 +4423,8 @@
       </w:tabs>
     </w:pPr>
   </w:style>
-  <w:style w:type="paragraph" w:styleId="MediumGrid1-Accent2">
-    <w:name w:val="Medium Grid 1 Accent 2"/>
+  <w:style w:type="paragraph" w:customStyle="1" w:styleId="MediumGrid1-Accent21">
+    <w:name w:val="Medium Grid 1 - Accent 21"/>
     <w:basedOn w:val="Normal"/>
     <w:qFormat/>
   </w:style>
@@ -4616,6 +4479,17 @@
         <w:right w:w="108" w:type="dxa"/>
       </w:tblCellMar>
     </w:tblPr>
+  </w:style>
+  <w:style w:type="paragraph" w:styleId="ListParagraph">
+    <w:name w:val="List Paragraph"/>
+    <w:basedOn w:val="Normal"/>
+    <w:uiPriority w:val="34"/>
+    <w:qFormat/>
+    <w:rsid w:val="00C959A7"/>
+    <w:pPr>
+      <w:ind w:left="720"/>
+      <w:contextualSpacing/>
+    </w:pPr>
   </w:style>
 </w:styles>
 </file>
@@ -4785,6 +4659,9 @@
   </w:style>
   <w:style w:type="character" w:default="1" w:styleId="DefaultParagraphFont">
     <w:name w:val="Default Paragraph Font"/>
+    <w:uiPriority w:val="1"/>
+    <w:semiHidden/>
+    <w:unhideWhenUsed/>
   </w:style>
   <w:style w:type="table" w:default="1" w:styleId="TableNormal">
     <w:name w:val="Normal Table"/>
@@ -4825,16 +4702,13 @@
       <w:rFonts w:cs="Courier New"/>
     </w:rPr>
   </w:style>
-  <w:style w:type="character" w:styleId="DefaultParagraphFont0">
-    <w:name w:val="Default Paragraph Font"/>
-  </w:style>
   <w:style w:type="character" w:customStyle="1" w:styleId="HeaderChar">
     <w:name w:val="Header Char"/>
-    <w:basedOn w:val="DefaultParagraphFont0"/>
+    <w:basedOn w:val="DefaultParagraphFont"/>
   </w:style>
   <w:style w:type="character" w:customStyle="1" w:styleId="FooterChar">
     <w:name w:val="Footer Char"/>
-    <w:basedOn w:val="DefaultParagraphFont0"/>
+    <w:basedOn w:val="DefaultParagraphFont"/>
   </w:style>
   <w:style w:type="character" w:styleId="Strong">
     <w:name w:val="Strong"/>
@@ -4849,7 +4723,6 @@
     <w:rPr>
       <w:color w:val="5F5F5F"/>
       <w:u w:val="single"/>
-      <w:lang/>
     </w:rPr>
   </w:style>
   <w:style w:type="paragraph" w:customStyle="1" w:styleId="Heading">
@@ -4926,8 +4799,8 @@
       </w:tabs>
     </w:pPr>
   </w:style>
-  <w:style w:type="paragraph" w:styleId="MediumGrid1-Accent2">
-    <w:name w:val="Medium Grid 1 Accent 2"/>
+  <w:style w:type="paragraph" w:customStyle="1" w:styleId="MediumGrid1-Accent21">
+    <w:name w:val="Medium Grid 1 - Accent 21"/>
     <w:basedOn w:val="Normal"/>
     <w:qFormat/>
   </w:style>
@@ -4982,6 +4855,17 @@
         <w:right w:w="108" w:type="dxa"/>
       </w:tblCellMar>
     </w:tblPr>
+  </w:style>
+  <w:style w:type="paragraph" w:styleId="ListParagraph">
+    <w:name w:val="List Paragraph"/>
+    <w:basedOn w:val="Normal"/>
+    <w:uiPriority w:val="34"/>
+    <w:qFormat/>
+    <w:rsid w:val="00C959A7"/>
+    <w:pPr>
+      <w:ind w:left="720"/>
+      <w:contextualSpacing/>
+    </w:pPr>
   </w:style>
 </w:styles>
 </file>

</xml_diff>

<commit_message>
Updated the doc and pdf versions to match the markdown resume
</commit_message>
<xml_diff>
--- a/Resume.docx
+++ b/Resume.docx
@@ -37,24 +37,39 @@
     </w:p>
     <w:p>
       <w:pPr>
-        <w:pStyle w:val="Caption"/>
-        <w:rPr>
-          <w:bdr w:val="none" w:sz="0" w:space="0" w:color="auto" w:frame="1"/>
-          <w:lang w:eastAsia="en-US"/>
-        </w:rPr>
-      </w:pPr>
-      <w:r>
-        <w:rPr>
-          <w:bdr w:val="none" w:sz="0" w:space="0" w:color="auto" w:frame="1"/>
-          <w:lang w:eastAsia="en-US"/>
-        </w:rPr>
-        <w:t>918-284-2712</w:t>
-      </w:r>
-    </w:p>
-    <w:p>
-      <w:pPr>
-        <w:pStyle w:val="Caption"/>
-        <w:rPr>
+        <w:pBdr>
+          <w:top w:val="single" w:sz="6" w:space="5" w:color="DDDDDD"/>
+          <w:left w:val="single" w:sz="6" w:space="8" w:color="DDDDDD"/>
+          <w:bottom w:val="single" w:sz="6" w:space="5" w:color="DDDDDD"/>
+          <w:right w:val="single" w:sz="6" w:space="8" w:color="DDDDDD"/>
+        </w:pBdr>
+        <w:shd w:val="clear" w:color="auto" w:fill="F8F8F8"/>
+        <w:tabs>
+          <w:tab w:val="left" w:pos="916"/>
+          <w:tab w:val="left" w:pos="1832"/>
+          <w:tab w:val="left" w:pos="2748"/>
+          <w:tab w:val="left" w:pos="3664"/>
+          <w:tab w:val="left" w:pos="4580"/>
+          <w:tab w:val="left" w:pos="5496"/>
+          <w:tab w:val="left" w:pos="6412"/>
+          <w:tab w:val="left" w:pos="7328"/>
+          <w:tab w:val="left" w:pos="8244"/>
+          <w:tab w:val="left" w:pos="9160"/>
+          <w:tab w:val="left" w:pos="10076"/>
+          <w:tab w:val="left" w:pos="10992"/>
+          <w:tab w:val="left" w:pos="11908"/>
+          <w:tab w:val="left" w:pos="12824"/>
+          <w:tab w:val="left" w:pos="13740"/>
+          <w:tab w:val="left" w:pos="14656"/>
+        </w:tabs>
+        <w:suppressAutoHyphens w:val="0"/>
+        <w:spacing w:line="285" w:lineRule="atLeast"/>
+        <w:rPr>
+          <w:rFonts w:ascii="Consolas" w:hAnsi="Consolas" w:cs="Courier"/>
+          <w:color w:val="333333"/>
+          <w:kern w:val="0"/>
+          <w:sz w:val="18"/>
+          <w:szCs w:val="18"/>
           <w:bdr w:val="none" w:sz="0" w:space="0" w:color="auto" w:frame="1"/>
           <w:lang w:eastAsia="en-US"/>
         </w:rPr>
@@ -76,787 +91,56 @@
     </w:p>
     <w:p>
       <w:pPr>
-        <w:pStyle w:val="Caption"/>
-        <w:rPr>
+        <w:pBdr>
+          <w:top w:val="single" w:sz="6" w:space="5" w:color="DDDDDD"/>
+          <w:left w:val="single" w:sz="6" w:space="8" w:color="DDDDDD"/>
+          <w:bottom w:val="single" w:sz="6" w:space="5" w:color="DDDDDD"/>
+          <w:right w:val="single" w:sz="6" w:space="8" w:color="DDDDDD"/>
+        </w:pBdr>
+        <w:shd w:val="clear" w:color="auto" w:fill="F8F8F8"/>
+        <w:tabs>
+          <w:tab w:val="left" w:pos="916"/>
+          <w:tab w:val="left" w:pos="1832"/>
+          <w:tab w:val="left" w:pos="2748"/>
+          <w:tab w:val="left" w:pos="3664"/>
+          <w:tab w:val="left" w:pos="4580"/>
+          <w:tab w:val="left" w:pos="5496"/>
+          <w:tab w:val="left" w:pos="6412"/>
+          <w:tab w:val="left" w:pos="7328"/>
+          <w:tab w:val="left" w:pos="8244"/>
+          <w:tab w:val="left" w:pos="9160"/>
+          <w:tab w:val="left" w:pos="10076"/>
+          <w:tab w:val="left" w:pos="10992"/>
+          <w:tab w:val="left" w:pos="11908"/>
+          <w:tab w:val="left" w:pos="12824"/>
+          <w:tab w:val="left" w:pos="13740"/>
+          <w:tab w:val="left" w:pos="14656"/>
+        </w:tabs>
+        <w:suppressAutoHyphens w:val="0"/>
+        <w:spacing w:line="285" w:lineRule="atLeast"/>
+        <w:rPr>
+          <w:rFonts w:ascii="Consolas" w:hAnsi="Consolas" w:cs="Courier"/>
+          <w:color w:val="333333"/>
+          <w:kern w:val="0"/>
           <w:sz w:val="20"/>
           <w:szCs w:val="20"/>
           <w:lang w:eastAsia="en-US"/>
         </w:rPr>
       </w:pPr>
-      <w:r>
-        <w:rPr>
-          <w:bdr w:val="none" w:sz="0" w:space="0" w:color="auto" w:frame="1"/>
-          <w:lang w:eastAsia="en-US"/>
-        </w:rPr>
-        <w:t xml:space="preserve">11106 S 108th E Ave, Bixby, OK, 74008 </w:t>
-      </w:r>
-    </w:p>
-    <w:p>
-      <w:pPr>
-        <w:suppressAutoHyphens w:val="0"/>
-        <w:spacing w:line="375" w:lineRule="atLeast"/>
-        <w:rPr>
-          <w:rFonts w:ascii="Helvetica" w:hAnsi="Helvetica"/>
-          <w:color w:val="333333"/>
-          <w:kern w:val="0"/>
-          <w:sz w:val="23"/>
-          <w:szCs w:val="23"/>
-          <w:lang w:eastAsia="en-US"/>
-        </w:rPr>
-      </w:pPr>
-      <w:r>
-        <w:rPr>
-          <w:rFonts w:ascii="Helvetica" w:hAnsi="Helvetica"/>
-          <w:color w:val="333333"/>
-          <w:kern w:val="0"/>
-          <w:sz w:val="23"/>
-          <w:szCs w:val="23"/>
-          <w:lang w:eastAsia="en-US"/>
-        </w:rPr>
-        <w:t>My name is Dillon. I have been fascinated with code since I first learned </w:t>
-      </w:r>
-      <w:r>
-        <w:rPr>
-          <w:rFonts w:ascii="Helvetica" w:hAnsi="Helvetica"/>
-          <w:b/>
-          <w:bCs/>
-          <w:color w:val="333333"/>
-          <w:kern w:val="0"/>
-          <w:sz w:val="23"/>
-          <w:szCs w:val="23"/>
-          <w:bdr w:val="none" w:sz="0" w:space="0" w:color="auto" w:frame="1"/>
-          <w:lang w:eastAsia="en-US"/>
-        </w:rPr>
-        <w:t>HTML</w:t>
-      </w:r>
-      <w:r>
-        <w:rPr>
-          <w:rFonts w:ascii="Helvetica" w:hAnsi="Helvetica"/>
-          <w:color w:val="333333"/>
-          <w:kern w:val="0"/>
-          <w:sz w:val="23"/>
-          <w:szCs w:val="23"/>
-          <w:lang w:eastAsia="en-US"/>
-        </w:rPr>
-        <w:t> in 2005. Since then I've mastered </w:t>
-      </w:r>
-      <w:r>
-        <w:rPr>
-          <w:rFonts w:ascii="Helvetica" w:hAnsi="Helvetica"/>
-          <w:b/>
-          <w:bCs/>
-          <w:color w:val="333333"/>
-          <w:kern w:val="0"/>
-          <w:sz w:val="23"/>
-          <w:szCs w:val="23"/>
-          <w:bdr w:val="none" w:sz="0" w:space="0" w:color="auto" w:frame="1"/>
-          <w:lang w:eastAsia="en-US"/>
-        </w:rPr>
-        <w:t>HTML</w:t>
-      </w:r>
-      <w:r>
-        <w:rPr>
-          <w:rFonts w:ascii="Helvetica" w:hAnsi="Helvetica"/>
-          <w:color w:val="333333"/>
-          <w:kern w:val="0"/>
-          <w:sz w:val="23"/>
-          <w:szCs w:val="23"/>
-          <w:lang w:eastAsia="en-US"/>
-        </w:rPr>
-        <w:t>, </w:t>
-      </w:r>
-      <w:r>
-        <w:rPr>
-          <w:rFonts w:ascii="Helvetica" w:hAnsi="Helvetica"/>
-          <w:b/>
-          <w:bCs/>
-          <w:color w:val="333333"/>
-          <w:kern w:val="0"/>
-          <w:sz w:val="23"/>
-          <w:szCs w:val="23"/>
-          <w:bdr w:val="none" w:sz="0" w:space="0" w:color="auto" w:frame="1"/>
-          <w:lang w:eastAsia="en-US"/>
-        </w:rPr>
-        <w:t>CSS</w:t>
-      </w:r>
-      <w:r>
-        <w:rPr>
-          <w:rFonts w:ascii="Helvetica" w:hAnsi="Helvetica"/>
-          <w:color w:val="333333"/>
-          <w:kern w:val="0"/>
-          <w:sz w:val="23"/>
-          <w:szCs w:val="23"/>
-          <w:lang w:eastAsia="en-US"/>
-        </w:rPr>
-        <w:t> </w:t>
-      </w:r>
-      <w:proofErr w:type="spellStart"/>
-      <w:r>
-        <w:rPr>
-          <w:rFonts w:ascii="Helvetica" w:hAnsi="Helvetica"/>
-          <w:color w:val="333333"/>
-          <w:kern w:val="0"/>
-          <w:sz w:val="23"/>
-          <w:szCs w:val="23"/>
-          <w:lang w:eastAsia="en-US"/>
-        </w:rPr>
-        <w:t>and</w:t>
-      </w:r>
-      <w:r>
-        <w:rPr>
-          <w:rFonts w:ascii="Helvetica" w:hAnsi="Helvetica"/>
-          <w:b/>
-          <w:bCs/>
-          <w:color w:val="333333"/>
-          <w:kern w:val="0"/>
-          <w:sz w:val="23"/>
-          <w:szCs w:val="23"/>
-          <w:bdr w:val="none" w:sz="0" w:space="0" w:color="auto" w:frame="1"/>
-          <w:lang w:eastAsia="en-US"/>
-        </w:rPr>
-        <w:t>JavaScript</w:t>
-      </w:r>
-      <w:proofErr w:type="spellEnd"/>
-      <w:r>
-        <w:rPr>
-          <w:rFonts w:ascii="Helvetica" w:hAnsi="Helvetica"/>
-          <w:color w:val="333333"/>
-          <w:kern w:val="0"/>
-          <w:sz w:val="23"/>
-          <w:szCs w:val="23"/>
-          <w:lang w:eastAsia="en-US"/>
-        </w:rPr>
-        <w:t>. I still love to learn new things in all three languages.</w:t>
-      </w:r>
-    </w:p>
-    <w:p>
-      <w:pPr>
-        <w:suppressAutoHyphens w:val="0"/>
-        <w:spacing w:line="375" w:lineRule="atLeast"/>
-        <w:rPr>
-          <w:rFonts w:ascii="Helvetica" w:hAnsi="Helvetica"/>
-          <w:color w:val="333333"/>
-          <w:kern w:val="0"/>
-          <w:sz w:val="23"/>
-          <w:szCs w:val="23"/>
-          <w:lang w:eastAsia="en-US"/>
-        </w:rPr>
-      </w:pPr>
-      <w:r>
-        <w:rPr>
-          <w:rFonts w:ascii="Helvetica" w:hAnsi="Helvetica"/>
-          <w:color w:val="333333"/>
-          <w:kern w:val="0"/>
-          <w:sz w:val="23"/>
-          <w:szCs w:val="23"/>
-          <w:lang w:eastAsia="en-US"/>
-        </w:rPr>
-        <w:t>I started working with dynamic pages. Starting off rough with </w:t>
-      </w:r>
-      <w:r>
-        <w:rPr>
-          <w:rFonts w:ascii="Helvetica" w:hAnsi="Helvetica"/>
-          <w:b/>
-          <w:bCs/>
-          <w:color w:val="333333"/>
-          <w:kern w:val="0"/>
-          <w:sz w:val="23"/>
-          <w:szCs w:val="23"/>
-          <w:bdr w:val="none" w:sz="0" w:space="0" w:color="auto" w:frame="1"/>
-          <w:lang w:eastAsia="en-US"/>
-        </w:rPr>
-        <w:t>ASP</w:t>
-      </w:r>
-      <w:r>
-        <w:rPr>
-          <w:rFonts w:ascii="Helvetica" w:hAnsi="Helvetica"/>
-          <w:color w:val="333333"/>
-          <w:kern w:val="0"/>
-          <w:sz w:val="23"/>
-          <w:szCs w:val="23"/>
-          <w:lang w:eastAsia="en-US"/>
-        </w:rPr>
-        <w:t> then jumping into </w:t>
-      </w:r>
-      <w:r>
-        <w:rPr>
-          <w:rFonts w:ascii="Helvetica" w:hAnsi="Helvetica"/>
-          <w:b/>
-          <w:bCs/>
-          <w:color w:val="333333"/>
-          <w:kern w:val="0"/>
-          <w:sz w:val="23"/>
-          <w:szCs w:val="23"/>
-          <w:bdr w:val="none" w:sz="0" w:space="0" w:color="auto" w:frame="1"/>
-          <w:lang w:eastAsia="en-US"/>
-        </w:rPr>
-        <w:t>PHP</w:t>
-      </w:r>
-      <w:r>
-        <w:rPr>
-          <w:rFonts w:ascii="Helvetica" w:hAnsi="Helvetica"/>
-          <w:color w:val="333333"/>
-          <w:kern w:val="0"/>
-          <w:sz w:val="23"/>
-          <w:szCs w:val="23"/>
-          <w:lang w:eastAsia="en-US"/>
-        </w:rPr>
-        <w:t>. I fell in love with PHP right away. Which means I also loved </w:t>
-      </w:r>
-      <w:r>
-        <w:rPr>
-          <w:rFonts w:ascii="Helvetica" w:hAnsi="Helvetica"/>
-          <w:b/>
-          <w:bCs/>
-          <w:color w:val="333333"/>
-          <w:kern w:val="0"/>
-          <w:sz w:val="23"/>
-          <w:szCs w:val="23"/>
-          <w:bdr w:val="none" w:sz="0" w:space="0" w:color="auto" w:frame="1"/>
-          <w:lang w:eastAsia="en-US"/>
-        </w:rPr>
-        <w:t>MySQL</w:t>
-      </w:r>
-      <w:r>
-        <w:rPr>
-          <w:rFonts w:ascii="Helvetica" w:hAnsi="Helvetica"/>
-          <w:color w:val="333333"/>
-          <w:kern w:val="0"/>
-          <w:sz w:val="23"/>
-          <w:szCs w:val="23"/>
-          <w:lang w:eastAsia="en-US"/>
-        </w:rPr>
-        <w:t>. This gave me a strong grasp of </w:t>
-      </w:r>
-      <w:r>
-        <w:rPr>
-          <w:rFonts w:ascii="Helvetica" w:hAnsi="Helvetica"/>
-          <w:b/>
-          <w:bCs/>
-          <w:color w:val="333333"/>
-          <w:kern w:val="0"/>
-          <w:sz w:val="23"/>
-          <w:szCs w:val="23"/>
-          <w:bdr w:val="none" w:sz="0" w:space="0" w:color="auto" w:frame="1"/>
-          <w:lang w:eastAsia="en-US"/>
-        </w:rPr>
-        <w:t>SQL</w:t>
-      </w:r>
-      <w:r>
-        <w:rPr>
-          <w:rFonts w:ascii="Helvetica" w:hAnsi="Helvetica"/>
-          <w:color w:val="333333"/>
-          <w:kern w:val="0"/>
-          <w:sz w:val="23"/>
-          <w:szCs w:val="23"/>
-          <w:lang w:eastAsia="en-US"/>
-        </w:rPr>
-        <w:t> and managing relational databases. I learned </w:t>
-      </w:r>
-      <w:proofErr w:type="spellStart"/>
-      <w:r>
-        <w:rPr>
-          <w:rFonts w:ascii="Helvetica" w:hAnsi="Helvetica"/>
-          <w:b/>
-          <w:bCs/>
-          <w:color w:val="333333"/>
-          <w:kern w:val="0"/>
-          <w:sz w:val="23"/>
-          <w:szCs w:val="23"/>
-          <w:bdr w:val="none" w:sz="0" w:space="0" w:color="auto" w:frame="1"/>
-          <w:lang w:eastAsia="en-US"/>
-        </w:rPr>
-        <w:t>WordPress</w:t>
-      </w:r>
-      <w:proofErr w:type="spellEnd"/>
-      <w:r>
-        <w:rPr>
-          <w:rFonts w:ascii="Helvetica" w:hAnsi="Helvetica"/>
-          <w:color w:val="333333"/>
-          <w:kern w:val="0"/>
-          <w:sz w:val="23"/>
-          <w:szCs w:val="23"/>
-          <w:lang w:eastAsia="en-US"/>
-        </w:rPr>
-        <w:t> to get some freelance work making themes. After learning OOP in PHP, I thought I would like to learn more about programming. I dove into </w:t>
-      </w:r>
-      <w:r>
-        <w:rPr>
-          <w:rFonts w:ascii="Helvetica" w:hAnsi="Helvetica"/>
-          <w:b/>
-          <w:bCs/>
-          <w:color w:val="333333"/>
-          <w:kern w:val="0"/>
-          <w:sz w:val="23"/>
-          <w:szCs w:val="23"/>
-          <w:bdr w:val="none" w:sz="0" w:space="0" w:color="auto" w:frame="1"/>
-          <w:lang w:eastAsia="en-US"/>
-        </w:rPr>
-        <w:t>C#</w:t>
-      </w:r>
-      <w:r>
-        <w:rPr>
-          <w:rFonts w:ascii="Helvetica" w:hAnsi="Helvetica"/>
-          <w:color w:val="333333"/>
-          <w:kern w:val="0"/>
-          <w:sz w:val="23"/>
-          <w:szCs w:val="23"/>
-          <w:lang w:eastAsia="en-US"/>
-        </w:rPr>
-        <w:t> and </w:t>
-      </w:r>
-      <w:proofErr w:type="spellStart"/>
-      <w:r>
-        <w:rPr>
-          <w:rFonts w:ascii="Helvetica" w:hAnsi="Helvetica"/>
-          <w:b/>
-          <w:bCs/>
-          <w:color w:val="333333"/>
-          <w:kern w:val="0"/>
-          <w:sz w:val="23"/>
-          <w:szCs w:val="23"/>
-          <w:bdr w:val="none" w:sz="0" w:space="0" w:color="auto" w:frame="1"/>
-          <w:lang w:eastAsia="en-US"/>
-        </w:rPr>
-        <w:t>WinForms</w:t>
-      </w:r>
-      <w:proofErr w:type="spellEnd"/>
-      <w:r>
-        <w:rPr>
-          <w:rFonts w:ascii="Helvetica" w:hAnsi="Helvetica"/>
-          <w:color w:val="333333"/>
-          <w:kern w:val="0"/>
-          <w:sz w:val="23"/>
-          <w:szCs w:val="23"/>
-          <w:lang w:eastAsia="en-US"/>
-        </w:rPr>
-        <w:t xml:space="preserve">. And I enjoyed </w:t>
-      </w:r>
-      <w:proofErr w:type="spellStart"/>
-      <w:r>
-        <w:rPr>
-          <w:rFonts w:ascii="Helvetica" w:hAnsi="Helvetica"/>
-          <w:color w:val="333333"/>
-          <w:kern w:val="0"/>
-          <w:sz w:val="23"/>
-          <w:szCs w:val="23"/>
-          <w:lang w:eastAsia="en-US"/>
-        </w:rPr>
-        <w:t>enjoyed</w:t>
-      </w:r>
-      <w:proofErr w:type="spellEnd"/>
-      <w:r>
-        <w:rPr>
-          <w:rFonts w:ascii="Helvetica" w:hAnsi="Helvetica"/>
-          <w:color w:val="333333"/>
-          <w:kern w:val="0"/>
-          <w:sz w:val="23"/>
-          <w:szCs w:val="23"/>
-          <w:lang w:eastAsia="en-US"/>
-        </w:rPr>
-        <w:t xml:space="preserve"> it so much, I wanted more. I learned </w:t>
-      </w:r>
-      <w:r>
-        <w:rPr>
-          <w:rFonts w:ascii="Helvetica" w:hAnsi="Helvetica"/>
-          <w:b/>
-          <w:bCs/>
-          <w:color w:val="333333"/>
-          <w:kern w:val="0"/>
-          <w:sz w:val="23"/>
-          <w:szCs w:val="23"/>
-          <w:bdr w:val="none" w:sz="0" w:space="0" w:color="auto" w:frame="1"/>
-          <w:lang w:eastAsia="en-US"/>
-        </w:rPr>
-        <w:t>Objective-C</w:t>
-      </w:r>
-      <w:r>
-        <w:rPr>
-          <w:rFonts w:ascii="Helvetica" w:hAnsi="Helvetica"/>
-          <w:color w:val="333333"/>
-          <w:kern w:val="0"/>
-          <w:sz w:val="23"/>
-          <w:szCs w:val="23"/>
-          <w:lang w:eastAsia="en-US"/>
-        </w:rPr>
-        <w:t xml:space="preserve"> specifically with the goal of </w:t>
-      </w:r>
-      <w:proofErr w:type="spellStart"/>
-      <w:r>
-        <w:rPr>
-          <w:rFonts w:ascii="Helvetica" w:hAnsi="Helvetica"/>
-          <w:color w:val="333333"/>
-          <w:kern w:val="0"/>
-          <w:sz w:val="23"/>
-          <w:szCs w:val="23"/>
-          <w:lang w:eastAsia="en-US"/>
-        </w:rPr>
-        <w:t>iOS</w:t>
-      </w:r>
-      <w:proofErr w:type="spellEnd"/>
-      <w:r>
-        <w:rPr>
-          <w:rFonts w:ascii="Helvetica" w:hAnsi="Helvetica"/>
-          <w:color w:val="333333"/>
-          <w:kern w:val="0"/>
-          <w:sz w:val="23"/>
-          <w:szCs w:val="23"/>
-          <w:lang w:eastAsia="en-US"/>
-        </w:rPr>
-        <w:t xml:space="preserve"> development. After that I learned </w:t>
-      </w:r>
-      <w:r>
-        <w:rPr>
-          <w:rFonts w:ascii="Helvetica" w:hAnsi="Helvetica"/>
-          <w:b/>
-          <w:bCs/>
-          <w:color w:val="333333"/>
-          <w:kern w:val="0"/>
-          <w:sz w:val="23"/>
-          <w:szCs w:val="23"/>
-          <w:bdr w:val="none" w:sz="0" w:space="0" w:color="auto" w:frame="1"/>
-          <w:lang w:eastAsia="en-US"/>
-        </w:rPr>
-        <w:t>Android</w:t>
-      </w:r>
-      <w:r>
-        <w:rPr>
-          <w:rFonts w:ascii="Helvetica" w:hAnsi="Helvetica"/>
-          <w:color w:val="333333"/>
-          <w:kern w:val="0"/>
-          <w:sz w:val="23"/>
-          <w:szCs w:val="23"/>
-          <w:lang w:eastAsia="en-US"/>
-        </w:rPr>
-        <w:t> development in </w:t>
-      </w:r>
-      <w:r>
-        <w:rPr>
-          <w:rFonts w:ascii="Helvetica" w:hAnsi="Helvetica"/>
-          <w:b/>
-          <w:bCs/>
-          <w:color w:val="333333"/>
-          <w:kern w:val="0"/>
-          <w:sz w:val="23"/>
-          <w:szCs w:val="23"/>
-          <w:bdr w:val="none" w:sz="0" w:space="0" w:color="auto" w:frame="1"/>
-          <w:lang w:eastAsia="en-US"/>
-        </w:rPr>
-        <w:t>Java</w:t>
-      </w:r>
-      <w:r>
-        <w:rPr>
-          <w:rFonts w:ascii="Helvetica" w:hAnsi="Helvetica"/>
-          <w:color w:val="333333"/>
-          <w:kern w:val="0"/>
-          <w:sz w:val="23"/>
-          <w:szCs w:val="23"/>
-          <w:lang w:eastAsia="en-US"/>
-        </w:rPr>
-        <w:t xml:space="preserve">. Then realizing native apps are going to the browser, I </w:t>
-      </w:r>
-      <w:proofErr w:type="spellStart"/>
-      <w:r>
-        <w:rPr>
-          <w:rFonts w:ascii="Helvetica" w:hAnsi="Helvetica"/>
-          <w:color w:val="333333"/>
-          <w:kern w:val="0"/>
-          <w:sz w:val="23"/>
-          <w:szCs w:val="23"/>
-          <w:lang w:eastAsia="en-US"/>
-        </w:rPr>
-        <w:t>learned</w:t>
-      </w:r>
-      <w:r>
-        <w:rPr>
-          <w:rFonts w:ascii="Helvetica" w:hAnsi="Helvetica"/>
-          <w:b/>
-          <w:bCs/>
-          <w:color w:val="333333"/>
-          <w:kern w:val="0"/>
-          <w:sz w:val="23"/>
-          <w:szCs w:val="23"/>
-          <w:bdr w:val="none" w:sz="0" w:space="0" w:color="auto" w:frame="1"/>
-          <w:lang w:eastAsia="en-US"/>
-        </w:rPr>
-        <w:t>GWT</w:t>
-      </w:r>
-      <w:proofErr w:type="spellEnd"/>
-      <w:r>
-        <w:rPr>
-          <w:rFonts w:ascii="Helvetica" w:hAnsi="Helvetica"/>
-          <w:color w:val="333333"/>
-          <w:kern w:val="0"/>
-          <w:sz w:val="23"/>
-          <w:szCs w:val="23"/>
-          <w:lang w:eastAsia="en-US"/>
-        </w:rPr>
-        <w:t>. Currently, I've been learning </w:t>
-      </w:r>
-      <w:r>
-        <w:rPr>
-          <w:rFonts w:ascii="Helvetica" w:hAnsi="Helvetica"/>
-          <w:b/>
-          <w:bCs/>
-          <w:color w:val="333333"/>
-          <w:kern w:val="0"/>
-          <w:sz w:val="23"/>
-          <w:szCs w:val="23"/>
-          <w:bdr w:val="none" w:sz="0" w:space="0" w:color="auto" w:frame="1"/>
-          <w:lang w:eastAsia="en-US"/>
-        </w:rPr>
-        <w:t>Node.js</w:t>
-      </w:r>
-      <w:r>
-        <w:rPr>
-          <w:rFonts w:ascii="Helvetica" w:hAnsi="Helvetica"/>
-          <w:color w:val="333333"/>
-          <w:kern w:val="0"/>
-          <w:sz w:val="23"/>
-          <w:szCs w:val="23"/>
-          <w:lang w:eastAsia="en-US"/>
-        </w:rPr>
-        <w:t>, </w:t>
-      </w:r>
-      <w:proofErr w:type="spellStart"/>
-      <w:r>
-        <w:rPr>
-          <w:rFonts w:ascii="Helvetica" w:hAnsi="Helvetica"/>
-          <w:b/>
-          <w:bCs/>
-          <w:color w:val="333333"/>
-          <w:kern w:val="0"/>
-          <w:sz w:val="23"/>
-          <w:szCs w:val="23"/>
-          <w:bdr w:val="none" w:sz="0" w:space="0" w:color="auto" w:frame="1"/>
-          <w:lang w:eastAsia="en-US"/>
-        </w:rPr>
-        <w:t>CoffeeScript</w:t>
-      </w:r>
-      <w:proofErr w:type="spellEnd"/>
-      <w:r>
-        <w:rPr>
-          <w:rFonts w:ascii="Helvetica" w:hAnsi="Helvetica"/>
-          <w:color w:val="333333"/>
-          <w:kern w:val="0"/>
-          <w:sz w:val="23"/>
-          <w:szCs w:val="23"/>
-          <w:lang w:eastAsia="en-US"/>
-        </w:rPr>
-        <w:t>, and </w:t>
-      </w:r>
-      <w:proofErr w:type="spellStart"/>
-      <w:r>
-        <w:rPr>
-          <w:rFonts w:ascii="Helvetica" w:hAnsi="Helvetica"/>
-          <w:b/>
-          <w:bCs/>
-          <w:color w:val="333333"/>
-          <w:kern w:val="0"/>
-          <w:sz w:val="23"/>
-          <w:szCs w:val="23"/>
-          <w:bdr w:val="none" w:sz="0" w:space="0" w:color="auto" w:frame="1"/>
-          <w:lang w:eastAsia="en-US"/>
-        </w:rPr>
-        <w:t>AngularJS</w:t>
-      </w:r>
-      <w:proofErr w:type="spellEnd"/>
-      <w:r>
-        <w:rPr>
-          <w:rFonts w:ascii="Helvetica" w:hAnsi="Helvetica"/>
-          <w:color w:val="333333"/>
-          <w:kern w:val="0"/>
-          <w:sz w:val="23"/>
-          <w:szCs w:val="23"/>
-          <w:lang w:eastAsia="en-US"/>
-        </w:rPr>
-        <w:t> in my free time.</w:t>
-      </w:r>
-    </w:p>
-    <w:p>
-      <w:pPr>
-        <w:suppressAutoHyphens w:val="0"/>
-        <w:spacing w:before="225" w:after="225" w:line="375" w:lineRule="atLeast"/>
-        <w:rPr>
-          <w:rFonts w:ascii="Helvetica" w:hAnsi="Helvetica"/>
-          <w:color w:val="333333"/>
-          <w:kern w:val="0"/>
-          <w:sz w:val="23"/>
-          <w:szCs w:val="23"/>
-          <w:lang w:eastAsia="en-US"/>
-        </w:rPr>
-      </w:pPr>
-      <w:r>
-        <w:rPr>
-          <w:rFonts w:ascii="Helvetica" w:hAnsi="Helvetica"/>
-          <w:color w:val="333333"/>
-          <w:kern w:val="0"/>
-          <w:sz w:val="23"/>
-          <w:szCs w:val="23"/>
-          <w:lang w:eastAsia="en-US"/>
-        </w:rPr>
-        <w:t xml:space="preserve">Here's what </w:t>
-      </w:r>
       <w:bookmarkStart w:id="0" w:name="_GoBack"/>
       <w:bookmarkEnd w:id="0"/>
       <w:r>
         <w:rPr>
-          <w:rFonts w:ascii="Helvetica" w:hAnsi="Helvetica"/>
-          <w:color w:val="333333"/>
-          <w:kern w:val="0"/>
-          <w:sz w:val="23"/>
-          <w:szCs w:val="23"/>
-          <w:lang w:eastAsia="en-US"/>
-        </w:rPr>
-        <w:t>sets me apart from the crowd:</w:t>
-      </w:r>
-    </w:p>
-    <w:p>
-      <w:pPr>
-        <w:numPr>
-          <w:ilvl w:val="0"/>
-          <w:numId w:val="7"/>
-        </w:numPr>
-        <w:suppressAutoHyphens w:val="0"/>
-        <w:spacing w:line="375" w:lineRule="atLeast"/>
-        <w:ind w:left="0"/>
-        <w:rPr>
-          <w:rFonts w:ascii="Helvetica" w:hAnsi="Helvetica"/>
-          <w:color w:val="333333"/>
-          <w:kern w:val="0"/>
-          <w:sz w:val="23"/>
-          <w:szCs w:val="23"/>
-          <w:lang w:eastAsia="en-US"/>
-        </w:rPr>
-      </w:pPr>
-      <w:r>
-        <w:rPr>
-          <w:rFonts w:ascii="Helvetica" w:hAnsi="Helvetica"/>
-          <w:color w:val="333333"/>
-          <w:kern w:val="0"/>
-          <w:sz w:val="23"/>
-          <w:szCs w:val="23"/>
-          <w:lang w:eastAsia="en-US"/>
-        </w:rPr>
-        <w:t>Passion for learning. I pick up new things quickly. I am able to figure out how things work.</w:t>
-      </w:r>
-    </w:p>
-    <w:p>
-      <w:pPr>
-        <w:numPr>
-          <w:ilvl w:val="0"/>
-          <w:numId w:val="7"/>
-        </w:numPr>
-        <w:suppressAutoHyphens w:val="0"/>
-        <w:spacing w:line="375" w:lineRule="atLeast"/>
-        <w:ind w:left="0"/>
-        <w:rPr>
-          <w:rFonts w:ascii="Helvetica" w:hAnsi="Helvetica"/>
-          <w:color w:val="333333"/>
-          <w:kern w:val="0"/>
-          <w:sz w:val="23"/>
-          <w:szCs w:val="23"/>
-          <w:lang w:eastAsia="en-US"/>
-        </w:rPr>
-      </w:pPr>
-      <w:r>
-        <w:rPr>
-          <w:rFonts w:ascii="Helvetica" w:hAnsi="Helvetica"/>
-          <w:color w:val="333333"/>
-          <w:kern w:val="0"/>
-          <w:sz w:val="23"/>
-          <w:szCs w:val="23"/>
-          <w:lang w:eastAsia="en-US"/>
-        </w:rPr>
-        <w:t>Communication skills when working with a team of any size. I'm very easy-going and can handle criticism well.</w:t>
-      </w:r>
-    </w:p>
-    <w:p>
-      <w:pPr>
-        <w:numPr>
-          <w:ilvl w:val="0"/>
-          <w:numId w:val="7"/>
-        </w:numPr>
-        <w:suppressAutoHyphens w:val="0"/>
-        <w:spacing w:line="375" w:lineRule="atLeast"/>
-        <w:ind w:left="0"/>
-        <w:rPr>
-          <w:rFonts w:ascii="Helvetica" w:hAnsi="Helvetica"/>
-          <w:color w:val="333333"/>
-          <w:kern w:val="0"/>
-          <w:sz w:val="23"/>
-          <w:szCs w:val="23"/>
-          <w:lang w:eastAsia="en-US"/>
-        </w:rPr>
-      </w:pPr>
-      <w:r>
-        <w:rPr>
-          <w:rFonts w:ascii="Helvetica" w:hAnsi="Helvetica"/>
-          <w:color w:val="333333"/>
-          <w:kern w:val="0"/>
-          <w:sz w:val="23"/>
-          <w:szCs w:val="23"/>
-          <w:lang w:eastAsia="en-US"/>
-        </w:rPr>
-        <w:t>I can get into the end-user mindset to design and develop a great UI.</w:t>
-      </w:r>
-    </w:p>
-    <w:p>
-      <w:pPr>
-        <w:numPr>
-          <w:ilvl w:val="0"/>
-          <w:numId w:val="7"/>
-        </w:numPr>
-        <w:suppressAutoHyphens w:val="0"/>
-        <w:spacing w:line="375" w:lineRule="atLeast"/>
-        <w:ind w:left="0"/>
-        <w:rPr>
-          <w:rFonts w:ascii="Helvetica" w:hAnsi="Helvetica"/>
-          <w:color w:val="333333"/>
-          <w:kern w:val="0"/>
-          <w:sz w:val="23"/>
-          <w:szCs w:val="23"/>
-          <w:lang w:eastAsia="en-US"/>
-        </w:rPr>
-      </w:pPr>
-      <w:r>
-        <w:rPr>
-          <w:rFonts w:ascii="Helvetica" w:hAnsi="Helvetica"/>
-          <w:color w:val="333333"/>
-          <w:kern w:val="0"/>
-          <w:sz w:val="23"/>
-          <w:szCs w:val="23"/>
-          <w:lang w:eastAsia="en-US"/>
-        </w:rPr>
-        <w:t xml:space="preserve">I have an iPhone, but I'm not a </w:t>
-      </w:r>
-      <w:proofErr w:type="spellStart"/>
-      <w:r>
-        <w:rPr>
-          <w:rFonts w:ascii="Helvetica" w:hAnsi="Helvetica"/>
-          <w:color w:val="333333"/>
-          <w:kern w:val="0"/>
-          <w:sz w:val="23"/>
-          <w:szCs w:val="23"/>
-          <w:lang w:eastAsia="en-US"/>
-        </w:rPr>
-        <w:t>fanboy</w:t>
-      </w:r>
-      <w:proofErr w:type="spellEnd"/>
-    </w:p>
-    <w:p>
-      <w:pPr>
-        <w:suppressAutoHyphens w:val="0"/>
-        <w:spacing w:line="375" w:lineRule="atLeast"/>
-        <w:rPr>
-          <w:rFonts w:ascii="Helvetica" w:hAnsi="Helvetica"/>
-          <w:color w:val="333333"/>
-          <w:kern w:val="0"/>
-          <w:sz w:val="23"/>
-          <w:szCs w:val="23"/>
-          <w:lang w:eastAsia="en-US"/>
-        </w:rPr>
-      </w:pPr>
+          <w:rFonts w:ascii="Consolas" w:hAnsi="Consolas" w:cs="Courier"/>
+          <w:color w:val="333333"/>
+          <w:kern w:val="0"/>
+          <w:sz w:val="18"/>
+          <w:szCs w:val="18"/>
+          <w:bdr w:val="none" w:sz="0" w:space="0" w:color="auto" w:frame="1"/>
+          <w:lang w:eastAsia="en-US"/>
+        </w:rPr>
+        <w:t xml:space="preserve">11106 S 108th E Ave, Bixby, OK, 74008 </w:t>
+      </w:r>
     </w:p>
     <w:p>
       <w:pPr>
@@ -864,6 +148,7 @@
           <w:bottom w:val="single" w:sz="6" w:space="0" w:color="EEEEEE"/>
         </w:pBdr>
         <w:suppressAutoHyphens w:val="0"/>
+        <w:spacing w:before="240" w:after="225"/>
         <w:outlineLvl w:val="1"/>
         <w:rPr>
           <w:rFonts w:ascii="Helvetica" w:hAnsi="Helvetica"/>
@@ -876,7 +161,7 @@
           <w:lang w:eastAsia="en-US"/>
         </w:rPr>
       </w:pPr>
-      <w:bookmarkStart w:id="1" w:name="experience"/>
+      <w:bookmarkStart w:id="1" w:name="objective"/>
       <w:bookmarkEnd w:id="1"/>
       <w:r>
         <w:rPr>
@@ -889,25 +174,55 @@
           <w:szCs w:val="40"/>
           <w:lang w:eastAsia="en-US"/>
         </w:rPr>
-        <w:t>Experience</w:t>
+        <w:t>Objective</w:t>
       </w:r>
     </w:p>
     <w:p>
       <w:pPr>
         <w:suppressAutoHyphens w:val="0"/>
-        <w:outlineLvl w:val="3"/>
+        <w:spacing w:before="225" w:after="225" w:line="383" w:lineRule="atLeast"/>
+        <w:rPr>
+          <w:rFonts w:ascii="Helvetica" w:hAnsi="Helvetica"/>
+          <w:color w:val="333333"/>
+          <w:kern w:val="0"/>
+          <w:sz w:val="23"/>
+          <w:szCs w:val="23"/>
+          <w:lang w:eastAsia="en-US"/>
+        </w:rPr>
+      </w:pPr>
+      <w:r>
+        <w:rPr>
+          <w:rFonts w:ascii="Helvetica" w:hAnsi="Helvetica"/>
+          <w:color w:val="333333"/>
+          <w:kern w:val="0"/>
+          <w:sz w:val="23"/>
+          <w:szCs w:val="23"/>
+          <w:lang w:eastAsia="en-US"/>
+        </w:rPr>
+        <w:t>My objective is to find a position that keeps challenging my skill set in software development. I want to continue to learn more about new technologies with a focus to benefit the bottom line.</w:t>
+      </w:r>
+    </w:p>
+    <w:p>
+      <w:pPr>
+        <w:pBdr>
+          <w:bottom w:val="single" w:sz="6" w:space="0" w:color="EEEEEE"/>
+        </w:pBdr>
+        <w:suppressAutoHyphens w:val="0"/>
+        <w:spacing w:before="240" w:after="225"/>
+        <w:outlineLvl w:val="1"/>
         <w:rPr>
           <w:rFonts w:ascii="Helvetica" w:hAnsi="Helvetica"/>
           <w:b/>
           <w:bCs/>
           <w:color w:val="333333"/>
           <w:kern w:val="0"/>
-          <w:lang w:eastAsia="en-US"/>
-        </w:rPr>
-      </w:pPr>
-      <w:bookmarkStart w:id="2" w:name="imirus---software-developer"/>
+          <w:sz w:val="40"/>
+          <w:szCs w:val="40"/>
+          <w:lang w:eastAsia="en-US"/>
+        </w:rPr>
+      </w:pPr>
+      <w:bookmarkStart w:id="2" w:name="bio"/>
       <w:bookmarkEnd w:id="2"/>
-      <w:proofErr w:type="gramStart"/>
       <w:r>
         <w:rPr>
           <w:rFonts w:ascii="Helvetica" w:hAnsi="Helvetica"/>
@@ -915,27 +230,312 @@
           <w:bCs/>
           <w:color w:val="333333"/>
           <w:kern w:val="0"/>
-          <w:lang w:eastAsia="en-US"/>
-        </w:rPr>
-        <w:t>iMirus</w:t>
-      </w:r>
-      <w:proofErr w:type="gramEnd"/>
-      <w:r>
+          <w:sz w:val="40"/>
+          <w:szCs w:val="40"/>
+          <w:lang w:eastAsia="en-US"/>
+        </w:rPr>
+        <w:t>Bio</w:t>
+      </w:r>
+    </w:p>
+    <w:p>
+      <w:pPr>
+        <w:suppressAutoHyphens w:val="0"/>
+        <w:spacing w:before="225" w:after="225" w:line="383" w:lineRule="atLeast"/>
+        <w:rPr>
+          <w:rFonts w:ascii="Helvetica" w:hAnsi="Helvetica"/>
+          <w:color w:val="333333"/>
+          <w:kern w:val="0"/>
+          <w:sz w:val="23"/>
+          <w:szCs w:val="23"/>
+          <w:lang w:eastAsia="en-US"/>
+        </w:rPr>
+      </w:pPr>
+      <w:r>
+        <w:rPr>
+          <w:rFonts w:ascii="Helvetica" w:hAnsi="Helvetica"/>
+          <w:color w:val="333333"/>
+          <w:kern w:val="0"/>
+          <w:sz w:val="23"/>
+          <w:szCs w:val="23"/>
+          <w:lang w:eastAsia="en-US"/>
+        </w:rPr>
+        <w:t>With nine years of experience in the technology sector, I enjoy every minute spent in development. I am self-taught in all the skills I have accumulated over the years. I started off in web development and got hooked to development. At first, I just did little favors for friends and family. Later I learned dynamic languages and started to do freelance web work. From there, my interests went towards software programming and eventually brought me to my current position as Senior Software Developer.</w:t>
+      </w:r>
+    </w:p>
+    <w:p>
+      <w:pPr>
+        <w:pBdr>
+          <w:bottom w:val="single" w:sz="6" w:space="0" w:color="EEEEEE"/>
+        </w:pBdr>
+        <w:suppressAutoHyphens w:val="0"/>
+        <w:spacing w:before="240" w:after="225"/>
+        <w:outlineLvl w:val="1"/>
         <w:rPr>
           <w:rFonts w:ascii="Helvetica" w:hAnsi="Helvetica"/>
           <w:b/>
           <w:bCs/>
           <w:color w:val="333333"/>
           <w:kern w:val="0"/>
-          <w:lang w:eastAsia="en-US"/>
-        </w:rPr>
-        <w:t xml:space="preserve"> - Software Developer</w:t>
-      </w:r>
+          <w:sz w:val="40"/>
+          <w:szCs w:val="40"/>
+          <w:lang w:eastAsia="en-US"/>
+        </w:rPr>
+      </w:pPr>
+      <w:bookmarkStart w:id="3" w:name="what-sets-me-apart-from-the-crowd"/>
+      <w:bookmarkEnd w:id="3"/>
+      <w:r>
+        <w:rPr>
+          <w:rFonts w:ascii="Helvetica" w:hAnsi="Helvetica"/>
+          <w:b/>
+          <w:bCs/>
+          <w:color w:val="333333"/>
+          <w:kern w:val="0"/>
+          <w:sz w:val="40"/>
+          <w:szCs w:val="40"/>
+          <w:lang w:eastAsia="en-US"/>
+        </w:rPr>
+        <w:t xml:space="preserve">What sets me apart from the </w:t>
+      </w:r>
+      <w:proofErr w:type="gramStart"/>
+      <w:r>
+        <w:rPr>
+          <w:rFonts w:ascii="Helvetica" w:hAnsi="Helvetica"/>
+          <w:b/>
+          <w:bCs/>
+          <w:color w:val="333333"/>
+          <w:kern w:val="0"/>
+          <w:sz w:val="40"/>
+          <w:szCs w:val="40"/>
+          <w:lang w:eastAsia="en-US"/>
+        </w:rPr>
+        <w:t>crowd</w:t>
+      </w:r>
+      <w:proofErr w:type="gramEnd"/>
     </w:p>
     <w:p>
       <w:pPr>
+        <w:numPr>
+          <w:ilvl w:val="0"/>
+          <w:numId w:val="11"/>
+        </w:numPr>
         <w:suppressAutoHyphens w:val="0"/>
-        <w:spacing w:line="375" w:lineRule="atLeast"/>
+        <w:spacing w:before="100" w:beforeAutospacing="1" w:after="100" w:afterAutospacing="1" w:line="383" w:lineRule="atLeast"/>
+        <w:ind w:left="0"/>
+        <w:rPr>
+          <w:rFonts w:ascii="Helvetica" w:hAnsi="Helvetica"/>
+          <w:color w:val="333333"/>
+          <w:kern w:val="0"/>
+          <w:sz w:val="23"/>
+          <w:szCs w:val="23"/>
+          <w:lang w:eastAsia="en-US"/>
+        </w:rPr>
+      </w:pPr>
+      <w:r>
+        <w:rPr>
+          <w:rFonts w:ascii="Helvetica" w:hAnsi="Helvetica"/>
+          <w:color w:val="333333"/>
+          <w:kern w:val="0"/>
+          <w:sz w:val="23"/>
+          <w:szCs w:val="23"/>
+          <w:lang w:eastAsia="en-US"/>
+        </w:rPr>
+        <w:t>My passion for learning. I absorb new things quickly and independently. I am able to figure out how things work and communicate it to others.</w:t>
+      </w:r>
+    </w:p>
+    <w:p>
+      <w:pPr>
+        <w:numPr>
+          <w:ilvl w:val="0"/>
+          <w:numId w:val="11"/>
+        </w:numPr>
+        <w:suppressAutoHyphens w:val="0"/>
+        <w:spacing w:before="100" w:beforeAutospacing="1" w:after="100" w:afterAutospacing="1" w:line="383" w:lineRule="atLeast"/>
+        <w:ind w:left="0"/>
+        <w:rPr>
+          <w:rFonts w:ascii="Helvetica" w:hAnsi="Helvetica"/>
+          <w:color w:val="333333"/>
+          <w:kern w:val="0"/>
+          <w:sz w:val="23"/>
+          <w:szCs w:val="23"/>
+          <w:lang w:eastAsia="en-US"/>
+        </w:rPr>
+      </w:pPr>
+      <w:r>
+        <w:rPr>
+          <w:rFonts w:ascii="Helvetica" w:hAnsi="Helvetica"/>
+          <w:color w:val="333333"/>
+          <w:kern w:val="0"/>
+          <w:sz w:val="23"/>
+          <w:szCs w:val="23"/>
+          <w:lang w:eastAsia="en-US"/>
+        </w:rPr>
+        <w:t>Communication skills when working with a team. I'm very easy-going and handle feedback well.</w:t>
+      </w:r>
+    </w:p>
+    <w:p>
+      <w:pPr>
+        <w:numPr>
+          <w:ilvl w:val="0"/>
+          <w:numId w:val="11"/>
+        </w:numPr>
+        <w:suppressAutoHyphens w:val="0"/>
+        <w:spacing w:before="100" w:beforeAutospacing="1" w:after="100" w:afterAutospacing="1" w:line="383" w:lineRule="atLeast"/>
+        <w:ind w:left="0"/>
+        <w:rPr>
+          <w:rFonts w:ascii="Helvetica" w:hAnsi="Helvetica"/>
+          <w:color w:val="333333"/>
+          <w:kern w:val="0"/>
+          <w:sz w:val="23"/>
+          <w:szCs w:val="23"/>
+          <w:lang w:eastAsia="en-US"/>
+        </w:rPr>
+      </w:pPr>
+      <w:r>
+        <w:rPr>
+          <w:rFonts w:ascii="Helvetica" w:hAnsi="Helvetica"/>
+          <w:color w:val="333333"/>
+          <w:kern w:val="0"/>
+          <w:sz w:val="23"/>
+          <w:szCs w:val="23"/>
+          <w:lang w:eastAsia="en-US"/>
+        </w:rPr>
+        <w:t>I can get into the end-user mindset to design and develop a great UI.</w:t>
+      </w:r>
+    </w:p>
+    <w:p>
+      <w:pPr>
+        <w:numPr>
+          <w:ilvl w:val="0"/>
+          <w:numId w:val="11"/>
+        </w:numPr>
+        <w:suppressAutoHyphens w:val="0"/>
+        <w:spacing w:before="100" w:beforeAutospacing="1" w:after="100" w:afterAutospacing="1" w:line="383" w:lineRule="atLeast"/>
+        <w:ind w:left="0"/>
+        <w:rPr>
+          <w:rFonts w:ascii="Helvetica" w:hAnsi="Helvetica"/>
+          <w:color w:val="333333"/>
+          <w:kern w:val="0"/>
+          <w:sz w:val="23"/>
+          <w:szCs w:val="23"/>
+          <w:lang w:eastAsia="en-US"/>
+        </w:rPr>
+      </w:pPr>
+      <w:r>
+        <w:rPr>
+          <w:rFonts w:ascii="Helvetica" w:hAnsi="Helvetica"/>
+          <w:color w:val="333333"/>
+          <w:kern w:val="0"/>
+          <w:sz w:val="23"/>
+          <w:szCs w:val="23"/>
+          <w:lang w:eastAsia="en-US"/>
+        </w:rPr>
+        <w:t xml:space="preserve">I do have an iPhone, but I'm not a </w:t>
+      </w:r>
+      <w:proofErr w:type="spellStart"/>
+      <w:r>
+        <w:rPr>
+          <w:rFonts w:ascii="Helvetica" w:hAnsi="Helvetica"/>
+          <w:color w:val="333333"/>
+          <w:kern w:val="0"/>
+          <w:sz w:val="23"/>
+          <w:szCs w:val="23"/>
+          <w:lang w:eastAsia="en-US"/>
+        </w:rPr>
+        <w:t>fanboy</w:t>
+      </w:r>
+      <w:proofErr w:type="spellEnd"/>
+      <w:r>
+        <w:rPr>
+          <w:rFonts w:ascii="Helvetica" w:hAnsi="Helvetica"/>
+          <w:color w:val="333333"/>
+          <w:kern w:val="0"/>
+          <w:sz w:val="23"/>
+          <w:szCs w:val="23"/>
+          <w:lang w:eastAsia="en-US"/>
+        </w:rPr>
+        <w:t>. I try to stay open-minded when it comes to mobile devices.</w:t>
+      </w:r>
+    </w:p>
+    <w:p>
+      <w:pPr>
+        <w:pBdr>
+          <w:bottom w:val="single" w:sz="6" w:space="0" w:color="EEEEEE"/>
+        </w:pBdr>
+        <w:suppressAutoHyphens w:val="0"/>
+        <w:spacing w:before="240" w:after="225"/>
+        <w:outlineLvl w:val="1"/>
+        <w:rPr>
+          <w:rFonts w:ascii="Helvetica" w:hAnsi="Helvetica"/>
+          <w:b/>
+          <w:bCs/>
+          <w:color w:val="333333"/>
+          <w:kern w:val="0"/>
+          <w:sz w:val="40"/>
+          <w:szCs w:val="40"/>
+          <w:lang w:eastAsia="en-US"/>
+        </w:rPr>
+      </w:pPr>
+      <w:bookmarkStart w:id="4" w:name="experience"/>
+      <w:bookmarkEnd w:id="4"/>
+      <w:r>
+        <w:rPr>
+          <w:rFonts w:ascii="Helvetica" w:hAnsi="Helvetica"/>
+          <w:b/>
+          <w:bCs/>
+          <w:color w:val="333333"/>
+          <w:kern w:val="0"/>
+          <w:sz w:val="40"/>
+          <w:szCs w:val="40"/>
+          <w:lang w:eastAsia="en-US"/>
+        </w:rPr>
+        <w:t>Experience</w:t>
+      </w:r>
+    </w:p>
+    <w:p>
+      <w:pPr>
+        <w:suppressAutoHyphens w:val="0"/>
+        <w:spacing w:before="240" w:after="225"/>
+        <w:outlineLvl w:val="3"/>
+        <w:rPr>
+          <w:rFonts w:ascii="Helvetica" w:hAnsi="Helvetica"/>
+          <w:b/>
+          <w:bCs/>
+          <w:color w:val="333333"/>
+          <w:kern w:val="0"/>
+          <w:lang w:eastAsia="en-US"/>
+        </w:rPr>
+      </w:pPr>
+      <w:bookmarkStart w:id="5" w:name="imirus---senior-software-developer"/>
+      <w:bookmarkEnd w:id="5"/>
+      <w:proofErr w:type="gramStart"/>
+      <w:r>
+        <w:rPr>
+          <w:rFonts w:ascii="Helvetica" w:hAnsi="Helvetica"/>
+          <w:b/>
+          <w:bCs/>
+          <w:color w:val="333333"/>
+          <w:kern w:val="0"/>
+          <w:lang w:eastAsia="en-US"/>
+        </w:rPr>
+        <w:t>iMirus</w:t>
+      </w:r>
+      <w:proofErr w:type="gramEnd"/>
+      <w:r>
+        <w:rPr>
+          <w:rFonts w:ascii="Helvetica" w:hAnsi="Helvetica"/>
+          <w:b/>
+          <w:bCs/>
+          <w:color w:val="333333"/>
+          <w:kern w:val="0"/>
+          <w:lang w:eastAsia="en-US"/>
+        </w:rPr>
+        <w:t xml:space="preserve"> - Senior Software Developer</w:t>
+      </w:r>
+    </w:p>
+    <w:p>
+      <w:pPr>
+        <w:suppressAutoHyphens w:val="0"/>
+        <w:spacing w:before="225" w:after="225" w:line="383" w:lineRule="atLeast"/>
         <w:rPr>
           <w:rFonts w:ascii="Helvetica" w:hAnsi="Helvetica"/>
           <w:color w:val="333333"/>
@@ -954,9 +554,9 @@
           <w:kern w:val="0"/>
           <w:sz w:val="23"/>
           <w:szCs w:val="23"/>
-          <w:bdr w:val="none" w:sz="0" w:space="0" w:color="auto" w:frame="1"/>
-          <w:lang w:eastAsia="en-US"/>
-        </w:rPr>
+          <w:lang w:eastAsia="en-US"/>
+        </w:rPr>
+        <w:lastRenderedPageBreak/>
         <w:t>January 2012 - Present</w:t>
       </w:r>
       <w:r>
@@ -975,10 +575,10 @@
       <w:pPr>
         <w:numPr>
           <w:ilvl w:val="0"/>
-          <w:numId w:val="8"/>
+          <w:numId w:val="12"/>
         </w:numPr>
         <w:suppressAutoHyphens w:val="0"/>
-        <w:spacing w:line="375" w:lineRule="atLeast"/>
+        <w:spacing w:before="100" w:beforeAutospacing="1" w:after="100" w:afterAutospacing="1" w:line="383" w:lineRule="atLeast"/>
         <w:ind w:left="0"/>
         <w:rPr>
           <w:rFonts w:ascii="Helvetica" w:hAnsi="Helvetica"/>
@@ -998,7 +598,7 @@
           <w:szCs w:val="23"/>
           <w:lang w:eastAsia="en-US"/>
         </w:rPr>
-        <w:t xml:space="preserve">Built mobile document reader in Google Web Toolkit using </w:t>
+        <w:t xml:space="preserve">Built flagship </w:t>
       </w:r>
       <w:proofErr w:type="spellStart"/>
       <w:r>
@@ -1010,7 +610,7 @@
           <w:szCs w:val="23"/>
           <w:lang w:eastAsia="en-US"/>
         </w:rPr>
-        <w:t>mgwt</w:t>
+        <w:t>webapp</w:t>
       </w:r>
       <w:proofErr w:type="spellEnd"/>
       <w:r>
@@ -1022,41 +622,17 @@
           <w:szCs w:val="23"/>
           <w:lang w:eastAsia="en-US"/>
         </w:rPr>
-        <w:t xml:space="preserve"> &amp; </w:t>
-      </w:r>
-      <w:proofErr w:type="spellStart"/>
-      <w:r>
-        <w:rPr>
-          <w:rFonts w:ascii="Helvetica" w:hAnsi="Helvetica"/>
-          <w:color w:val="333333"/>
-          <w:kern w:val="0"/>
-          <w:sz w:val="23"/>
-          <w:szCs w:val="23"/>
-          <w:lang w:eastAsia="en-US"/>
-        </w:rPr>
-        <w:t>gwt</w:t>
-      </w:r>
-      <w:proofErr w:type="spellEnd"/>
-      <w:r>
-        <w:rPr>
-          <w:rFonts w:ascii="Helvetica" w:hAnsi="Helvetica"/>
-          <w:color w:val="333333"/>
-          <w:kern w:val="0"/>
-          <w:sz w:val="23"/>
-          <w:szCs w:val="23"/>
-          <w:lang w:eastAsia="en-US"/>
-        </w:rPr>
-        <w:t>-bootstrap</w:t>
+        <w:t xml:space="preserve"> document reader</w:t>
       </w:r>
     </w:p>
     <w:p>
       <w:pPr>
         <w:numPr>
           <w:ilvl w:val="0"/>
-          <w:numId w:val="8"/>
+          <w:numId w:val="12"/>
         </w:numPr>
         <w:suppressAutoHyphens w:val="0"/>
-        <w:spacing w:line="375" w:lineRule="atLeast"/>
+        <w:spacing w:before="100" w:beforeAutospacing="1" w:after="100" w:afterAutospacing="1" w:line="383" w:lineRule="atLeast"/>
         <w:ind w:left="0"/>
         <w:rPr>
           <w:rFonts w:ascii="Helvetica" w:hAnsi="Helvetica"/>
@@ -1076,17 +652,17 @@
           <w:szCs w:val="23"/>
           <w:lang w:eastAsia="en-US"/>
         </w:rPr>
-        <w:t>Recruited new developers at University career fairs</w:t>
+        <w:t>Recruited new developers at university career fairs</w:t>
       </w:r>
     </w:p>
     <w:p>
       <w:pPr>
         <w:numPr>
           <w:ilvl w:val="0"/>
-          <w:numId w:val="8"/>
+          <w:numId w:val="12"/>
         </w:numPr>
         <w:suppressAutoHyphens w:val="0"/>
-        <w:spacing w:line="375" w:lineRule="atLeast"/>
+        <w:spacing w:before="100" w:beforeAutospacing="1" w:after="100" w:afterAutospacing="1" w:line="383" w:lineRule="atLeast"/>
         <w:ind w:left="0"/>
         <w:rPr>
           <w:rFonts w:ascii="Helvetica" w:hAnsi="Helvetica"/>
@@ -1119,41 +695,17 @@
           <w:szCs w:val="23"/>
           <w:lang w:eastAsia="en-US"/>
         </w:rPr>
-        <w:t xml:space="preserve">, enhancements, and new features in </w:t>
-      </w:r>
-      <w:proofErr w:type="spellStart"/>
-      <w:r>
-        <w:rPr>
-          <w:rFonts w:ascii="Helvetica" w:hAnsi="Helvetica"/>
-          <w:color w:val="333333"/>
-          <w:kern w:val="0"/>
-          <w:sz w:val="23"/>
-          <w:szCs w:val="23"/>
-          <w:lang w:eastAsia="en-US"/>
-        </w:rPr>
-        <w:t>iOS</w:t>
-      </w:r>
-      <w:proofErr w:type="spellEnd"/>
-      <w:r>
-        <w:rPr>
-          <w:rFonts w:ascii="Helvetica" w:hAnsi="Helvetica"/>
-          <w:color w:val="333333"/>
-          <w:kern w:val="0"/>
-          <w:sz w:val="23"/>
-          <w:szCs w:val="23"/>
-          <w:lang w:eastAsia="en-US"/>
-        </w:rPr>
-        <w:t xml:space="preserve"> and Android apps</w:t>
+        <w:t>, enhancements, and new features in mobile apps</w:t>
       </w:r>
     </w:p>
     <w:p>
       <w:pPr>
         <w:numPr>
           <w:ilvl w:val="0"/>
-          <w:numId w:val="8"/>
+          <w:numId w:val="12"/>
         </w:numPr>
         <w:suppressAutoHyphens w:val="0"/>
-        <w:spacing w:line="375" w:lineRule="atLeast"/>
+        <w:spacing w:before="100" w:beforeAutospacing="1" w:after="100" w:afterAutospacing="1" w:line="383" w:lineRule="atLeast"/>
         <w:ind w:left="0"/>
         <w:rPr>
           <w:rFonts w:ascii="Helvetica" w:hAnsi="Helvetica"/>
@@ -1173,41 +725,17 @@
           <w:szCs w:val="23"/>
           <w:lang w:eastAsia="en-US"/>
         </w:rPr>
-        <w:t xml:space="preserve">Developed an in-house utility apps on </w:t>
-      </w:r>
-      <w:proofErr w:type="spellStart"/>
-      <w:r>
-        <w:rPr>
-          <w:rFonts w:ascii="Helvetica" w:hAnsi="Helvetica"/>
-          <w:color w:val="333333"/>
-          <w:kern w:val="0"/>
-          <w:sz w:val="23"/>
-          <w:szCs w:val="23"/>
-          <w:lang w:eastAsia="en-US"/>
-        </w:rPr>
-        <w:t>iOS</w:t>
-      </w:r>
-      <w:proofErr w:type="spellEnd"/>
-      <w:r>
-        <w:rPr>
-          <w:rFonts w:ascii="Helvetica" w:hAnsi="Helvetica"/>
-          <w:color w:val="333333"/>
-          <w:kern w:val="0"/>
-          <w:sz w:val="23"/>
-          <w:szCs w:val="23"/>
-          <w:lang w:eastAsia="en-US"/>
-        </w:rPr>
-        <w:t xml:space="preserve"> to run diagnostics on live documents</w:t>
+        <w:t>Took the initiative to build in-house utility apps</w:t>
       </w:r>
     </w:p>
     <w:p>
       <w:pPr>
         <w:numPr>
           <w:ilvl w:val="0"/>
-          <w:numId w:val="8"/>
+          <w:numId w:val="12"/>
         </w:numPr>
         <w:suppressAutoHyphens w:val="0"/>
-        <w:spacing w:line="375" w:lineRule="atLeast"/>
+        <w:spacing w:before="100" w:beforeAutospacing="1" w:after="100" w:afterAutospacing="1" w:line="383" w:lineRule="atLeast"/>
         <w:ind w:left="0"/>
         <w:rPr>
           <w:rFonts w:ascii="Helvetica" w:hAnsi="Helvetica"/>
@@ -1227,42 +755,17 @@
           <w:szCs w:val="23"/>
           <w:lang w:eastAsia="en-US"/>
         </w:rPr>
-        <w:lastRenderedPageBreak/>
-        <w:t xml:space="preserve">Developed </w:t>
-      </w:r>
-      <w:proofErr w:type="spellStart"/>
-      <w:r>
-        <w:rPr>
-          <w:rFonts w:ascii="Helvetica" w:hAnsi="Helvetica"/>
-          <w:color w:val="333333"/>
-          <w:kern w:val="0"/>
-          <w:sz w:val="23"/>
-          <w:szCs w:val="23"/>
-          <w:lang w:eastAsia="en-US"/>
-        </w:rPr>
-        <w:t>webapps</w:t>
-      </w:r>
-      <w:proofErr w:type="spellEnd"/>
-      <w:r>
-        <w:rPr>
-          <w:rFonts w:ascii="Helvetica" w:hAnsi="Helvetica"/>
-          <w:color w:val="333333"/>
-          <w:kern w:val="0"/>
-          <w:sz w:val="23"/>
-          <w:szCs w:val="23"/>
-          <w:lang w:eastAsia="en-US"/>
-        </w:rPr>
-        <w:t xml:space="preserve"> for catalog publishers to manage catalog prices</w:t>
+        <w:t>Developed web-apps for catalog publishers to manage catalog prices</w:t>
       </w:r>
     </w:p>
     <w:p>
       <w:pPr>
         <w:numPr>
           <w:ilvl w:val="0"/>
-          <w:numId w:val="8"/>
+          <w:numId w:val="12"/>
         </w:numPr>
         <w:suppressAutoHyphens w:val="0"/>
-        <w:spacing w:line="375" w:lineRule="atLeast"/>
+        <w:spacing w:before="100" w:beforeAutospacing="1" w:after="100" w:afterAutospacing="1" w:line="383" w:lineRule="atLeast"/>
         <w:ind w:left="0"/>
         <w:rPr>
           <w:rFonts w:ascii="Helvetica" w:hAnsi="Helvetica"/>
@@ -1282,17 +785,108 @@
           <w:szCs w:val="23"/>
           <w:lang w:eastAsia="en-US"/>
         </w:rPr>
-        <w:t>Developed front-end web page to run common production tasks</w:t>
+        <w:t>Learned agile methodology and code version control</w:t>
       </w:r>
     </w:p>
     <w:p>
       <w:pPr>
+        <w:suppressAutoHyphens w:val="0"/>
+        <w:spacing w:before="225" w:after="225"/>
+        <w:rPr>
+          <w:rFonts w:ascii="Times" w:hAnsi="Times"/>
+          <w:kern w:val="0"/>
+          <w:sz w:val="20"/>
+          <w:szCs w:val="20"/>
+          <w:lang w:eastAsia="en-US"/>
+        </w:rPr>
+      </w:pPr>
+      <w:r>
+        <w:rPr>
+          <w:rFonts w:ascii="Times" w:hAnsi="Times"/>
+          <w:kern w:val="0"/>
+          <w:sz w:val="20"/>
+          <w:szCs w:val="20"/>
+          <w:lang w:eastAsia="en-US"/>
+        </w:rPr>
+        <w:pict w14:anchorId="54AC321E">
+          <v:rect id="_x0000_i1031" style="width:0;height:3pt" o:hralign="center" o:hrstd="t" o:hrnoshade="t" o:hr="t" fillcolor="#ccc" stroked="f"/>
+        </w:pict>
+      </w:r>
+    </w:p>
+    <w:p>
+      <w:pPr>
+        <w:suppressAutoHyphens w:val="0"/>
+        <w:spacing w:before="240" w:after="225"/>
+        <w:outlineLvl w:val="3"/>
+        <w:rPr>
+          <w:rFonts w:ascii="Helvetica" w:hAnsi="Helvetica"/>
+          <w:b/>
+          <w:bCs/>
+          <w:color w:val="333333"/>
+          <w:kern w:val="0"/>
+          <w:lang w:eastAsia="en-US"/>
+        </w:rPr>
+      </w:pPr>
+      <w:bookmarkStart w:id="6" w:name="freelance-web-development"/>
+      <w:bookmarkEnd w:id="6"/>
+      <w:r>
+        <w:rPr>
+          <w:rFonts w:ascii="Helvetica" w:hAnsi="Helvetica"/>
+          <w:b/>
+          <w:bCs/>
+          <w:color w:val="333333"/>
+          <w:kern w:val="0"/>
+          <w:lang w:eastAsia="en-US"/>
+        </w:rPr>
+        <w:t>Freelance Web Development</w:t>
+      </w:r>
+    </w:p>
+    <w:p>
+      <w:pPr>
+        <w:suppressAutoHyphens w:val="0"/>
+        <w:spacing w:before="225" w:after="225" w:line="383" w:lineRule="atLeast"/>
+        <w:rPr>
+          <w:rFonts w:ascii="Helvetica" w:hAnsi="Helvetica"/>
+          <w:color w:val="333333"/>
+          <w:kern w:val="0"/>
+          <w:sz w:val="23"/>
+          <w:szCs w:val="23"/>
+          <w:lang w:eastAsia="en-US"/>
+        </w:rPr>
+      </w:pPr>
+      <w:r>
+        <w:rPr>
+          <w:rFonts w:ascii="Helvetica" w:hAnsi="Helvetica"/>
+          <w:i/>
+          <w:iCs/>
+          <w:color w:val="333333"/>
+          <w:kern w:val="0"/>
+          <w:sz w:val="23"/>
+          <w:szCs w:val="23"/>
+          <w:lang w:eastAsia="en-US"/>
+        </w:rPr>
+        <w:t>May 2011 - December 2011</w:t>
+      </w:r>
+      <w:r>
+        <w:rPr>
+          <w:rFonts w:ascii="Helvetica" w:hAnsi="Helvetica"/>
+          <w:color w:val="333333"/>
+          <w:kern w:val="0"/>
+          <w:sz w:val="23"/>
+          <w:szCs w:val="23"/>
+          <w:lang w:eastAsia="en-US"/>
+        </w:rPr>
+        <w:t> in Tulsa, OK</w:t>
+      </w:r>
+    </w:p>
+    <w:p>
+      <w:pPr>
         <w:numPr>
           <w:ilvl w:val="0"/>
-          <w:numId w:val="8"/>
+          <w:numId w:val="13"/>
         </w:numPr>
         <w:suppressAutoHyphens w:val="0"/>
-        <w:spacing w:line="375" w:lineRule="atLeast"/>
+        <w:spacing w:before="100" w:beforeAutospacing="1" w:after="100" w:afterAutospacing="1" w:line="383" w:lineRule="atLeast"/>
         <w:ind w:left="0"/>
         <w:rPr>
           <w:rFonts w:ascii="Helvetica" w:hAnsi="Helvetica"/>
@@ -1312,11 +906,65 @@
           <w:szCs w:val="23"/>
           <w:lang w:eastAsia="en-US"/>
         </w:rPr>
-        <w:t>Started loving Mercurial</w:t>
+        <w:t xml:space="preserve">Developed </w:t>
+      </w:r>
+      <w:proofErr w:type="spellStart"/>
+      <w:r>
+        <w:rPr>
+          <w:rFonts w:ascii="Helvetica" w:hAnsi="Helvetica"/>
+          <w:color w:val="333333"/>
+          <w:kern w:val="0"/>
+          <w:sz w:val="23"/>
+          <w:szCs w:val="23"/>
+          <w:lang w:eastAsia="en-US"/>
+        </w:rPr>
+        <w:t>WordPress</w:t>
+      </w:r>
+      <w:proofErr w:type="spellEnd"/>
+      <w:r>
+        <w:rPr>
+          <w:rFonts w:ascii="Helvetica" w:hAnsi="Helvetica"/>
+          <w:color w:val="333333"/>
+          <w:kern w:val="0"/>
+          <w:sz w:val="23"/>
+          <w:szCs w:val="23"/>
+          <w:lang w:eastAsia="en-US"/>
+        </w:rPr>
+        <w:t xml:space="preserve"> themes and plugins</w:t>
       </w:r>
     </w:p>
     <w:p>
       <w:pPr>
+        <w:numPr>
+          <w:ilvl w:val="0"/>
+          <w:numId w:val="13"/>
+        </w:numPr>
+        <w:suppressAutoHyphens w:val="0"/>
+        <w:spacing w:before="100" w:beforeAutospacing="1" w:after="100" w:afterAutospacing="1" w:line="383" w:lineRule="atLeast"/>
+        <w:ind w:left="0"/>
+        <w:rPr>
+          <w:rFonts w:ascii="Helvetica" w:hAnsi="Helvetica"/>
+          <w:color w:val="333333"/>
+          <w:kern w:val="0"/>
+          <w:sz w:val="23"/>
+          <w:szCs w:val="23"/>
+          <w:lang w:eastAsia="en-US"/>
+        </w:rPr>
+      </w:pPr>
+      <w:r>
+        <w:rPr>
+          <w:rFonts w:ascii="Helvetica" w:hAnsi="Helvetica"/>
+          <w:color w:val="333333"/>
+          <w:kern w:val="0"/>
+          <w:sz w:val="23"/>
+          <w:szCs w:val="23"/>
+          <w:lang w:eastAsia="en-US"/>
+        </w:rPr>
+        <w:t>Built a social network site in PHP/MySQL</w:t>
+      </w:r>
+    </w:p>
+    <w:p>
+      <w:pPr>
         <w:suppressAutoHyphens w:val="0"/>
         <w:spacing w:before="225" w:after="225"/>
         <w:rPr>
@@ -1335,14 +983,15 @@
           <w:szCs w:val="20"/>
           <w:lang w:eastAsia="en-US"/>
         </w:rPr>
-        <w:pict w14:anchorId="45B6B9E3">
-          <v:rect id="_x0000_i1025" style="width:0;height:3pt" o:hralign="center" o:hrstd="t" o:hrnoshade="t" o:hr="t" fillcolor="#ccc" stroked="f"/>
+        <w:pict w14:anchorId="6D0B86DB">
+          <v:rect id="_x0000_i1032" style="width:0;height:3pt" o:hralign="center" o:hrstd="t" o:hrnoshade="t" o:hr="t" fillcolor="#ccc" stroked="f"/>
         </w:pict>
       </w:r>
     </w:p>
     <w:p>
       <w:pPr>
         <w:suppressAutoHyphens w:val="0"/>
+        <w:spacing w:before="240" w:after="225"/>
         <w:outlineLvl w:val="3"/>
         <w:rPr>
           <w:rFonts w:ascii="Helvetica" w:hAnsi="Helvetica"/>
@@ -1353,8 +1002,9 @@
           <w:lang w:eastAsia="en-US"/>
         </w:rPr>
       </w:pPr>
-      <w:bookmarkStart w:id="3" w:name="freelance-web-development"/>
-      <w:bookmarkEnd w:id="3"/>
+      <w:bookmarkStart w:id="7" w:name="imirus---account-manager"/>
+      <w:bookmarkEnd w:id="7"/>
+      <w:proofErr w:type="gramStart"/>
       <w:r>
         <w:rPr>
           <w:rFonts w:ascii="Helvetica" w:hAnsi="Helvetica"/>
@@ -1364,13 +1014,25 @@
           <w:kern w:val="0"/>
           <w:lang w:eastAsia="en-US"/>
         </w:rPr>
-        <w:t>Freelance Web Development</w:t>
+        <w:t>iMirus</w:t>
+      </w:r>
+      <w:proofErr w:type="gramEnd"/>
+      <w:r>
+        <w:rPr>
+          <w:rFonts w:ascii="Helvetica" w:hAnsi="Helvetica"/>
+          <w:b/>
+          <w:bCs/>
+          <w:color w:val="333333"/>
+          <w:kern w:val="0"/>
+          <w:lang w:eastAsia="en-US"/>
+        </w:rPr>
+        <w:t xml:space="preserve"> - Account Manager</w:t>
       </w:r>
     </w:p>
     <w:p>
       <w:pPr>
         <w:suppressAutoHyphens w:val="0"/>
-        <w:spacing w:line="375" w:lineRule="atLeast"/>
+        <w:spacing w:before="225" w:after="225" w:line="383" w:lineRule="atLeast"/>
         <w:rPr>
           <w:rFonts w:ascii="Helvetica" w:hAnsi="Helvetica"/>
           <w:color w:val="333333"/>
@@ -1389,10 +1051,9 @@
           <w:kern w:val="0"/>
           <w:sz w:val="23"/>
           <w:szCs w:val="23"/>
-          <w:bdr w:val="none" w:sz="0" w:space="0" w:color="auto" w:frame="1"/>
-          <w:lang w:eastAsia="en-US"/>
-        </w:rPr>
-        <w:t>May 2011 - December 2011</w:t>
+          <w:lang w:eastAsia="en-US"/>
+        </w:rPr>
+        <w:t>January 2011 - January 2012</w:t>
       </w:r>
       <w:r>
         <w:rPr>
@@ -1410,10 +1071,10 @@
       <w:pPr>
         <w:numPr>
           <w:ilvl w:val="0"/>
-          <w:numId w:val="9"/>
+          <w:numId w:val="14"/>
         </w:numPr>
         <w:suppressAutoHyphens w:val="0"/>
-        <w:spacing w:line="375" w:lineRule="atLeast"/>
+        <w:spacing w:before="100" w:beforeAutospacing="1" w:after="100" w:afterAutospacing="1" w:line="383" w:lineRule="atLeast"/>
         <w:ind w:left="0"/>
         <w:rPr>
           <w:rFonts w:ascii="Helvetica" w:hAnsi="Helvetica"/>
@@ -1433,41 +1094,17 @@
           <w:szCs w:val="23"/>
           <w:lang w:eastAsia="en-US"/>
         </w:rPr>
-        <w:t xml:space="preserve">Developed </w:t>
-      </w:r>
-      <w:proofErr w:type="spellStart"/>
-      <w:r>
-        <w:rPr>
-          <w:rFonts w:ascii="Helvetica" w:hAnsi="Helvetica"/>
-          <w:color w:val="333333"/>
-          <w:kern w:val="0"/>
-          <w:sz w:val="23"/>
-          <w:szCs w:val="23"/>
-          <w:lang w:eastAsia="en-US"/>
-        </w:rPr>
-        <w:t>WordPress</w:t>
-      </w:r>
-      <w:proofErr w:type="spellEnd"/>
-      <w:r>
-        <w:rPr>
-          <w:rFonts w:ascii="Helvetica" w:hAnsi="Helvetica"/>
-          <w:color w:val="333333"/>
-          <w:kern w:val="0"/>
-          <w:sz w:val="23"/>
-          <w:szCs w:val="23"/>
-          <w:lang w:eastAsia="en-US"/>
-        </w:rPr>
-        <w:t xml:space="preserve"> themes and plugins</w:t>
+        <w:t>Recognized for having strong communication skills with publishers</w:t>
       </w:r>
     </w:p>
     <w:p>
       <w:pPr>
         <w:numPr>
           <w:ilvl w:val="0"/>
-          <w:numId w:val="9"/>
+          <w:numId w:val="14"/>
         </w:numPr>
         <w:suppressAutoHyphens w:val="0"/>
-        <w:spacing w:line="375" w:lineRule="atLeast"/>
+        <w:spacing w:before="100" w:beforeAutospacing="1" w:after="100" w:afterAutospacing="1" w:line="383" w:lineRule="atLeast"/>
         <w:ind w:left="0"/>
         <w:rPr>
           <w:rFonts w:ascii="Helvetica" w:hAnsi="Helvetica"/>
@@ -1487,11 +1124,71 @@
           <w:szCs w:val="23"/>
           <w:lang w:eastAsia="en-US"/>
         </w:rPr>
-        <w:t>Began to develop social quote sharing site in PHP/MySQL</w:t>
+        <w:t>Developed applications in Java and PHP</w:t>
       </w:r>
     </w:p>
     <w:p>
       <w:pPr>
+        <w:numPr>
+          <w:ilvl w:val="0"/>
+          <w:numId w:val="14"/>
+        </w:numPr>
+        <w:suppressAutoHyphens w:val="0"/>
+        <w:spacing w:before="100" w:beforeAutospacing="1" w:after="100" w:afterAutospacing="1" w:line="383" w:lineRule="atLeast"/>
+        <w:ind w:left="0"/>
+        <w:rPr>
+          <w:rFonts w:ascii="Helvetica" w:hAnsi="Helvetica"/>
+          <w:color w:val="333333"/>
+          <w:kern w:val="0"/>
+          <w:sz w:val="23"/>
+          <w:szCs w:val="23"/>
+          <w:lang w:eastAsia="en-US"/>
+        </w:rPr>
+      </w:pPr>
+      <w:r>
+        <w:rPr>
+          <w:rFonts w:ascii="Helvetica" w:hAnsi="Helvetica"/>
+          <w:color w:val="333333"/>
+          <w:kern w:val="0"/>
+          <w:sz w:val="23"/>
+          <w:szCs w:val="23"/>
+          <w:lang w:eastAsia="en-US"/>
+        </w:rPr>
+        <w:t>Created/updated web pages</w:t>
+      </w:r>
+    </w:p>
+    <w:p>
+      <w:pPr>
+        <w:numPr>
+          <w:ilvl w:val="0"/>
+          <w:numId w:val="14"/>
+        </w:numPr>
+        <w:suppressAutoHyphens w:val="0"/>
+        <w:spacing w:before="100" w:beforeAutospacing="1" w:after="100" w:afterAutospacing="1" w:line="383" w:lineRule="atLeast"/>
+        <w:ind w:left="0"/>
+        <w:rPr>
+          <w:rFonts w:ascii="Helvetica" w:hAnsi="Helvetica"/>
+          <w:color w:val="333333"/>
+          <w:kern w:val="0"/>
+          <w:sz w:val="23"/>
+          <w:szCs w:val="23"/>
+          <w:lang w:eastAsia="en-US"/>
+        </w:rPr>
+      </w:pPr>
+      <w:r>
+        <w:rPr>
+          <w:rFonts w:ascii="Helvetica" w:hAnsi="Helvetica"/>
+          <w:color w:val="333333"/>
+          <w:kern w:val="0"/>
+          <w:sz w:val="23"/>
+          <w:szCs w:val="23"/>
+          <w:lang w:eastAsia="en-US"/>
+        </w:rPr>
+        <w:t>Proficient with Adobe Fireworks/Acrobat</w:t>
+      </w:r>
+    </w:p>
+    <w:p>
+      <w:pPr>
         <w:suppressAutoHyphens w:val="0"/>
         <w:spacing w:before="225" w:after="225"/>
         <w:rPr>
@@ -1510,258 +1207,34 @@
           <w:szCs w:val="20"/>
           <w:lang w:eastAsia="en-US"/>
         </w:rPr>
-        <w:pict w14:anchorId="0E0600CD">
-          <v:rect id="_x0000_i1026" style="width:0;height:3pt" o:hralign="center" o:hrstd="t" o:hrnoshade="t" o:hr="t" fillcolor="#ccc" stroked="f"/>
+        <w:pict w14:anchorId="6E417737">
+          <v:rect id="_x0000_i1033" style="width:0;height:3pt" o:hralign="center" o:hrstd="t" o:hrnoshade="t" o:hr="t" fillcolor="#ccc" stroked="f"/>
         </w:pict>
       </w:r>
     </w:p>
     <w:p>
       <w:pPr>
         <w:suppressAutoHyphens w:val="0"/>
-        <w:outlineLvl w:val="3"/>
-        <w:rPr>
-          <w:rFonts w:ascii="Helvetica" w:hAnsi="Helvetica"/>
-          <w:b/>
-          <w:bCs/>
-          <w:color w:val="333333"/>
-          <w:kern w:val="0"/>
-          <w:lang w:eastAsia="en-US"/>
-        </w:rPr>
-      </w:pPr>
-      <w:bookmarkStart w:id="4" w:name="imirus---account-manager"/>
-      <w:bookmarkEnd w:id="4"/>
-      <w:proofErr w:type="gramStart"/>
-      <w:r>
-        <w:rPr>
-          <w:rFonts w:ascii="Helvetica" w:hAnsi="Helvetica"/>
-          <w:b/>
-          <w:bCs/>
-          <w:color w:val="333333"/>
-          <w:kern w:val="0"/>
-          <w:lang w:eastAsia="en-US"/>
-        </w:rPr>
-        <w:t>iMirus</w:t>
-      </w:r>
-      <w:proofErr w:type="gramEnd"/>
-      <w:r>
-        <w:rPr>
-          <w:rFonts w:ascii="Helvetica" w:hAnsi="Helvetica"/>
-          <w:b/>
-          <w:bCs/>
-          <w:color w:val="333333"/>
-          <w:kern w:val="0"/>
-          <w:lang w:eastAsia="en-US"/>
-        </w:rPr>
-        <w:t xml:space="preserve"> - Account Manager</w:t>
-      </w:r>
-    </w:p>
-    <w:p>
-      <w:pPr>
-        <w:suppressAutoHyphens w:val="0"/>
-        <w:spacing w:line="375" w:lineRule="atLeast"/>
-        <w:rPr>
-          <w:rFonts w:ascii="Helvetica" w:hAnsi="Helvetica"/>
-          <w:color w:val="333333"/>
-          <w:kern w:val="0"/>
-          <w:sz w:val="23"/>
-          <w:szCs w:val="23"/>
-          <w:lang w:eastAsia="en-US"/>
-        </w:rPr>
-      </w:pPr>
-      <w:r>
-        <w:rPr>
-          <w:rFonts w:ascii="Helvetica" w:hAnsi="Helvetica"/>
-          <w:i/>
-          <w:iCs/>
-          <w:color w:val="333333"/>
-          <w:kern w:val="0"/>
-          <w:sz w:val="23"/>
-          <w:szCs w:val="23"/>
-          <w:bdr w:val="none" w:sz="0" w:space="0" w:color="auto" w:frame="1"/>
-          <w:lang w:eastAsia="en-US"/>
-        </w:rPr>
-        <w:t>January 2011 - January 2012</w:t>
-      </w:r>
-      <w:r>
-        <w:rPr>
-          <w:rFonts w:ascii="Helvetica" w:hAnsi="Helvetica"/>
-          <w:color w:val="333333"/>
-          <w:kern w:val="0"/>
-          <w:sz w:val="23"/>
-          <w:szCs w:val="23"/>
-          <w:lang w:eastAsia="en-US"/>
-        </w:rPr>
-        <w:t> in Tulsa, OK</w:t>
-      </w:r>
-    </w:p>
-    <w:p>
-      <w:pPr>
-        <w:numPr>
-          <w:ilvl w:val="0"/>
-          <w:numId w:val="10"/>
-        </w:numPr>
-        <w:suppressAutoHyphens w:val="0"/>
-        <w:spacing w:line="375" w:lineRule="atLeast"/>
-        <w:ind w:left="0"/>
-        <w:rPr>
-          <w:rFonts w:ascii="Helvetica" w:hAnsi="Helvetica"/>
-          <w:color w:val="333333"/>
-          <w:kern w:val="0"/>
-          <w:sz w:val="23"/>
-          <w:szCs w:val="23"/>
-          <w:lang w:eastAsia="en-US"/>
-        </w:rPr>
-      </w:pPr>
-      <w:r>
-        <w:rPr>
-          <w:rFonts w:ascii="Helvetica" w:hAnsi="Helvetica"/>
-          <w:color w:val="333333"/>
-          <w:kern w:val="0"/>
-          <w:sz w:val="23"/>
-          <w:szCs w:val="23"/>
-          <w:lang w:eastAsia="en-US"/>
-        </w:rPr>
-        <w:t>Recognized for having strong communication skills with publishers</w:t>
-      </w:r>
-    </w:p>
-    <w:p>
-      <w:pPr>
-        <w:numPr>
-          <w:ilvl w:val="0"/>
-          <w:numId w:val="10"/>
-        </w:numPr>
-        <w:suppressAutoHyphens w:val="0"/>
-        <w:spacing w:line="375" w:lineRule="atLeast"/>
-        <w:ind w:left="0"/>
-        <w:rPr>
-          <w:rFonts w:ascii="Helvetica" w:hAnsi="Helvetica"/>
-          <w:color w:val="333333"/>
-          <w:kern w:val="0"/>
-          <w:sz w:val="23"/>
-          <w:szCs w:val="23"/>
-          <w:lang w:eastAsia="en-US"/>
-        </w:rPr>
-      </w:pPr>
-      <w:r>
-        <w:rPr>
-          <w:rFonts w:ascii="Helvetica" w:hAnsi="Helvetica"/>
-          <w:color w:val="333333"/>
-          <w:kern w:val="0"/>
-          <w:sz w:val="23"/>
-          <w:szCs w:val="23"/>
-          <w:lang w:eastAsia="en-US"/>
-        </w:rPr>
-        <w:t>Developed applications in Java and PHP to sanitize email lists</w:t>
-      </w:r>
-    </w:p>
-    <w:p>
-      <w:pPr>
-        <w:numPr>
-          <w:ilvl w:val="0"/>
-          <w:numId w:val="10"/>
-        </w:numPr>
-        <w:suppressAutoHyphens w:val="0"/>
-        <w:spacing w:line="375" w:lineRule="atLeast"/>
-        <w:ind w:left="0"/>
-        <w:rPr>
-          <w:rFonts w:ascii="Helvetica" w:hAnsi="Helvetica"/>
-          <w:color w:val="333333"/>
-          <w:kern w:val="0"/>
-          <w:sz w:val="23"/>
-          <w:szCs w:val="23"/>
-          <w:lang w:eastAsia="en-US"/>
-        </w:rPr>
-      </w:pPr>
-      <w:r>
-        <w:rPr>
-          <w:rFonts w:ascii="Helvetica" w:hAnsi="Helvetica"/>
-          <w:color w:val="333333"/>
-          <w:kern w:val="0"/>
-          <w:sz w:val="23"/>
-          <w:szCs w:val="23"/>
-          <w:lang w:eastAsia="en-US"/>
-        </w:rPr>
-        <w:t>Created/updated web pages and JavaScript functionality</w:t>
-      </w:r>
-    </w:p>
-    <w:p>
-      <w:pPr>
-        <w:numPr>
-          <w:ilvl w:val="0"/>
-          <w:numId w:val="10"/>
-        </w:numPr>
-        <w:suppressAutoHyphens w:val="0"/>
-        <w:spacing w:line="375" w:lineRule="atLeast"/>
-        <w:ind w:left="0"/>
-        <w:rPr>
-          <w:rFonts w:ascii="Helvetica" w:hAnsi="Helvetica"/>
-          <w:color w:val="333333"/>
-          <w:kern w:val="0"/>
-          <w:sz w:val="23"/>
-          <w:szCs w:val="23"/>
-          <w:lang w:eastAsia="en-US"/>
-        </w:rPr>
-      </w:pPr>
-      <w:r>
-        <w:rPr>
-          <w:rFonts w:ascii="Helvetica" w:hAnsi="Helvetica"/>
-          <w:color w:val="333333"/>
-          <w:kern w:val="0"/>
-          <w:sz w:val="23"/>
-          <w:szCs w:val="23"/>
-          <w:lang w:eastAsia="en-US"/>
-        </w:rPr>
-        <w:t>Proficient with Adobe Fireworks/Acrobat</w:t>
-      </w:r>
-    </w:p>
-    <w:p>
-      <w:pPr>
-        <w:suppressAutoHyphens w:val="0"/>
-        <w:spacing w:before="225" w:after="225"/>
-        <w:rPr>
-          <w:rFonts w:ascii="Times" w:hAnsi="Times"/>
-          <w:kern w:val="0"/>
-          <w:sz w:val="20"/>
-          <w:szCs w:val="20"/>
-          <w:lang w:eastAsia="en-US"/>
-        </w:rPr>
-      </w:pPr>
-      <w:r>
-        <w:rPr>
-          <w:rFonts w:ascii="Times" w:hAnsi="Times"/>
-          <w:kern w:val="0"/>
-          <w:sz w:val="20"/>
-          <w:szCs w:val="20"/>
-          <w:lang w:eastAsia="en-US"/>
-        </w:rPr>
-        <w:pict w14:anchorId="175968F4">
-          <v:rect id="_x0000_i1027" style="width:0;height:3pt" o:hralign="center" o:hrstd="t" o:hrnoshade="t" o:hr="t" fillcolor="#ccc" stroked="f"/>
-        </w:pict>
-      </w:r>
-    </w:p>
-    <w:p>
-      <w:pPr>
-        <w:suppressAutoHyphens w:val="0"/>
-        <w:spacing w:before="225" w:after="100" w:afterAutospacing="1" w:line="375" w:lineRule="atLeast"/>
-        <w:rPr>
-          <w:rFonts w:ascii="Helvetica" w:hAnsi="Helvetica"/>
-          <w:color w:val="333333"/>
-          <w:kern w:val="0"/>
-          <w:sz w:val="23"/>
-          <w:szCs w:val="23"/>
-          <w:lang w:eastAsia="en-US"/>
-        </w:rPr>
-      </w:pPr>
-      <w:r>
-        <w:rPr>
-          <w:rFonts w:ascii="Helvetica" w:hAnsi="Helvetica"/>
-          <w:color w:val="333333"/>
-          <w:kern w:val="0"/>
-          <w:sz w:val="23"/>
-          <w:szCs w:val="23"/>
-          <w:lang w:eastAsia="en-US"/>
-        </w:rPr>
-        <w:t>Outside of those jobs, I've worked in retail. If you'd like to see more please email me and we can talk.</w:t>
+        <w:spacing w:before="225" w:after="100" w:afterAutospacing="1" w:line="383" w:lineRule="atLeast"/>
+        <w:rPr>
+          <w:rFonts w:ascii="Helvetica" w:hAnsi="Helvetica"/>
+          <w:color w:val="333333"/>
+          <w:kern w:val="0"/>
+          <w:sz w:val="23"/>
+          <w:szCs w:val="23"/>
+          <w:lang w:eastAsia="en-US"/>
+        </w:rPr>
+      </w:pPr>
+      <w:r>
+        <w:rPr>
+          <w:rFonts w:ascii="Helvetica" w:hAnsi="Helvetica"/>
+          <w:color w:val="333333"/>
+          <w:kern w:val="0"/>
+          <w:sz w:val="23"/>
+          <w:szCs w:val="23"/>
+          <w:lang w:eastAsia="en-US"/>
+        </w:rPr>
+        <w:t>Outside of those jobs, I've worked in retail. If you'd like to see more employment history please email me and we can talk.</w:t>
       </w:r>
     </w:p>
     <w:p/>
@@ -2360,6 +1833,155 @@
     </w:lvl>
   </w:abstractNum>
   <w:abstractNum w:abstractNumId="4">
+    <w:nsid w:val="033F3631"/>
+    <w:multiLevelType w:val="multilevel"/>
+    <w:tmpl w:val="4754B15A"/>
+    <w:lvl w:ilvl="0">
+      <w:start w:val="1"/>
+      <w:numFmt w:val="bullet"/>
+      <w:lvlText w:val=""/>
+      <w:lvlJc w:val="left"/>
+      <w:pPr>
+        <w:tabs>
+          <w:tab w:val="num" w:pos="720"/>
+        </w:tabs>
+        <w:ind w:left="720" w:hanging="360"/>
+      </w:pPr>
+      <w:rPr>
+        <w:rFonts w:ascii="Symbol" w:hAnsi="Symbol" w:hint="default"/>
+        <w:sz w:val="20"/>
+      </w:rPr>
+    </w:lvl>
+    <w:lvl w:ilvl="1" w:tentative="1">
+      <w:start w:val="1"/>
+      <w:numFmt w:val="bullet"/>
+      <w:lvlText w:val="o"/>
+      <w:lvlJc w:val="left"/>
+      <w:pPr>
+        <w:tabs>
+          <w:tab w:val="num" w:pos="1440"/>
+        </w:tabs>
+        <w:ind w:left="1440" w:hanging="360"/>
+      </w:pPr>
+      <w:rPr>
+        <w:rFonts w:ascii="Courier New" w:hAnsi="Courier New" w:hint="default"/>
+        <w:sz w:val="20"/>
+      </w:rPr>
+    </w:lvl>
+    <w:lvl w:ilvl="2" w:tentative="1">
+      <w:start w:val="1"/>
+      <w:numFmt w:val="bullet"/>
+      <w:lvlText w:val=""/>
+      <w:lvlJc w:val="left"/>
+      <w:pPr>
+        <w:tabs>
+          <w:tab w:val="num" w:pos="2160"/>
+        </w:tabs>
+        <w:ind w:left="2160" w:hanging="360"/>
+      </w:pPr>
+      <w:rPr>
+        <w:rFonts w:ascii="Wingdings" w:hAnsi="Wingdings" w:hint="default"/>
+        <w:sz w:val="20"/>
+      </w:rPr>
+    </w:lvl>
+    <w:lvl w:ilvl="3" w:tentative="1">
+      <w:start w:val="1"/>
+      <w:numFmt w:val="bullet"/>
+      <w:lvlText w:val=""/>
+      <w:lvlJc w:val="left"/>
+      <w:pPr>
+        <w:tabs>
+          <w:tab w:val="num" w:pos="2880"/>
+        </w:tabs>
+        <w:ind w:left="2880" w:hanging="360"/>
+      </w:pPr>
+      <w:rPr>
+        <w:rFonts w:ascii="Wingdings" w:hAnsi="Wingdings" w:hint="default"/>
+        <w:sz w:val="20"/>
+      </w:rPr>
+    </w:lvl>
+    <w:lvl w:ilvl="4" w:tentative="1">
+      <w:start w:val="1"/>
+      <w:numFmt w:val="bullet"/>
+      <w:lvlText w:val=""/>
+      <w:lvlJc w:val="left"/>
+      <w:pPr>
+        <w:tabs>
+          <w:tab w:val="num" w:pos="3600"/>
+        </w:tabs>
+        <w:ind w:left="3600" w:hanging="360"/>
+      </w:pPr>
+      <w:rPr>
+        <w:rFonts w:ascii="Wingdings" w:hAnsi="Wingdings" w:hint="default"/>
+        <w:sz w:val="20"/>
+      </w:rPr>
+    </w:lvl>
+    <w:lvl w:ilvl="5" w:tentative="1">
+      <w:start w:val="1"/>
+      <w:numFmt w:val="bullet"/>
+      <w:lvlText w:val=""/>
+      <w:lvlJc w:val="left"/>
+      <w:pPr>
+        <w:tabs>
+          <w:tab w:val="num" w:pos="4320"/>
+        </w:tabs>
+        <w:ind w:left="4320" w:hanging="360"/>
+      </w:pPr>
+      <w:rPr>
+        <w:rFonts w:ascii="Wingdings" w:hAnsi="Wingdings" w:hint="default"/>
+        <w:sz w:val="20"/>
+      </w:rPr>
+    </w:lvl>
+    <w:lvl w:ilvl="6" w:tentative="1">
+      <w:start w:val="1"/>
+      <w:numFmt w:val="bullet"/>
+      <w:lvlText w:val=""/>
+      <w:lvlJc w:val="left"/>
+      <w:pPr>
+        <w:tabs>
+          <w:tab w:val="num" w:pos="5040"/>
+        </w:tabs>
+        <w:ind w:left="5040" w:hanging="360"/>
+      </w:pPr>
+      <w:rPr>
+        <w:rFonts w:ascii="Wingdings" w:hAnsi="Wingdings" w:hint="default"/>
+        <w:sz w:val="20"/>
+      </w:rPr>
+    </w:lvl>
+    <w:lvl w:ilvl="7" w:tentative="1">
+      <w:start w:val="1"/>
+      <w:numFmt w:val="bullet"/>
+      <w:lvlText w:val=""/>
+      <w:lvlJc w:val="left"/>
+      <w:pPr>
+        <w:tabs>
+          <w:tab w:val="num" w:pos="5760"/>
+        </w:tabs>
+        <w:ind w:left="5760" w:hanging="360"/>
+      </w:pPr>
+      <w:rPr>
+        <w:rFonts w:ascii="Wingdings" w:hAnsi="Wingdings" w:hint="default"/>
+        <w:sz w:val="20"/>
+      </w:rPr>
+    </w:lvl>
+    <w:lvl w:ilvl="8" w:tentative="1">
+      <w:start w:val="1"/>
+      <w:numFmt w:val="bullet"/>
+      <w:lvlText w:val=""/>
+      <w:lvlJc w:val="left"/>
+      <w:pPr>
+        <w:tabs>
+          <w:tab w:val="num" w:pos="6480"/>
+        </w:tabs>
+        <w:ind w:left="6480" w:hanging="360"/>
+      </w:pPr>
+      <w:rPr>
+        <w:rFonts w:ascii="Wingdings" w:hAnsi="Wingdings" w:hint="default"/>
+        <w:sz w:val="20"/>
+      </w:rPr>
+    </w:lvl>
+  </w:abstractNum>
+  <w:abstractNum w:abstractNumId="5">
     <w:nsid w:val="1C6916F3"/>
     <w:multiLevelType w:val="multilevel"/>
     <w:tmpl w:val="14D0ED78"/>
@@ -2508,7 +2130,305 @@
       </w:rPr>
     </w:lvl>
   </w:abstractNum>
-  <w:abstractNum w:abstractNumId="5">
+  <w:abstractNum w:abstractNumId="6">
+    <w:nsid w:val="1CC15FB4"/>
+    <w:multiLevelType w:val="multilevel"/>
+    <w:tmpl w:val="7556D24A"/>
+    <w:lvl w:ilvl="0">
+      <w:start w:val="1"/>
+      <w:numFmt w:val="bullet"/>
+      <w:lvlText w:val=""/>
+      <w:lvlJc w:val="left"/>
+      <w:pPr>
+        <w:tabs>
+          <w:tab w:val="num" w:pos="720"/>
+        </w:tabs>
+        <w:ind w:left="720" w:hanging="360"/>
+      </w:pPr>
+      <w:rPr>
+        <w:rFonts w:ascii="Symbol" w:hAnsi="Symbol" w:hint="default"/>
+        <w:sz w:val="20"/>
+      </w:rPr>
+    </w:lvl>
+    <w:lvl w:ilvl="1" w:tentative="1">
+      <w:start w:val="1"/>
+      <w:numFmt w:val="bullet"/>
+      <w:lvlText w:val="o"/>
+      <w:lvlJc w:val="left"/>
+      <w:pPr>
+        <w:tabs>
+          <w:tab w:val="num" w:pos="1440"/>
+        </w:tabs>
+        <w:ind w:left="1440" w:hanging="360"/>
+      </w:pPr>
+      <w:rPr>
+        <w:rFonts w:ascii="Courier New" w:hAnsi="Courier New" w:hint="default"/>
+        <w:sz w:val="20"/>
+      </w:rPr>
+    </w:lvl>
+    <w:lvl w:ilvl="2" w:tentative="1">
+      <w:start w:val="1"/>
+      <w:numFmt w:val="bullet"/>
+      <w:lvlText w:val=""/>
+      <w:lvlJc w:val="left"/>
+      <w:pPr>
+        <w:tabs>
+          <w:tab w:val="num" w:pos="2160"/>
+        </w:tabs>
+        <w:ind w:left="2160" w:hanging="360"/>
+      </w:pPr>
+      <w:rPr>
+        <w:rFonts w:ascii="Wingdings" w:hAnsi="Wingdings" w:hint="default"/>
+        <w:sz w:val="20"/>
+      </w:rPr>
+    </w:lvl>
+    <w:lvl w:ilvl="3" w:tentative="1">
+      <w:start w:val="1"/>
+      <w:numFmt w:val="bullet"/>
+      <w:lvlText w:val=""/>
+      <w:lvlJc w:val="left"/>
+      <w:pPr>
+        <w:tabs>
+          <w:tab w:val="num" w:pos="2880"/>
+        </w:tabs>
+        <w:ind w:left="2880" w:hanging="360"/>
+      </w:pPr>
+      <w:rPr>
+        <w:rFonts w:ascii="Wingdings" w:hAnsi="Wingdings" w:hint="default"/>
+        <w:sz w:val="20"/>
+      </w:rPr>
+    </w:lvl>
+    <w:lvl w:ilvl="4" w:tentative="1">
+      <w:start w:val="1"/>
+      <w:numFmt w:val="bullet"/>
+      <w:lvlText w:val=""/>
+      <w:lvlJc w:val="left"/>
+      <w:pPr>
+        <w:tabs>
+          <w:tab w:val="num" w:pos="3600"/>
+        </w:tabs>
+        <w:ind w:left="3600" w:hanging="360"/>
+      </w:pPr>
+      <w:rPr>
+        <w:rFonts w:ascii="Wingdings" w:hAnsi="Wingdings" w:hint="default"/>
+        <w:sz w:val="20"/>
+      </w:rPr>
+    </w:lvl>
+    <w:lvl w:ilvl="5" w:tentative="1">
+      <w:start w:val="1"/>
+      <w:numFmt w:val="bullet"/>
+      <w:lvlText w:val=""/>
+      <w:lvlJc w:val="left"/>
+      <w:pPr>
+        <w:tabs>
+          <w:tab w:val="num" w:pos="4320"/>
+        </w:tabs>
+        <w:ind w:left="4320" w:hanging="360"/>
+      </w:pPr>
+      <w:rPr>
+        <w:rFonts w:ascii="Wingdings" w:hAnsi="Wingdings" w:hint="default"/>
+        <w:sz w:val="20"/>
+      </w:rPr>
+    </w:lvl>
+    <w:lvl w:ilvl="6" w:tentative="1">
+      <w:start w:val="1"/>
+      <w:numFmt w:val="bullet"/>
+      <w:lvlText w:val=""/>
+      <w:lvlJc w:val="left"/>
+      <w:pPr>
+        <w:tabs>
+          <w:tab w:val="num" w:pos="5040"/>
+        </w:tabs>
+        <w:ind w:left="5040" w:hanging="360"/>
+      </w:pPr>
+      <w:rPr>
+        <w:rFonts w:ascii="Wingdings" w:hAnsi="Wingdings" w:hint="default"/>
+        <w:sz w:val="20"/>
+      </w:rPr>
+    </w:lvl>
+    <w:lvl w:ilvl="7" w:tentative="1">
+      <w:start w:val="1"/>
+      <w:numFmt w:val="bullet"/>
+      <w:lvlText w:val=""/>
+      <w:lvlJc w:val="left"/>
+      <w:pPr>
+        <w:tabs>
+          <w:tab w:val="num" w:pos="5760"/>
+        </w:tabs>
+        <w:ind w:left="5760" w:hanging="360"/>
+      </w:pPr>
+      <w:rPr>
+        <w:rFonts w:ascii="Wingdings" w:hAnsi="Wingdings" w:hint="default"/>
+        <w:sz w:val="20"/>
+      </w:rPr>
+    </w:lvl>
+    <w:lvl w:ilvl="8" w:tentative="1">
+      <w:start w:val="1"/>
+      <w:numFmt w:val="bullet"/>
+      <w:lvlText w:val=""/>
+      <w:lvlJc w:val="left"/>
+      <w:pPr>
+        <w:tabs>
+          <w:tab w:val="num" w:pos="6480"/>
+        </w:tabs>
+        <w:ind w:left="6480" w:hanging="360"/>
+      </w:pPr>
+      <w:rPr>
+        <w:rFonts w:ascii="Wingdings" w:hAnsi="Wingdings" w:hint="default"/>
+        <w:sz w:val="20"/>
+      </w:rPr>
+    </w:lvl>
+  </w:abstractNum>
+  <w:abstractNum w:abstractNumId="7">
+    <w:nsid w:val="33E22EF7"/>
+    <w:multiLevelType w:val="multilevel"/>
+    <w:tmpl w:val="CCEC2BB2"/>
+    <w:lvl w:ilvl="0">
+      <w:start w:val="1"/>
+      <w:numFmt w:val="bullet"/>
+      <w:lvlText w:val=""/>
+      <w:lvlJc w:val="left"/>
+      <w:pPr>
+        <w:tabs>
+          <w:tab w:val="num" w:pos="720"/>
+        </w:tabs>
+        <w:ind w:left="720" w:hanging="360"/>
+      </w:pPr>
+      <w:rPr>
+        <w:rFonts w:ascii="Symbol" w:hAnsi="Symbol" w:hint="default"/>
+        <w:sz w:val="20"/>
+      </w:rPr>
+    </w:lvl>
+    <w:lvl w:ilvl="1" w:tentative="1">
+      <w:start w:val="1"/>
+      <w:numFmt w:val="bullet"/>
+      <w:lvlText w:val="o"/>
+      <w:lvlJc w:val="left"/>
+      <w:pPr>
+        <w:tabs>
+          <w:tab w:val="num" w:pos="1440"/>
+        </w:tabs>
+        <w:ind w:left="1440" w:hanging="360"/>
+      </w:pPr>
+      <w:rPr>
+        <w:rFonts w:ascii="Courier New" w:hAnsi="Courier New" w:hint="default"/>
+        <w:sz w:val="20"/>
+      </w:rPr>
+    </w:lvl>
+    <w:lvl w:ilvl="2" w:tentative="1">
+      <w:start w:val="1"/>
+      <w:numFmt w:val="bullet"/>
+      <w:lvlText w:val=""/>
+      <w:lvlJc w:val="left"/>
+      <w:pPr>
+        <w:tabs>
+          <w:tab w:val="num" w:pos="2160"/>
+        </w:tabs>
+        <w:ind w:left="2160" w:hanging="360"/>
+      </w:pPr>
+      <w:rPr>
+        <w:rFonts w:ascii="Wingdings" w:hAnsi="Wingdings" w:hint="default"/>
+        <w:sz w:val="20"/>
+      </w:rPr>
+    </w:lvl>
+    <w:lvl w:ilvl="3" w:tentative="1">
+      <w:start w:val="1"/>
+      <w:numFmt w:val="bullet"/>
+      <w:lvlText w:val=""/>
+      <w:lvlJc w:val="left"/>
+      <w:pPr>
+        <w:tabs>
+          <w:tab w:val="num" w:pos="2880"/>
+        </w:tabs>
+        <w:ind w:left="2880" w:hanging="360"/>
+      </w:pPr>
+      <w:rPr>
+        <w:rFonts w:ascii="Wingdings" w:hAnsi="Wingdings" w:hint="default"/>
+        <w:sz w:val="20"/>
+      </w:rPr>
+    </w:lvl>
+    <w:lvl w:ilvl="4" w:tentative="1">
+      <w:start w:val="1"/>
+      <w:numFmt w:val="bullet"/>
+      <w:lvlText w:val=""/>
+      <w:lvlJc w:val="left"/>
+      <w:pPr>
+        <w:tabs>
+          <w:tab w:val="num" w:pos="3600"/>
+        </w:tabs>
+        <w:ind w:left="3600" w:hanging="360"/>
+      </w:pPr>
+      <w:rPr>
+        <w:rFonts w:ascii="Wingdings" w:hAnsi="Wingdings" w:hint="default"/>
+        <w:sz w:val="20"/>
+      </w:rPr>
+    </w:lvl>
+    <w:lvl w:ilvl="5" w:tentative="1">
+      <w:start w:val="1"/>
+      <w:numFmt w:val="bullet"/>
+      <w:lvlText w:val=""/>
+      <w:lvlJc w:val="left"/>
+      <w:pPr>
+        <w:tabs>
+          <w:tab w:val="num" w:pos="4320"/>
+        </w:tabs>
+        <w:ind w:left="4320" w:hanging="360"/>
+      </w:pPr>
+      <w:rPr>
+        <w:rFonts w:ascii="Wingdings" w:hAnsi="Wingdings" w:hint="default"/>
+        <w:sz w:val="20"/>
+      </w:rPr>
+    </w:lvl>
+    <w:lvl w:ilvl="6" w:tentative="1">
+      <w:start w:val="1"/>
+      <w:numFmt w:val="bullet"/>
+      <w:lvlText w:val=""/>
+      <w:lvlJc w:val="left"/>
+      <w:pPr>
+        <w:tabs>
+          <w:tab w:val="num" w:pos="5040"/>
+        </w:tabs>
+        <w:ind w:left="5040" w:hanging="360"/>
+      </w:pPr>
+      <w:rPr>
+        <w:rFonts w:ascii="Wingdings" w:hAnsi="Wingdings" w:hint="default"/>
+        <w:sz w:val="20"/>
+      </w:rPr>
+    </w:lvl>
+    <w:lvl w:ilvl="7" w:tentative="1">
+      <w:start w:val="1"/>
+      <w:numFmt w:val="bullet"/>
+      <w:lvlText w:val=""/>
+      <w:lvlJc w:val="left"/>
+      <w:pPr>
+        <w:tabs>
+          <w:tab w:val="num" w:pos="5760"/>
+        </w:tabs>
+        <w:ind w:left="5760" w:hanging="360"/>
+      </w:pPr>
+      <w:rPr>
+        <w:rFonts w:ascii="Wingdings" w:hAnsi="Wingdings" w:hint="default"/>
+        <w:sz w:val="20"/>
+      </w:rPr>
+    </w:lvl>
+    <w:lvl w:ilvl="8" w:tentative="1">
+      <w:start w:val="1"/>
+      <w:numFmt w:val="bullet"/>
+      <w:lvlText w:val=""/>
+      <w:lvlJc w:val="left"/>
+      <w:pPr>
+        <w:tabs>
+          <w:tab w:val="num" w:pos="6480"/>
+        </w:tabs>
+        <w:ind w:left="6480" w:hanging="360"/>
+      </w:pPr>
+      <w:rPr>
+        <w:rFonts w:ascii="Wingdings" w:hAnsi="Wingdings" w:hint="default"/>
+        <w:sz w:val="20"/>
+      </w:rPr>
+    </w:lvl>
+  </w:abstractNum>
+  <w:abstractNum w:abstractNumId="8">
     <w:nsid w:val="3E0502F3"/>
     <w:multiLevelType w:val="hybridMultilevel"/>
     <w:tmpl w:val="A674524A"/>
@@ -2621,7 +2541,156 @@
       </w:rPr>
     </w:lvl>
   </w:abstractNum>
-  <w:abstractNum w:abstractNumId="6">
+  <w:abstractNum w:abstractNumId="9">
+    <w:nsid w:val="437A6DC1"/>
+    <w:multiLevelType w:val="multilevel"/>
+    <w:tmpl w:val="9A58A284"/>
+    <w:lvl w:ilvl="0">
+      <w:start w:val="1"/>
+      <w:numFmt w:val="bullet"/>
+      <w:lvlText w:val=""/>
+      <w:lvlJc w:val="left"/>
+      <w:pPr>
+        <w:tabs>
+          <w:tab w:val="num" w:pos="720"/>
+        </w:tabs>
+        <w:ind w:left="720" w:hanging="360"/>
+      </w:pPr>
+      <w:rPr>
+        <w:rFonts w:ascii="Symbol" w:hAnsi="Symbol" w:hint="default"/>
+        <w:sz w:val="20"/>
+      </w:rPr>
+    </w:lvl>
+    <w:lvl w:ilvl="1" w:tentative="1">
+      <w:start w:val="1"/>
+      <w:numFmt w:val="bullet"/>
+      <w:lvlText w:val="o"/>
+      <w:lvlJc w:val="left"/>
+      <w:pPr>
+        <w:tabs>
+          <w:tab w:val="num" w:pos="1440"/>
+        </w:tabs>
+        <w:ind w:left="1440" w:hanging="360"/>
+      </w:pPr>
+      <w:rPr>
+        <w:rFonts w:ascii="Courier New" w:hAnsi="Courier New" w:hint="default"/>
+        <w:sz w:val="20"/>
+      </w:rPr>
+    </w:lvl>
+    <w:lvl w:ilvl="2" w:tentative="1">
+      <w:start w:val="1"/>
+      <w:numFmt w:val="bullet"/>
+      <w:lvlText w:val=""/>
+      <w:lvlJc w:val="left"/>
+      <w:pPr>
+        <w:tabs>
+          <w:tab w:val="num" w:pos="2160"/>
+        </w:tabs>
+        <w:ind w:left="2160" w:hanging="360"/>
+      </w:pPr>
+      <w:rPr>
+        <w:rFonts w:ascii="Wingdings" w:hAnsi="Wingdings" w:hint="default"/>
+        <w:sz w:val="20"/>
+      </w:rPr>
+    </w:lvl>
+    <w:lvl w:ilvl="3" w:tentative="1">
+      <w:start w:val="1"/>
+      <w:numFmt w:val="bullet"/>
+      <w:lvlText w:val=""/>
+      <w:lvlJc w:val="left"/>
+      <w:pPr>
+        <w:tabs>
+          <w:tab w:val="num" w:pos="2880"/>
+        </w:tabs>
+        <w:ind w:left="2880" w:hanging="360"/>
+      </w:pPr>
+      <w:rPr>
+        <w:rFonts w:ascii="Wingdings" w:hAnsi="Wingdings" w:hint="default"/>
+        <w:sz w:val="20"/>
+      </w:rPr>
+    </w:lvl>
+    <w:lvl w:ilvl="4" w:tentative="1">
+      <w:start w:val="1"/>
+      <w:numFmt w:val="bullet"/>
+      <w:lvlText w:val=""/>
+      <w:lvlJc w:val="left"/>
+      <w:pPr>
+        <w:tabs>
+          <w:tab w:val="num" w:pos="3600"/>
+        </w:tabs>
+        <w:ind w:left="3600" w:hanging="360"/>
+      </w:pPr>
+      <w:rPr>
+        <w:rFonts w:ascii="Wingdings" w:hAnsi="Wingdings" w:hint="default"/>
+        <w:sz w:val="20"/>
+      </w:rPr>
+    </w:lvl>
+    <w:lvl w:ilvl="5" w:tentative="1">
+      <w:start w:val="1"/>
+      <w:numFmt w:val="bullet"/>
+      <w:lvlText w:val=""/>
+      <w:lvlJc w:val="left"/>
+      <w:pPr>
+        <w:tabs>
+          <w:tab w:val="num" w:pos="4320"/>
+        </w:tabs>
+        <w:ind w:left="4320" w:hanging="360"/>
+      </w:pPr>
+      <w:rPr>
+        <w:rFonts w:ascii="Wingdings" w:hAnsi="Wingdings" w:hint="default"/>
+        <w:sz w:val="20"/>
+      </w:rPr>
+    </w:lvl>
+    <w:lvl w:ilvl="6" w:tentative="1">
+      <w:start w:val="1"/>
+      <w:numFmt w:val="bullet"/>
+      <w:lvlText w:val=""/>
+      <w:lvlJc w:val="left"/>
+      <w:pPr>
+        <w:tabs>
+          <w:tab w:val="num" w:pos="5040"/>
+        </w:tabs>
+        <w:ind w:left="5040" w:hanging="360"/>
+      </w:pPr>
+      <w:rPr>
+        <w:rFonts w:ascii="Wingdings" w:hAnsi="Wingdings" w:hint="default"/>
+        <w:sz w:val="20"/>
+      </w:rPr>
+    </w:lvl>
+    <w:lvl w:ilvl="7" w:tentative="1">
+      <w:start w:val="1"/>
+      <w:numFmt w:val="bullet"/>
+      <w:lvlText w:val=""/>
+      <w:lvlJc w:val="left"/>
+      <w:pPr>
+        <w:tabs>
+          <w:tab w:val="num" w:pos="5760"/>
+        </w:tabs>
+        <w:ind w:left="5760" w:hanging="360"/>
+      </w:pPr>
+      <w:rPr>
+        <w:rFonts w:ascii="Wingdings" w:hAnsi="Wingdings" w:hint="default"/>
+        <w:sz w:val="20"/>
+      </w:rPr>
+    </w:lvl>
+    <w:lvl w:ilvl="8" w:tentative="1">
+      <w:start w:val="1"/>
+      <w:numFmt w:val="bullet"/>
+      <w:lvlText w:val=""/>
+      <w:lvlJc w:val="left"/>
+      <w:pPr>
+        <w:tabs>
+          <w:tab w:val="num" w:pos="6480"/>
+        </w:tabs>
+        <w:ind w:left="6480" w:hanging="360"/>
+      </w:pPr>
+      <w:rPr>
+        <w:rFonts w:ascii="Wingdings" w:hAnsi="Wingdings" w:hint="default"/>
+        <w:sz w:val="20"/>
+      </w:rPr>
+    </w:lvl>
+  </w:abstractNum>
+  <w:abstractNum w:abstractNumId="10">
     <w:nsid w:val="50452124"/>
     <w:multiLevelType w:val="multilevel"/>
     <w:tmpl w:val="158869F2"/>
@@ -2770,7 +2839,7 @@
       </w:rPr>
     </w:lvl>
   </w:abstractNum>
-  <w:abstractNum w:abstractNumId="7">
+  <w:abstractNum w:abstractNumId="11">
     <w:nsid w:val="5D55623A"/>
     <w:multiLevelType w:val="hybridMultilevel"/>
     <w:tmpl w:val="2C7CE5A2"/>
@@ -2883,7 +2952,7 @@
       </w:rPr>
     </w:lvl>
   </w:abstractNum>
-  <w:abstractNum w:abstractNumId="8">
+  <w:abstractNum w:abstractNumId="12">
     <w:nsid w:val="66714762"/>
     <w:multiLevelType w:val="multilevel"/>
     <w:tmpl w:val="7506F420"/>
@@ -3032,7 +3101,7 @@
       </w:rPr>
     </w:lvl>
   </w:abstractNum>
-  <w:abstractNum w:abstractNumId="9">
+  <w:abstractNum w:abstractNumId="13">
     <w:nsid w:val="7C9D70A3"/>
     <w:multiLevelType w:val="multilevel"/>
     <w:tmpl w:val="DDE65FCE"/>
@@ -3194,22 +3263,34 @@
     <w:abstractNumId w:val="0"/>
   </w:num>
   <w:num w:numId="5">
-    <w:abstractNumId w:val="7"/>
+    <w:abstractNumId w:val="11"/>
   </w:num>
   <w:num w:numId="6">
+    <w:abstractNumId w:val="8"/>
+  </w:num>
+  <w:num w:numId="7">
+    <w:abstractNumId w:val="12"/>
+  </w:num>
+  <w:num w:numId="8">
     <w:abstractNumId w:val="5"/>
   </w:num>
-  <w:num w:numId="7">
-    <w:abstractNumId w:val="8"/>
+  <w:num w:numId="9">
+    <w:abstractNumId w:val="10"/>
   </w:num>
-  <w:num w:numId="8">
+  <w:num w:numId="10">
+    <w:abstractNumId w:val="13"/>
+  </w:num>
+  <w:num w:numId="11">
+    <w:abstractNumId w:val="9"/>
+  </w:num>
+  <w:num w:numId="12">
+    <w:abstractNumId w:val="6"/>
+  </w:num>
+  <w:num w:numId="13">
     <w:abstractNumId w:val="4"/>
   </w:num>
-  <w:num w:numId="9">
-    <w:abstractNumId w:val="6"/>
-  </w:num>
-  <w:num w:numId="10">
-    <w:abstractNumId w:val="9"/>
+  <w:num w:numId="14">
+    <w:abstractNumId w:val="7"/>
   </w:num>
 </w:numbering>
 </file>

</xml_diff>

<commit_message>
Added a skills section
</commit_message>
<xml_diff>
--- a/Resume.docx
+++ b/Resume.docx
@@ -74,7 +74,7 @@
           <w:lang w:eastAsia="en-US"/>
         </w:rPr>
       </w:pPr>
-      <w:hyperlink r:id="rId8" w:history="1">
+      <w:hyperlink r:id="rId9" w:history="1">
         <w:r>
           <w:rPr>
             <w:rStyle w:val="Hyperlink"/>
@@ -127,8 +127,6 @@
           <w:lang w:eastAsia="en-US"/>
         </w:rPr>
       </w:pPr>
-      <w:bookmarkStart w:id="0" w:name="_GoBack"/>
-      <w:bookmarkEnd w:id="0"/>
       <w:r>
         <w:rPr>
           <w:rFonts w:ascii="Consolas" w:hAnsi="Consolas" w:cs="Courier"/>
@@ -161,8 +159,8 @@
           <w:lang w:eastAsia="en-US"/>
         </w:rPr>
       </w:pPr>
-      <w:bookmarkStart w:id="1" w:name="objective"/>
-      <w:bookmarkEnd w:id="1"/>
+      <w:bookmarkStart w:id="0" w:name="objective"/>
+      <w:bookmarkEnd w:id="0"/>
       <w:r>
         <w:rPr>
           <w:rFonts w:ascii="Helvetica" w:hAnsi="Helvetica"/>
@@ -221,8 +219,8 @@
           <w:lang w:eastAsia="en-US"/>
         </w:rPr>
       </w:pPr>
-      <w:bookmarkStart w:id="2" w:name="bio"/>
-      <w:bookmarkEnd w:id="2"/>
+      <w:bookmarkStart w:id="1" w:name="bio"/>
+      <w:bookmarkEnd w:id="1"/>
       <w:r>
         <w:rPr>
           <w:rFonts w:ascii="Helvetica" w:hAnsi="Helvetica"/>
@@ -281,8 +279,8 @@
           <w:lang w:eastAsia="en-US"/>
         </w:rPr>
       </w:pPr>
-      <w:bookmarkStart w:id="3" w:name="what-sets-me-apart-from-the-crowd"/>
-      <w:bookmarkEnd w:id="3"/>
+      <w:bookmarkStart w:id="2" w:name="what-sets-me-apart-from-the-crowd"/>
+      <w:bookmarkEnd w:id="2"/>
       <w:r>
         <w:rPr>
           <w:rFonts w:ascii="Helvetica" w:hAnsi="Helvetica"/>
@@ -316,7 +314,7 @@
       <w:pPr>
         <w:numPr>
           <w:ilvl w:val="0"/>
-          <w:numId w:val="11"/>
+          <w:numId w:val="15"/>
         </w:numPr>
         <w:suppressAutoHyphens w:val="0"/>
         <w:spacing w:before="100" w:beforeAutospacing="1" w:after="100" w:afterAutospacing="1" w:line="383" w:lineRule="atLeast"/>
@@ -346,7 +344,7 @@
       <w:pPr>
         <w:numPr>
           <w:ilvl w:val="0"/>
-          <w:numId w:val="11"/>
+          <w:numId w:val="15"/>
         </w:numPr>
         <w:suppressAutoHyphens w:val="0"/>
         <w:spacing w:before="100" w:beforeAutospacing="1" w:after="100" w:afterAutospacing="1" w:line="383" w:lineRule="atLeast"/>
@@ -376,7 +374,7 @@
       <w:pPr>
         <w:numPr>
           <w:ilvl w:val="0"/>
-          <w:numId w:val="11"/>
+          <w:numId w:val="15"/>
         </w:numPr>
         <w:suppressAutoHyphens w:val="0"/>
         <w:spacing w:before="100" w:beforeAutospacing="1" w:after="100" w:afterAutospacing="1" w:line="383" w:lineRule="atLeast"/>
@@ -406,7 +404,7 @@
       <w:pPr>
         <w:numPr>
           <w:ilvl w:val="0"/>
-          <w:numId w:val="11"/>
+          <w:numId w:val="15"/>
         </w:numPr>
         <w:suppressAutoHyphens w:val="0"/>
         <w:spacing w:before="100" w:beforeAutospacing="1" w:after="100" w:afterAutospacing="1" w:line="383" w:lineRule="atLeast"/>
@@ -475,8 +473,8 @@
           <w:lang w:eastAsia="en-US"/>
         </w:rPr>
       </w:pPr>
-      <w:bookmarkStart w:id="4" w:name="experience"/>
-      <w:bookmarkEnd w:id="4"/>
+      <w:bookmarkStart w:id="3" w:name="experience"/>
+      <w:bookmarkEnd w:id="3"/>
       <w:r>
         <w:rPr>
           <w:rFonts w:ascii="Helvetica" w:hAnsi="Helvetica"/>
@@ -505,8 +503,8 @@
           <w:lang w:eastAsia="en-US"/>
         </w:rPr>
       </w:pPr>
-      <w:bookmarkStart w:id="5" w:name="imirus---senior-software-developer"/>
-      <w:bookmarkEnd w:id="5"/>
+      <w:bookmarkStart w:id="4" w:name="imirus---senior-software-developer"/>
+      <w:bookmarkEnd w:id="4"/>
       <w:proofErr w:type="gramStart"/>
       <w:r>
         <w:rPr>
@@ -575,7 +573,7 @@
       <w:pPr>
         <w:numPr>
           <w:ilvl w:val="0"/>
-          <w:numId w:val="12"/>
+          <w:numId w:val="16"/>
         </w:numPr>
         <w:suppressAutoHyphens w:val="0"/>
         <w:spacing w:before="100" w:beforeAutospacing="1" w:after="100" w:afterAutospacing="1" w:line="383" w:lineRule="atLeast"/>
@@ -629,7 +627,7 @@
       <w:pPr>
         <w:numPr>
           <w:ilvl w:val="0"/>
-          <w:numId w:val="12"/>
+          <w:numId w:val="16"/>
         </w:numPr>
         <w:suppressAutoHyphens w:val="0"/>
         <w:spacing w:before="100" w:beforeAutospacing="1" w:after="100" w:afterAutospacing="1" w:line="383" w:lineRule="atLeast"/>
@@ -659,7 +657,7 @@
       <w:pPr>
         <w:numPr>
           <w:ilvl w:val="0"/>
-          <w:numId w:val="12"/>
+          <w:numId w:val="16"/>
         </w:numPr>
         <w:suppressAutoHyphens w:val="0"/>
         <w:spacing w:before="100" w:beforeAutospacing="1" w:after="100" w:afterAutospacing="1" w:line="383" w:lineRule="atLeast"/>
@@ -702,7 +700,7 @@
       <w:pPr>
         <w:numPr>
           <w:ilvl w:val="0"/>
-          <w:numId w:val="12"/>
+          <w:numId w:val="16"/>
         </w:numPr>
         <w:suppressAutoHyphens w:val="0"/>
         <w:spacing w:before="100" w:beforeAutospacing="1" w:after="100" w:afterAutospacing="1" w:line="383" w:lineRule="atLeast"/>
@@ -732,7 +730,7 @@
       <w:pPr>
         <w:numPr>
           <w:ilvl w:val="0"/>
-          <w:numId w:val="12"/>
+          <w:numId w:val="16"/>
         </w:numPr>
         <w:suppressAutoHyphens w:val="0"/>
         <w:spacing w:before="100" w:beforeAutospacing="1" w:after="100" w:afterAutospacing="1" w:line="383" w:lineRule="atLeast"/>
@@ -762,7 +760,7 @@
       <w:pPr>
         <w:numPr>
           <w:ilvl w:val="0"/>
-          <w:numId w:val="12"/>
+          <w:numId w:val="16"/>
         </w:numPr>
         <w:suppressAutoHyphens w:val="0"/>
         <w:spacing w:before="100" w:beforeAutospacing="1" w:after="100" w:afterAutospacing="1" w:line="383" w:lineRule="atLeast"/>
@@ -808,7 +806,7 @@
           <w:szCs w:val="20"/>
           <w:lang w:eastAsia="en-US"/>
         </w:rPr>
-        <w:pict w14:anchorId="54AC321E">
+        <w:pict w14:anchorId="683C143D">
           <v:rect id="_x0000_i1031" style="width:0;height:3pt" o:hralign="center" o:hrstd="t" o:hrnoshade="t" o:hr="t" fillcolor="#ccc" stroked="f"/>
         </w:pict>
       </w:r>
@@ -827,8 +825,8 @@
           <w:lang w:eastAsia="en-US"/>
         </w:rPr>
       </w:pPr>
-      <w:bookmarkStart w:id="6" w:name="freelance-web-development"/>
-      <w:bookmarkEnd w:id="6"/>
+      <w:bookmarkStart w:id="5" w:name="freelance-web-development"/>
+      <w:bookmarkEnd w:id="5"/>
       <w:r>
         <w:rPr>
           <w:rFonts w:ascii="Helvetica" w:hAnsi="Helvetica"/>
@@ -883,7 +881,7 @@
       <w:pPr>
         <w:numPr>
           <w:ilvl w:val="0"/>
-          <w:numId w:val="13"/>
+          <w:numId w:val="17"/>
         </w:numPr>
         <w:suppressAutoHyphens w:val="0"/>
         <w:spacing w:before="100" w:beforeAutospacing="1" w:after="100" w:afterAutospacing="1" w:line="383" w:lineRule="atLeast"/>
@@ -937,7 +935,7 @@
       <w:pPr>
         <w:numPr>
           <w:ilvl w:val="0"/>
-          <w:numId w:val="13"/>
+          <w:numId w:val="17"/>
         </w:numPr>
         <w:suppressAutoHyphens w:val="0"/>
         <w:spacing w:before="100" w:beforeAutospacing="1" w:after="100" w:afterAutospacing="1" w:line="383" w:lineRule="atLeast"/>
@@ -983,7 +981,7 @@
           <w:szCs w:val="20"/>
           <w:lang w:eastAsia="en-US"/>
         </w:rPr>
-        <w:pict w14:anchorId="6D0B86DB">
+        <w:pict w14:anchorId="63E155C7">
           <v:rect id="_x0000_i1032" style="width:0;height:3pt" o:hralign="center" o:hrstd="t" o:hrnoshade="t" o:hr="t" fillcolor="#ccc" stroked="f"/>
         </w:pict>
       </w:r>
@@ -1002,8 +1000,8 @@
           <w:lang w:eastAsia="en-US"/>
         </w:rPr>
       </w:pPr>
-      <w:bookmarkStart w:id="7" w:name="imirus---account-manager"/>
-      <w:bookmarkEnd w:id="7"/>
+      <w:bookmarkStart w:id="6" w:name="imirus---account-manager"/>
+      <w:bookmarkEnd w:id="6"/>
       <w:proofErr w:type="gramStart"/>
       <w:r>
         <w:rPr>
@@ -1071,7 +1069,7 @@
       <w:pPr>
         <w:numPr>
           <w:ilvl w:val="0"/>
-          <w:numId w:val="14"/>
+          <w:numId w:val="18"/>
         </w:numPr>
         <w:suppressAutoHyphens w:val="0"/>
         <w:spacing w:before="100" w:beforeAutospacing="1" w:after="100" w:afterAutospacing="1" w:line="383" w:lineRule="atLeast"/>
@@ -1101,7 +1099,7 @@
       <w:pPr>
         <w:numPr>
           <w:ilvl w:val="0"/>
-          <w:numId w:val="14"/>
+          <w:numId w:val="18"/>
         </w:numPr>
         <w:suppressAutoHyphens w:val="0"/>
         <w:spacing w:before="100" w:beforeAutospacing="1" w:after="100" w:afterAutospacing="1" w:line="383" w:lineRule="atLeast"/>
@@ -1131,7 +1129,7 @@
       <w:pPr>
         <w:numPr>
           <w:ilvl w:val="0"/>
-          <w:numId w:val="14"/>
+          <w:numId w:val="18"/>
         </w:numPr>
         <w:suppressAutoHyphens w:val="0"/>
         <w:spacing w:before="100" w:beforeAutospacing="1" w:after="100" w:afterAutospacing="1" w:line="383" w:lineRule="atLeast"/>
@@ -1161,7 +1159,7 @@
       <w:pPr>
         <w:numPr>
           <w:ilvl w:val="0"/>
-          <w:numId w:val="14"/>
+          <w:numId w:val="18"/>
         </w:numPr>
         <w:suppressAutoHyphens w:val="0"/>
         <w:spacing w:before="100" w:beforeAutospacing="1" w:after="100" w:afterAutospacing="1" w:line="383" w:lineRule="atLeast"/>
@@ -1207,7 +1205,7 @@
           <w:szCs w:val="20"/>
           <w:lang w:eastAsia="en-US"/>
         </w:rPr>
-        <w:pict w14:anchorId="6E417737">
+        <w:pict w14:anchorId="56A4A987">
           <v:rect id="_x0000_i1033" style="width:0;height:3pt" o:hralign="center" o:hrstd="t" o:hrnoshade="t" o:hr="t" fillcolor="#ccc" stroked="f"/>
         </w:pict>
       </w:r>
@@ -1215,7 +1213,7 @@
     <w:p>
       <w:pPr>
         <w:suppressAutoHyphens w:val="0"/>
-        <w:spacing w:before="225" w:after="100" w:afterAutospacing="1" w:line="383" w:lineRule="atLeast"/>
+        <w:spacing w:before="225" w:after="225" w:line="383" w:lineRule="atLeast"/>
         <w:rPr>
           <w:rFonts w:ascii="Helvetica" w:hAnsi="Helvetica"/>
           <w:color w:val="333333"/>
@@ -1235,6 +1233,745 @@
           <w:lang w:eastAsia="en-US"/>
         </w:rPr>
         <w:t>Outside of those jobs, I've worked in retail. If you'd like to see more employment history please email me and we can talk.</w:t>
+      </w:r>
+    </w:p>
+    <w:p>
+      <w:pPr>
+        <w:pBdr>
+          <w:bottom w:val="single" w:sz="6" w:space="0" w:color="EEEEEE"/>
+        </w:pBdr>
+        <w:suppressAutoHyphens w:val="0"/>
+        <w:spacing w:before="240" w:after="225"/>
+        <w:outlineLvl w:val="1"/>
+        <w:rPr>
+          <w:rFonts w:ascii="Helvetica" w:hAnsi="Helvetica"/>
+          <w:b/>
+          <w:bCs/>
+          <w:color w:val="333333"/>
+          <w:kern w:val="0"/>
+          <w:sz w:val="40"/>
+          <w:szCs w:val="40"/>
+          <w:lang w:eastAsia="en-US"/>
+        </w:rPr>
+      </w:pPr>
+      <w:bookmarkStart w:id="7" w:name="skills"/>
+      <w:bookmarkEnd w:id="7"/>
+      <w:r>
+        <w:rPr>
+          <w:rFonts w:ascii="Helvetica" w:hAnsi="Helvetica"/>
+          <w:b/>
+          <w:bCs/>
+          <w:color w:val="333333"/>
+          <w:kern w:val="0"/>
+          <w:sz w:val="40"/>
+          <w:szCs w:val="40"/>
+          <w:lang w:eastAsia="en-US"/>
+        </w:rPr>
+        <w:br w:type="page"/>
+      </w:r>
+    </w:p>
+    <w:p>
+      <w:pPr>
+        <w:pBdr>
+          <w:bottom w:val="single" w:sz="6" w:space="0" w:color="EEEEEE"/>
+        </w:pBdr>
+        <w:suppressAutoHyphens w:val="0"/>
+        <w:spacing w:before="240" w:after="225"/>
+        <w:outlineLvl w:val="1"/>
+        <w:rPr>
+          <w:rFonts w:ascii="Helvetica" w:hAnsi="Helvetica"/>
+          <w:b/>
+          <w:bCs/>
+          <w:color w:val="333333"/>
+          <w:kern w:val="0"/>
+          <w:sz w:val="40"/>
+          <w:szCs w:val="40"/>
+          <w:lang w:eastAsia="en-US"/>
+        </w:rPr>
+      </w:pPr>
+      <w:r>
+        <w:rPr>
+          <w:rFonts w:ascii="Helvetica" w:hAnsi="Helvetica"/>
+          <w:b/>
+          <w:bCs/>
+          <w:color w:val="333333"/>
+          <w:kern w:val="0"/>
+          <w:sz w:val="40"/>
+          <w:szCs w:val="40"/>
+          <w:lang w:eastAsia="en-US"/>
+        </w:rPr>
+        <w:lastRenderedPageBreak/>
+        <w:t>Skills</w:t>
+      </w:r>
+    </w:p>
+    <w:p>
+      <w:pPr>
+        <w:numPr>
+          <w:ilvl w:val="0"/>
+          <w:numId w:val="19"/>
+        </w:numPr>
+        <w:suppressAutoHyphens w:val="0"/>
+        <w:spacing w:before="100" w:beforeAutospacing="1" w:after="100" w:afterAutospacing="1" w:line="383" w:lineRule="atLeast"/>
+        <w:ind w:left="0"/>
+        <w:rPr>
+          <w:rFonts w:ascii="Helvetica" w:hAnsi="Helvetica"/>
+          <w:color w:val="333333"/>
+          <w:kern w:val="0"/>
+          <w:sz w:val="23"/>
+          <w:szCs w:val="23"/>
+          <w:lang w:eastAsia="en-US"/>
+        </w:rPr>
+      </w:pPr>
+      <w:r>
+        <w:rPr>
+          <w:rFonts w:ascii="Helvetica" w:hAnsi="Helvetica"/>
+          <w:color w:val="333333"/>
+          <w:kern w:val="0"/>
+          <w:sz w:val="23"/>
+          <w:szCs w:val="23"/>
+          <w:lang w:eastAsia="en-US"/>
+        </w:rPr>
+        <w:t>HTML</w:t>
+      </w:r>
+    </w:p>
+    <w:p>
+      <w:pPr>
+        <w:numPr>
+          <w:ilvl w:val="0"/>
+          <w:numId w:val="19"/>
+        </w:numPr>
+        <w:suppressAutoHyphens w:val="0"/>
+        <w:spacing w:before="100" w:beforeAutospacing="1" w:after="100" w:afterAutospacing="1" w:line="383" w:lineRule="atLeast"/>
+        <w:ind w:left="0"/>
+        <w:rPr>
+          <w:rFonts w:ascii="Helvetica" w:hAnsi="Helvetica"/>
+          <w:color w:val="333333"/>
+          <w:kern w:val="0"/>
+          <w:sz w:val="23"/>
+          <w:szCs w:val="23"/>
+          <w:lang w:eastAsia="en-US"/>
+        </w:rPr>
+      </w:pPr>
+      <w:r>
+        <w:rPr>
+          <w:rFonts w:ascii="Helvetica" w:hAnsi="Helvetica"/>
+          <w:color w:val="333333"/>
+          <w:kern w:val="0"/>
+          <w:sz w:val="23"/>
+          <w:szCs w:val="23"/>
+          <w:lang w:eastAsia="en-US"/>
+        </w:rPr>
+        <w:t>CSS</w:t>
+      </w:r>
+    </w:p>
+    <w:p>
+      <w:pPr>
+        <w:numPr>
+          <w:ilvl w:val="0"/>
+          <w:numId w:val="19"/>
+        </w:numPr>
+        <w:suppressAutoHyphens w:val="0"/>
+        <w:spacing w:before="100" w:beforeAutospacing="1" w:after="100" w:afterAutospacing="1" w:line="383" w:lineRule="atLeast"/>
+        <w:ind w:left="0"/>
+        <w:rPr>
+          <w:rFonts w:ascii="Helvetica" w:hAnsi="Helvetica"/>
+          <w:color w:val="333333"/>
+          <w:kern w:val="0"/>
+          <w:sz w:val="23"/>
+          <w:szCs w:val="23"/>
+          <w:lang w:eastAsia="en-US"/>
+        </w:rPr>
+      </w:pPr>
+      <w:r>
+        <w:rPr>
+          <w:rFonts w:ascii="Helvetica" w:hAnsi="Helvetica"/>
+          <w:color w:val="333333"/>
+          <w:kern w:val="0"/>
+          <w:sz w:val="23"/>
+          <w:szCs w:val="23"/>
+          <w:lang w:eastAsia="en-US"/>
+        </w:rPr>
+        <w:t>JavaScript</w:t>
+      </w:r>
+    </w:p>
+    <w:p>
+      <w:pPr>
+        <w:numPr>
+          <w:ilvl w:val="0"/>
+          <w:numId w:val="19"/>
+        </w:numPr>
+        <w:suppressAutoHyphens w:val="0"/>
+        <w:spacing w:before="100" w:beforeAutospacing="1" w:after="100" w:afterAutospacing="1" w:line="383" w:lineRule="atLeast"/>
+        <w:rPr>
+          <w:rFonts w:ascii="Helvetica" w:hAnsi="Helvetica"/>
+          <w:color w:val="333333"/>
+          <w:kern w:val="0"/>
+          <w:sz w:val="23"/>
+          <w:szCs w:val="23"/>
+          <w:lang w:eastAsia="en-US"/>
+        </w:rPr>
+      </w:pPr>
+      <w:proofErr w:type="spellStart"/>
+      <w:proofErr w:type="gramStart"/>
+      <w:r>
+        <w:rPr>
+          <w:rFonts w:ascii="Helvetica" w:hAnsi="Helvetica"/>
+          <w:color w:val="333333"/>
+          <w:kern w:val="0"/>
+          <w:sz w:val="23"/>
+          <w:szCs w:val="23"/>
+          <w:lang w:eastAsia="en-US"/>
+        </w:rPr>
+        <w:t>jQuery</w:t>
+      </w:r>
+      <w:proofErr w:type="spellEnd"/>
+      <w:proofErr w:type="gramEnd"/>
+    </w:p>
+    <w:p>
+      <w:pPr>
+        <w:numPr>
+          <w:ilvl w:val="0"/>
+          <w:numId w:val="19"/>
+        </w:numPr>
+        <w:suppressAutoHyphens w:val="0"/>
+        <w:spacing w:before="100" w:beforeAutospacing="1" w:after="100" w:afterAutospacing="1" w:line="383" w:lineRule="atLeast"/>
+        <w:rPr>
+          <w:rFonts w:ascii="Helvetica" w:hAnsi="Helvetica"/>
+          <w:color w:val="333333"/>
+          <w:kern w:val="0"/>
+          <w:sz w:val="23"/>
+          <w:szCs w:val="23"/>
+          <w:lang w:eastAsia="en-US"/>
+        </w:rPr>
+      </w:pPr>
+      <w:proofErr w:type="spellStart"/>
+      <w:r>
+        <w:rPr>
+          <w:rFonts w:ascii="Helvetica" w:hAnsi="Helvetica"/>
+          <w:color w:val="333333"/>
+          <w:kern w:val="0"/>
+          <w:sz w:val="23"/>
+          <w:szCs w:val="23"/>
+          <w:lang w:eastAsia="en-US"/>
+        </w:rPr>
+        <w:t>AngularJS</w:t>
+      </w:r>
+      <w:proofErr w:type="spellEnd"/>
+    </w:p>
+    <w:p>
+      <w:pPr>
+        <w:numPr>
+          <w:ilvl w:val="0"/>
+          <w:numId w:val="19"/>
+        </w:numPr>
+        <w:suppressAutoHyphens w:val="0"/>
+        <w:spacing w:before="100" w:beforeAutospacing="1" w:after="100" w:afterAutospacing="1" w:line="383" w:lineRule="atLeast"/>
+        <w:ind w:left="0"/>
+        <w:rPr>
+          <w:rFonts w:ascii="Helvetica" w:hAnsi="Helvetica"/>
+          <w:color w:val="333333"/>
+          <w:kern w:val="0"/>
+          <w:sz w:val="23"/>
+          <w:szCs w:val="23"/>
+          <w:lang w:eastAsia="en-US"/>
+        </w:rPr>
+      </w:pPr>
+      <w:r>
+        <w:rPr>
+          <w:rFonts w:ascii="Helvetica" w:hAnsi="Helvetica"/>
+          <w:color w:val="333333"/>
+          <w:kern w:val="0"/>
+          <w:sz w:val="23"/>
+          <w:szCs w:val="23"/>
+          <w:lang w:eastAsia="en-US"/>
+        </w:rPr>
+        <w:t>Bower</w:t>
+      </w:r>
+    </w:p>
+    <w:p>
+      <w:pPr>
+        <w:numPr>
+          <w:ilvl w:val="0"/>
+          <w:numId w:val="19"/>
+        </w:numPr>
+        <w:suppressAutoHyphens w:val="0"/>
+        <w:spacing w:before="100" w:beforeAutospacing="1" w:after="100" w:afterAutospacing="1" w:line="383" w:lineRule="atLeast"/>
+        <w:ind w:left="0"/>
+        <w:rPr>
+          <w:rFonts w:ascii="Helvetica" w:hAnsi="Helvetica"/>
+          <w:color w:val="333333"/>
+          <w:kern w:val="0"/>
+          <w:sz w:val="23"/>
+          <w:szCs w:val="23"/>
+          <w:lang w:eastAsia="en-US"/>
+        </w:rPr>
+      </w:pPr>
+      <w:r>
+        <w:rPr>
+          <w:rFonts w:ascii="Helvetica" w:hAnsi="Helvetica"/>
+          <w:color w:val="333333"/>
+          <w:kern w:val="0"/>
+          <w:sz w:val="23"/>
+          <w:szCs w:val="23"/>
+          <w:lang w:eastAsia="en-US"/>
+        </w:rPr>
+        <w:t>Grunt</w:t>
+      </w:r>
+    </w:p>
+    <w:p>
+      <w:pPr>
+        <w:numPr>
+          <w:ilvl w:val="0"/>
+          <w:numId w:val="19"/>
+        </w:numPr>
+        <w:suppressAutoHyphens w:val="0"/>
+        <w:spacing w:before="100" w:beforeAutospacing="1" w:after="100" w:afterAutospacing="1" w:line="383" w:lineRule="atLeast"/>
+        <w:ind w:left="0"/>
+        <w:rPr>
+          <w:rFonts w:ascii="Helvetica" w:hAnsi="Helvetica"/>
+          <w:color w:val="333333"/>
+          <w:kern w:val="0"/>
+          <w:sz w:val="23"/>
+          <w:szCs w:val="23"/>
+          <w:lang w:eastAsia="en-US"/>
+        </w:rPr>
+      </w:pPr>
+      <w:r>
+        <w:rPr>
+          <w:rFonts w:ascii="Helvetica" w:hAnsi="Helvetica"/>
+          <w:color w:val="333333"/>
+          <w:kern w:val="0"/>
+          <w:sz w:val="23"/>
+          <w:szCs w:val="23"/>
+          <w:lang w:eastAsia="en-US"/>
+        </w:rPr>
+        <w:t>Node.js</w:t>
+      </w:r>
+    </w:p>
+    <w:p>
+      <w:pPr>
+        <w:numPr>
+          <w:ilvl w:val="0"/>
+          <w:numId w:val="19"/>
+        </w:numPr>
+        <w:suppressAutoHyphens w:val="0"/>
+        <w:spacing w:before="100" w:beforeAutospacing="1" w:after="100" w:afterAutospacing="1" w:line="383" w:lineRule="atLeast"/>
+        <w:ind w:left="0"/>
+        <w:rPr>
+          <w:rFonts w:ascii="Helvetica" w:hAnsi="Helvetica"/>
+          <w:color w:val="333333"/>
+          <w:kern w:val="0"/>
+          <w:sz w:val="23"/>
+          <w:szCs w:val="23"/>
+          <w:lang w:eastAsia="en-US"/>
+        </w:rPr>
+      </w:pPr>
+      <w:r>
+        <w:rPr>
+          <w:rFonts w:ascii="Helvetica" w:hAnsi="Helvetica"/>
+          <w:color w:val="333333"/>
+          <w:kern w:val="0"/>
+          <w:sz w:val="23"/>
+          <w:szCs w:val="23"/>
+          <w:lang w:eastAsia="en-US"/>
+        </w:rPr>
+        <w:t>PHP</w:t>
+      </w:r>
+    </w:p>
+    <w:p>
+      <w:pPr>
+        <w:numPr>
+          <w:ilvl w:val="0"/>
+          <w:numId w:val="19"/>
+        </w:numPr>
+        <w:suppressAutoHyphens w:val="0"/>
+        <w:spacing w:before="100" w:beforeAutospacing="1" w:after="100" w:afterAutospacing="1" w:line="383" w:lineRule="atLeast"/>
+        <w:ind w:left="0"/>
+        <w:rPr>
+          <w:rFonts w:ascii="Helvetica" w:hAnsi="Helvetica"/>
+          <w:color w:val="333333"/>
+          <w:kern w:val="0"/>
+          <w:sz w:val="23"/>
+          <w:szCs w:val="23"/>
+          <w:lang w:eastAsia="en-US"/>
+        </w:rPr>
+      </w:pPr>
+      <w:r>
+        <w:rPr>
+          <w:rFonts w:ascii="Helvetica" w:hAnsi="Helvetica"/>
+          <w:color w:val="333333"/>
+          <w:kern w:val="0"/>
+          <w:sz w:val="23"/>
+          <w:szCs w:val="23"/>
+          <w:lang w:eastAsia="en-US"/>
+        </w:rPr>
+        <w:t>MySQL</w:t>
+      </w:r>
+    </w:p>
+    <w:p>
+      <w:pPr>
+        <w:numPr>
+          <w:ilvl w:val="0"/>
+          <w:numId w:val="19"/>
+        </w:numPr>
+        <w:suppressAutoHyphens w:val="0"/>
+        <w:spacing w:before="100" w:beforeAutospacing="1" w:after="100" w:afterAutospacing="1" w:line="383" w:lineRule="atLeast"/>
+        <w:rPr>
+          <w:rFonts w:ascii="Helvetica" w:hAnsi="Helvetica"/>
+          <w:color w:val="333333"/>
+          <w:kern w:val="0"/>
+          <w:sz w:val="23"/>
+          <w:szCs w:val="23"/>
+          <w:lang w:eastAsia="en-US"/>
+        </w:rPr>
+      </w:pPr>
+      <w:proofErr w:type="spellStart"/>
+      <w:r>
+        <w:rPr>
+          <w:rFonts w:ascii="Helvetica" w:hAnsi="Helvetica"/>
+          <w:color w:val="333333"/>
+          <w:kern w:val="0"/>
+          <w:sz w:val="23"/>
+          <w:szCs w:val="23"/>
+          <w:lang w:eastAsia="en-US"/>
+        </w:rPr>
+        <w:t>PhpMyAdmin</w:t>
+      </w:r>
+      <w:proofErr w:type="spellEnd"/>
+    </w:p>
+    <w:p>
+      <w:pPr>
+        <w:numPr>
+          <w:ilvl w:val="0"/>
+          <w:numId w:val="19"/>
+        </w:numPr>
+        <w:suppressAutoHyphens w:val="0"/>
+        <w:spacing w:before="100" w:beforeAutospacing="1" w:after="100" w:afterAutospacing="1" w:line="383" w:lineRule="atLeast"/>
+        <w:ind w:left="0"/>
+        <w:rPr>
+          <w:rFonts w:ascii="Helvetica" w:hAnsi="Helvetica"/>
+          <w:color w:val="333333"/>
+          <w:kern w:val="0"/>
+          <w:sz w:val="23"/>
+          <w:szCs w:val="23"/>
+          <w:lang w:eastAsia="en-US"/>
+        </w:rPr>
+      </w:pPr>
+      <w:r>
+        <w:rPr>
+          <w:rFonts w:ascii="Helvetica" w:hAnsi="Helvetica"/>
+          <w:color w:val="333333"/>
+          <w:kern w:val="0"/>
+          <w:sz w:val="23"/>
+          <w:szCs w:val="23"/>
+          <w:lang w:eastAsia="en-US"/>
+        </w:rPr>
+        <w:t>Objective-C</w:t>
+      </w:r>
+    </w:p>
+    <w:p>
+      <w:pPr>
+        <w:numPr>
+          <w:ilvl w:val="0"/>
+          <w:numId w:val="19"/>
+        </w:numPr>
+        <w:suppressAutoHyphens w:val="0"/>
+        <w:spacing w:before="100" w:beforeAutospacing="1" w:after="100" w:afterAutospacing="1" w:line="383" w:lineRule="atLeast"/>
+        <w:rPr>
+          <w:rFonts w:ascii="Helvetica" w:hAnsi="Helvetica"/>
+          <w:color w:val="333333"/>
+          <w:kern w:val="0"/>
+          <w:sz w:val="23"/>
+          <w:szCs w:val="23"/>
+          <w:lang w:eastAsia="en-US"/>
+        </w:rPr>
+      </w:pPr>
+      <w:proofErr w:type="spellStart"/>
+      <w:r>
+        <w:rPr>
+          <w:rFonts w:ascii="Helvetica" w:hAnsi="Helvetica"/>
+          <w:color w:val="333333"/>
+          <w:kern w:val="0"/>
+          <w:sz w:val="23"/>
+          <w:szCs w:val="23"/>
+          <w:lang w:eastAsia="en-US"/>
+        </w:rPr>
+        <w:t>Xcode</w:t>
+      </w:r>
+      <w:proofErr w:type="spellEnd"/>
+    </w:p>
+    <w:p>
+      <w:pPr>
+        <w:numPr>
+          <w:ilvl w:val="0"/>
+          <w:numId w:val="19"/>
+        </w:numPr>
+        <w:suppressAutoHyphens w:val="0"/>
+        <w:spacing w:before="100" w:beforeAutospacing="1" w:after="100" w:afterAutospacing="1" w:line="383" w:lineRule="atLeast"/>
+        <w:ind w:left="0"/>
+        <w:rPr>
+          <w:rFonts w:ascii="Helvetica" w:hAnsi="Helvetica"/>
+          <w:color w:val="333333"/>
+          <w:kern w:val="0"/>
+          <w:sz w:val="23"/>
+          <w:szCs w:val="23"/>
+          <w:lang w:eastAsia="en-US"/>
+        </w:rPr>
+      </w:pPr>
+      <w:r>
+        <w:rPr>
+          <w:rFonts w:ascii="Helvetica" w:hAnsi="Helvetica"/>
+          <w:color w:val="333333"/>
+          <w:kern w:val="0"/>
+          <w:sz w:val="23"/>
+          <w:szCs w:val="23"/>
+          <w:lang w:eastAsia="en-US"/>
+        </w:rPr>
+        <w:t>Java</w:t>
+      </w:r>
+    </w:p>
+    <w:p>
+      <w:pPr>
+        <w:numPr>
+          <w:ilvl w:val="0"/>
+          <w:numId w:val="19"/>
+        </w:numPr>
+        <w:suppressAutoHyphens w:val="0"/>
+        <w:spacing w:before="100" w:beforeAutospacing="1" w:after="100" w:afterAutospacing="1" w:line="383" w:lineRule="atLeast"/>
+        <w:rPr>
+          <w:rFonts w:ascii="Helvetica" w:hAnsi="Helvetica"/>
+          <w:color w:val="333333"/>
+          <w:kern w:val="0"/>
+          <w:sz w:val="23"/>
+          <w:szCs w:val="23"/>
+          <w:lang w:eastAsia="en-US"/>
+        </w:rPr>
+      </w:pPr>
+      <w:r>
+        <w:rPr>
+          <w:rFonts w:ascii="Helvetica" w:hAnsi="Helvetica"/>
+          <w:color w:val="333333"/>
+          <w:kern w:val="0"/>
+          <w:sz w:val="23"/>
+          <w:szCs w:val="23"/>
+          <w:lang w:eastAsia="en-US"/>
+        </w:rPr>
+        <w:t>Android SDK</w:t>
+      </w:r>
+    </w:p>
+    <w:p>
+      <w:pPr>
+        <w:numPr>
+          <w:ilvl w:val="0"/>
+          <w:numId w:val="19"/>
+        </w:numPr>
+        <w:suppressAutoHyphens w:val="0"/>
+        <w:spacing w:before="100" w:beforeAutospacing="1" w:after="100" w:afterAutospacing="1" w:line="383" w:lineRule="atLeast"/>
+        <w:rPr>
+          <w:rFonts w:ascii="Helvetica" w:hAnsi="Helvetica"/>
+          <w:color w:val="333333"/>
+          <w:kern w:val="0"/>
+          <w:sz w:val="23"/>
+          <w:szCs w:val="23"/>
+          <w:lang w:eastAsia="en-US"/>
+        </w:rPr>
+      </w:pPr>
+      <w:r>
+        <w:rPr>
+          <w:rFonts w:ascii="Helvetica" w:hAnsi="Helvetica"/>
+          <w:color w:val="333333"/>
+          <w:kern w:val="0"/>
+          <w:sz w:val="23"/>
+          <w:szCs w:val="23"/>
+          <w:lang w:eastAsia="en-US"/>
+        </w:rPr>
+        <w:t>Eclipse</w:t>
+      </w:r>
+    </w:p>
+    <w:p>
+      <w:pPr>
+        <w:numPr>
+          <w:ilvl w:val="0"/>
+          <w:numId w:val="19"/>
+        </w:numPr>
+        <w:suppressAutoHyphens w:val="0"/>
+        <w:spacing w:before="100" w:beforeAutospacing="1" w:after="100" w:afterAutospacing="1" w:line="383" w:lineRule="atLeast"/>
+        <w:rPr>
+          <w:rFonts w:ascii="Helvetica" w:hAnsi="Helvetica"/>
+          <w:color w:val="333333"/>
+          <w:kern w:val="0"/>
+          <w:sz w:val="23"/>
+          <w:szCs w:val="23"/>
+          <w:lang w:eastAsia="en-US"/>
+        </w:rPr>
+      </w:pPr>
+      <w:r>
+        <w:rPr>
+          <w:rFonts w:ascii="Helvetica" w:hAnsi="Helvetica"/>
+          <w:color w:val="333333"/>
+          <w:kern w:val="0"/>
+          <w:sz w:val="23"/>
+          <w:szCs w:val="23"/>
+          <w:lang w:eastAsia="en-US"/>
+        </w:rPr>
+        <w:t>Google Web Toolkit (GWT)</w:t>
+      </w:r>
+    </w:p>
+    <w:p>
+      <w:pPr>
+        <w:numPr>
+          <w:ilvl w:val="1"/>
+          <w:numId w:val="19"/>
+        </w:numPr>
+        <w:suppressAutoHyphens w:val="0"/>
+        <w:spacing w:before="100" w:beforeAutospacing="1" w:after="100" w:afterAutospacing="1" w:line="383" w:lineRule="atLeast"/>
+        <w:rPr>
+          <w:rFonts w:ascii="Helvetica" w:hAnsi="Helvetica"/>
+          <w:color w:val="333333"/>
+          <w:kern w:val="0"/>
+          <w:sz w:val="23"/>
+          <w:szCs w:val="23"/>
+          <w:lang w:eastAsia="en-US"/>
+        </w:rPr>
+      </w:pPr>
+      <w:proofErr w:type="spellStart"/>
+      <w:proofErr w:type="gramStart"/>
+      <w:r>
+        <w:rPr>
+          <w:rFonts w:ascii="Helvetica" w:hAnsi="Helvetica"/>
+          <w:color w:val="333333"/>
+          <w:kern w:val="0"/>
+          <w:sz w:val="23"/>
+          <w:szCs w:val="23"/>
+          <w:lang w:eastAsia="en-US"/>
+        </w:rPr>
+        <w:t>mgwt</w:t>
+      </w:r>
+      <w:proofErr w:type="spellEnd"/>
+      <w:proofErr w:type="gramEnd"/>
+    </w:p>
+    <w:p>
+      <w:pPr>
+        <w:numPr>
+          <w:ilvl w:val="0"/>
+          <w:numId w:val="19"/>
+        </w:numPr>
+        <w:suppressAutoHyphens w:val="0"/>
+        <w:spacing w:before="100" w:beforeAutospacing="1" w:after="100" w:afterAutospacing="1" w:line="383" w:lineRule="atLeast"/>
+        <w:ind w:left="0"/>
+        <w:rPr>
+          <w:rFonts w:ascii="Helvetica" w:hAnsi="Helvetica"/>
+          <w:color w:val="333333"/>
+          <w:kern w:val="0"/>
+          <w:sz w:val="23"/>
+          <w:szCs w:val="23"/>
+          <w:lang w:eastAsia="en-US"/>
+        </w:rPr>
+      </w:pPr>
+      <w:r>
+        <w:rPr>
+          <w:rFonts w:ascii="Helvetica" w:hAnsi="Helvetica"/>
+          <w:color w:val="333333"/>
+          <w:kern w:val="0"/>
+          <w:sz w:val="23"/>
+          <w:szCs w:val="23"/>
+          <w:lang w:eastAsia="en-US"/>
+        </w:rPr>
+        <w:t>Apache</w:t>
+      </w:r>
+    </w:p>
+    <w:p>
+      <w:pPr>
+        <w:numPr>
+          <w:ilvl w:val="0"/>
+          <w:numId w:val="19"/>
+        </w:numPr>
+        <w:suppressAutoHyphens w:val="0"/>
+        <w:spacing w:before="100" w:beforeAutospacing="1" w:after="100" w:afterAutospacing="1" w:line="383" w:lineRule="atLeast"/>
+        <w:ind w:left="0"/>
+        <w:rPr>
+          <w:rFonts w:ascii="Helvetica" w:hAnsi="Helvetica"/>
+          <w:color w:val="333333"/>
+          <w:kern w:val="0"/>
+          <w:sz w:val="23"/>
+          <w:szCs w:val="23"/>
+          <w:lang w:eastAsia="en-US"/>
+        </w:rPr>
+      </w:pPr>
+      <w:proofErr w:type="spellStart"/>
+      <w:r>
+        <w:rPr>
+          <w:rFonts w:ascii="Helvetica" w:hAnsi="Helvetica"/>
+          <w:color w:val="333333"/>
+          <w:kern w:val="0"/>
+          <w:sz w:val="23"/>
+          <w:szCs w:val="23"/>
+          <w:lang w:eastAsia="en-US"/>
+        </w:rPr>
+        <w:t>Git</w:t>
+      </w:r>
+      <w:bookmarkStart w:id="8" w:name="_GoBack"/>
+      <w:bookmarkEnd w:id="8"/>
+      <w:proofErr w:type="spellEnd"/>
+    </w:p>
+    <w:p>
+      <w:pPr>
+        <w:numPr>
+          <w:ilvl w:val="0"/>
+          <w:numId w:val="19"/>
+        </w:numPr>
+        <w:suppressAutoHyphens w:val="0"/>
+        <w:spacing w:before="100" w:beforeAutospacing="1" w:after="100" w:afterAutospacing="1" w:line="383" w:lineRule="atLeast"/>
+        <w:ind w:left="0"/>
+        <w:rPr>
+          <w:rFonts w:ascii="Helvetica" w:hAnsi="Helvetica"/>
+          <w:color w:val="333333"/>
+          <w:kern w:val="0"/>
+          <w:sz w:val="23"/>
+          <w:szCs w:val="23"/>
+          <w:lang w:eastAsia="en-US"/>
+        </w:rPr>
+      </w:pPr>
+      <w:r>
+        <w:rPr>
+          <w:rFonts w:ascii="Helvetica" w:hAnsi="Helvetica"/>
+          <w:color w:val="333333"/>
+          <w:kern w:val="0"/>
+          <w:sz w:val="23"/>
+          <w:szCs w:val="23"/>
+          <w:lang w:eastAsia="en-US"/>
+        </w:rPr>
+        <w:t>Mercurial</w:t>
+      </w:r>
+    </w:p>
+    <w:p>
+      <w:pPr>
+        <w:numPr>
+          <w:ilvl w:val="0"/>
+          <w:numId w:val="19"/>
+        </w:numPr>
+        <w:suppressAutoHyphens w:val="0"/>
+        <w:spacing w:before="100" w:beforeAutospacing="1" w:after="100" w:afterAutospacing="1" w:line="383" w:lineRule="atLeast"/>
+        <w:ind w:left="0"/>
+        <w:rPr>
+          <w:rFonts w:ascii="Helvetica" w:hAnsi="Helvetica"/>
+          <w:color w:val="333333"/>
+          <w:kern w:val="0"/>
+          <w:sz w:val="23"/>
+          <w:szCs w:val="23"/>
+          <w:lang w:eastAsia="en-US"/>
+        </w:rPr>
+      </w:pPr>
+      <w:r>
+        <w:rPr>
+          <w:rFonts w:ascii="Helvetica" w:hAnsi="Helvetica"/>
+          <w:color w:val="333333"/>
+          <w:kern w:val="0"/>
+          <w:sz w:val="23"/>
+          <w:szCs w:val="23"/>
+          <w:lang w:eastAsia="en-US"/>
+        </w:rPr>
+        <w:t>C#</w:t>
       </w:r>
     </w:p>
     <w:p/>
@@ -1982,6 +2719,155 @@
     </w:lvl>
   </w:abstractNum>
   <w:abstractNum w:abstractNumId="5">
+    <w:nsid w:val="1B1D56F7"/>
+    <w:multiLevelType w:val="multilevel"/>
+    <w:tmpl w:val="FE60427E"/>
+    <w:lvl w:ilvl="0">
+      <w:start w:val="1"/>
+      <w:numFmt w:val="bullet"/>
+      <w:lvlText w:val=""/>
+      <w:lvlJc w:val="left"/>
+      <w:pPr>
+        <w:tabs>
+          <w:tab w:val="num" w:pos="720"/>
+        </w:tabs>
+        <w:ind w:left="720" w:hanging="360"/>
+      </w:pPr>
+      <w:rPr>
+        <w:rFonts w:ascii="Symbol" w:hAnsi="Symbol" w:hint="default"/>
+        <w:sz w:val="20"/>
+      </w:rPr>
+    </w:lvl>
+    <w:lvl w:ilvl="1" w:tentative="1">
+      <w:start w:val="1"/>
+      <w:numFmt w:val="bullet"/>
+      <w:lvlText w:val="o"/>
+      <w:lvlJc w:val="left"/>
+      <w:pPr>
+        <w:tabs>
+          <w:tab w:val="num" w:pos="1440"/>
+        </w:tabs>
+        <w:ind w:left="1440" w:hanging="360"/>
+      </w:pPr>
+      <w:rPr>
+        <w:rFonts w:ascii="Courier New" w:hAnsi="Courier New" w:hint="default"/>
+        <w:sz w:val="20"/>
+      </w:rPr>
+    </w:lvl>
+    <w:lvl w:ilvl="2" w:tentative="1">
+      <w:start w:val="1"/>
+      <w:numFmt w:val="bullet"/>
+      <w:lvlText w:val=""/>
+      <w:lvlJc w:val="left"/>
+      <w:pPr>
+        <w:tabs>
+          <w:tab w:val="num" w:pos="2160"/>
+        </w:tabs>
+        <w:ind w:left="2160" w:hanging="360"/>
+      </w:pPr>
+      <w:rPr>
+        <w:rFonts w:ascii="Wingdings" w:hAnsi="Wingdings" w:hint="default"/>
+        <w:sz w:val="20"/>
+      </w:rPr>
+    </w:lvl>
+    <w:lvl w:ilvl="3" w:tentative="1">
+      <w:start w:val="1"/>
+      <w:numFmt w:val="bullet"/>
+      <w:lvlText w:val=""/>
+      <w:lvlJc w:val="left"/>
+      <w:pPr>
+        <w:tabs>
+          <w:tab w:val="num" w:pos="2880"/>
+        </w:tabs>
+        <w:ind w:left="2880" w:hanging="360"/>
+      </w:pPr>
+      <w:rPr>
+        <w:rFonts w:ascii="Wingdings" w:hAnsi="Wingdings" w:hint="default"/>
+        <w:sz w:val="20"/>
+      </w:rPr>
+    </w:lvl>
+    <w:lvl w:ilvl="4" w:tentative="1">
+      <w:start w:val="1"/>
+      <w:numFmt w:val="bullet"/>
+      <w:lvlText w:val=""/>
+      <w:lvlJc w:val="left"/>
+      <w:pPr>
+        <w:tabs>
+          <w:tab w:val="num" w:pos="3600"/>
+        </w:tabs>
+        <w:ind w:left="3600" w:hanging="360"/>
+      </w:pPr>
+      <w:rPr>
+        <w:rFonts w:ascii="Wingdings" w:hAnsi="Wingdings" w:hint="default"/>
+        <w:sz w:val="20"/>
+      </w:rPr>
+    </w:lvl>
+    <w:lvl w:ilvl="5" w:tentative="1">
+      <w:start w:val="1"/>
+      <w:numFmt w:val="bullet"/>
+      <w:lvlText w:val=""/>
+      <w:lvlJc w:val="left"/>
+      <w:pPr>
+        <w:tabs>
+          <w:tab w:val="num" w:pos="4320"/>
+        </w:tabs>
+        <w:ind w:left="4320" w:hanging="360"/>
+      </w:pPr>
+      <w:rPr>
+        <w:rFonts w:ascii="Wingdings" w:hAnsi="Wingdings" w:hint="default"/>
+        <w:sz w:val="20"/>
+      </w:rPr>
+    </w:lvl>
+    <w:lvl w:ilvl="6" w:tentative="1">
+      <w:start w:val="1"/>
+      <w:numFmt w:val="bullet"/>
+      <w:lvlText w:val=""/>
+      <w:lvlJc w:val="left"/>
+      <w:pPr>
+        <w:tabs>
+          <w:tab w:val="num" w:pos="5040"/>
+        </w:tabs>
+        <w:ind w:left="5040" w:hanging="360"/>
+      </w:pPr>
+      <w:rPr>
+        <w:rFonts w:ascii="Wingdings" w:hAnsi="Wingdings" w:hint="default"/>
+        <w:sz w:val="20"/>
+      </w:rPr>
+    </w:lvl>
+    <w:lvl w:ilvl="7" w:tentative="1">
+      <w:start w:val="1"/>
+      <w:numFmt w:val="bullet"/>
+      <w:lvlText w:val=""/>
+      <w:lvlJc w:val="left"/>
+      <w:pPr>
+        <w:tabs>
+          <w:tab w:val="num" w:pos="5760"/>
+        </w:tabs>
+        <w:ind w:left="5760" w:hanging="360"/>
+      </w:pPr>
+      <w:rPr>
+        <w:rFonts w:ascii="Wingdings" w:hAnsi="Wingdings" w:hint="default"/>
+        <w:sz w:val="20"/>
+      </w:rPr>
+    </w:lvl>
+    <w:lvl w:ilvl="8" w:tentative="1">
+      <w:start w:val="1"/>
+      <w:numFmt w:val="bullet"/>
+      <w:lvlText w:val=""/>
+      <w:lvlJc w:val="left"/>
+      <w:pPr>
+        <w:tabs>
+          <w:tab w:val="num" w:pos="6480"/>
+        </w:tabs>
+        <w:ind w:left="6480" w:hanging="360"/>
+      </w:pPr>
+      <w:rPr>
+        <w:rFonts w:ascii="Wingdings" w:hAnsi="Wingdings" w:hint="default"/>
+        <w:sz w:val="20"/>
+      </w:rPr>
+    </w:lvl>
+  </w:abstractNum>
+  <w:abstractNum w:abstractNumId="6">
     <w:nsid w:val="1C6916F3"/>
     <w:multiLevelType w:val="multilevel"/>
     <w:tmpl w:val="14D0ED78"/>
@@ -2130,7 +3016,7 @@
       </w:rPr>
     </w:lvl>
   </w:abstractNum>
-  <w:abstractNum w:abstractNumId="6">
+  <w:abstractNum w:abstractNumId="7">
     <w:nsid w:val="1CC15FB4"/>
     <w:multiLevelType w:val="multilevel"/>
     <w:tmpl w:val="7556D24A"/>
@@ -2279,7 +3165,305 @@
       </w:rPr>
     </w:lvl>
   </w:abstractNum>
-  <w:abstractNum w:abstractNumId="7">
+  <w:abstractNum w:abstractNumId="8">
+    <w:nsid w:val="1E857D7F"/>
+    <w:multiLevelType w:val="multilevel"/>
+    <w:tmpl w:val="6CC41772"/>
+    <w:lvl w:ilvl="0">
+      <w:start w:val="1"/>
+      <w:numFmt w:val="bullet"/>
+      <w:lvlText w:val=""/>
+      <w:lvlJc w:val="left"/>
+      <w:pPr>
+        <w:tabs>
+          <w:tab w:val="num" w:pos="720"/>
+        </w:tabs>
+        <w:ind w:left="720" w:hanging="360"/>
+      </w:pPr>
+      <w:rPr>
+        <w:rFonts w:ascii="Symbol" w:hAnsi="Symbol" w:hint="default"/>
+        <w:sz w:val="20"/>
+      </w:rPr>
+    </w:lvl>
+    <w:lvl w:ilvl="1" w:tentative="1">
+      <w:start w:val="1"/>
+      <w:numFmt w:val="bullet"/>
+      <w:lvlText w:val="o"/>
+      <w:lvlJc w:val="left"/>
+      <w:pPr>
+        <w:tabs>
+          <w:tab w:val="num" w:pos="1440"/>
+        </w:tabs>
+        <w:ind w:left="1440" w:hanging="360"/>
+      </w:pPr>
+      <w:rPr>
+        <w:rFonts w:ascii="Courier New" w:hAnsi="Courier New" w:hint="default"/>
+        <w:sz w:val="20"/>
+      </w:rPr>
+    </w:lvl>
+    <w:lvl w:ilvl="2" w:tentative="1">
+      <w:start w:val="1"/>
+      <w:numFmt w:val="bullet"/>
+      <w:lvlText w:val=""/>
+      <w:lvlJc w:val="left"/>
+      <w:pPr>
+        <w:tabs>
+          <w:tab w:val="num" w:pos="2160"/>
+        </w:tabs>
+        <w:ind w:left="2160" w:hanging="360"/>
+      </w:pPr>
+      <w:rPr>
+        <w:rFonts w:ascii="Wingdings" w:hAnsi="Wingdings" w:hint="default"/>
+        <w:sz w:val="20"/>
+      </w:rPr>
+    </w:lvl>
+    <w:lvl w:ilvl="3" w:tentative="1">
+      <w:start w:val="1"/>
+      <w:numFmt w:val="bullet"/>
+      <w:lvlText w:val=""/>
+      <w:lvlJc w:val="left"/>
+      <w:pPr>
+        <w:tabs>
+          <w:tab w:val="num" w:pos="2880"/>
+        </w:tabs>
+        <w:ind w:left="2880" w:hanging="360"/>
+      </w:pPr>
+      <w:rPr>
+        <w:rFonts w:ascii="Wingdings" w:hAnsi="Wingdings" w:hint="default"/>
+        <w:sz w:val="20"/>
+      </w:rPr>
+    </w:lvl>
+    <w:lvl w:ilvl="4" w:tentative="1">
+      <w:start w:val="1"/>
+      <w:numFmt w:val="bullet"/>
+      <w:lvlText w:val=""/>
+      <w:lvlJc w:val="left"/>
+      <w:pPr>
+        <w:tabs>
+          <w:tab w:val="num" w:pos="3600"/>
+        </w:tabs>
+        <w:ind w:left="3600" w:hanging="360"/>
+      </w:pPr>
+      <w:rPr>
+        <w:rFonts w:ascii="Wingdings" w:hAnsi="Wingdings" w:hint="default"/>
+        <w:sz w:val="20"/>
+      </w:rPr>
+    </w:lvl>
+    <w:lvl w:ilvl="5" w:tentative="1">
+      <w:start w:val="1"/>
+      <w:numFmt w:val="bullet"/>
+      <w:lvlText w:val=""/>
+      <w:lvlJc w:val="left"/>
+      <w:pPr>
+        <w:tabs>
+          <w:tab w:val="num" w:pos="4320"/>
+        </w:tabs>
+        <w:ind w:left="4320" w:hanging="360"/>
+      </w:pPr>
+      <w:rPr>
+        <w:rFonts w:ascii="Wingdings" w:hAnsi="Wingdings" w:hint="default"/>
+        <w:sz w:val="20"/>
+      </w:rPr>
+    </w:lvl>
+    <w:lvl w:ilvl="6" w:tentative="1">
+      <w:start w:val="1"/>
+      <w:numFmt w:val="bullet"/>
+      <w:lvlText w:val=""/>
+      <w:lvlJc w:val="left"/>
+      <w:pPr>
+        <w:tabs>
+          <w:tab w:val="num" w:pos="5040"/>
+        </w:tabs>
+        <w:ind w:left="5040" w:hanging="360"/>
+      </w:pPr>
+      <w:rPr>
+        <w:rFonts w:ascii="Wingdings" w:hAnsi="Wingdings" w:hint="default"/>
+        <w:sz w:val="20"/>
+      </w:rPr>
+    </w:lvl>
+    <w:lvl w:ilvl="7" w:tentative="1">
+      <w:start w:val="1"/>
+      <w:numFmt w:val="bullet"/>
+      <w:lvlText w:val=""/>
+      <w:lvlJc w:val="left"/>
+      <w:pPr>
+        <w:tabs>
+          <w:tab w:val="num" w:pos="5760"/>
+        </w:tabs>
+        <w:ind w:left="5760" w:hanging="360"/>
+      </w:pPr>
+      <w:rPr>
+        <w:rFonts w:ascii="Wingdings" w:hAnsi="Wingdings" w:hint="default"/>
+        <w:sz w:val="20"/>
+      </w:rPr>
+    </w:lvl>
+    <w:lvl w:ilvl="8" w:tentative="1">
+      <w:start w:val="1"/>
+      <w:numFmt w:val="bullet"/>
+      <w:lvlText w:val=""/>
+      <w:lvlJc w:val="left"/>
+      <w:pPr>
+        <w:tabs>
+          <w:tab w:val="num" w:pos="6480"/>
+        </w:tabs>
+        <w:ind w:left="6480" w:hanging="360"/>
+      </w:pPr>
+      <w:rPr>
+        <w:rFonts w:ascii="Wingdings" w:hAnsi="Wingdings" w:hint="default"/>
+        <w:sz w:val="20"/>
+      </w:rPr>
+    </w:lvl>
+  </w:abstractNum>
+  <w:abstractNum w:abstractNumId="9">
+    <w:nsid w:val="223C0D27"/>
+    <w:multiLevelType w:val="multilevel"/>
+    <w:tmpl w:val="AC70DA5A"/>
+    <w:lvl w:ilvl="0">
+      <w:start w:val="1"/>
+      <w:numFmt w:val="bullet"/>
+      <w:lvlText w:val=""/>
+      <w:lvlJc w:val="left"/>
+      <w:pPr>
+        <w:tabs>
+          <w:tab w:val="num" w:pos="720"/>
+        </w:tabs>
+        <w:ind w:left="720" w:hanging="360"/>
+      </w:pPr>
+      <w:rPr>
+        <w:rFonts w:ascii="Symbol" w:hAnsi="Symbol" w:hint="default"/>
+        <w:sz w:val="20"/>
+      </w:rPr>
+    </w:lvl>
+    <w:lvl w:ilvl="1" w:tentative="1">
+      <w:start w:val="1"/>
+      <w:numFmt w:val="bullet"/>
+      <w:lvlText w:val="o"/>
+      <w:lvlJc w:val="left"/>
+      <w:pPr>
+        <w:tabs>
+          <w:tab w:val="num" w:pos="1440"/>
+        </w:tabs>
+        <w:ind w:left="1440" w:hanging="360"/>
+      </w:pPr>
+      <w:rPr>
+        <w:rFonts w:ascii="Courier New" w:hAnsi="Courier New" w:hint="default"/>
+        <w:sz w:val="20"/>
+      </w:rPr>
+    </w:lvl>
+    <w:lvl w:ilvl="2" w:tentative="1">
+      <w:start w:val="1"/>
+      <w:numFmt w:val="bullet"/>
+      <w:lvlText w:val=""/>
+      <w:lvlJc w:val="left"/>
+      <w:pPr>
+        <w:tabs>
+          <w:tab w:val="num" w:pos="2160"/>
+        </w:tabs>
+        <w:ind w:left="2160" w:hanging="360"/>
+      </w:pPr>
+      <w:rPr>
+        <w:rFonts w:ascii="Wingdings" w:hAnsi="Wingdings" w:hint="default"/>
+        <w:sz w:val="20"/>
+      </w:rPr>
+    </w:lvl>
+    <w:lvl w:ilvl="3" w:tentative="1">
+      <w:start w:val="1"/>
+      <w:numFmt w:val="bullet"/>
+      <w:lvlText w:val=""/>
+      <w:lvlJc w:val="left"/>
+      <w:pPr>
+        <w:tabs>
+          <w:tab w:val="num" w:pos="2880"/>
+        </w:tabs>
+        <w:ind w:left="2880" w:hanging="360"/>
+      </w:pPr>
+      <w:rPr>
+        <w:rFonts w:ascii="Wingdings" w:hAnsi="Wingdings" w:hint="default"/>
+        <w:sz w:val="20"/>
+      </w:rPr>
+    </w:lvl>
+    <w:lvl w:ilvl="4" w:tentative="1">
+      <w:start w:val="1"/>
+      <w:numFmt w:val="bullet"/>
+      <w:lvlText w:val=""/>
+      <w:lvlJc w:val="left"/>
+      <w:pPr>
+        <w:tabs>
+          <w:tab w:val="num" w:pos="3600"/>
+        </w:tabs>
+        <w:ind w:left="3600" w:hanging="360"/>
+      </w:pPr>
+      <w:rPr>
+        <w:rFonts w:ascii="Wingdings" w:hAnsi="Wingdings" w:hint="default"/>
+        <w:sz w:val="20"/>
+      </w:rPr>
+    </w:lvl>
+    <w:lvl w:ilvl="5" w:tentative="1">
+      <w:start w:val="1"/>
+      <w:numFmt w:val="bullet"/>
+      <w:lvlText w:val=""/>
+      <w:lvlJc w:val="left"/>
+      <w:pPr>
+        <w:tabs>
+          <w:tab w:val="num" w:pos="4320"/>
+        </w:tabs>
+        <w:ind w:left="4320" w:hanging="360"/>
+      </w:pPr>
+      <w:rPr>
+        <w:rFonts w:ascii="Wingdings" w:hAnsi="Wingdings" w:hint="default"/>
+        <w:sz w:val="20"/>
+      </w:rPr>
+    </w:lvl>
+    <w:lvl w:ilvl="6" w:tentative="1">
+      <w:start w:val="1"/>
+      <w:numFmt w:val="bullet"/>
+      <w:lvlText w:val=""/>
+      <w:lvlJc w:val="left"/>
+      <w:pPr>
+        <w:tabs>
+          <w:tab w:val="num" w:pos="5040"/>
+        </w:tabs>
+        <w:ind w:left="5040" w:hanging="360"/>
+      </w:pPr>
+      <w:rPr>
+        <w:rFonts w:ascii="Wingdings" w:hAnsi="Wingdings" w:hint="default"/>
+        <w:sz w:val="20"/>
+      </w:rPr>
+    </w:lvl>
+    <w:lvl w:ilvl="7" w:tentative="1">
+      <w:start w:val="1"/>
+      <w:numFmt w:val="bullet"/>
+      <w:lvlText w:val=""/>
+      <w:lvlJc w:val="left"/>
+      <w:pPr>
+        <w:tabs>
+          <w:tab w:val="num" w:pos="5760"/>
+        </w:tabs>
+        <w:ind w:left="5760" w:hanging="360"/>
+      </w:pPr>
+      <w:rPr>
+        <w:rFonts w:ascii="Wingdings" w:hAnsi="Wingdings" w:hint="default"/>
+        <w:sz w:val="20"/>
+      </w:rPr>
+    </w:lvl>
+    <w:lvl w:ilvl="8" w:tentative="1">
+      <w:start w:val="1"/>
+      <w:numFmt w:val="bullet"/>
+      <w:lvlText w:val=""/>
+      <w:lvlJc w:val="left"/>
+      <w:pPr>
+        <w:tabs>
+          <w:tab w:val="num" w:pos="6480"/>
+        </w:tabs>
+        <w:ind w:left="6480" w:hanging="360"/>
+      </w:pPr>
+      <w:rPr>
+        <w:rFonts w:ascii="Wingdings" w:hAnsi="Wingdings" w:hint="default"/>
+        <w:sz w:val="20"/>
+      </w:rPr>
+    </w:lvl>
+  </w:abstractNum>
+  <w:abstractNum w:abstractNumId="10">
     <w:nsid w:val="33E22EF7"/>
     <w:multiLevelType w:val="multilevel"/>
     <w:tmpl w:val="CCEC2BB2"/>
@@ -2428,7 +3612,156 @@
       </w:rPr>
     </w:lvl>
   </w:abstractNum>
-  <w:abstractNum w:abstractNumId="8">
+  <w:abstractNum w:abstractNumId="11">
+    <w:nsid w:val="364A0380"/>
+    <w:multiLevelType w:val="multilevel"/>
+    <w:tmpl w:val="E678354E"/>
+    <w:lvl w:ilvl="0">
+      <w:start w:val="1"/>
+      <w:numFmt w:val="bullet"/>
+      <w:lvlText w:val=""/>
+      <w:lvlJc w:val="left"/>
+      <w:pPr>
+        <w:tabs>
+          <w:tab w:val="num" w:pos="720"/>
+        </w:tabs>
+        <w:ind w:left="720" w:hanging="360"/>
+      </w:pPr>
+      <w:rPr>
+        <w:rFonts w:ascii="Symbol" w:hAnsi="Symbol" w:hint="default"/>
+        <w:sz w:val="20"/>
+      </w:rPr>
+    </w:lvl>
+    <w:lvl w:ilvl="1" w:tentative="1">
+      <w:start w:val="1"/>
+      <w:numFmt w:val="bullet"/>
+      <w:lvlText w:val="o"/>
+      <w:lvlJc w:val="left"/>
+      <w:pPr>
+        <w:tabs>
+          <w:tab w:val="num" w:pos="1440"/>
+        </w:tabs>
+        <w:ind w:left="1440" w:hanging="360"/>
+      </w:pPr>
+      <w:rPr>
+        <w:rFonts w:ascii="Courier New" w:hAnsi="Courier New" w:hint="default"/>
+        <w:sz w:val="20"/>
+      </w:rPr>
+    </w:lvl>
+    <w:lvl w:ilvl="2" w:tentative="1">
+      <w:start w:val="1"/>
+      <w:numFmt w:val="bullet"/>
+      <w:lvlText w:val=""/>
+      <w:lvlJc w:val="left"/>
+      <w:pPr>
+        <w:tabs>
+          <w:tab w:val="num" w:pos="2160"/>
+        </w:tabs>
+        <w:ind w:left="2160" w:hanging="360"/>
+      </w:pPr>
+      <w:rPr>
+        <w:rFonts w:ascii="Wingdings" w:hAnsi="Wingdings" w:hint="default"/>
+        <w:sz w:val="20"/>
+      </w:rPr>
+    </w:lvl>
+    <w:lvl w:ilvl="3" w:tentative="1">
+      <w:start w:val="1"/>
+      <w:numFmt w:val="bullet"/>
+      <w:lvlText w:val=""/>
+      <w:lvlJc w:val="left"/>
+      <w:pPr>
+        <w:tabs>
+          <w:tab w:val="num" w:pos="2880"/>
+        </w:tabs>
+        <w:ind w:left="2880" w:hanging="360"/>
+      </w:pPr>
+      <w:rPr>
+        <w:rFonts w:ascii="Wingdings" w:hAnsi="Wingdings" w:hint="default"/>
+        <w:sz w:val="20"/>
+      </w:rPr>
+    </w:lvl>
+    <w:lvl w:ilvl="4" w:tentative="1">
+      <w:start w:val="1"/>
+      <w:numFmt w:val="bullet"/>
+      <w:lvlText w:val=""/>
+      <w:lvlJc w:val="left"/>
+      <w:pPr>
+        <w:tabs>
+          <w:tab w:val="num" w:pos="3600"/>
+        </w:tabs>
+        <w:ind w:left="3600" w:hanging="360"/>
+      </w:pPr>
+      <w:rPr>
+        <w:rFonts w:ascii="Wingdings" w:hAnsi="Wingdings" w:hint="default"/>
+        <w:sz w:val="20"/>
+      </w:rPr>
+    </w:lvl>
+    <w:lvl w:ilvl="5" w:tentative="1">
+      <w:start w:val="1"/>
+      <w:numFmt w:val="bullet"/>
+      <w:lvlText w:val=""/>
+      <w:lvlJc w:val="left"/>
+      <w:pPr>
+        <w:tabs>
+          <w:tab w:val="num" w:pos="4320"/>
+        </w:tabs>
+        <w:ind w:left="4320" w:hanging="360"/>
+      </w:pPr>
+      <w:rPr>
+        <w:rFonts w:ascii="Wingdings" w:hAnsi="Wingdings" w:hint="default"/>
+        <w:sz w:val="20"/>
+      </w:rPr>
+    </w:lvl>
+    <w:lvl w:ilvl="6" w:tentative="1">
+      <w:start w:val="1"/>
+      <w:numFmt w:val="bullet"/>
+      <w:lvlText w:val=""/>
+      <w:lvlJc w:val="left"/>
+      <w:pPr>
+        <w:tabs>
+          <w:tab w:val="num" w:pos="5040"/>
+        </w:tabs>
+        <w:ind w:left="5040" w:hanging="360"/>
+      </w:pPr>
+      <w:rPr>
+        <w:rFonts w:ascii="Wingdings" w:hAnsi="Wingdings" w:hint="default"/>
+        <w:sz w:val="20"/>
+      </w:rPr>
+    </w:lvl>
+    <w:lvl w:ilvl="7" w:tentative="1">
+      <w:start w:val="1"/>
+      <w:numFmt w:val="bullet"/>
+      <w:lvlText w:val=""/>
+      <w:lvlJc w:val="left"/>
+      <w:pPr>
+        <w:tabs>
+          <w:tab w:val="num" w:pos="5760"/>
+        </w:tabs>
+        <w:ind w:left="5760" w:hanging="360"/>
+      </w:pPr>
+      <w:rPr>
+        <w:rFonts w:ascii="Wingdings" w:hAnsi="Wingdings" w:hint="default"/>
+        <w:sz w:val="20"/>
+      </w:rPr>
+    </w:lvl>
+    <w:lvl w:ilvl="8" w:tentative="1">
+      <w:start w:val="1"/>
+      <w:numFmt w:val="bullet"/>
+      <w:lvlText w:val=""/>
+      <w:lvlJc w:val="left"/>
+      <w:pPr>
+        <w:tabs>
+          <w:tab w:val="num" w:pos="6480"/>
+        </w:tabs>
+        <w:ind w:left="6480" w:hanging="360"/>
+      </w:pPr>
+      <w:rPr>
+        <w:rFonts w:ascii="Wingdings" w:hAnsi="Wingdings" w:hint="default"/>
+        <w:sz w:val="20"/>
+      </w:rPr>
+    </w:lvl>
+  </w:abstractNum>
+  <w:abstractNum w:abstractNumId="12">
     <w:nsid w:val="3E0502F3"/>
     <w:multiLevelType w:val="hybridMultilevel"/>
     <w:tmpl w:val="A674524A"/>
@@ -2541,7 +3874,7 @@
       </w:rPr>
     </w:lvl>
   </w:abstractNum>
-  <w:abstractNum w:abstractNumId="9">
+  <w:abstractNum w:abstractNumId="13">
     <w:nsid w:val="437A6DC1"/>
     <w:multiLevelType w:val="multilevel"/>
     <w:tmpl w:val="9A58A284"/>
@@ -2690,7 +4023,7 @@
       </w:rPr>
     </w:lvl>
   </w:abstractNum>
-  <w:abstractNum w:abstractNumId="10">
+  <w:abstractNum w:abstractNumId="14">
     <w:nsid w:val="50452124"/>
     <w:multiLevelType w:val="multilevel"/>
     <w:tmpl w:val="158869F2"/>
@@ -2839,7 +4172,7 @@
       </w:rPr>
     </w:lvl>
   </w:abstractNum>
-  <w:abstractNum w:abstractNumId="11">
+  <w:abstractNum w:abstractNumId="15">
     <w:nsid w:val="5D55623A"/>
     <w:multiLevelType w:val="hybridMultilevel"/>
     <w:tmpl w:val="2C7CE5A2"/>
@@ -2952,7 +4285,7 @@
       </w:rPr>
     </w:lvl>
   </w:abstractNum>
-  <w:abstractNum w:abstractNumId="12">
+  <w:abstractNum w:abstractNumId="16">
     <w:nsid w:val="66714762"/>
     <w:multiLevelType w:val="multilevel"/>
     <w:tmpl w:val="7506F420"/>
@@ -3101,7 +4434,7 @@
       </w:rPr>
     </w:lvl>
   </w:abstractNum>
-  <w:abstractNum w:abstractNumId="13">
+  <w:abstractNum w:abstractNumId="17">
     <w:nsid w:val="7C9D70A3"/>
     <w:multiLevelType w:val="multilevel"/>
     <w:tmpl w:val="DDE65FCE"/>
@@ -3138,6 +4471,155 @@
       </w:rPr>
     </w:lvl>
     <w:lvl w:ilvl="2" w:tentative="1">
+      <w:start w:val="1"/>
+      <w:numFmt w:val="bullet"/>
+      <w:lvlText w:val=""/>
+      <w:lvlJc w:val="left"/>
+      <w:pPr>
+        <w:tabs>
+          <w:tab w:val="num" w:pos="2160"/>
+        </w:tabs>
+        <w:ind w:left="2160" w:hanging="360"/>
+      </w:pPr>
+      <w:rPr>
+        <w:rFonts w:ascii="Wingdings" w:hAnsi="Wingdings" w:hint="default"/>
+        <w:sz w:val="20"/>
+      </w:rPr>
+    </w:lvl>
+    <w:lvl w:ilvl="3" w:tentative="1">
+      <w:start w:val="1"/>
+      <w:numFmt w:val="bullet"/>
+      <w:lvlText w:val=""/>
+      <w:lvlJc w:val="left"/>
+      <w:pPr>
+        <w:tabs>
+          <w:tab w:val="num" w:pos="2880"/>
+        </w:tabs>
+        <w:ind w:left="2880" w:hanging="360"/>
+      </w:pPr>
+      <w:rPr>
+        <w:rFonts w:ascii="Wingdings" w:hAnsi="Wingdings" w:hint="default"/>
+        <w:sz w:val="20"/>
+      </w:rPr>
+    </w:lvl>
+    <w:lvl w:ilvl="4" w:tentative="1">
+      <w:start w:val="1"/>
+      <w:numFmt w:val="bullet"/>
+      <w:lvlText w:val=""/>
+      <w:lvlJc w:val="left"/>
+      <w:pPr>
+        <w:tabs>
+          <w:tab w:val="num" w:pos="3600"/>
+        </w:tabs>
+        <w:ind w:left="3600" w:hanging="360"/>
+      </w:pPr>
+      <w:rPr>
+        <w:rFonts w:ascii="Wingdings" w:hAnsi="Wingdings" w:hint="default"/>
+        <w:sz w:val="20"/>
+      </w:rPr>
+    </w:lvl>
+    <w:lvl w:ilvl="5" w:tentative="1">
+      <w:start w:val="1"/>
+      <w:numFmt w:val="bullet"/>
+      <w:lvlText w:val=""/>
+      <w:lvlJc w:val="left"/>
+      <w:pPr>
+        <w:tabs>
+          <w:tab w:val="num" w:pos="4320"/>
+        </w:tabs>
+        <w:ind w:left="4320" w:hanging="360"/>
+      </w:pPr>
+      <w:rPr>
+        <w:rFonts w:ascii="Wingdings" w:hAnsi="Wingdings" w:hint="default"/>
+        <w:sz w:val="20"/>
+      </w:rPr>
+    </w:lvl>
+    <w:lvl w:ilvl="6" w:tentative="1">
+      <w:start w:val="1"/>
+      <w:numFmt w:val="bullet"/>
+      <w:lvlText w:val=""/>
+      <w:lvlJc w:val="left"/>
+      <w:pPr>
+        <w:tabs>
+          <w:tab w:val="num" w:pos="5040"/>
+        </w:tabs>
+        <w:ind w:left="5040" w:hanging="360"/>
+      </w:pPr>
+      <w:rPr>
+        <w:rFonts w:ascii="Wingdings" w:hAnsi="Wingdings" w:hint="default"/>
+        <w:sz w:val="20"/>
+      </w:rPr>
+    </w:lvl>
+    <w:lvl w:ilvl="7" w:tentative="1">
+      <w:start w:val="1"/>
+      <w:numFmt w:val="bullet"/>
+      <w:lvlText w:val=""/>
+      <w:lvlJc w:val="left"/>
+      <w:pPr>
+        <w:tabs>
+          <w:tab w:val="num" w:pos="5760"/>
+        </w:tabs>
+        <w:ind w:left="5760" w:hanging="360"/>
+      </w:pPr>
+      <w:rPr>
+        <w:rFonts w:ascii="Wingdings" w:hAnsi="Wingdings" w:hint="default"/>
+        <w:sz w:val="20"/>
+      </w:rPr>
+    </w:lvl>
+    <w:lvl w:ilvl="8" w:tentative="1">
+      <w:start w:val="1"/>
+      <w:numFmt w:val="bullet"/>
+      <w:lvlText w:val=""/>
+      <w:lvlJc w:val="left"/>
+      <w:pPr>
+        <w:tabs>
+          <w:tab w:val="num" w:pos="6480"/>
+        </w:tabs>
+        <w:ind w:left="6480" w:hanging="360"/>
+      </w:pPr>
+      <w:rPr>
+        <w:rFonts w:ascii="Wingdings" w:hAnsi="Wingdings" w:hint="default"/>
+        <w:sz w:val="20"/>
+      </w:rPr>
+    </w:lvl>
+  </w:abstractNum>
+  <w:abstractNum w:abstractNumId="18">
+    <w:nsid w:val="7CD425DB"/>
+    <w:multiLevelType w:val="multilevel"/>
+    <w:tmpl w:val="D5BC1B00"/>
+    <w:lvl w:ilvl="0">
+      <w:start w:val="1"/>
+      <w:numFmt w:val="bullet"/>
+      <w:lvlText w:val=""/>
+      <w:lvlJc w:val="left"/>
+      <w:pPr>
+        <w:tabs>
+          <w:tab w:val="num" w:pos="720"/>
+        </w:tabs>
+        <w:ind w:left="720" w:hanging="360"/>
+      </w:pPr>
+      <w:rPr>
+        <w:rFonts w:ascii="Symbol" w:hAnsi="Symbol" w:hint="default"/>
+        <w:sz w:val="20"/>
+      </w:rPr>
+    </w:lvl>
+    <w:lvl w:ilvl="1">
+      <w:start w:val="1"/>
+      <w:numFmt w:val="bullet"/>
+      <w:lvlText w:val="o"/>
+      <w:lvlJc w:val="left"/>
+      <w:pPr>
+        <w:tabs>
+          <w:tab w:val="num" w:pos="1440"/>
+        </w:tabs>
+        <w:ind w:left="1440" w:hanging="360"/>
+      </w:pPr>
+      <w:rPr>
+        <w:rFonts w:ascii="Courier New" w:hAnsi="Courier New" w:hint="default"/>
+        <w:sz w:val="20"/>
+      </w:rPr>
+    </w:lvl>
+    <w:lvl w:ilvl="2">
       <w:start w:val="1"/>
       <w:numFmt w:val="bullet"/>
       <w:lvlText w:val=""/>
@@ -3263,34 +4745,49 @@
     <w:abstractNumId w:val="0"/>
   </w:num>
   <w:num w:numId="5">
-    <w:abstractNumId w:val="11"/>
+    <w:abstractNumId w:val="15"/>
   </w:num>
   <w:num w:numId="6">
-    <w:abstractNumId w:val="8"/>
+    <w:abstractNumId w:val="12"/>
   </w:num>
   <w:num w:numId="7">
-    <w:abstractNumId w:val="12"/>
+    <w:abstractNumId w:val="16"/>
   </w:num>
   <w:num w:numId="8">
-    <w:abstractNumId w:val="5"/>
+    <w:abstractNumId w:val="6"/>
   </w:num>
   <w:num w:numId="9">
-    <w:abstractNumId w:val="10"/>
+    <w:abstractNumId w:val="14"/>
   </w:num>
   <w:num w:numId="10">
+    <w:abstractNumId w:val="17"/>
+  </w:num>
+  <w:num w:numId="11">
     <w:abstractNumId w:val="13"/>
   </w:num>
-  <w:num w:numId="11">
-    <w:abstractNumId w:val="9"/>
-  </w:num>
   <w:num w:numId="12">
-    <w:abstractNumId w:val="6"/>
+    <w:abstractNumId w:val="7"/>
   </w:num>
   <w:num w:numId="13">
     <w:abstractNumId w:val="4"/>
   </w:num>
   <w:num w:numId="14">
-    <w:abstractNumId w:val="7"/>
+    <w:abstractNumId w:val="10"/>
+  </w:num>
+  <w:num w:numId="15">
+    <w:abstractNumId w:val="9"/>
+  </w:num>
+  <w:num w:numId="16">
+    <w:abstractNumId w:val="5"/>
+  </w:num>
+  <w:num w:numId="17">
+    <w:abstractNumId w:val="11"/>
+  </w:num>
+  <w:num w:numId="18">
+    <w:abstractNumId w:val="8"/>
+  </w:num>
+  <w:num w:numId="19">
+    <w:abstractNumId w:val="18"/>
   </w:num>
 </w:numbering>
 </file>
@@ -4738,4 +6235,16 @@
   <a:objectDefaults/>
   <a:extraClrSchemeLst/>
 </a:theme>
+</file>
+
+<file path=customXml/item1.xml><?xml version="1.0" encoding="utf-8"?>
+<b:Sources xmlns:b="http://schemas.openxmlformats.org/officeDocument/2006/bibliography" xmlns="http://schemas.openxmlformats.org/officeDocument/2006/bibliography" SelectedStyle="/APA.XSL" StyleName="APA"/>
+</file>
+
+<file path=customXml/itemProps1.xml><?xml version="1.0" encoding="utf-8"?>
+<ds:datastoreItem xmlns:ds="http://schemas.openxmlformats.org/officeDocument/2006/customXml" ds:itemID="{539628FE-E9B2-1F4C-B54A-4BC6EB9B1B66}">
+  <ds:schemaRefs>
+    <ds:schemaRef ds:uri="http://schemas.openxmlformats.org/officeDocument/2006/bibliography"/>
+  </ds:schemaRefs>
+</ds:datastoreItem>
 </file>
</xml_diff>

<commit_message>
Fixed some page breaks to space all sections properly
</commit_message>
<xml_diff>
--- a/Resume.docx
+++ b/Resume.docx
@@ -475,7 +475,15 @@
       </w:pPr>
       <w:bookmarkStart w:id="3" w:name="experience"/>
       <w:bookmarkEnd w:id="3"/>
-      <w:r>
+    </w:p>
+    <w:p>
+      <w:pPr>
+        <w:pBdr>
+          <w:bottom w:val="single" w:sz="6" w:space="0" w:color="EEEEEE"/>
+        </w:pBdr>
+        <w:suppressAutoHyphens w:val="0"/>
+        <w:spacing w:before="240" w:after="225"/>
+        <w:outlineLvl w:val="1"/>
         <w:rPr>
           <w:rFonts w:ascii="Helvetica" w:hAnsi="Helvetica"/>
           <w:b/>
@@ -486,6 +494,41 @@
           <w:szCs w:val="40"/>
           <w:lang w:eastAsia="en-US"/>
         </w:rPr>
+      </w:pPr>
+    </w:p>
+    <w:p>
+      <w:pPr>
+        <w:pBdr>
+          <w:bottom w:val="single" w:sz="6" w:space="0" w:color="EEEEEE"/>
+        </w:pBdr>
+        <w:suppressAutoHyphens w:val="0"/>
+        <w:spacing w:before="240" w:after="225"/>
+        <w:outlineLvl w:val="1"/>
+        <w:rPr>
+          <w:rFonts w:ascii="Helvetica" w:hAnsi="Helvetica"/>
+          <w:b/>
+          <w:bCs/>
+          <w:color w:val="333333"/>
+          <w:kern w:val="0"/>
+          <w:sz w:val="40"/>
+          <w:szCs w:val="40"/>
+          <w:lang w:eastAsia="en-US"/>
+        </w:rPr>
+      </w:pPr>
+      <w:bookmarkStart w:id="4" w:name="_GoBack"/>
+      <w:bookmarkEnd w:id="4"/>
+      <w:r>
+        <w:rPr>
+          <w:rFonts w:ascii="Helvetica" w:hAnsi="Helvetica"/>
+          <w:b/>
+          <w:bCs/>
+          <w:color w:val="333333"/>
+          <w:kern w:val="0"/>
+          <w:sz w:val="40"/>
+          <w:szCs w:val="40"/>
+          <w:lang w:eastAsia="en-US"/>
+        </w:rPr>
+        <w:lastRenderedPageBreak/>
         <w:t>Experience</w:t>
       </w:r>
     </w:p>
@@ -503,8 +546,8 @@
           <w:lang w:eastAsia="en-US"/>
         </w:rPr>
       </w:pPr>
-      <w:bookmarkStart w:id="4" w:name="imirus---senior-software-developer"/>
-      <w:bookmarkEnd w:id="4"/>
+      <w:bookmarkStart w:id="5" w:name="imirus---senior-software-developer"/>
+      <w:bookmarkEnd w:id="5"/>
       <w:proofErr w:type="gramStart"/>
       <w:r>
         <w:rPr>
@@ -554,7 +597,6 @@
           <w:szCs w:val="23"/>
           <w:lang w:eastAsia="en-US"/>
         </w:rPr>
-        <w:lastRenderedPageBreak/>
         <w:t>January 2012 - Present</w:t>
       </w:r>
       <w:r>
@@ -807,7 +849,7 @@
           <w:lang w:eastAsia="en-US"/>
         </w:rPr>
         <w:pict w14:anchorId="683C143D">
-          <v:rect id="_x0000_i1031" style="width:0;height:3pt" o:hralign="center" o:hrstd="t" o:hrnoshade="t" o:hr="t" fillcolor="#ccc" stroked="f"/>
+          <v:rect id="_x0000_i1025" style="width:0;height:3pt" o:hralign="center" o:hrstd="t" o:hrnoshade="t" o:hr="t" fillcolor="#ccc" stroked="f"/>
         </w:pict>
       </w:r>
     </w:p>
@@ -825,8 +867,8 @@
           <w:lang w:eastAsia="en-US"/>
         </w:rPr>
       </w:pPr>
-      <w:bookmarkStart w:id="5" w:name="freelance-web-development"/>
-      <w:bookmarkEnd w:id="5"/>
+      <w:bookmarkStart w:id="6" w:name="freelance-web-development"/>
+      <w:bookmarkEnd w:id="6"/>
       <w:r>
         <w:rPr>
           <w:rFonts w:ascii="Helvetica" w:hAnsi="Helvetica"/>
@@ -982,7 +1024,7 @@
           <w:lang w:eastAsia="en-US"/>
         </w:rPr>
         <w:pict w14:anchorId="63E155C7">
-          <v:rect id="_x0000_i1032" style="width:0;height:3pt" o:hralign="center" o:hrstd="t" o:hrnoshade="t" o:hr="t" fillcolor="#ccc" stroked="f"/>
+          <v:rect id="_x0000_i1026" style="width:0;height:3pt" o:hralign="center" o:hrstd="t" o:hrnoshade="t" o:hr="t" fillcolor="#ccc" stroked="f"/>
         </w:pict>
       </w:r>
     </w:p>
@@ -1000,8 +1042,8 @@
           <w:lang w:eastAsia="en-US"/>
         </w:rPr>
       </w:pPr>
-      <w:bookmarkStart w:id="6" w:name="imirus---account-manager"/>
-      <w:bookmarkEnd w:id="6"/>
+      <w:bookmarkStart w:id="7" w:name="imirus---account-manager"/>
+      <w:bookmarkEnd w:id="7"/>
       <w:proofErr w:type="gramStart"/>
       <w:r>
         <w:rPr>
@@ -1206,7 +1248,7 @@
           <w:lang w:eastAsia="en-US"/>
         </w:rPr>
         <w:pict w14:anchorId="56A4A987">
-          <v:rect id="_x0000_i1033" style="width:0;height:3pt" o:hralign="center" o:hrstd="t" o:hrnoshade="t" o:hr="t" fillcolor="#ccc" stroked="f"/>
+          <v:rect id="_x0000_i1027" style="width:0;height:3pt" o:hralign="center" o:hrstd="t" o:hrnoshade="t" o:hr="t" fillcolor="#ccc" stroked="f"/>
         </w:pict>
       </w:r>
     </w:p>
@@ -1254,8 +1296,8 @@
           <w:lang w:eastAsia="en-US"/>
         </w:rPr>
       </w:pPr>
-      <w:bookmarkStart w:id="7" w:name="skills"/>
-      <w:bookmarkEnd w:id="7"/>
+      <w:bookmarkStart w:id="8" w:name="skills"/>
+      <w:bookmarkEnd w:id="8"/>
       <w:r>
         <w:rPr>
           <w:rFonts w:ascii="Helvetica" w:hAnsi="Helvetica"/>
@@ -1910,8 +1952,6 @@
         </w:rPr>
         <w:t>Git</w:t>
       </w:r>
-      <w:bookmarkStart w:id="8" w:name="_GoBack"/>
-      <w:bookmarkEnd w:id="8"/>
       <w:proofErr w:type="spellEnd"/>
     </w:p>
     <w:p>
@@ -6242,7 +6282,7 @@
 </file>
 
 <file path=customXml/itemProps1.xml><?xml version="1.0" encoding="utf-8"?>
-<ds:datastoreItem xmlns:ds="http://schemas.openxmlformats.org/officeDocument/2006/customXml" ds:itemID="{539628FE-E9B2-1F4C-B54A-4BC6EB9B1B66}">
+<ds:datastoreItem xmlns:ds="http://schemas.openxmlformats.org/officeDocument/2006/customXml" ds:itemID="{901D914F-CCE0-8948-B08D-EB9C75AF4E1D}">
   <ds:schemaRefs>
     <ds:schemaRef ds:uri="http://schemas.openxmlformats.org/officeDocument/2006/bibliography"/>
   </ds:schemaRefs>

</xml_diff>

<commit_message>
Corporatized the verbiage a bit
</commit_message>
<xml_diff>
--- a/Resume.docx
+++ b/Resume.docx
@@ -4,39 +4,31 @@
   <w:body>
     <w:p>
       <w:pPr>
+        <w:pStyle w:val="Heading1"/>
         <w:pBdr>
           <w:bottom w:val="single" w:sz="6" w:space="0" w:color="DDDDDD"/>
         </w:pBdr>
-        <w:suppressAutoHyphens w:val="0"/>
-        <w:spacing w:before="100" w:beforeAutospacing="1" w:after="225"/>
-        <w:outlineLvl w:val="0"/>
-        <w:rPr>
-          <w:rFonts w:ascii="Helvetica" w:hAnsi="Helvetica"/>
-          <w:b/>
-          <w:bCs/>
-          <w:color w:val="333333"/>
-          <w:kern w:val="36"/>
+        <w:spacing w:after="225" w:afterAutospacing="0"/>
+        <w:rPr>
+          <w:rFonts w:ascii="Helvetica" w:hAnsi="Helvetica"/>
+          <w:color w:val="333333"/>
           <w:sz w:val="50"/>
           <w:szCs w:val="50"/>
-          <w:lang w:eastAsia="en-US"/>
         </w:rPr>
       </w:pPr>
       <w:r>
         <w:rPr>
           <w:rFonts w:ascii="Helvetica" w:hAnsi="Helvetica"/>
-          <w:b/>
-          <w:bCs/>
-          <w:color w:val="333333"/>
-          <w:kern w:val="36"/>
+          <w:color w:val="333333"/>
           <w:sz w:val="50"/>
           <w:szCs w:val="50"/>
-          <w:lang w:eastAsia="en-US"/>
         </w:rPr>
         <w:t>Justin Dillon Christensen</w:t>
       </w:r>
     </w:p>
     <w:p>
       <w:pPr>
+        <w:pStyle w:val="HTMLPreformatted"/>
         <w:pBdr>
           <w:top w:val="single" w:sz="6" w:space="5" w:color="DDDDDD"/>
           <w:left w:val="single" w:sz="6" w:space="8" w:color="DDDDDD"/>
@@ -44,46 +36,24 @@
           <w:right w:val="single" w:sz="6" w:space="8" w:color="DDDDDD"/>
         </w:pBdr>
         <w:shd w:val="clear" w:color="auto" w:fill="F8F8F8"/>
-        <w:tabs>
-          <w:tab w:val="left" w:pos="916"/>
-          <w:tab w:val="left" w:pos="1832"/>
-          <w:tab w:val="left" w:pos="2748"/>
-          <w:tab w:val="left" w:pos="3664"/>
-          <w:tab w:val="left" w:pos="4580"/>
-          <w:tab w:val="left" w:pos="5496"/>
-          <w:tab w:val="left" w:pos="6412"/>
-          <w:tab w:val="left" w:pos="7328"/>
-          <w:tab w:val="left" w:pos="8244"/>
-          <w:tab w:val="left" w:pos="9160"/>
-          <w:tab w:val="left" w:pos="10076"/>
-          <w:tab w:val="left" w:pos="10992"/>
-          <w:tab w:val="left" w:pos="11908"/>
-          <w:tab w:val="left" w:pos="12824"/>
-          <w:tab w:val="left" w:pos="13740"/>
-          <w:tab w:val="left" w:pos="14656"/>
-        </w:tabs>
-        <w:suppressAutoHyphens w:val="0"/>
         <w:spacing w:line="285" w:lineRule="atLeast"/>
         <w:rPr>
-          <w:rFonts w:ascii="Consolas" w:hAnsi="Consolas" w:cs="Courier"/>
-          <w:color w:val="333333"/>
-          <w:kern w:val="0"/>
+          <w:rStyle w:val="HTMLCode"/>
+          <w:rFonts w:ascii="Consolas" w:hAnsi="Consolas"/>
+          <w:color w:val="333333"/>
           <w:sz w:val="18"/>
           <w:szCs w:val="18"/>
           <w:bdr w:val="none" w:sz="0" w:space="0" w:color="auto" w:frame="1"/>
-          <w:lang w:eastAsia="en-US"/>
         </w:rPr>
       </w:pPr>
       <w:hyperlink r:id="rId9" w:history="1">
         <w:r>
           <w:rPr>
             <w:rStyle w:val="Hyperlink"/>
-            <w:rFonts w:ascii="Consolas" w:hAnsi="Consolas" w:cs="Courier"/>
-            <w:kern w:val="0"/>
+            <w:rFonts w:ascii="Consolas" w:hAnsi="Consolas"/>
             <w:sz w:val="18"/>
             <w:szCs w:val="18"/>
             <w:bdr w:val="none" w:sz="0" w:space="0" w:color="auto" w:frame="1"/>
-            <w:lang w:eastAsia="en-US"/>
           </w:rPr>
           <w:t>j.dillon.christensen@gmail.com</w:t>
         </w:r>
@@ -91,6 +61,7 @@
     </w:p>
     <w:p>
       <w:pPr>
+        <w:pStyle w:val="HTMLPreformatted"/>
         <w:pBdr>
           <w:top w:val="single" w:sz="6" w:space="5" w:color="DDDDDD"/>
           <w:left w:val="single" w:sz="6" w:space="8" w:color="DDDDDD"/>
@@ -98,65 +69,36 @@
           <w:right w:val="single" w:sz="6" w:space="8" w:color="DDDDDD"/>
         </w:pBdr>
         <w:shd w:val="clear" w:color="auto" w:fill="F8F8F8"/>
-        <w:tabs>
-          <w:tab w:val="left" w:pos="916"/>
-          <w:tab w:val="left" w:pos="1832"/>
-          <w:tab w:val="left" w:pos="2748"/>
-          <w:tab w:val="left" w:pos="3664"/>
-          <w:tab w:val="left" w:pos="4580"/>
-          <w:tab w:val="left" w:pos="5496"/>
-          <w:tab w:val="left" w:pos="6412"/>
-          <w:tab w:val="left" w:pos="7328"/>
-          <w:tab w:val="left" w:pos="8244"/>
-          <w:tab w:val="left" w:pos="9160"/>
-          <w:tab w:val="left" w:pos="10076"/>
-          <w:tab w:val="left" w:pos="10992"/>
-          <w:tab w:val="left" w:pos="11908"/>
-          <w:tab w:val="left" w:pos="12824"/>
-          <w:tab w:val="left" w:pos="13740"/>
-          <w:tab w:val="left" w:pos="14656"/>
-        </w:tabs>
-        <w:suppressAutoHyphens w:val="0"/>
         <w:spacing w:line="285" w:lineRule="atLeast"/>
         <w:rPr>
-          <w:rFonts w:ascii="Consolas" w:hAnsi="Consolas" w:cs="Courier"/>
-          <w:color w:val="333333"/>
-          <w:kern w:val="0"/>
-          <w:sz w:val="20"/>
-          <w:szCs w:val="20"/>
-          <w:lang w:eastAsia="en-US"/>
+          <w:rFonts w:ascii="Consolas" w:hAnsi="Consolas"/>
+          <w:color w:val="333333"/>
         </w:rPr>
       </w:pPr>
       <w:r>
         <w:rPr>
-          <w:rFonts w:ascii="Consolas" w:hAnsi="Consolas" w:cs="Courier"/>
-          <w:color w:val="333333"/>
-          <w:kern w:val="0"/>
+          <w:rStyle w:val="HTMLCode"/>
+          <w:rFonts w:ascii="Consolas" w:hAnsi="Consolas"/>
+          <w:color w:val="333333"/>
           <w:sz w:val="18"/>
           <w:szCs w:val="18"/>
           <w:bdr w:val="none" w:sz="0" w:space="0" w:color="auto" w:frame="1"/>
-          <w:lang w:eastAsia="en-US"/>
         </w:rPr>
         <w:t xml:space="preserve">11106 S 108th E Ave, Bixby, OK, 74008 </w:t>
       </w:r>
     </w:p>
     <w:p>
       <w:pPr>
+        <w:pStyle w:val="Heading2"/>
         <w:pBdr>
           <w:bottom w:val="single" w:sz="6" w:space="0" w:color="EEEEEE"/>
         </w:pBdr>
-        <w:suppressAutoHyphens w:val="0"/>
-        <w:spacing w:before="240" w:after="225"/>
-        <w:outlineLvl w:val="1"/>
-        <w:rPr>
-          <w:rFonts w:ascii="Helvetica" w:hAnsi="Helvetica"/>
-          <w:b/>
-          <w:bCs/>
-          <w:color w:val="333333"/>
-          <w:kern w:val="0"/>
+        <w:spacing w:before="240" w:beforeAutospacing="0" w:after="225" w:afterAutospacing="0"/>
+        <w:rPr>
+          <w:rFonts w:ascii="Helvetica" w:hAnsi="Helvetica"/>
+          <w:color w:val="333333"/>
           <w:sz w:val="40"/>
           <w:szCs w:val="40"/>
-          <w:lang w:eastAsia="en-US"/>
         </w:rPr>
       </w:pPr>
       <w:bookmarkStart w:id="0" w:name="objective"/>
@@ -164,59 +106,46 @@
       <w:r>
         <w:rPr>
           <w:rFonts w:ascii="Helvetica" w:hAnsi="Helvetica"/>
-          <w:b/>
-          <w:bCs/>
-          <w:color w:val="333333"/>
-          <w:kern w:val="0"/>
+          <w:color w:val="333333"/>
           <w:sz w:val="40"/>
           <w:szCs w:val="40"/>
-          <w:lang w:eastAsia="en-US"/>
         </w:rPr>
         <w:t>Objective</w:t>
       </w:r>
     </w:p>
     <w:p>
       <w:pPr>
-        <w:suppressAutoHyphens w:val="0"/>
-        <w:spacing w:before="225" w:after="225" w:line="383" w:lineRule="atLeast"/>
-        <w:rPr>
-          <w:rFonts w:ascii="Helvetica" w:hAnsi="Helvetica"/>
-          <w:color w:val="333333"/>
-          <w:kern w:val="0"/>
-          <w:sz w:val="23"/>
-          <w:szCs w:val="23"/>
-          <w:lang w:eastAsia="en-US"/>
+        <w:pStyle w:val="NormalWeb"/>
+        <w:spacing w:before="225" w:beforeAutospacing="0" w:after="225" w:afterAutospacing="0" w:line="383" w:lineRule="atLeast"/>
+        <w:rPr>
+          <w:rFonts w:ascii="Helvetica" w:hAnsi="Helvetica"/>
+          <w:color w:val="333333"/>
+          <w:sz w:val="23"/>
+          <w:szCs w:val="23"/>
         </w:rPr>
       </w:pPr>
       <w:r>
         <w:rPr>
           <w:rFonts w:ascii="Helvetica" w:hAnsi="Helvetica"/>
           <w:color w:val="333333"/>
-          <w:kern w:val="0"/>
-          <w:sz w:val="23"/>
-          <w:szCs w:val="23"/>
-          <w:lang w:eastAsia="en-US"/>
-        </w:rPr>
-        <w:t>My objective is to find a position that keeps challenging my skill set in software development. I want to continue to learn more about new technologies with a focus to benefit the bottom line.</w:t>
+          <w:sz w:val="23"/>
+          <w:szCs w:val="23"/>
+        </w:rPr>
+        <w:t>To find a position that allows me to actively pursue rapidly evolving technologies and concepts with a focus to keep my company at the cutting edge of today's online world.</w:t>
       </w:r>
     </w:p>
     <w:p>
       <w:pPr>
+        <w:pStyle w:val="Heading2"/>
         <w:pBdr>
           <w:bottom w:val="single" w:sz="6" w:space="0" w:color="EEEEEE"/>
         </w:pBdr>
-        <w:suppressAutoHyphens w:val="0"/>
-        <w:spacing w:before="240" w:after="225"/>
-        <w:outlineLvl w:val="1"/>
-        <w:rPr>
-          <w:rFonts w:ascii="Helvetica" w:hAnsi="Helvetica"/>
-          <w:b/>
-          <w:bCs/>
-          <w:color w:val="333333"/>
-          <w:kern w:val="0"/>
+        <w:spacing w:before="240" w:beforeAutospacing="0" w:after="225" w:afterAutospacing="0"/>
+        <w:rPr>
+          <w:rFonts w:ascii="Helvetica" w:hAnsi="Helvetica"/>
+          <w:color w:val="333333"/>
           <w:sz w:val="40"/>
           <w:szCs w:val="40"/>
-          <w:lang w:eastAsia="en-US"/>
         </w:rPr>
       </w:pPr>
       <w:bookmarkStart w:id="1" w:name="bio"/>
@@ -224,97 +153,165 @@
       <w:r>
         <w:rPr>
           <w:rFonts w:ascii="Helvetica" w:hAnsi="Helvetica"/>
-          <w:b/>
-          <w:bCs/>
-          <w:color w:val="333333"/>
-          <w:kern w:val="0"/>
+          <w:color w:val="333333"/>
           <w:sz w:val="40"/>
           <w:szCs w:val="40"/>
-          <w:lang w:eastAsia="en-US"/>
         </w:rPr>
         <w:t>Bio</w:t>
       </w:r>
     </w:p>
     <w:p>
       <w:pPr>
-        <w:suppressAutoHyphens w:val="0"/>
-        <w:spacing w:before="225" w:after="225" w:line="383" w:lineRule="atLeast"/>
-        <w:rPr>
-          <w:rFonts w:ascii="Helvetica" w:hAnsi="Helvetica"/>
-          <w:color w:val="333333"/>
-          <w:kern w:val="0"/>
-          <w:sz w:val="23"/>
-          <w:szCs w:val="23"/>
-          <w:lang w:eastAsia="en-US"/>
+        <w:pStyle w:val="NormalWeb"/>
+        <w:spacing w:before="225" w:beforeAutospacing="0" w:after="225" w:afterAutospacing="0" w:line="383" w:lineRule="atLeast"/>
+        <w:rPr>
+          <w:rFonts w:ascii="Helvetica" w:hAnsi="Helvetica"/>
+          <w:color w:val="333333"/>
+          <w:sz w:val="23"/>
+          <w:szCs w:val="23"/>
         </w:rPr>
       </w:pPr>
       <w:r>
         <w:rPr>
           <w:rFonts w:ascii="Helvetica" w:hAnsi="Helvetica"/>
           <w:color w:val="333333"/>
-          <w:kern w:val="0"/>
-          <w:sz w:val="23"/>
-          <w:szCs w:val="23"/>
-          <w:lang w:eastAsia="en-US"/>
-        </w:rPr>
-        <w:t>With nine years of experience in the technology sector, I enjoy every minute spent in development. I am self-taught in all the skills I have accumulated over the years. I started off in web development and got hooked to development. At first, I just did little favors for friends and family. Later I learned dynamic languages and started to do freelance web work. From there, my interests went towards software programming and eventually brought me to my current position as Senior Software Developer.</w:t>
+          <w:sz w:val="23"/>
+          <w:szCs w:val="23"/>
+        </w:rPr>
+        <w:t>With three years of working experience in the technological sector, I provide direction and integral support for projects at iMirus. I am self-taught in all the skills I have accumulated over the years. I began as a web developer and today build everything from small static webpages to complicated mobile applications. My portfolio of experience extends to websites and software solutions in multimedia, medical, retail, and publishing industries.</w:t>
       </w:r>
     </w:p>
     <w:p>
       <w:pPr>
+        <w:pStyle w:val="Heading2"/>
         <w:pBdr>
           <w:bottom w:val="single" w:sz="6" w:space="0" w:color="EEEEEE"/>
         </w:pBdr>
-        <w:suppressAutoHyphens w:val="0"/>
-        <w:spacing w:before="240" w:after="225"/>
-        <w:outlineLvl w:val="1"/>
-        <w:rPr>
-          <w:rFonts w:ascii="Helvetica" w:hAnsi="Helvetica"/>
-          <w:b/>
-          <w:bCs/>
-          <w:color w:val="333333"/>
-          <w:kern w:val="0"/>
+        <w:spacing w:before="240" w:beforeAutospacing="0" w:after="225" w:afterAutospacing="0"/>
+        <w:rPr>
+          <w:rFonts w:ascii="Helvetica" w:hAnsi="Helvetica"/>
+          <w:color w:val="333333"/>
           <w:sz w:val="40"/>
           <w:szCs w:val="40"/>
-          <w:lang w:eastAsia="en-US"/>
-        </w:rPr>
-      </w:pPr>
-      <w:bookmarkStart w:id="2" w:name="what-sets-me-apart-from-the-crowd"/>
+        </w:rPr>
+      </w:pPr>
+      <w:bookmarkStart w:id="2" w:name="experience"/>
       <w:bookmarkEnd w:id="2"/>
-      <w:r>
-        <w:rPr>
-          <w:rFonts w:ascii="Helvetica" w:hAnsi="Helvetica"/>
-          <w:b/>
-          <w:bCs/>
-          <w:color w:val="333333"/>
-          <w:kern w:val="0"/>
+    </w:p>
+    <w:p>
+      <w:pPr>
+        <w:pStyle w:val="Heading2"/>
+        <w:pBdr>
+          <w:bottom w:val="single" w:sz="6" w:space="0" w:color="EEEEEE"/>
+        </w:pBdr>
+        <w:spacing w:before="240" w:beforeAutospacing="0" w:after="225" w:afterAutospacing="0"/>
+        <w:rPr>
+          <w:rFonts w:ascii="Helvetica" w:hAnsi="Helvetica"/>
+          <w:color w:val="333333"/>
           <w:sz w:val="40"/>
           <w:szCs w:val="40"/>
-          <w:lang w:eastAsia="en-US"/>
-        </w:rPr>
-        <w:t xml:space="preserve">What sets me apart from the </w:t>
+        </w:rPr>
+      </w:pPr>
+      <w:r>
+        <w:rPr>
+          <w:rFonts w:ascii="Helvetica" w:hAnsi="Helvetica"/>
+          <w:color w:val="333333"/>
+          <w:sz w:val="40"/>
+          <w:szCs w:val="40"/>
+        </w:rPr>
+        <w:t>Experience</w:t>
       </w:r>
+    </w:p>
+    <w:p>
+      <w:pPr>
+        <w:pStyle w:val="Heading3"/>
+        <w:spacing w:before="240" w:after="225"/>
+        <w:rPr>
+          <w:rFonts w:ascii="Helvetica" w:hAnsi="Helvetica"/>
+          <w:color w:val="333333"/>
+          <w:sz w:val="30"/>
+          <w:szCs w:val="30"/>
+        </w:rPr>
+      </w:pPr>
+      <w:bookmarkStart w:id="3" w:name="imirus"/>
+      <w:bookmarkEnd w:id="3"/>
       <w:proofErr w:type="gramStart"/>
       <w:r>
         <w:rPr>
           <w:rFonts w:ascii="Helvetica" w:hAnsi="Helvetica"/>
-          <w:b/>
-          <w:bCs/>
-          <w:color w:val="333333"/>
-          <w:kern w:val="0"/>
-          <w:sz w:val="40"/>
-          <w:szCs w:val="40"/>
-          <w:lang w:eastAsia="en-US"/>
-        </w:rPr>
-        <w:t>crowd</w:t>
+          <w:color w:val="333333"/>
+          <w:sz w:val="30"/>
+          <w:szCs w:val="30"/>
+        </w:rPr>
+        <w:t>iMirus</w:t>
       </w:r>
       <w:proofErr w:type="gramEnd"/>
     </w:p>
     <w:p>
       <w:pPr>
+        <w:pStyle w:val="Heading4"/>
+        <w:spacing w:before="240" w:beforeAutospacing="0" w:after="225" w:afterAutospacing="0"/>
+        <w:rPr>
+          <w:rFonts w:ascii="Helvetica" w:hAnsi="Helvetica"/>
+          <w:color w:val="333333"/>
+        </w:rPr>
+      </w:pPr>
+      <w:bookmarkStart w:id="4" w:name="senior-software-developer"/>
+      <w:bookmarkEnd w:id="4"/>
+      <w:r>
+        <w:rPr>
+          <w:rFonts w:ascii="Helvetica" w:hAnsi="Helvetica"/>
+          <w:color w:val="333333"/>
+        </w:rPr>
+        <w:t>Senior Software Developer</w:t>
+      </w:r>
+    </w:p>
+    <w:p>
+      <w:pPr>
+        <w:pStyle w:val="NormalWeb"/>
+        <w:spacing w:before="225" w:beforeAutospacing="0" w:after="225" w:afterAutospacing="0" w:line="383" w:lineRule="atLeast"/>
+        <w:rPr>
+          <w:rFonts w:ascii="Helvetica" w:hAnsi="Helvetica"/>
+          <w:color w:val="333333"/>
+          <w:sz w:val="23"/>
+          <w:szCs w:val="23"/>
+        </w:rPr>
+      </w:pPr>
+      <w:r>
+        <w:rPr>
+          <w:rStyle w:val="Emphasis"/>
+          <w:rFonts w:ascii="Helvetica" w:hAnsi="Helvetica"/>
+          <w:color w:val="333333"/>
+          <w:sz w:val="23"/>
+          <w:szCs w:val="23"/>
+        </w:rPr>
+        <w:t>January 2012 - Present</w:t>
+      </w:r>
+      <w:r>
+        <w:rPr>
+          <w:rStyle w:val="apple-converted-space"/>
+          <w:rFonts w:ascii="Helvetica" w:hAnsi="Helvetica"/>
+          <w:color w:val="333333"/>
+          <w:sz w:val="23"/>
+          <w:szCs w:val="23"/>
+        </w:rPr>
+        <w:t> </w:t>
+      </w:r>
+      <w:r>
+        <w:rPr>
+          <w:rFonts w:ascii="Helvetica" w:hAnsi="Helvetica"/>
+          <w:color w:val="333333"/>
+          <w:sz w:val="23"/>
+          <w:szCs w:val="23"/>
+        </w:rPr>
+        <w:t>in Tulsa, OK</w:t>
+      </w:r>
+    </w:p>
+    <w:p>
+      <w:pPr>
         <w:numPr>
           <w:ilvl w:val="0"/>
-          <w:numId w:val="15"/>
+          <w:numId w:val="28"/>
         </w:numPr>
         <w:suppressAutoHyphens w:val="0"/>
         <w:spacing w:before="100" w:beforeAutospacing="1" w:after="100" w:afterAutospacing="1" w:line="383" w:lineRule="atLeast"/>
@@ -322,29 +319,45 @@
         <w:rPr>
           <w:rFonts w:ascii="Helvetica" w:hAnsi="Helvetica"/>
           <w:color w:val="333333"/>
-          <w:kern w:val="0"/>
-          <w:sz w:val="23"/>
-          <w:szCs w:val="23"/>
-          <w:lang w:eastAsia="en-US"/>
+          <w:sz w:val="23"/>
+          <w:szCs w:val="23"/>
         </w:rPr>
       </w:pPr>
       <w:r>
         <w:rPr>
           <w:rFonts w:ascii="Helvetica" w:hAnsi="Helvetica"/>
           <w:color w:val="333333"/>
-          <w:kern w:val="0"/>
-          <w:sz w:val="23"/>
-          <w:szCs w:val="23"/>
-          <w:lang w:eastAsia="en-US"/>
-        </w:rPr>
-        <w:t>My passion for learning. I absorb new things quickly and independently. I am able to figure out how things work and communicate it to others.</w:t>
+          <w:sz w:val="23"/>
+          <w:szCs w:val="23"/>
+        </w:rPr>
+        <w:t xml:space="preserve">Built flagship </w:t>
+      </w:r>
+      <w:proofErr w:type="spellStart"/>
+      <w:r>
+        <w:rPr>
+          <w:rFonts w:ascii="Helvetica" w:hAnsi="Helvetica"/>
+          <w:color w:val="333333"/>
+          <w:sz w:val="23"/>
+          <w:szCs w:val="23"/>
+        </w:rPr>
+        <w:t>webapp</w:t>
+      </w:r>
+      <w:proofErr w:type="spellEnd"/>
+      <w:r>
+        <w:rPr>
+          <w:rFonts w:ascii="Helvetica" w:hAnsi="Helvetica"/>
+          <w:color w:val="333333"/>
+          <w:sz w:val="23"/>
+          <w:szCs w:val="23"/>
+        </w:rPr>
+        <w:t xml:space="preserve"> document reader</w:t>
       </w:r>
     </w:p>
     <w:p>
       <w:pPr>
         <w:numPr>
           <w:ilvl w:val="0"/>
-          <w:numId w:val="15"/>
+          <w:numId w:val="28"/>
         </w:numPr>
         <w:suppressAutoHyphens w:val="0"/>
         <w:spacing w:before="100" w:beforeAutospacing="1" w:after="100" w:afterAutospacing="1" w:line="383" w:lineRule="atLeast"/>
@@ -352,29 +365,25 @@
         <w:rPr>
           <w:rFonts w:ascii="Helvetica" w:hAnsi="Helvetica"/>
           <w:color w:val="333333"/>
-          <w:kern w:val="0"/>
-          <w:sz w:val="23"/>
-          <w:szCs w:val="23"/>
-          <w:lang w:eastAsia="en-US"/>
+          <w:sz w:val="23"/>
+          <w:szCs w:val="23"/>
         </w:rPr>
       </w:pPr>
       <w:r>
         <w:rPr>
           <w:rFonts w:ascii="Helvetica" w:hAnsi="Helvetica"/>
           <w:color w:val="333333"/>
-          <w:kern w:val="0"/>
-          <w:sz w:val="23"/>
-          <w:szCs w:val="23"/>
-          <w:lang w:eastAsia="en-US"/>
-        </w:rPr>
-        <w:t>Communication skills when working with a team. I'm very easy-going and handle feedback well.</w:t>
+          <w:sz w:val="23"/>
+          <w:szCs w:val="23"/>
+        </w:rPr>
+        <w:t>Recruited new developers at university career fairs</w:t>
       </w:r>
     </w:p>
     <w:p>
       <w:pPr>
         <w:numPr>
           <w:ilvl w:val="0"/>
-          <w:numId w:val="15"/>
+          <w:numId w:val="28"/>
         </w:numPr>
         <w:suppressAutoHyphens w:val="0"/>
         <w:spacing w:before="100" w:beforeAutospacing="1" w:after="100" w:afterAutospacing="1" w:line="383" w:lineRule="atLeast"/>
@@ -382,29 +391,36 @@
         <w:rPr>
           <w:rFonts w:ascii="Helvetica" w:hAnsi="Helvetica"/>
           <w:color w:val="333333"/>
-          <w:kern w:val="0"/>
-          <w:sz w:val="23"/>
-          <w:szCs w:val="23"/>
-          <w:lang w:eastAsia="en-US"/>
-        </w:rPr>
-      </w:pPr>
+          <w:sz w:val="23"/>
+          <w:szCs w:val="23"/>
+        </w:rPr>
+      </w:pPr>
+      <w:proofErr w:type="spellStart"/>
       <w:r>
         <w:rPr>
           <w:rFonts w:ascii="Helvetica" w:hAnsi="Helvetica"/>
           <w:color w:val="333333"/>
-          <w:kern w:val="0"/>
-          <w:sz w:val="23"/>
-          <w:szCs w:val="23"/>
-          <w:lang w:eastAsia="en-US"/>
-        </w:rPr>
-        <w:t>I can get into the end-user mindset to design and develop a great UI.</w:t>
+          <w:sz w:val="23"/>
+          <w:szCs w:val="23"/>
+        </w:rPr>
+        <w:t>Bugfixes</w:t>
+      </w:r>
+      <w:proofErr w:type="spellEnd"/>
+      <w:r>
+        <w:rPr>
+          <w:rFonts w:ascii="Helvetica" w:hAnsi="Helvetica"/>
+          <w:color w:val="333333"/>
+          <w:sz w:val="23"/>
+          <w:szCs w:val="23"/>
+        </w:rPr>
+        <w:t>, enhancements, and new features in mobile apps</w:t>
       </w:r>
     </w:p>
     <w:p>
       <w:pPr>
         <w:numPr>
           <w:ilvl w:val="0"/>
-          <w:numId w:val="15"/>
+          <w:numId w:val="28"/>
         </w:numPr>
         <w:suppressAutoHyphens w:val="0"/>
         <w:spacing w:before="100" w:beforeAutospacing="1" w:after="100" w:afterAutospacing="1" w:line="383" w:lineRule="atLeast"/>
@@ -412,210 +428,25 @@
         <w:rPr>
           <w:rFonts w:ascii="Helvetica" w:hAnsi="Helvetica"/>
           <w:color w:val="333333"/>
-          <w:kern w:val="0"/>
-          <w:sz w:val="23"/>
-          <w:szCs w:val="23"/>
-          <w:lang w:eastAsia="en-US"/>
+          <w:sz w:val="23"/>
+          <w:szCs w:val="23"/>
         </w:rPr>
       </w:pPr>
       <w:r>
         <w:rPr>
           <w:rFonts w:ascii="Helvetica" w:hAnsi="Helvetica"/>
           <w:color w:val="333333"/>
-          <w:kern w:val="0"/>
-          <w:sz w:val="23"/>
-          <w:szCs w:val="23"/>
-          <w:lang w:eastAsia="en-US"/>
-        </w:rPr>
-        <w:t xml:space="preserve">I do have an iPhone, but I'm not a </w:t>
-      </w:r>
-      <w:proofErr w:type="spellStart"/>
-      <w:r>
-        <w:rPr>
-          <w:rFonts w:ascii="Helvetica" w:hAnsi="Helvetica"/>
-          <w:color w:val="333333"/>
-          <w:kern w:val="0"/>
-          <w:sz w:val="23"/>
-          <w:szCs w:val="23"/>
-          <w:lang w:eastAsia="en-US"/>
-        </w:rPr>
-        <w:t>fanboy</w:t>
-      </w:r>
-      <w:proofErr w:type="spellEnd"/>
-      <w:r>
-        <w:rPr>
-          <w:rFonts w:ascii="Helvetica" w:hAnsi="Helvetica"/>
-          <w:color w:val="333333"/>
-          <w:kern w:val="0"/>
-          <w:sz w:val="23"/>
-          <w:szCs w:val="23"/>
-          <w:lang w:eastAsia="en-US"/>
-        </w:rPr>
-        <w:t>. I try to stay open-minded when it comes to mobile devices.</w:t>
+          <w:sz w:val="23"/>
+          <w:szCs w:val="23"/>
+        </w:rPr>
+        <w:t>Took the initiative to build in-house utility apps</w:t>
       </w:r>
     </w:p>
     <w:p>
       <w:pPr>
-        <w:pBdr>
-          <w:bottom w:val="single" w:sz="6" w:space="0" w:color="EEEEEE"/>
-        </w:pBdr>
-        <w:suppressAutoHyphens w:val="0"/>
-        <w:spacing w:before="240" w:after="225"/>
-        <w:outlineLvl w:val="1"/>
-        <w:rPr>
-          <w:rFonts w:ascii="Helvetica" w:hAnsi="Helvetica"/>
-          <w:b/>
-          <w:bCs/>
-          <w:color w:val="333333"/>
-          <w:kern w:val="0"/>
-          <w:sz w:val="40"/>
-          <w:szCs w:val="40"/>
-          <w:lang w:eastAsia="en-US"/>
-        </w:rPr>
-      </w:pPr>
-      <w:bookmarkStart w:id="3" w:name="experience"/>
-      <w:bookmarkEnd w:id="3"/>
-    </w:p>
-    <w:p>
-      <w:pPr>
-        <w:pBdr>
-          <w:bottom w:val="single" w:sz="6" w:space="0" w:color="EEEEEE"/>
-        </w:pBdr>
-        <w:suppressAutoHyphens w:val="0"/>
-        <w:spacing w:before="240" w:after="225"/>
-        <w:outlineLvl w:val="1"/>
-        <w:rPr>
-          <w:rFonts w:ascii="Helvetica" w:hAnsi="Helvetica"/>
-          <w:b/>
-          <w:bCs/>
-          <w:color w:val="333333"/>
-          <w:kern w:val="0"/>
-          <w:sz w:val="40"/>
-          <w:szCs w:val="40"/>
-          <w:lang w:eastAsia="en-US"/>
-        </w:rPr>
-      </w:pPr>
-    </w:p>
-    <w:p>
-      <w:pPr>
-        <w:pBdr>
-          <w:bottom w:val="single" w:sz="6" w:space="0" w:color="EEEEEE"/>
-        </w:pBdr>
-        <w:suppressAutoHyphens w:val="0"/>
-        <w:spacing w:before="240" w:after="225"/>
-        <w:outlineLvl w:val="1"/>
-        <w:rPr>
-          <w:rFonts w:ascii="Helvetica" w:hAnsi="Helvetica"/>
-          <w:b/>
-          <w:bCs/>
-          <w:color w:val="333333"/>
-          <w:kern w:val="0"/>
-          <w:sz w:val="40"/>
-          <w:szCs w:val="40"/>
-          <w:lang w:eastAsia="en-US"/>
-        </w:rPr>
-      </w:pPr>
-      <w:bookmarkStart w:id="4" w:name="_GoBack"/>
-      <w:bookmarkEnd w:id="4"/>
-      <w:r>
-        <w:rPr>
-          <w:rFonts w:ascii="Helvetica" w:hAnsi="Helvetica"/>
-          <w:b/>
-          <w:bCs/>
-          <w:color w:val="333333"/>
-          <w:kern w:val="0"/>
-          <w:sz w:val="40"/>
-          <w:szCs w:val="40"/>
-          <w:lang w:eastAsia="en-US"/>
-        </w:rPr>
-        <w:lastRenderedPageBreak/>
-        <w:t>Experience</w:t>
-      </w:r>
-    </w:p>
-    <w:p>
-      <w:pPr>
-        <w:suppressAutoHyphens w:val="0"/>
-        <w:spacing w:before="240" w:after="225"/>
-        <w:outlineLvl w:val="3"/>
-        <w:rPr>
-          <w:rFonts w:ascii="Helvetica" w:hAnsi="Helvetica"/>
-          <w:b/>
-          <w:bCs/>
-          <w:color w:val="333333"/>
-          <w:kern w:val="0"/>
-          <w:lang w:eastAsia="en-US"/>
-        </w:rPr>
-      </w:pPr>
-      <w:bookmarkStart w:id="5" w:name="imirus---senior-software-developer"/>
-      <w:bookmarkEnd w:id="5"/>
-      <w:proofErr w:type="gramStart"/>
-      <w:r>
-        <w:rPr>
-          <w:rFonts w:ascii="Helvetica" w:hAnsi="Helvetica"/>
-          <w:b/>
-          <w:bCs/>
-          <w:color w:val="333333"/>
-          <w:kern w:val="0"/>
-          <w:lang w:eastAsia="en-US"/>
-        </w:rPr>
-        <w:t>iMirus</w:t>
-      </w:r>
-      <w:proofErr w:type="gramEnd"/>
-      <w:r>
-        <w:rPr>
-          <w:rFonts w:ascii="Helvetica" w:hAnsi="Helvetica"/>
-          <w:b/>
-          <w:bCs/>
-          <w:color w:val="333333"/>
-          <w:kern w:val="0"/>
-          <w:lang w:eastAsia="en-US"/>
-        </w:rPr>
-        <w:t xml:space="preserve"> - Senior Software Developer</w:t>
-      </w:r>
-    </w:p>
-    <w:p>
-      <w:pPr>
-        <w:suppressAutoHyphens w:val="0"/>
-        <w:spacing w:before="225" w:after="225" w:line="383" w:lineRule="atLeast"/>
-        <w:rPr>
-          <w:rFonts w:ascii="Helvetica" w:hAnsi="Helvetica"/>
-          <w:color w:val="333333"/>
-          <w:kern w:val="0"/>
-          <w:sz w:val="23"/>
-          <w:szCs w:val="23"/>
-          <w:lang w:eastAsia="en-US"/>
-        </w:rPr>
-      </w:pPr>
-      <w:r>
-        <w:rPr>
-          <w:rFonts w:ascii="Helvetica" w:hAnsi="Helvetica"/>
-          <w:i/>
-          <w:iCs/>
-          <w:color w:val="333333"/>
-          <w:kern w:val="0"/>
-          <w:sz w:val="23"/>
-          <w:szCs w:val="23"/>
-          <w:lang w:eastAsia="en-US"/>
-        </w:rPr>
-        <w:t>January 2012 - Present</w:t>
-      </w:r>
-      <w:r>
-        <w:rPr>
-          <w:rFonts w:ascii="Helvetica" w:hAnsi="Helvetica"/>
-          <w:color w:val="333333"/>
-          <w:kern w:val="0"/>
-          <w:sz w:val="23"/>
-          <w:szCs w:val="23"/>
-          <w:lang w:eastAsia="en-US"/>
-        </w:rPr>
-        <w:t> in Tulsa, OK</w:t>
-      </w:r>
-    </w:p>
-    <w:p>
-      <w:pPr>
         <w:numPr>
           <w:ilvl w:val="0"/>
-          <w:numId w:val="16"/>
+          <w:numId w:val="28"/>
         </w:numPr>
         <w:suppressAutoHyphens w:val="0"/>
         <w:spacing w:before="100" w:beforeAutospacing="1" w:after="100" w:afterAutospacing="1" w:line="383" w:lineRule="atLeast"/>
@@ -623,53 +454,25 @@
         <w:rPr>
           <w:rFonts w:ascii="Helvetica" w:hAnsi="Helvetica"/>
           <w:color w:val="333333"/>
-          <w:kern w:val="0"/>
-          <w:sz w:val="23"/>
-          <w:szCs w:val="23"/>
-          <w:lang w:eastAsia="en-US"/>
+          <w:sz w:val="23"/>
+          <w:szCs w:val="23"/>
         </w:rPr>
       </w:pPr>
       <w:r>
         <w:rPr>
           <w:rFonts w:ascii="Helvetica" w:hAnsi="Helvetica"/>
           <w:color w:val="333333"/>
-          <w:kern w:val="0"/>
-          <w:sz w:val="23"/>
-          <w:szCs w:val="23"/>
-          <w:lang w:eastAsia="en-US"/>
-        </w:rPr>
-        <w:t xml:space="preserve">Built flagship </w:t>
-      </w:r>
-      <w:proofErr w:type="spellStart"/>
-      <w:r>
-        <w:rPr>
-          <w:rFonts w:ascii="Helvetica" w:hAnsi="Helvetica"/>
-          <w:color w:val="333333"/>
-          <w:kern w:val="0"/>
-          <w:sz w:val="23"/>
-          <w:szCs w:val="23"/>
-          <w:lang w:eastAsia="en-US"/>
-        </w:rPr>
-        <w:t>webapp</w:t>
-      </w:r>
-      <w:proofErr w:type="spellEnd"/>
-      <w:r>
-        <w:rPr>
-          <w:rFonts w:ascii="Helvetica" w:hAnsi="Helvetica"/>
-          <w:color w:val="333333"/>
-          <w:kern w:val="0"/>
-          <w:sz w:val="23"/>
-          <w:szCs w:val="23"/>
-          <w:lang w:eastAsia="en-US"/>
-        </w:rPr>
-        <w:t xml:space="preserve"> document reader</w:t>
+          <w:sz w:val="23"/>
+          <w:szCs w:val="23"/>
+        </w:rPr>
+        <w:t>Developed web-apps to manage catalog prices</w:t>
       </w:r>
     </w:p>
     <w:p>
       <w:pPr>
         <w:numPr>
           <w:ilvl w:val="0"/>
-          <w:numId w:val="16"/>
+          <w:numId w:val="28"/>
         </w:numPr>
         <w:suppressAutoHyphens w:val="0"/>
         <w:spacing w:before="100" w:beforeAutospacing="1" w:after="100" w:afterAutospacing="1" w:line="383" w:lineRule="atLeast"/>
@@ -677,29 +480,88 @@
         <w:rPr>
           <w:rFonts w:ascii="Helvetica" w:hAnsi="Helvetica"/>
           <w:color w:val="333333"/>
-          <w:kern w:val="0"/>
-          <w:sz w:val="23"/>
-          <w:szCs w:val="23"/>
-          <w:lang w:eastAsia="en-US"/>
+          <w:sz w:val="23"/>
+          <w:szCs w:val="23"/>
         </w:rPr>
       </w:pPr>
       <w:r>
         <w:rPr>
           <w:rFonts w:ascii="Helvetica" w:hAnsi="Helvetica"/>
           <w:color w:val="333333"/>
-          <w:kern w:val="0"/>
-          <w:sz w:val="23"/>
-          <w:szCs w:val="23"/>
-          <w:lang w:eastAsia="en-US"/>
-        </w:rPr>
-        <w:t>Recruited new developers at university career fairs</w:t>
+          <w:sz w:val="23"/>
+          <w:szCs w:val="23"/>
+        </w:rPr>
+        <w:t>Learned agile methodology and code version control</w:t>
       </w:r>
     </w:p>
     <w:p>
       <w:pPr>
+        <w:pStyle w:val="Heading4"/>
+        <w:spacing w:before="240" w:beforeAutospacing="0" w:after="225" w:afterAutospacing="0"/>
+        <w:rPr>
+          <w:rFonts w:ascii="Helvetica" w:hAnsi="Helvetica"/>
+          <w:color w:val="333333"/>
+        </w:rPr>
+      </w:pPr>
+      <w:bookmarkStart w:id="5" w:name="account-manager"/>
+      <w:bookmarkStart w:id="6" w:name="_GoBack"/>
+      <w:bookmarkEnd w:id="5"/>
+      <w:bookmarkEnd w:id="6"/>
+      <w:r>
+        <w:rPr>
+          <w:rFonts w:ascii="Helvetica" w:hAnsi="Helvetica"/>
+          <w:color w:val="333333"/>
+        </w:rPr>
+        <w:lastRenderedPageBreak/>
+        <w:t>Account Manager</w:t>
+      </w:r>
+    </w:p>
+    <w:p>
+      <w:pPr>
+        <w:pStyle w:val="NormalWeb"/>
+        <w:spacing w:before="225" w:beforeAutospacing="0" w:after="225" w:afterAutospacing="0" w:line="383" w:lineRule="atLeast"/>
+        <w:rPr>
+          <w:rFonts w:ascii="Helvetica" w:hAnsi="Helvetica"/>
+          <w:color w:val="333333"/>
+          <w:sz w:val="23"/>
+          <w:szCs w:val="23"/>
+        </w:rPr>
+      </w:pPr>
+      <w:r>
+        <w:rPr>
+          <w:rStyle w:val="Emphasis"/>
+          <w:rFonts w:ascii="Helvetica" w:hAnsi="Helvetica"/>
+          <w:color w:val="333333"/>
+          <w:sz w:val="23"/>
+          <w:szCs w:val="23"/>
+        </w:rPr>
+        <w:t>January 2011 - January 2012</w:t>
+      </w:r>
+      <w:r>
+        <w:rPr>
+          <w:rStyle w:val="apple-converted-space"/>
+          <w:rFonts w:ascii="Helvetica" w:hAnsi="Helvetica"/>
+          <w:color w:val="333333"/>
+          <w:sz w:val="23"/>
+          <w:szCs w:val="23"/>
+        </w:rPr>
+        <w:t> </w:t>
+      </w:r>
+      <w:r>
+        <w:rPr>
+          <w:rFonts w:ascii="Helvetica" w:hAnsi="Helvetica"/>
+          <w:color w:val="333333"/>
+          <w:sz w:val="23"/>
+          <w:szCs w:val="23"/>
+        </w:rPr>
+        <w:t>in Tulsa, OK</w:t>
+      </w:r>
+    </w:p>
+    <w:p>
+      <w:pPr>
         <w:numPr>
           <w:ilvl w:val="0"/>
-          <w:numId w:val="16"/>
+          <w:numId w:val="29"/>
         </w:numPr>
         <w:suppressAutoHyphens w:val="0"/>
         <w:spacing w:before="100" w:beforeAutospacing="1" w:after="100" w:afterAutospacing="1" w:line="383" w:lineRule="atLeast"/>
@@ -707,42 +569,25 @@
         <w:rPr>
           <w:rFonts w:ascii="Helvetica" w:hAnsi="Helvetica"/>
           <w:color w:val="333333"/>
-          <w:kern w:val="0"/>
-          <w:sz w:val="23"/>
-          <w:szCs w:val="23"/>
-          <w:lang w:eastAsia="en-US"/>
-        </w:rPr>
-      </w:pPr>
-      <w:proofErr w:type="spellStart"/>
+          <w:sz w:val="23"/>
+          <w:szCs w:val="23"/>
+        </w:rPr>
+      </w:pPr>
       <w:r>
         <w:rPr>
           <w:rFonts w:ascii="Helvetica" w:hAnsi="Helvetica"/>
           <w:color w:val="333333"/>
-          <w:kern w:val="0"/>
-          <w:sz w:val="23"/>
-          <w:szCs w:val="23"/>
-          <w:lang w:eastAsia="en-US"/>
-        </w:rPr>
-        <w:t>Bugfixes</w:t>
-      </w:r>
-      <w:proofErr w:type="spellEnd"/>
-      <w:r>
-        <w:rPr>
-          <w:rFonts w:ascii="Helvetica" w:hAnsi="Helvetica"/>
-          <w:color w:val="333333"/>
-          <w:kern w:val="0"/>
-          <w:sz w:val="23"/>
-          <w:szCs w:val="23"/>
-          <w:lang w:eastAsia="en-US"/>
-        </w:rPr>
-        <w:t>, enhancements, and new features in mobile apps</w:t>
+          <w:sz w:val="23"/>
+          <w:szCs w:val="23"/>
+        </w:rPr>
+        <w:t>Recognized for having strong communication skills</w:t>
       </w:r>
     </w:p>
     <w:p>
       <w:pPr>
         <w:numPr>
           <w:ilvl w:val="0"/>
-          <w:numId w:val="16"/>
+          <w:numId w:val="29"/>
         </w:numPr>
         <w:suppressAutoHyphens w:val="0"/>
         <w:spacing w:before="100" w:beforeAutospacing="1" w:after="100" w:afterAutospacing="1" w:line="383" w:lineRule="atLeast"/>
@@ -750,29 +595,25 @@
         <w:rPr>
           <w:rFonts w:ascii="Helvetica" w:hAnsi="Helvetica"/>
           <w:color w:val="333333"/>
-          <w:kern w:val="0"/>
-          <w:sz w:val="23"/>
-          <w:szCs w:val="23"/>
-          <w:lang w:eastAsia="en-US"/>
+          <w:sz w:val="23"/>
+          <w:szCs w:val="23"/>
         </w:rPr>
       </w:pPr>
       <w:r>
         <w:rPr>
           <w:rFonts w:ascii="Helvetica" w:hAnsi="Helvetica"/>
           <w:color w:val="333333"/>
-          <w:kern w:val="0"/>
-          <w:sz w:val="23"/>
-          <w:szCs w:val="23"/>
-          <w:lang w:eastAsia="en-US"/>
-        </w:rPr>
-        <w:t>Took the initiative to build in-house utility apps</w:t>
+          <w:sz w:val="23"/>
+          <w:szCs w:val="23"/>
+        </w:rPr>
+        <w:t>Developed in-house applications using Java and PHP</w:t>
       </w:r>
     </w:p>
     <w:p>
       <w:pPr>
         <w:numPr>
           <w:ilvl w:val="0"/>
-          <w:numId w:val="16"/>
+          <w:numId w:val="29"/>
         </w:numPr>
         <w:suppressAutoHyphens w:val="0"/>
         <w:spacing w:before="100" w:beforeAutospacing="1" w:after="100" w:afterAutospacing="1" w:line="383" w:lineRule="atLeast"/>
@@ -780,29 +621,25 @@
         <w:rPr>
           <w:rFonts w:ascii="Helvetica" w:hAnsi="Helvetica"/>
           <w:color w:val="333333"/>
-          <w:kern w:val="0"/>
-          <w:sz w:val="23"/>
-          <w:szCs w:val="23"/>
-          <w:lang w:eastAsia="en-US"/>
+          <w:sz w:val="23"/>
+          <w:szCs w:val="23"/>
         </w:rPr>
       </w:pPr>
       <w:r>
         <w:rPr>
           <w:rFonts w:ascii="Helvetica" w:hAnsi="Helvetica"/>
           <w:color w:val="333333"/>
-          <w:kern w:val="0"/>
-          <w:sz w:val="23"/>
-          <w:szCs w:val="23"/>
-          <w:lang w:eastAsia="en-US"/>
-        </w:rPr>
-        <w:t>Developed web-apps for catalog publishers to manage catalog prices</w:t>
+          <w:sz w:val="23"/>
+          <w:szCs w:val="23"/>
+        </w:rPr>
+        <w:t>Created and updated client-facing web pages</w:t>
       </w:r>
     </w:p>
     <w:p>
       <w:pPr>
         <w:numPr>
           <w:ilvl w:val="0"/>
-          <w:numId w:val="16"/>
+          <w:numId w:val="29"/>
         </w:numPr>
         <w:suppressAutoHyphens w:val="0"/>
         <w:spacing w:before="100" w:beforeAutospacing="1" w:after="100" w:afterAutospacing="1" w:line="383" w:lineRule="atLeast"/>
@@ -810,120 +647,143 @@
         <w:rPr>
           <w:rFonts w:ascii="Helvetica" w:hAnsi="Helvetica"/>
           <w:color w:val="333333"/>
-          <w:kern w:val="0"/>
-          <w:sz w:val="23"/>
-          <w:szCs w:val="23"/>
-          <w:lang w:eastAsia="en-US"/>
+          <w:sz w:val="23"/>
+          <w:szCs w:val="23"/>
         </w:rPr>
       </w:pPr>
       <w:r>
         <w:rPr>
           <w:rFonts w:ascii="Helvetica" w:hAnsi="Helvetica"/>
           <w:color w:val="333333"/>
-          <w:kern w:val="0"/>
-          <w:sz w:val="23"/>
-          <w:szCs w:val="23"/>
-          <w:lang w:eastAsia="en-US"/>
-        </w:rPr>
-        <w:t>Learned agile methodology and code version control</w:t>
+          <w:sz w:val="23"/>
+          <w:szCs w:val="23"/>
+        </w:rPr>
+        <w:t xml:space="preserve">Learned Adobe Flash, </w:t>
+      </w:r>
+      <w:proofErr w:type="spellStart"/>
+      <w:r>
+        <w:rPr>
+          <w:rFonts w:ascii="Helvetica" w:hAnsi="Helvetica"/>
+          <w:color w:val="333333"/>
+          <w:sz w:val="23"/>
+          <w:szCs w:val="23"/>
+        </w:rPr>
+        <w:t>ActionScript</w:t>
+      </w:r>
+      <w:proofErr w:type="spellEnd"/>
+      <w:r>
+        <w:rPr>
+          <w:rFonts w:ascii="Helvetica" w:hAnsi="Helvetica"/>
+          <w:color w:val="333333"/>
+          <w:sz w:val="23"/>
+          <w:szCs w:val="23"/>
+        </w:rPr>
+        <w:t xml:space="preserve"> 3</w:t>
       </w:r>
     </w:p>
     <w:p>
       <w:pPr>
-        <w:suppressAutoHyphens w:val="0"/>
         <w:spacing w:before="225" w:after="225"/>
         <w:rPr>
           <w:rFonts w:ascii="Times" w:hAnsi="Times"/>
-          <w:kern w:val="0"/>
           <w:sz w:val="20"/>
           <w:szCs w:val="20"/>
-          <w:lang w:eastAsia="en-US"/>
         </w:rPr>
       </w:pPr>
       <w:r>
-        <w:rPr>
-          <w:rFonts w:ascii="Times" w:hAnsi="Times"/>
-          <w:kern w:val="0"/>
-          <w:sz w:val="20"/>
-          <w:szCs w:val="20"/>
-          <w:lang w:eastAsia="en-US"/>
-        </w:rPr>
-        <w:pict w14:anchorId="683C143D">
-          <v:rect id="_x0000_i1025" style="width:0;height:3pt" o:hralign="center" o:hrstd="t" o:hrnoshade="t" o:hr="t" fillcolor="#ccc" stroked="f"/>
+        <w:pict w14:anchorId="6F93C18F">
+          <v:rect id="_x0000_i1037" style="width:0;height:3pt" o:hralign="center" o:hrstd="t" o:hrnoshade="t" o:hr="t" fillcolor="#ccc" stroked="f"/>
         </w:pict>
       </w:r>
     </w:p>
     <w:p>
       <w:pPr>
-        <w:suppressAutoHyphens w:val="0"/>
+        <w:pStyle w:val="Heading3"/>
         <w:spacing w:before="240" w:after="225"/>
-        <w:outlineLvl w:val="3"/>
-        <w:rPr>
-          <w:rFonts w:ascii="Helvetica" w:hAnsi="Helvetica"/>
-          <w:b/>
-          <w:bCs/>
-          <w:color w:val="333333"/>
-          <w:kern w:val="0"/>
-          <w:lang w:eastAsia="en-US"/>
-        </w:rPr>
-      </w:pPr>
-      <w:bookmarkStart w:id="6" w:name="freelance-web-development"/>
-      <w:bookmarkEnd w:id="6"/>
+        <w:rPr>
+          <w:rFonts w:ascii="Helvetica" w:hAnsi="Helvetica"/>
+          <w:color w:val="333333"/>
+          <w:sz w:val="30"/>
+          <w:szCs w:val="30"/>
+        </w:rPr>
+      </w:pPr>
+      <w:bookmarkStart w:id="7" w:name="freelance-web-development"/>
+      <w:bookmarkEnd w:id="7"/>
       <w:r>
         <w:rPr>
           <w:rFonts w:ascii="Helvetica" w:hAnsi="Helvetica"/>
-          <w:b/>
-          <w:bCs/>
-          <w:color w:val="333333"/>
-          <w:kern w:val="0"/>
-          <w:lang w:eastAsia="en-US"/>
+          <w:color w:val="333333"/>
+          <w:sz w:val="30"/>
+          <w:szCs w:val="30"/>
         </w:rPr>
         <w:t>Freelance Web Development</w:t>
       </w:r>
     </w:p>
     <w:p>
       <w:pPr>
-        <w:suppressAutoHyphens w:val="0"/>
-        <w:spacing w:before="225" w:after="225" w:line="383" w:lineRule="atLeast"/>
-        <w:rPr>
-          <w:rFonts w:ascii="Helvetica" w:hAnsi="Helvetica"/>
-          <w:color w:val="333333"/>
-          <w:kern w:val="0"/>
-          <w:sz w:val="23"/>
-          <w:szCs w:val="23"/>
-          <w:lang w:eastAsia="en-US"/>
-        </w:rPr>
-      </w:pPr>
+        <w:pStyle w:val="Heading4"/>
+        <w:spacing w:before="240" w:beforeAutospacing="0" w:after="225" w:afterAutospacing="0"/>
+        <w:rPr>
+          <w:rFonts w:ascii="Helvetica" w:hAnsi="Helvetica"/>
+          <w:color w:val="333333"/>
+        </w:rPr>
+      </w:pPr>
+      <w:bookmarkStart w:id="8" w:name="php-developer"/>
+      <w:bookmarkEnd w:id="8"/>
       <w:r>
         <w:rPr>
           <w:rFonts w:ascii="Helvetica" w:hAnsi="Helvetica"/>
-          <w:i/>
-          <w:iCs/>
-          <w:color w:val="333333"/>
-          <w:kern w:val="0"/>
-          <w:sz w:val="23"/>
-          <w:szCs w:val="23"/>
-          <w:lang w:eastAsia="en-US"/>
+          <w:color w:val="333333"/>
+        </w:rPr>
+        <w:t>PHP Developer</w:t>
+      </w:r>
+    </w:p>
+    <w:p>
+      <w:pPr>
+        <w:pStyle w:val="NormalWeb"/>
+        <w:spacing w:before="225" w:beforeAutospacing="0" w:after="225" w:afterAutospacing="0" w:line="383" w:lineRule="atLeast"/>
+        <w:rPr>
+          <w:rFonts w:ascii="Helvetica" w:hAnsi="Helvetica"/>
+          <w:color w:val="333333"/>
+          <w:sz w:val="23"/>
+          <w:szCs w:val="23"/>
+        </w:rPr>
+      </w:pPr>
+      <w:r>
+        <w:rPr>
+          <w:rStyle w:val="Emphasis"/>
+          <w:rFonts w:ascii="Helvetica" w:hAnsi="Helvetica"/>
+          <w:color w:val="333333"/>
+          <w:sz w:val="23"/>
+          <w:szCs w:val="23"/>
         </w:rPr>
         <w:t>May 2011 - December 2011</w:t>
       </w:r>
       <w:r>
         <w:rPr>
-          <w:rFonts w:ascii="Helvetica" w:hAnsi="Helvetica"/>
-          <w:color w:val="333333"/>
-          <w:kern w:val="0"/>
-          <w:sz w:val="23"/>
-          <w:szCs w:val="23"/>
-          <w:lang w:eastAsia="en-US"/>
-        </w:rPr>
-        <w:t> in Tulsa, OK</w:t>
+          <w:rStyle w:val="apple-converted-space"/>
+          <w:rFonts w:ascii="Helvetica" w:hAnsi="Helvetica"/>
+          <w:color w:val="333333"/>
+          <w:sz w:val="23"/>
+          <w:szCs w:val="23"/>
+        </w:rPr>
+        <w:t> </w:t>
+      </w:r>
+      <w:r>
+        <w:rPr>
+          <w:rFonts w:ascii="Helvetica" w:hAnsi="Helvetica"/>
+          <w:color w:val="333333"/>
+          <w:sz w:val="23"/>
+          <w:szCs w:val="23"/>
+        </w:rPr>
+        <w:t>in Tulsa, OK</w:t>
       </w:r>
     </w:p>
     <w:p>
       <w:pPr>
         <w:numPr>
           <w:ilvl w:val="0"/>
-          <w:numId w:val="17"/>
+          <w:numId w:val="30"/>
         </w:numPr>
         <w:suppressAutoHyphens w:val="0"/>
         <w:spacing w:before="100" w:beforeAutospacing="1" w:after="100" w:afterAutospacing="1" w:line="383" w:lineRule="atLeast"/>
@@ -931,20 +791,16 @@
         <w:rPr>
           <w:rFonts w:ascii="Helvetica" w:hAnsi="Helvetica"/>
           <w:color w:val="333333"/>
-          <w:kern w:val="0"/>
-          <w:sz w:val="23"/>
-          <w:szCs w:val="23"/>
-          <w:lang w:eastAsia="en-US"/>
+          <w:sz w:val="23"/>
+          <w:szCs w:val="23"/>
         </w:rPr>
       </w:pPr>
       <w:r>
         <w:rPr>
           <w:rFonts w:ascii="Helvetica" w:hAnsi="Helvetica"/>
           <w:color w:val="333333"/>
-          <w:kern w:val="0"/>
-          <w:sz w:val="23"/>
-          <w:szCs w:val="23"/>
-          <w:lang w:eastAsia="en-US"/>
+          <w:sz w:val="23"/>
+          <w:szCs w:val="23"/>
         </w:rPr>
         <w:t xml:space="preserve">Developed </w:t>
       </w:r>
@@ -953,10 +809,8 @@
         <w:rPr>
           <w:rFonts w:ascii="Helvetica" w:hAnsi="Helvetica"/>
           <w:color w:val="333333"/>
-          <w:kern w:val="0"/>
-          <w:sz w:val="23"/>
-          <w:szCs w:val="23"/>
-          <w:lang w:eastAsia="en-US"/>
+          <w:sz w:val="23"/>
+          <w:szCs w:val="23"/>
         </w:rPr>
         <w:t>WordPress</w:t>
       </w:r>
@@ -965,10 +819,8 @@
         <w:rPr>
           <w:rFonts w:ascii="Helvetica" w:hAnsi="Helvetica"/>
           <w:color w:val="333333"/>
-          <w:kern w:val="0"/>
-          <w:sz w:val="23"/>
-          <w:szCs w:val="23"/>
-          <w:lang w:eastAsia="en-US"/>
+          <w:sz w:val="23"/>
+          <w:szCs w:val="23"/>
         </w:rPr>
         <w:t xml:space="preserve"> themes and plugins</w:t>
       </w:r>
@@ -977,7 +829,7 @@
       <w:pPr>
         <w:numPr>
           <w:ilvl w:val="0"/>
-          <w:numId w:val="17"/>
+          <w:numId w:val="30"/>
         </w:numPr>
         <w:suppressAutoHyphens w:val="0"/>
         <w:spacing w:before="100" w:beforeAutospacing="1" w:after="100" w:afterAutospacing="1" w:line="383" w:lineRule="atLeast"/>
@@ -985,133 +837,66 @@
         <w:rPr>
           <w:rFonts w:ascii="Helvetica" w:hAnsi="Helvetica"/>
           <w:color w:val="333333"/>
-          <w:kern w:val="0"/>
-          <w:sz w:val="23"/>
-          <w:szCs w:val="23"/>
-          <w:lang w:eastAsia="en-US"/>
+          <w:sz w:val="23"/>
+          <w:szCs w:val="23"/>
         </w:rPr>
       </w:pPr>
       <w:r>
         <w:rPr>
           <w:rFonts w:ascii="Helvetica" w:hAnsi="Helvetica"/>
           <w:color w:val="333333"/>
-          <w:kern w:val="0"/>
-          <w:sz w:val="23"/>
-          <w:szCs w:val="23"/>
-          <w:lang w:eastAsia="en-US"/>
+          <w:sz w:val="23"/>
+          <w:szCs w:val="23"/>
         </w:rPr>
         <w:t>Built a social network site in PHP/MySQL</w:t>
       </w:r>
     </w:p>
     <w:p>
       <w:pPr>
-        <w:suppressAutoHyphens w:val="0"/>
-        <w:spacing w:before="225" w:after="225"/>
-        <w:rPr>
-          <w:rFonts w:ascii="Times" w:hAnsi="Times"/>
-          <w:kern w:val="0"/>
-          <w:sz w:val="20"/>
-          <w:szCs w:val="20"/>
-          <w:lang w:eastAsia="en-US"/>
+        <w:pStyle w:val="Heading2"/>
+        <w:pBdr>
+          <w:bottom w:val="single" w:sz="6" w:space="0" w:color="EEEEEE"/>
+        </w:pBdr>
+        <w:spacing w:before="240" w:beforeAutospacing="0" w:after="225" w:afterAutospacing="0"/>
+        <w:rPr>
+          <w:rFonts w:ascii="Helvetica" w:hAnsi="Helvetica"/>
+          <w:color w:val="333333"/>
+          <w:sz w:val="40"/>
+          <w:szCs w:val="40"/>
+        </w:rPr>
+      </w:pPr>
+      <w:bookmarkStart w:id="9" w:name="skills"/>
+      <w:bookmarkEnd w:id="9"/>
+    </w:p>
+    <w:p>
+      <w:pPr>
+        <w:pStyle w:val="Heading2"/>
+        <w:pBdr>
+          <w:bottom w:val="single" w:sz="6" w:space="0" w:color="EEEEEE"/>
+        </w:pBdr>
+        <w:spacing w:before="240" w:beforeAutospacing="0" w:after="225" w:afterAutospacing="0"/>
+        <w:rPr>
+          <w:rFonts w:ascii="Helvetica" w:hAnsi="Helvetica"/>
+          <w:color w:val="333333"/>
+          <w:sz w:val="40"/>
+          <w:szCs w:val="40"/>
         </w:rPr>
       </w:pPr>
       <w:r>
         <w:rPr>
-          <w:rFonts w:ascii="Times" w:hAnsi="Times"/>
-          <w:kern w:val="0"/>
-          <w:sz w:val="20"/>
-          <w:szCs w:val="20"/>
-          <w:lang w:eastAsia="en-US"/>
-        </w:rPr>
-        <w:pict w14:anchorId="63E155C7">
-          <v:rect id="_x0000_i1026" style="width:0;height:3pt" o:hralign="center" o:hrstd="t" o:hrnoshade="t" o:hr="t" fillcolor="#ccc" stroked="f"/>
-        </w:pict>
+          <w:rFonts w:ascii="Helvetica" w:hAnsi="Helvetica"/>
+          <w:color w:val="333333"/>
+          <w:sz w:val="40"/>
+          <w:szCs w:val="40"/>
+        </w:rPr>
+        <w:t>Skills</w:t>
       </w:r>
     </w:p>
     <w:p>
       <w:pPr>
-        <w:suppressAutoHyphens w:val="0"/>
-        <w:spacing w:before="240" w:after="225"/>
-        <w:outlineLvl w:val="3"/>
-        <w:rPr>
-          <w:rFonts w:ascii="Helvetica" w:hAnsi="Helvetica"/>
-          <w:b/>
-          <w:bCs/>
-          <w:color w:val="333333"/>
-          <w:kern w:val="0"/>
-          <w:lang w:eastAsia="en-US"/>
-        </w:rPr>
-      </w:pPr>
-      <w:bookmarkStart w:id="7" w:name="imirus---account-manager"/>
-      <w:bookmarkEnd w:id="7"/>
-      <w:proofErr w:type="gramStart"/>
-      <w:r>
-        <w:rPr>
-          <w:rFonts w:ascii="Helvetica" w:hAnsi="Helvetica"/>
-          <w:b/>
-          <w:bCs/>
-          <w:color w:val="333333"/>
-          <w:kern w:val="0"/>
-          <w:lang w:eastAsia="en-US"/>
-        </w:rPr>
-        <w:t>iMirus</w:t>
-      </w:r>
-      <w:proofErr w:type="gramEnd"/>
-      <w:r>
-        <w:rPr>
-          <w:rFonts w:ascii="Helvetica" w:hAnsi="Helvetica"/>
-          <w:b/>
-          <w:bCs/>
-          <w:color w:val="333333"/>
-          <w:kern w:val="0"/>
-          <w:lang w:eastAsia="en-US"/>
-        </w:rPr>
-        <w:t xml:space="preserve"> - Account Manager</w:t>
-      </w:r>
-    </w:p>
-    <w:p>
-      <w:pPr>
-        <w:suppressAutoHyphens w:val="0"/>
-        <w:spacing w:before="225" w:after="225" w:line="383" w:lineRule="atLeast"/>
-        <w:rPr>
-          <w:rFonts w:ascii="Helvetica" w:hAnsi="Helvetica"/>
-          <w:color w:val="333333"/>
-          <w:kern w:val="0"/>
-          <w:sz w:val="23"/>
-          <w:szCs w:val="23"/>
-          <w:lang w:eastAsia="en-US"/>
-        </w:rPr>
-      </w:pPr>
-      <w:r>
-        <w:rPr>
-          <w:rFonts w:ascii="Helvetica" w:hAnsi="Helvetica"/>
-          <w:i/>
-          <w:iCs/>
-          <w:color w:val="333333"/>
-          <w:kern w:val="0"/>
-          <w:sz w:val="23"/>
-          <w:szCs w:val="23"/>
-          <w:lang w:eastAsia="en-US"/>
-        </w:rPr>
-        <w:t>January 2011 - January 2012</w:t>
-      </w:r>
-      <w:r>
-        <w:rPr>
-          <w:rFonts w:ascii="Helvetica" w:hAnsi="Helvetica"/>
-          <w:color w:val="333333"/>
-          <w:kern w:val="0"/>
-          <w:sz w:val="23"/>
-          <w:szCs w:val="23"/>
-          <w:lang w:eastAsia="en-US"/>
-        </w:rPr>
-        <w:t> in Tulsa, OK</w:t>
-      </w:r>
-    </w:p>
-    <w:p>
-      <w:pPr>
         <w:numPr>
           <w:ilvl w:val="0"/>
-          <w:numId w:val="18"/>
+          <w:numId w:val="31"/>
         </w:numPr>
         <w:suppressAutoHyphens w:val="0"/>
         <w:spacing w:before="100" w:beforeAutospacing="1" w:after="100" w:afterAutospacing="1" w:line="383" w:lineRule="atLeast"/>
@@ -1119,29 +904,25 @@
         <w:rPr>
           <w:rFonts w:ascii="Helvetica" w:hAnsi="Helvetica"/>
           <w:color w:val="333333"/>
-          <w:kern w:val="0"/>
-          <w:sz w:val="23"/>
-          <w:szCs w:val="23"/>
-          <w:lang w:eastAsia="en-US"/>
+          <w:sz w:val="23"/>
+          <w:szCs w:val="23"/>
         </w:rPr>
       </w:pPr>
       <w:r>
         <w:rPr>
           <w:rFonts w:ascii="Helvetica" w:hAnsi="Helvetica"/>
           <w:color w:val="333333"/>
-          <w:kern w:val="0"/>
-          <w:sz w:val="23"/>
-          <w:szCs w:val="23"/>
-          <w:lang w:eastAsia="en-US"/>
-        </w:rPr>
-        <w:t>Recognized for having strong communication skills with publishers</w:t>
+          <w:sz w:val="23"/>
+          <w:szCs w:val="23"/>
+        </w:rPr>
+        <w:t>HTML, CSS, JavaScript</w:t>
       </w:r>
     </w:p>
     <w:p>
       <w:pPr>
         <w:numPr>
           <w:ilvl w:val="0"/>
-          <w:numId w:val="18"/>
+          <w:numId w:val="31"/>
         </w:numPr>
         <w:suppressAutoHyphens w:val="0"/>
         <w:spacing w:before="100" w:beforeAutospacing="1" w:after="100" w:afterAutospacing="1" w:line="383" w:lineRule="atLeast"/>
@@ -1149,29 +930,69 @@
         <w:rPr>
           <w:rFonts w:ascii="Helvetica" w:hAnsi="Helvetica"/>
           <w:color w:val="333333"/>
-          <w:kern w:val="0"/>
-          <w:sz w:val="23"/>
-          <w:szCs w:val="23"/>
-          <w:lang w:eastAsia="en-US"/>
-        </w:rPr>
-      </w:pPr>
+          <w:sz w:val="23"/>
+          <w:szCs w:val="23"/>
+        </w:rPr>
+      </w:pPr>
+      <w:proofErr w:type="spellStart"/>
+      <w:proofErr w:type="gramStart"/>
       <w:r>
         <w:rPr>
           <w:rFonts w:ascii="Helvetica" w:hAnsi="Helvetica"/>
           <w:color w:val="333333"/>
-          <w:kern w:val="0"/>
-          <w:sz w:val="23"/>
-          <w:szCs w:val="23"/>
-          <w:lang w:eastAsia="en-US"/>
-        </w:rPr>
-        <w:t>Developed applications in Java and PHP</w:t>
+          <w:sz w:val="23"/>
+          <w:szCs w:val="23"/>
+        </w:rPr>
+        <w:t>jQuery</w:t>
       </w:r>
+      <w:proofErr w:type="spellEnd"/>
+      <w:proofErr w:type="gramEnd"/>
+      <w:r>
+        <w:rPr>
+          <w:rFonts w:ascii="Helvetica" w:hAnsi="Helvetica"/>
+          <w:color w:val="333333"/>
+          <w:sz w:val="23"/>
+          <w:szCs w:val="23"/>
+        </w:rPr>
+        <w:t xml:space="preserve">, </w:t>
+      </w:r>
+      <w:proofErr w:type="spellStart"/>
+      <w:r>
+        <w:rPr>
+          <w:rFonts w:ascii="Helvetica" w:hAnsi="Helvetica"/>
+          <w:color w:val="333333"/>
+          <w:sz w:val="23"/>
+          <w:szCs w:val="23"/>
+        </w:rPr>
+        <w:t>AngularJS</w:t>
+      </w:r>
+      <w:proofErr w:type="spellEnd"/>
+      <w:r>
+        <w:rPr>
+          <w:rFonts w:ascii="Helvetica" w:hAnsi="Helvetica"/>
+          <w:color w:val="333333"/>
+          <w:sz w:val="23"/>
+          <w:szCs w:val="23"/>
+        </w:rPr>
+        <w:t xml:space="preserve">, </w:t>
+      </w:r>
+      <w:proofErr w:type="spellStart"/>
+      <w:r>
+        <w:rPr>
+          <w:rFonts w:ascii="Helvetica" w:hAnsi="Helvetica"/>
+          <w:color w:val="333333"/>
+          <w:sz w:val="23"/>
+          <w:szCs w:val="23"/>
+        </w:rPr>
+        <w:t>Phonegap</w:t>
+      </w:r>
+      <w:proofErr w:type="spellEnd"/>
     </w:p>
     <w:p>
       <w:pPr>
         <w:numPr>
           <w:ilvl w:val="0"/>
-          <w:numId w:val="18"/>
+          <w:numId w:val="31"/>
         </w:numPr>
         <w:suppressAutoHyphens w:val="0"/>
         <w:spacing w:before="100" w:beforeAutospacing="1" w:after="100" w:afterAutospacing="1" w:line="383" w:lineRule="atLeast"/>
@@ -1179,29 +1000,25 @@
         <w:rPr>
           <w:rFonts w:ascii="Helvetica" w:hAnsi="Helvetica"/>
           <w:color w:val="333333"/>
-          <w:kern w:val="0"/>
-          <w:sz w:val="23"/>
-          <w:szCs w:val="23"/>
-          <w:lang w:eastAsia="en-US"/>
+          <w:sz w:val="23"/>
+          <w:szCs w:val="23"/>
         </w:rPr>
       </w:pPr>
       <w:r>
         <w:rPr>
           <w:rFonts w:ascii="Helvetica" w:hAnsi="Helvetica"/>
           <w:color w:val="333333"/>
-          <w:kern w:val="0"/>
-          <w:sz w:val="23"/>
-          <w:szCs w:val="23"/>
-          <w:lang w:eastAsia="en-US"/>
-        </w:rPr>
-        <w:t>Created/updated web pages</w:t>
+          <w:sz w:val="23"/>
+          <w:szCs w:val="23"/>
+        </w:rPr>
+        <w:t>Bower, Grunt</w:t>
       </w:r>
     </w:p>
     <w:p>
       <w:pPr>
         <w:numPr>
           <w:ilvl w:val="0"/>
-          <w:numId w:val="18"/>
+          <w:numId w:val="31"/>
         </w:numPr>
         <w:suppressAutoHyphens w:val="0"/>
         <w:spacing w:before="100" w:beforeAutospacing="1" w:after="100" w:afterAutospacing="1" w:line="383" w:lineRule="atLeast"/>
@@ -1209,148 +1026,36 @@
         <w:rPr>
           <w:rFonts w:ascii="Helvetica" w:hAnsi="Helvetica"/>
           <w:color w:val="333333"/>
-          <w:kern w:val="0"/>
-          <w:sz w:val="23"/>
-          <w:szCs w:val="23"/>
-          <w:lang w:eastAsia="en-US"/>
+          <w:sz w:val="23"/>
+          <w:szCs w:val="23"/>
         </w:rPr>
       </w:pPr>
       <w:r>
         <w:rPr>
           <w:rFonts w:ascii="Helvetica" w:hAnsi="Helvetica"/>
           <w:color w:val="333333"/>
-          <w:kern w:val="0"/>
-          <w:sz w:val="23"/>
-          <w:szCs w:val="23"/>
-          <w:lang w:eastAsia="en-US"/>
-        </w:rPr>
-        <w:t>Proficient with Adobe Fireworks/Acrobat</w:t>
+          <w:sz w:val="23"/>
+          <w:szCs w:val="23"/>
+        </w:rPr>
+        <w:t xml:space="preserve">Node.js, </w:t>
       </w:r>
+      <w:proofErr w:type="spellStart"/>
+      <w:r>
+        <w:rPr>
+          <w:rFonts w:ascii="Helvetica" w:hAnsi="Helvetica"/>
+          <w:color w:val="333333"/>
+          <w:sz w:val="23"/>
+          <w:szCs w:val="23"/>
+        </w:rPr>
+        <w:t>MongoDB</w:t>
+      </w:r>
+      <w:proofErr w:type="spellEnd"/>
     </w:p>
     <w:p>
       <w:pPr>
-        <w:suppressAutoHyphens w:val="0"/>
-        <w:spacing w:before="225" w:after="225"/>
-        <w:rPr>
-          <w:rFonts w:ascii="Times" w:hAnsi="Times"/>
-          <w:kern w:val="0"/>
-          <w:sz w:val="20"/>
-          <w:szCs w:val="20"/>
-          <w:lang w:eastAsia="en-US"/>
-        </w:rPr>
-      </w:pPr>
-      <w:r>
-        <w:rPr>
-          <w:rFonts w:ascii="Times" w:hAnsi="Times"/>
-          <w:kern w:val="0"/>
-          <w:sz w:val="20"/>
-          <w:szCs w:val="20"/>
-          <w:lang w:eastAsia="en-US"/>
-        </w:rPr>
-        <w:pict w14:anchorId="56A4A987">
-          <v:rect id="_x0000_i1027" style="width:0;height:3pt" o:hralign="center" o:hrstd="t" o:hrnoshade="t" o:hr="t" fillcolor="#ccc" stroked="f"/>
-        </w:pict>
-      </w:r>
-    </w:p>
-    <w:p>
-      <w:pPr>
-        <w:suppressAutoHyphens w:val="0"/>
-        <w:spacing w:before="225" w:after="225" w:line="383" w:lineRule="atLeast"/>
-        <w:rPr>
-          <w:rFonts w:ascii="Helvetica" w:hAnsi="Helvetica"/>
-          <w:color w:val="333333"/>
-          <w:kern w:val="0"/>
-          <w:sz w:val="23"/>
-          <w:szCs w:val="23"/>
-          <w:lang w:eastAsia="en-US"/>
-        </w:rPr>
-      </w:pPr>
-      <w:r>
-        <w:rPr>
-          <w:rFonts w:ascii="Helvetica" w:hAnsi="Helvetica"/>
-          <w:color w:val="333333"/>
-          <w:kern w:val="0"/>
-          <w:sz w:val="23"/>
-          <w:szCs w:val="23"/>
-          <w:lang w:eastAsia="en-US"/>
-        </w:rPr>
-        <w:t>Outside of those jobs, I've worked in retail. If you'd like to see more employment history please email me and we can talk.</w:t>
-      </w:r>
-    </w:p>
-    <w:p>
-      <w:pPr>
-        <w:pBdr>
-          <w:bottom w:val="single" w:sz="6" w:space="0" w:color="EEEEEE"/>
-        </w:pBdr>
-        <w:suppressAutoHyphens w:val="0"/>
-        <w:spacing w:before="240" w:after="225"/>
-        <w:outlineLvl w:val="1"/>
-        <w:rPr>
-          <w:rFonts w:ascii="Helvetica" w:hAnsi="Helvetica"/>
-          <w:b/>
-          <w:bCs/>
-          <w:color w:val="333333"/>
-          <w:kern w:val="0"/>
-          <w:sz w:val="40"/>
-          <w:szCs w:val="40"/>
-          <w:lang w:eastAsia="en-US"/>
-        </w:rPr>
-      </w:pPr>
-      <w:bookmarkStart w:id="8" w:name="skills"/>
-      <w:bookmarkEnd w:id="8"/>
-      <w:r>
-        <w:rPr>
-          <w:rFonts w:ascii="Helvetica" w:hAnsi="Helvetica"/>
-          <w:b/>
-          <w:bCs/>
-          <w:color w:val="333333"/>
-          <w:kern w:val="0"/>
-          <w:sz w:val="40"/>
-          <w:szCs w:val="40"/>
-          <w:lang w:eastAsia="en-US"/>
-        </w:rPr>
-        <w:br w:type="page"/>
-      </w:r>
-    </w:p>
-    <w:p>
-      <w:pPr>
-        <w:pBdr>
-          <w:bottom w:val="single" w:sz="6" w:space="0" w:color="EEEEEE"/>
-        </w:pBdr>
-        <w:suppressAutoHyphens w:val="0"/>
-        <w:spacing w:before="240" w:after="225"/>
-        <w:outlineLvl w:val="1"/>
-        <w:rPr>
-          <w:rFonts w:ascii="Helvetica" w:hAnsi="Helvetica"/>
-          <w:b/>
-          <w:bCs/>
-          <w:color w:val="333333"/>
-          <w:kern w:val="0"/>
-          <w:sz w:val="40"/>
-          <w:szCs w:val="40"/>
-          <w:lang w:eastAsia="en-US"/>
-        </w:rPr>
-      </w:pPr>
-      <w:r>
-        <w:rPr>
-          <w:rFonts w:ascii="Helvetica" w:hAnsi="Helvetica"/>
-          <w:b/>
-          <w:bCs/>
-          <w:color w:val="333333"/>
-          <w:kern w:val="0"/>
-          <w:sz w:val="40"/>
-          <w:szCs w:val="40"/>
-          <w:lang w:eastAsia="en-US"/>
-        </w:rPr>
-        <w:lastRenderedPageBreak/>
-        <w:t>Skills</w:t>
-      </w:r>
-    </w:p>
-    <w:p>
-      <w:pPr>
         <w:numPr>
           <w:ilvl w:val="0"/>
-          <w:numId w:val="19"/>
+          <w:numId w:val="31"/>
         </w:numPr>
         <w:suppressAutoHyphens w:val="0"/>
         <w:spacing w:before="100" w:beforeAutospacing="1" w:after="100" w:afterAutospacing="1" w:line="383" w:lineRule="atLeast"/>
@@ -1358,324 +1063,26 @@
         <w:rPr>
           <w:rFonts w:ascii="Helvetica" w:hAnsi="Helvetica"/>
           <w:color w:val="333333"/>
-          <w:kern w:val="0"/>
-          <w:sz w:val="23"/>
-          <w:szCs w:val="23"/>
-          <w:lang w:eastAsia="en-US"/>
+          <w:sz w:val="23"/>
+          <w:szCs w:val="23"/>
         </w:rPr>
       </w:pPr>
       <w:r>
         <w:rPr>
           <w:rFonts w:ascii="Helvetica" w:hAnsi="Helvetica"/>
           <w:color w:val="333333"/>
-          <w:kern w:val="0"/>
-          <w:sz w:val="23"/>
-          <w:szCs w:val="23"/>
-          <w:lang w:eastAsia="en-US"/>
-        </w:rPr>
-        <w:t>HTML</w:t>
+          <w:sz w:val="23"/>
+          <w:szCs w:val="23"/>
+        </w:rPr>
+        <w:t xml:space="preserve">PHP, MySQL, </w:t>
       </w:r>
-    </w:p>
-    <w:p>
-      <w:pPr>
-        <w:numPr>
-          <w:ilvl w:val="0"/>
-          <w:numId w:val="19"/>
-        </w:numPr>
-        <w:suppressAutoHyphens w:val="0"/>
-        <w:spacing w:before="100" w:beforeAutospacing="1" w:after="100" w:afterAutospacing="1" w:line="383" w:lineRule="atLeast"/>
-        <w:ind w:left="0"/>
-        <w:rPr>
-          <w:rFonts w:ascii="Helvetica" w:hAnsi="Helvetica"/>
-          <w:color w:val="333333"/>
-          <w:kern w:val="0"/>
-          <w:sz w:val="23"/>
-          <w:szCs w:val="23"/>
-          <w:lang w:eastAsia="en-US"/>
-        </w:rPr>
-      </w:pPr>
-      <w:r>
-        <w:rPr>
-          <w:rFonts w:ascii="Helvetica" w:hAnsi="Helvetica"/>
-          <w:color w:val="333333"/>
-          <w:kern w:val="0"/>
-          <w:sz w:val="23"/>
-          <w:szCs w:val="23"/>
-          <w:lang w:eastAsia="en-US"/>
-        </w:rPr>
-        <w:t>CSS</w:t>
-      </w:r>
-    </w:p>
-    <w:p>
-      <w:pPr>
-        <w:numPr>
-          <w:ilvl w:val="0"/>
-          <w:numId w:val="19"/>
-        </w:numPr>
-        <w:suppressAutoHyphens w:val="0"/>
-        <w:spacing w:before="100" w:beforeAutospacing="1" w:after="100" w:afterAutospacing="1" w:line="383" w:lineRule="atLeast"/>
-        <w:ind w:left="0"/>
-        <w:rPr>
-          <w:rFonts w:ascii="Helvetica" w:hAnsi="Helvetica"/>
-          <w:color w:val="333333"/>
-          <w:kern w:val="0"/>
-          <w:sz w:val="23"/>
-          <w:szCs w:val="23"/>
-          <w:lang w:eastAsia="en-US"/>
-        </w:rPr>
-      </w:pPr>
-      <w:r>
-        <w:rPr>
-          <w:rFonts w:ascii="Helvetica" w:hAnsi="Helvetica"/>
-          <w:color w:val="333333"/>
-          <w:kern w:val="0"/>
-          <w:sz w:val="23"/>
-          <w:szCs w:val="23"/>
-          <w:lang w:eastAsia="en-US"/>
-        </w:rPr>
-        <w:t>JavaScript</w:t>
-      </w:r>
-    </w:p>
-    <w:p>
-      <w:pPr>
-        <w:numPr>
-          <w:ilvl w:val="0"/>
-          <w:numId w:val="19"/>
-        </w:numPr>
-        <w:suppressAutoHyphens w:val="0"/>
-        <w:spacing w:before="100" w:beforeAutospacing="1" w:after="100" w:afterAutospacing="1" w:line="383" w:lineRule="atLeast"/>
-        <w:rPr>
-          <w:rFonts w:ascii="Helvetica" w:hAnsi="Helvetica"/>
-          <w:color w:val="333333"/>
-          <w:kern w:val="0"/>
-          <w:sz w:val="23"/>
-          <w:szCs w:val="23"/>
-          <w:lang w:eastAsia="en-US"/>
-        </w:rPr>
-      </w:pPr>
-      <w:proofErr w:type="spellStart"/>
-      <w:proofErr w:type="gramStart"/>
-      <w:r>
-        <w:rPr>
-          <w:rFonts w:ascii="Helvetica" w:hAnsi="Helvetica"/>
-          <w:color w:val="333333"/>
-          <w:kern w:val="0"/>
-          <w:sz w:val="23"/>
-          <w:szCs w:val="23"/>
-          <w:lang w:eastAsia="en-US"/>
-        </w:rPr>
-        <w:t>jQuery</w:t>
-      </w:r>
-      <w:proofErr w:type="spellEnd"/>
-      <w:proofErr w:type="gramEnd"/>
-    </w:p>
-    <w:p>
-      <w:pPr>
-        <w:numPr>
-          <w:ilvl w:val="0"/>
-          <w:numId w:val="19"/>
-        </w:numPr>
-        <w:suppressAutoHyphens w:val="0"/>
-        <w:spacing w:before="100" w:beforeAutospacing="1" w:after="100" w:afterAutospacing="1" w:line="383" w:lineRule="atLeast"/>
-        <w:rPr>
-          <w:rFonts w:ascii="Helvetica" w:hAnsi="Helvetica"/>
-          <w:color w:val="333333"/>
-          <w:kern w:val="0"/>
-          <w:sz w:val="23"/>
-          <w:szCs w:val="23"/>
-          <w:lang w:eastAsia="en-US"/>
-        </w:rPr>
-      </w:pPr>
       <w:proofErr w:type="spellStart"/>
       <w:r>
         <w:rPr>
           <w:rFonts w:ascii="Helvetica" w:hAnsi="Helvetica"/>
           <w:color w:val="333333"/>
-          <w:kern w:val="0"/>
-          <w:sz w:val="23"/>
-          <w:szCs w:val="23"/>
-          <w:lang w:eastAsia="en-US"/>
-        </w:rPr>
-        <w:t>AngularJS</w:t>
-      </w:r>
-      <w:proofErr w:type="spellEnd"/>
-    </w:p>
-    <w:p>
-      <w:pPr>
-        <w:numPr>
-          <w:ilvl w:val="0"/>
-          <w:numId w:val="19"/>
-        </w:numPr>
-        <w:suppressAutoHyphens w:val="0"/>
-        <w:spacing w:before="100" w:beforeAutospacing="1" w:after="100" w:afterAutospacing="1" w:line="383" w:lineRule="atLeast"/>
-        <w:ind w:left="0"/>
-        <w:rPr>
-          <w:rFonts w:ascii="Helvetica" w:hAnsi="Helvetica"/>
-          <w:color w:val="333333"/>
-          <w:kern w:val="0"/>
-          <w:sz w:val="23"/>
-          <w:szCs w:val="23"/>
-          <w:lang w:eastAsia="en-US"/>
-        </w:rPr>
-      </w:pPr>
-      <w:r>
-        <w:rPr>
-          <w:rFonts w:ascii="Helvetica" w:hAnsi="Helvetica"/>
-          <w:color w:val="333333"/>
-          <w:kern w:val="0"/>
-          <w:sz w:val="23"/>
-          <w:szCs w:val="23"/>
-          <w:lang w:eastAsia="en-US"/>
-        </w:rPr>
-        <w:t>Bower</w:t>
-      </w:r>
-    </w:p>
-    <w:p>
-      <w:pPr>
-        <w:numPr>
-          <w:ilvl w:val="0"/>
-          <w:numId w:val="19"/>
-        </w:numPr>
-        <w:suppressAutoHyphens w:val="0"/>
-        <w:spacing w:before="100" w:beforeAutospacing="1" w:after="100" w:afterAutospacing="1" w:line="383" w:lineRule="atLeast"/>
-        <w:ind w:left="0"/>
-        <w:rPr>
-          <w:rFonts w:ascii="Helvetica" w:hAnsi="Helvetica"/>
-          <w:color w:val="333333"/>
-          <w:kern w:val="0"/>
-          <w:sz w:val="23"/>
-          <w:szCs w:val="23"/>
-          <w:lang w:eastAsia="en-US"/>
-        </w:rPr>
-      </w:pPr>
-      <w:r>
-        <w:rPr>
-          <w:rFonts w:ascii="Helvetica" w:hAnsi="Helvetica"/>
-          <w:color w:val="333333"/>
-          <w:kern w:val="0"/>
-          <w:sz w:val="23"/>
-          <w:szCs w:val="23"/>
-          <w:lang w:eastAsia="en-US"/>
-        </w:rPr>
-        <w:t>Grunt</w:t>
-      </w:r>
-    </w:p>
-    <w:p>
-      <w:pPr>
-        <w:numPr>
-          <w:ilvl w:val="0"/>
-          <w:numId w:val="19"/>
-        </w:numPr>
-        <w:suppressAutoHyphens w:val="0"/>
-        <w:spacing w:before="100" w:beforeAutospacing="1" w:after="100" w:afterAutospacing="1" w:line="383" w:lineRule="atLeast"/>
-        <w:ind w:left="0"/>
-        <w:rPr>
-          <w:rFonts w:ascii="Helvetica" w:hAnsi="Helvetica"/>
-          <w:color w:val="333333"/>
-          <w:kern w:val="0"/>
-          <w:sz w:val="23"/>
-          <w:szCs w:val="23"/>
-          <w:lang w:eastAsia="en-US"/>
-        </w:rPr>
-      </w:pPr>
-      <w:r>
-        <w:rPr>
-          <w:rFonts w:ascii="Helvetica" w:hAnsi="Helvetica"/>
-          <w:color w:val="333333"/>
-          <w:kern w:val="0"/>
-          <w:sz w:val="23"/>
-          <w:szCs w:val="23"/>
-          <w:lang w:eastAsia="en-US"/>
-        </w:rPr>
-        <w:t>Node.js</w:t>
-      </w:r>
-    </w:p>
-    <w:p>
-      <w:pPr>
-        <w:numPr>
-          <w:ilvl w:val="0"/>
-          <w:numId w:val="19"/>
-        </w:numPr>
-        <w:suppressAutoHyphens w:val="0"/>
-        <w:spacing w:before="100" w:beforeAutospacing="1" w:after="100" w:afterAutospacing="1" w:line="383" w:lineRule="atLeast"/>
-        <w:ind w:left="0"/>
-        <w:rPr>
-          <w:rFonts w:ascii="Helvetica" w:hAnsi="Helvetica"/>
-          <w:color w:val="333333"/>
-          <w:kern w:val="0"/>
-          <w:sz w:val="23"/>
-          <w:szCs w:val="23"/>
-          <w:lang w:eastAsia="en-US"/>
-        </w:rPr>
-      </w:pPr>
-      <w:r>
-        <w:rPr>
-          <w:rFonts w:ascii="Helvetica" w:hAnsi="Helvetica"/>
-          <w:color w:val="333333"/>
-          <w:kern w:val="0"/>
-          <w:sz w:val="23"/>
-          <w:szCs w:val="23"/>
-          <w:lang w:eastAsia="en-US"/>
-        </w:rPr>
-        <w:t>PHP</w:t>
-      </w:r>
-    </w:p>
-    <w:p>
-      <w:pPr>
-        <w:numPr>
-          <w:ilvl w:val="0"/>
-          <w:numId w:val="19"/>
-        </w:numPr>
-        <w:suppressAutoHyphens w:val="0"/>
-        <w:spacing w:before="100" w:beforeAutospacing="1" w:after="100" w:afterAutospacing="1" w:line="383" w:lineRule="atLeast"/>
-        <w:ind w:left="0"/>
-        <w:rPr>
-          <w:rFonts w:ascii="Helvetica" w:hAnsi="Helvetica"/>
-          <w:color w:val="333333"/>
-          <w:kern w:val="0"/>
-          <w:sz w:val="23"/>
-          <w:szCs w:val="23"/>
-          <w:lang w:eastAsia="en-US"/>
-        </w:rPr>
-      </w:pPr>
-      <w:r>
-        <w:rPr>
-          <w:rFonts w:ascii="Helvetica" w:hAnsi="Helvetica"/>
-          <w:color w:val="333333"/>
-          <w:kern w:val="0"/>
-          <w:sz w:val="23"/>
-          <w:szCs w:val="23"/>
-          <w:lang w:eastAsia="en-US"/>
-        </w:rPr>
-        <w:t>MySQL</w:t>
-      </w:r>
-    </w:p>
-    <w:p>
-      <w:pPr>
-        <w:numPr>
-          <w:ilvl w:val="0"/>
-          <w:numId w:val="19"/>
-        </w:numPr>
-        <w:suppressAutoHyphens w:val="0"/>
-        <w:spacing w:before="100" w:beforeAutospacing="1" w:after="100" w:afterAutospacing="1" w:line="383" w:lineRule="atLeast"/>
-        <w:rPr>
-          <w:rFonts w:ascii="Helvetica" w:hAnsi="Helvetica"/>
-          <w:color w:val="333333"/>
-          <w:kern w:val="0"/>
-          <w:sz w:val="23"/>
-          <w:szCs w:val="23"/>
-          <w:lang w:eastAsia="en-US"/>
-        </w:rPr>
-      </w:pPr>
-      <w:proofErr w:type="spellStart"/>
-      <w:r>
-        <w:rPr>
-          <w:rFonts w:ascii="Helvetica" w:hAnsi="Helvetica"/>
-          <w:color w:val="333333"/>
-          <w:kern w:val="0"/>
-          <w:sz w:val="23"/>
-          <w:szCs w:val="23"/>
-          <w:lang w:eastAsia="en-US"/>
+          <w:sz w:val="23"/>
+          <w:szCs w:val="23"/>
         </w:rPr>
         <w:t>PhpMyAdmin</w:t>
       </w:r>
@@ -1685,7 +1092,7 @@
       <w:pPr>
         <w:numPr>
           <w:ilvl w:val="0"/>
-          <w:numId w:val="19"/>
+          <w:numId w:val="31"/>
         </w:numPr>
         <w:suppressAutoHyphens w:val="0"/>
         <w:spacing w:before="100" w:beforeAutospacing="1" w:after="100" w:afterAutospacing="1" w:line="383" w:lineRule="atLeast"/>
@@ -1693,50 +1100,26 @@
         <w:rPr>
           <w:rFonts w:ascii="Helvetica" w:hAnsi="Helvetica"/>
           <w:color w:val="333333"/>
-          <w:kern w:val="0"/>
-          <w:sz w:val="23"/>
-          <w:szCs w:val="23"/>
-          <w:lang w:eastAsia="en-US"/>
+          <w:sz w:val="23"/>
+          <w:szCs w:val="23"/>
         </w:rPr>
       </w:pPr>
       <w:r>
         <w:rPr>
           <w:rFonts w:ascii="Helvetica" w:hAnsi="Helvetica"/>
           <w:color w:val="333333"/>
-          <w:kern w:val="0"/>
-          <w:sz w:val="23"/>
-          <w:szCs w:val="23"/>
-          <w:lang w:eastAsia="en-US"/>
-        </w:rPr>
-        <w:t>Objective-C</w:t>
+          <w:sz w:val="23"/>
+          <w:szCs w:val="23"/>
+        </w:rPr>
+        <w:t xml:space="preserve">Objective-C, </w:t>
       </w:r>
-    </w:p>
-    <w:p>
-      <w:pPr>
-        <w:numPr>
-          <w:ilvl w:val="0"/>
-          <w:numId w:val="19"/>
-        </w:numPr>
-        <w:suppressAutoHyphens w:val="0"/>
-        <w:spacing w:before="100" w:beforeAutospacing="1" w:after="100" w:afterAutospacing="1" w:line="383" w:lineRule="atLeast"/>
-        <w:rPr>
-          <w:rFonts w:ascii="Helvetica" w:hAnsi="Helvetica"/>
-          <w:color w:val="333333"/>
-          <w:kern w:val="0"/>
-          <w:sz w:val="23"/>
-          <w:szCs w:val="23"/>
-          <w:lang w:eastAsia="en-US"/>
-        </w:rPr>
-      </w:pPr>
       <w:proofErr w:type="spellStart"/>
       <w:r>
         <w:rPr>
           <w:rFonts w:ascii="Helvetica" w:hAnsi="Helvetica"/>
           <w:color w:val="333333"/>
-          <w:kern w:val="0"/>
-          <w:sz w:val="23"/>
-          <w:szCs w:val="23"/>
-          <w:lang w:eastAsia="en-US"/>
+          <w:sz w:val="23"/>
+          <w:szCs w:val="23"/>
         </w:rPr>
         <w:t>Xcode</w:t>
       </w:r>
@@ -1746,7 +1129,7 @@
       <w:pPr>
         <w:numPr>
           <w:ilvl w:val="0"/>
-          <w:numId w:val="19"/>
+          <w:numId w:val="31"/>
         </w:numPr>
         <w:suppressAutoHyphens w:val="0"/>
         <w:spacing w:before="100" w:beforeAutospacing="1" w:after="100" w:afterAutospacing="1" w:line="383" w:lineRule="atLeast"/>
@@ -1754,149 +1137,25 @@
         <w:rPr>
           <w:rFonts w:ascii="Helvetica" w:hAnsi="Helvetica"/>
           <w:color w:val="333333"/>
-          <w:kern w:val="0"/>
-          <w:sz w:val="23"/>
-          <w:szCs w:val="23"/>
-          <w:lang w:eastAsia="en-US"/>
+          <w:sz w:val="23"/>
+          <w:szCs w:val="23"/>
         </w:rPr>
       </w:pPr>
       <w:r>
         <w:rPr>
           <w:rFonts w:ascii="Helvetica" w:hAnsi="Helvetica"/>
           <w:color w:val="333333"/>
-          <w:kern w:val="0"/>
-          <w:sz w:val="23"/>
-          <w:szCs w:val="23"/>
-          <w:lang w:eastAsia="en-US"/>
-        </w:rPr>
-        <w:t>Java</w:t>
+          <w:sz w:val="23"/>
+          <w:szCs w:val="23"/>
+        </w:rPr>
+        <w:t>Java, Android SDK, Eclipse, Google Web Toolkit</w:t>
       </w:r>
     </w:p>
     <w:p>
       <w:pPr>
         <w:numPr>
           <w:ilvl w:val="0"/>
-          <w:numId w:val="19"/>
-        </w:numPr>
-        <w:suppressAutoHyphens w:val="0"/>
-        <w:spacing w:before="100" w:beforeAutospacing="1" w:after="100" w:afterAutospacing="1" w:line="383" w:lineRule="atLeast"/>
-        <w:rPr>
-          <w:rFonts w:ascii="Helvetica" w:hAnsi="Helvetica"/>
-          <w:color w:val="333333"/>
-          <w:kern w:val="0"/>
-          <w:sz w:val="23"/>
-          <w:szCs w:val="23"/>
-          <w:lang w:eastAsia="en-US"/>
-        </w:rPr>
-      </w:pPr>
-      <w:r>
-        <w:rPr>
-          <w:rFonts w:ascii="Helvetica" w:hAnsi="Helvetica"/>
-          <w:color w:val="333333"/>
-          <w:kern w:val="0"/>
-          <w:sz w:val="23"/>
-          <w:szCs w:val="23"/>
-          <w:lang w:eastAsia="en-US"/>
-        </w:rPr>
-        <w:t>Android SDK</w:t>
-      </w:r>
-    </w:p>
-    <w:p>
-      <w:pPr>
-        <w:numPr>
-          <w:ilvl w:val="0"/>
-          <w:numId w:val="19"/>
-        </w:numPr>
-        <w:suppressAutoHyphens w:val="0"/>
-        <w:spacing w:before="100" w:beforeAutospacing="1" w:after="100" w:afterAutospacing="1" w:line="383" w:lineRule="atLeast"/>
-        <w:rPr>
-          <w:rFonts w:ascii="Helvetica" w:hAnsi="Helvetica"/>
-          <w:color w:val="333333"/>
-          <w:kern w:val="0"/>
-          <w:sz w:val="23"/>
-          <w:szCs w:val="23"/>
-          <w:lang w:eastAsia="en-US"/>
-        </w:rPr>
-      </w:pPr>
-      <w:r>
-        <w:rPr>
-          <w:rFonts w:ascii="Helvetica" w:hAnsi="Helvetica"/>
-          <w:color w:val="333333"/>
-          <w:kern w:val="0"/>
-          <w:sz w:val="23"/>
-          <w:szCs w:val="23"/>
-          <w:lang w:eastAsia="en-US"/>
-        </w:rPr>
-        <w:t>Eclipse</w:t>
-      </w:r>
-    </w:p>
-    <w:p>
-      <w:pPr>
-        <w:numPr>
-          <w:ilvl w:val="0"/>
-          <w:numId w:val="19"/>
-        </w:numPr>
-        <w:suppressAutoHyphens w:val="0"/>
-        <w:spacing w:before="100" w:beforeAutospacing="1" w:after="100" w:afterAutospacing="1" w:line="383" w:lineRule="atLeast"/>
-        <w:rPr>
-          <w:rFonts w:ascii="Helvetica" w:hAnsi="Helvetica"/>
-          <w:color w:val="333333"/>
-          <w:kern w:val="0"/>
-          <w:sz w:val="23"/>
-          <w:szCs w:val="23"/>
-          <w:lang w:eastAsia="en-US"/>
-        </w:rPr>
-      </w:pPr>
-      <w:r>
-        <w:rPr>
-          <w:rFonts w:ascii="Helvetica" w:hAnsi="Helvetica"/>
-          <w:color w:val="333333"/>
-          <w:kern w:val="0"/>
-          <w:sz w:val="23"/>
-          <w:szCs w:val="23"/>
-          <w:lang w:eastAsia="en-US"/>
-        </w:rPr>
-        <w:t>Google Web Toolkit (GWT)</w:t>
-      </w:r>
-    </w:p>
-    <w:p>
-      <w:pPr>
-        <w:numPr>
-          <w:ilvl w:val="1"/>
-          <w:numId w:val="19"/>
-        </w:numPr>
-        <w:suppressAutoHyphens w:val="0"/>
-        <w:spacing w:before="100" w:beforeAutospacing="1" w:after="100" w:afterAutospacing="1" w:line="383" w:lineRule="atLeast"/>
-        <w:rPr>
-          <w:rFonts w:ascii="Helvetica" w:hAnsi="Helvetica"/>
-          <w:color w:val="333333"/>
-          <w:kern w:val="0"/>
-          <w:sz w:val="23"/>
-          <w:szCs w:val="23"/>
-          <w:lang w:eastAsia="en-US"/>
-        </w:rPr>
-      </w:pPr>
-      <w:proofErr w:type="spellStart"/>
-      <w:proofErr w:type="gramStart"/>
-      <w:r>
-        <w:rPr>
-          <w:rFonts w:ascii="Helvetica" w:hAnsi="Helvetica"/>
-          <w:color w:val="333333"/>
-          <w:kern w:val="0"/>
-          <w:sz w:val="23"/>
-          <w:szCs w:val="23"/>
-          <w:lang w:eastAsia="en-US"/>
-        </w:rPr>
-        <w:t>mgwt</w:t>
-      </w:r>
-      <w:proofErr w:type="spellEnd"/>
-      <w:proofErr w:type="gramEnd"/>
-    </w:p>
-    <w:p>
-      <w:pPr>
-        <w:numPr>
-          <w:ilvl w:val="0"/>
-          <w:numId w:val="19"/>
+          <w:numId w:val="31"/>
         </w:numPr>
         <w:suppressAutoHyphens w:val="0"/>
         <w:spacing w:before="100" w:beforeAutospacing="1" w:after="100" w:afterAutospacing="1" w:line="383" w:lineRule="atLeast"/>
@@ -1904,29 +1163,25 @@
         <w:rPr>
           <w:rFonts w:ascii="Helvetica" w:hAnsi="Helvetica"/>
           <w:color w:val="333333"/>
-          <w:kern w:val="0"/>
-          <w:sz w:val="23"/>
-          <w:szCs w:val="23"/>
-          <w:lang w:eastAsia="en-US"/>
+          <w:sz w:val="23"/>
+          <w:szCs w:val="23"/>
         </w:rPr>
       </w:pPr>
       <w:r>
         <w:rPr>
           <w:rFonts w:ascii="Helvetica" w:hAnsi="Helvetica"/>
           <w:color w:val="333333"/>
-          <w:kern w:val="0"/>
-          <w:sz w:val="23"/>
-          <w:szCs w:val="23"/>
-          <w:lang w:eastAsia="en-US"/>
-        </w:rPr>
-        <w:t>Apache</w:t>
+          <w:sz w:val="23"/>
+          <w:szCs w:val="23"/>
+        </w:rPr>
+        <w:t>Apache, Tomcat</w:t>
       </w:r>
     </w:p>
     <w:p>
       <w:pPr>
         <w:numPr>
           <w:ilvl w:val="0"/>
-          <w:numId w:val="19"/>
+          <w:numId w:val="31"/>
         </w:numPr>
         <w:suppressAutoHyphens w:val="0"/>
         <w:spacing w:before="100" w:beforeAutospacing="1" w:after="100" w:afterAutospacing="1" w:line="383" w:lineRule="atLeast"/>
@@ -1934,10 +1189,8 @@
         <w:rPr>
           <w:rFonts w:ascii="Helvetica" w:hAnsi="Helvetica"/>
           <w:color w:val="333333"/>
-          <w:kern w:val="0"/>
-          <w:sz w:val="23"/>
-          <w:szCs w:val="23"/>
-          <w:lang w:eastAsia="en-US"/>
+          <w:sz w:val="23"/>
+          <w:szCs w:val="23"/>
         </w:rPr>
       </w:pPr>
       <w:proofErr w:type="spellStart"/>
@@ -1945,20 +1198,27 @@
         <w:rPr>
           <w:rFonts w:ascii="Helvetica" w:hAnsi="Helvetica"/>
           <w:color w:val="333333"/>
-          <w:kern w:val="0"/>
-          <w:sz w:val="23"/>
-          <w:szCs w:val="23"/>
-          <w:lang w:eastAsia="en-US"/>
+          <w:sz w:val="23"/>
+          <w:szCs w:val="23"/>
         </w:rPr>
         <w:t>Git</w:t>
       </w:r>
       <w:proofErr w:type="spellEnd"/>
+      <w:r>
+        <w:rPr>
+          <w:rFonts w:ascii="Helvetica" w:hAnsi="Helvetica"/>
+          <w:color w:val="333333"/>
+          <w:sz w:val="23"/>
+          <w:szCs w:val="23"/>
+        </w:rPr>
+        <w:t>, Mercurial</w:t>
+      </w:r>
     </w:p>
     <w:p>
       <w:pPr>
         <w:numPr>
           <w:ilvl w:val="0"/>
-          <w:numId w:val="19"/>
+          <w:numId w:val="31"/>
         </w:numPr>
         <w:suppressAutoHyphens w:val="0"/>
         <w:spacing w:before="100" w:beforeAutospacing="1" w:after="100" w:afterAutospacing="1" w:line="383" w:lineRule="atLeast"/>
@@ -1966,55 +1226,40 @@
         <w:rPr>
           <w:rFonts w:ascii="Helvetica" w:hAnsi="Helvetica"/>
           <w:color w:val="333333"/>
-          <w:kern w:val="0"/>
-          <w:sz w:val="23"/>
-          <w:szCs w:val="23"/>
-          <w:lang w:eastAsia="en-US"/>
+          <w:sz w:val="23"/>
+          <w:szCs w:val="23"/>
         </w:rPr>
       </w:pPr>
       <w:r>
         <w:rPr>
           <w:rFonts w:ascii="Helvetica" w:hAnsi="Helvetica"/>
           <w:color w:val="333333"/>
-          <w:kern w:val="0"/>
-          <w:sz w:val="23"/>
-          <w:szCs w:val="23"/>
-          <w:lang w:eastAsia="en-US"/>
-        </w:rPr>
-        <w:t>Mercurial</w:t>
+          <w:sz w:val="23"/>
+          <w:szCs w:val="23"/>
+        </w:rPr>
+        <w:t xml:space="preserve">C#, </w:t>
+      </w:r>
+      <w:proofErr w:type="spellStart"/>
+      <w:r>
+        <w:rPr>
+          <w:rFonts w:ascii="Helvetica" w:hAnsi="Helvetica"/>
+          <w:color w:val="333333"/>
+          <w:sz w:val="23"/>
+          <w:szCs w:val="23"/>
+        </w:rPr>
+        <w:t>WinForms</w:t>
+      </w:r>
+      <w:proofErr w:type="spellEnd"/>
+      <w:r>
+        <w:rPr>
+          <w:rFonts w:ascii="Helvetica" w:hAnsi="Helvetica"/>
+          <w:color w:val="333333"/>
+          <w:sz w:val="23"/>
+          <w:szCs w:val="23"/>
+        </w:rPr>
+        <w:t>, Visual Studio</w:t>
       </w:r>
     </w:p>
-    <w:p>
-      <w:pPr>
-        <w:numPr>
-          <w:ilvl w:val="0"/>
-          <w:numId w:val="19"/>
-        </w:numPr>
-        <w:suppressAutoHyphens w:val="0"/>
-        <w:spacing w:before="100" w:beforeAutospacing="1" w:after="100" w:afterAutospacing="1" w:line="383" w:lineRule="atLeast"/>
-        <w:ind w:left="0"/>
-        <w:rPr>
-          <w:rFonts w:ascii="Helvetica" w:hAnsi="Helvetica"/>
-          <w:color w:val="333333"/>
-          <w:kern w:val="0"/>
-          <w:sz w:val="23"/>
-          <w:szCs w:val="23"/>
-          <w:lang w:eastAsia="en-US"/>
-        </w:rPr>
-      </w:pPr>
-      <w:r>
-        <w:rPr>
-          <w:rFonts w:ascii="Helvetica" w:hAnsi="Helvetica"/>
-          <w:color w:val="333333"/>
-          <w:kern w:val="0"/>
-          <w:sz w:val="23"/>
-          <w:szCs w:val="23"/>
-          <w:lang w:eastAsia="en-US"/>
-        </w:rPr>
-        <w:t>C#</w:t>
-      </w:r>
-    </w:p>
-    <w:p/>
     <w:sectPr>
       <w:pgSz w:w="12240" w:h="15840"/>
       <w:pgMar w:top="1440" w:right="1800" w:bottom="1440" w:left="1800" w:header="720" w:footer="720" w:gutter="0"/>
@@ -2759,6 +2004,155 @@
     </w:lvl>
   </w:abstractNum>
   <w:abstractNum w:abstractNumId="5">
+    <w:nsid w:val="19A32901"/>
+    <w:multiLevelType w:val="multilevel"/>
+    <w:tmpl w:val="6B66A5D2"/>
+    <w:lvl w:ilvl="0">
+      <w:start w:val="1"/>
+      <w:numFmt w:val="bullet"/>
+      <w:lvlText w:val=""/>
+      <w:lvlJc w:val="left"/>
+      <w:pPr>
+        <w:tabs>
+          <w:tab w:val="num" w:pos="720"/>
+        </w:tabs>
+        <w:ind w:left="720" w:hanging="360"/>
+      </w:pPr>
+      <w:rPr>
+        <w:rFonts w:ascii="Symbol" w:hAnsi="Symbol" w:hint="default"/>
+        <w:sz w:val="20"/>
+      </w:rPr>
+    </w:lvl>
+    <w:lvl w:ilvl="1" w:tentative="1">
+      <w:start w:val="1"/>
+      <w:numFmt w:val="bullet"/>
+      <w:lvlText w:val="o"/>
+      <w:lvlJc w:val="left"/>
+      <w:pPr>
+        <w:tabs>
+          <w:tab w:val="num" w:pos="1440"/>
+        </w:tabs>
+        <w:ind w:left="1440" w:hanging="360"/>
+      </w:pPr>
+      <w:rPr>
+        <w:rFonts w:ascii="Courier New" w:hAnsi="Courier New" w:hint="default"/>
+        <w:sz w:val="20"/>
+      </w:rPr>
+    </w:lvl>
+    <w:lvl w:ilvl="2" w:tentative="1">
+      <w:start w:val="1"/>
+      <w:numFmt w:val="bullet"/>
+      <w:lvlText w:val=""/>
+      <w:lvlJc w:val="left"/>
+      <w:pPr>
+        <w:tabs>
+          <w:tab w:val="num" w:pos="2160"/>
+        </w:tabs>
+        <w:ind w:left="2160" w:hanging="360"/>
+      </w:pPr>
+      <w:rPr>
+        <w:rFonts w:ascii="Wingdings" w:hAnsi="Wingdings" w:hint="default"/>
+        <w:sz w:val="20"/>
+      </w:rPr>
+    </w:lvl>
+    <w:lvl w:ilvl="3" w:tentative="1">
+      <w:start w:val="1"/>
+      <w:numFmt w:val="bullet"/>
+      <w:lvlText w:val=""/>
+      <w:lvlJc w:val="left"/>
+      <w:pPr>
+        <w:tabs>
+          <w:tab w:val="num" w:pos="2880"/>
+        </w:tabs>
+        <w:ind w:left="2880" w:hanging="360"/>
+      </w:pPr>
+      <w:rPr>
+        <w:rFonts w:ascii="Wingdings" w:hAnsi="Wingdings" w:hint="default"/>
+        <w:sz w:val="20"/>
+      </w:rPr>
+    </w:lvl>
+    <w:lvl w:ilvl="4" w:tentative="1">
+      <w:start w:val="1"/>
+      <w:numFmt w:val="bullet"/>
+      <w:lvlText w:val=""/>
+      <w:lvlJc w:val="left"/>
+      <w:pPr>
+        <w:tabs>
+          <w:tab w:val="num" w:pos="3600"/>
+        </w:tabs>
+        <w:ind w:left="3600" w:hanging="360"/>
+      </w:pPr>
+      <w:rPr>
+        <w:rFonts w:ascii="Wingdings" w:hAnsi="Wingdings" w:hint="default"/>
+        <w:sz w:val="20"/>
+      </w:rPr>
+    </w:lvl>
+    <w:lvl w:ilvl="5" w:tentative="1">
+      <w:start w:val="1"/>
+      <w:numFmt w:val="bullet"/>
+      <w:lvlText w:val=""/>
+      <w:lvlJc w:val="left"/>
+      <w:pPr>
+        <w:tabs>
+          <w:tab w:val="num" w:pos="4320"/>
+        </w:tabs>
+        <w:ind w:left="4320" w:hanging="360"/>
+      </w:pPr>
+      <w:rPr>
+        <w:rFonts w:ascii="Wingdings" w:hAnsi="Wingdings" w:hint="default"/>
+        <w:sz w:val="20"/>
+      </w:rPr>
+    </w:lvl>
+    <w:lvl w:ilvl="6" w:tentative="1">
+      <w:start w:val="1"/>
+      <w:numFmt w:val="bullet"/>
+      <w:lvlText w:val=""/>
+      <w:lvlJc w:val="left"/>
+      <w:pPr>
+        <w:tabs>
+          <w:tab w:val="num" w:pos="5040"/>
+        </w:tabs>
+        <w:ind w:left="5040" w:hanging="360"/>
+      </w:pPr>
+      <w:rPr>
+        <w:rFonts w:ascii="Wingdings" w:hAnsi="Wingdings" w:hint="default"/>
+        <w:sz w:val="20"/>
+      </w:rPr>
+    </w:lvl>
+    <w:lvl w:ilvl="7" w:tentative="1">
+      <w:start w:val="1"/>
+      <w:numFmt w:val="bullet"/>
+      <w:lvlText w:val=""/>
+      <w:lvlJc w:val="left"/>
+      <w:pPr>
+        <w:tabs>
+          <w:tab w:val="num" w:pos="5760"/>
+        </w:tabs>
+        <w:ind w:left="5760" w:hanging="360"/>
+      </w:pPr>
+      <w:rPr>
+        <w:rFonts w:ascii="Wingdings" w:hAnsi="Wingdings" w:hint="default"/>
+        <w:sz w:val="20"/>
+      </w:rPr>
+    </w:lvl>
+    <w:lvl w:ilvl="8" w:tentative="1">
+      <w:start w:val="1"/>
+      <w:numFmt w:val="bullet"/>
+      <w:lvlText w:val=""/>
+      <w:lvlJc w:val="left"/>
+      <w:pPr>
+        <w:tabs>
+          <w:tab w:val="num" w:pos="6480"/>
+        </w:tabs>
+        <w:ind w:left="6480" w:hanging="360"/>
+      </w:pPr>
+      <w:rPr>
+        <w:rFonts w:ascii="Wingdings" w:hAnsi="Wingdings" w:hint="default"/>
+        <w:sz w:val="20"/>
+      </w:rPr>
+    </w:lvl>
+  </w:abstractNum>
+  <w:abstractNum w:abstractNumId="6">
     <w:nsid w:val="1B1D56F7"/>
     <w:multiLevelType w:val="multilevel"/>
     <w:tmpl w:val="FE60427E"/>
@@ -2907,7 +2301,7 @@
       </w:rPr>
     </w:lvl>
   </w:abstractNum>
-  <w:abstractNum w:abstractNumId="6">
+  <w:abstractNum w:abstractNumId="7">
     <w:nsid w:val="1C6916F3"/>
     <w:multiLevelType w:val="multilevel"/>
     <w:tmpl w:val="14D0ED78"/>
@@ -3056,7 +2450,7 @@
       </w:rPr>
     </w:lvl>
   </w:abstractNum>
-  <w:abstractNum w:abstractNumId="7">
+  <w:abstractNum w:abstractNumId="8">
     <w:nsid w:val="1CC15FB4"/>
     <w:multiLevelType w:val="multilevel"/>
     <w:tmpl w:val="7556D24A"/>
@@ -3205,7 +2599,7 @@
       </w:rPr>
     </w:lvl>
   </w:abstractNum>
-  <w:abstractNum w:abstractNumId="8">
+  <w:abstractNum w:abstractNumId="9">
     <w:nsid w:val="1E857D7F"/>
     <w:multiLevelType w:val="multilevel"/>
     <w:tmpl w:val="6CC41772"/>
@@ -3354,7 +2748,7 @@
       </w:rPr>
     </w:lvl>
   </w:abstractNum>
-  <w:abstractNum w:abstractNumId="9">
+  <w:abstractNum w:abstractNumId="10">
     <w:nsid w:val="223C0D27"/>
     <w:multiLevelType w:val="multilevel"/>
     <w:tmpl w:val="AC70DA5A"/>
@@ -3503,7 +2897,305 @@
       </w:rPr>
     </w:lvl>
   </w:abstractNum>
-  <w:abstractNum w:abstractNumId="10">
+  <w:abstractNum w:abstractNumId="11">
+    <w:nsid w:val="2B481F75"/>
+    <w:multiLevelType w:val="multilevel"/>
+    <w:tmpl w:val="E22E88DA"/>
+    <w:lvl w:ilvl="0">
+      <w:start w:val="1"/>
+      <w:numFmt w:val="bullet"/>
+      <w:lvlText w:val=""/>
+      <w:lvlJc w:val="left"/>
+      <w:pPr>
+        <w:tabs>
+          <w:tab w:val="num" w:pos="720"/>
+        </w:tabs>
+        <w:ind w:left="720" w:hanging="360"/>
+      </w:pPr>
+      <w:rPr>
+        <w:rFonts w:ascii="Symbol" w:hAnsi="Symbol" w:hint="default"/>
+        <w:sz w:val="20"/>
+      </w:rPr>
+    </w:lvl>
+    <w:lvl w:ilvl="1" w:tentative="1">
+      <w:start w:val="1"/>
+      <w:numFmt w:val="bullet"/>
+      <w:lvlText w:val="o"/>
+      <w:lvlJc w:val="left"/>
+      <w:pPr>
+        <w:tabs>
+          <w:tab w:val="num" w:pos="1440"/>
+        </w:tabs>
+        <w:ind w:left="1440" w:hanging="360"/>
+      </w:pPr>
+      <w:rPr>
+        <w:rFonts w:ascii="Courier New" w:hAnsi="Courier New" w:hint="default"/>
+        <w:sz w:val="20"/>
+      </w:rPr>
+    </w:lvl>
+    <w:lvl w:ilvl="2" w:tentative="1">
+      <w:start w:val="1"/>
+      <w:numFmt w:val="bullet"/>
+      <w:lvlText w:val=""/>
+      <w:lvlJc w:val="left"/>
+      <w:pPr>
+        <w:tabs>
+          <w:tab w:val="num" w:pos="2160"/>
+        </w:tabs>
+        <w:ind w:left="2160" w:hanging="360"/>
+      </w:pPr>
+      <w:rPr>
+        <w:rFonts w:ascii="Wingdings" w:hAnsi="Wingdings" w:hint="default"/>
+        <w:sz w:val="20"/>
+      </w:rPr>
+    </w:lvl>
+    <w:lvl w:ilvl="3" w:tentative="1">
+      <w:start w:val="1"/>
+      <w:numFmt w:val="bullet"/>
+      <w:lvlText w:val=""/>
+      <w:lvlJc w:val="left"/>
+      <w:pPr>
+        <w:tabs>
+          <w:tab w:val="num" w:pos="2880"/>
+        </w:tabs>
+        <w:ind w:left="2880" w:hanging="360"/>
+      </w:pPr>
+      <w:rPr>
+        <w:rFonts w:ascii="Wingdings" w:hAnsi="Wingdings" w:hint="default"/>
+        <w:sz w:val="20"/>
+      </w:rPr>
+    </w:lvl>
+    <w:lvl w:ilvl="4" w:tentative="1">
+      <w:start w:val="1"/>
+      <w:numFmt w:val="bullet"/>
+      <w:lvlText w:val=""/>
+      <w:lvlJc w:val="left"/>
+      <w:pPr>
+        <w:tabs>
+          <w:tab w:val="num" w:pos="3600"/>
+        </w:tabs>
+        <w:ind w:left="3600" w:hanging="360"/>
+      </w:pPr>
+      <w:rPr>
+        <w:rFonts w:ascii="Wingdings" w:hAnsi="Wingdings" w:hint="default"/>
+        <w:sz w:val="20"/>
+      </w:rPr>
+    </w:lvl>
+    <w:lvl w:ilvl="5" w:tentative="1">
+      <w:start w:val="1"/>
+      <w:numFmt w:val="bullet"/>
+      <w:lvlText w:val=""/>
+      <w:lvlJc w:val="left"/>
+      <w:pPr>
+        <w:tabs>
+          <w:tab w:val="num" w:pos="4320"/>
+        </w:tabs>
+        <w:ind w:left="4320" w:hanging="360"/>
+      </w:pPr>
+      <w:rPr>
+        <w:rFonts w:ascii="Wingdings" w:hAnsi="Wingdings" w:hint="default"/>
+        <w:sz w:val="20"/>
+      </w:rPr>
+    </w:lvl>
+    <w:lvl w:ilvl="6" w:tentative="1">
+      <w:start w:val="1"/>
+      <w:numFmt w:val="bullet"/>
+      <w:lvlText w:val=""/>
+      <w:lvlJc w:val="left"/>
+      <w:pPr>
+        <w:tabs>
+          <w:tab w:val="num" w:pos="5040"/>
+        </w:tabs>
+        <w:ind w:left="5040" w:hanging="360"/>
+      </w:pPr>
+      <w:rPr>
+        <w:rFonts w:ascii="Wingdings" w:hAnsi="Wingdings" w:hint="default"/>
+        <w:sz w:val="20"/>
+      </w:rPr>
+    </w:lvl>
+    <w:lvl w:ilvl="7" w:tentative="1">
+      <w:start w:val="1"/>
+      <w:numFmt w:val="bullet"/>
+      <w:lvlText w:val=""/>
+      <w:lvlJc w:val="left"/>
+      <w:pPr>
+        <w:tabs>
+          <w:tab w:val="num" w:pos="5760"/>
+        </w:tabs>
+        <w:ind w:left="5760" w:hanging="360"/>
+      </w:pPr>
+      <w:rPr>
+        <w:rFonts w:ascii="Wingdings" w:hAnsi="Wingdings" w:hint="default"/>
+        <w:sz w:val="20"/>
+      </w:rPr>
+    </w:lvl>
+    <w:lvl w:ilvl="8" w:tentative="1">
+      <w:start w:val="1"/>
+      <w:numFmt w:val="bullet"/>
+      <w:lvlText w:val=""/>
+      <w:lvlJc w:val="left"/>
+      <w:pPr>
+        <w:tabs>
+          <w:tab w:val="num" w:pos="6480"/>
+        </w:tabs>
+        <w:ind w:left="6480" w:hanging="360"/>
+      </w:pPr>
+      <w:rPr>
+        <w:rFonts w:ascii="Wingdings" w:hAnsi="Wingdings" w:hint="default"/>
+        <w:sz w:val="20"/>
+      </w:rPr>
+    </w:lvl>
+  </w:abstractNum>
+  <w:abstractNum w:abstractNumId="12">
+    <w:nsid w:val="31D9025F"/>
+    <w:multiLevelType w:val="multilevel"/>
+    <w:tmpl w:val="36AA5EF8"/>
+    <w:lvl w:ilvl="0">
+      <w:start w:val="1"/>
+      <w:numFmt w:val="bullet"/>
+      <w:lvlText w:val=""/>
+      <w:lvlJc w:val="left"/>
+      <w:pPr>
+        <w:tabs>
+          <w:tab w:val="num" w:pos="720"/>
+        </w:tabs>
+        <w:ind w:left="720" w:hanging="360"/>
+      </w:pPr>
+      <w:rPr>
+        <w:rFonts w:ascii="Symbol" w:hAnsi="Symbol" w:hint="default"/>
+        <w:sz w:val="20"/>
+      </w:rPr>
+    </w:lvl>
+    <w:lvl w:ilvl="1" w:tentative="1">
+      <w:start w:val="1"/>
+      <w:numFmt w:val="bullet"/>
+      <w:lvlText w:val="o"/>
+      <w:lvlJc w:val="left"/>
+      <w:pPr>
+        <w:tabs>
+          <w:tab w:val="num" w:pos="1440"/>
+        </w:tabs>
+        <w:ind w:left="1440" w:hanging="360"/>
+      </w:pPr>
+      <w:rPr>
+        <w:rFonts w:ascii="Courier New" w:hAnsi="Courier New" w:hint="default"/>
+        <w:sz w:val="20"/>
+      </w:rPr>
+    </w:lvl>
+    <w:lvl w:ilvl="2" w:tentative="1">
+      <w:start w:val="1"/>
+      <w:numFmt w:val="bullet"/>
+      <w:lvlText w:val=""/>
+      <w:lvlJc w:val="left"/>
+      <w:pPr>
+        <w:tabs>
+          <w:tab w:val="num" w:pos="2160"/>
+        </w:tabs>
+        <w:ind w:left="2160" w:hanging="360"/>
+      </w:pPr>
+      <w:rPr>
+        <w:rFonts w:ascii="Wingdings" w:hAnsi="Wingdings" w:hint="default"/>
+        <w:sz w:val="20"/>
+      </w:rPr>
+    </w:lvl>
+    <w:lvl w:ilvl="3" w:tentative="1">
+      <w:start w:val="1"/>
+      <w:numFmt w:val="bullet"/>
+      <w:lvlText w:val=""/>
+      <w:lvlJc w:val="left"/>
+      <w:pPr>
+        <w:tabs>
+          <w:tab w:val="num" w:pos="2880"/>
+        </w:tabs>
+        <w:ind w:left="2880" w:hanging="360"/>
+      </w:pPr>
+      <w:rPr>
+        <w:rFonts w:ascii="Wingdings" w:hAnsi="Wingdings" w:hint="default"/>
+        <w:sz w:val="20"/>
+      </w:rPr>
+    </w:lvl>
+    <w:lvl w:ilvl="4" w:tentative="1">
+      <w:start w:val="1"/>
+      <w:numFmt w:val="bullet"/>
+      <w:lvlText w:val=""/>
+      <w:lvlJc w:val="left"/>
+      <w:pPr>
+        <w:tabs>
+          <w:tab w:val="num" w:pos="3600"/>
+        </w:tabs>
+        <w:ind w:left="3600" w:hanging="360"/>
+      </w:pPr>
+      <w:rPr>
+        <w:rFonts w:ascii="Wingdings" w:hAnsi="Wingdings" w:hint="default"/>
+        <w:sz w:val="20"/>
+      </w:rPr>
+    </w:lvl>
+    <w:lvl w:ilvl="5" w:tentative="1">
+      <w:start w:val="1"/>
+      <w:numFmt w:val="bullet"/>
+      <w:lvlText w:val=""/>
+      <w:lvlJc w:val="left"/>
+      <w:pPr>
+        <w:tabs>
+          <w:tab w:val="num" w:pos="4320"/>
+        </w:tabs>
+        <w:ind w:left="4320" w:hanging="360"/>
+      </w:pPr>
+      <w:rPr>
+        <w:rFonts w:ascii="Wingdings" w:hAnsi="Wingdings" w:hint="default"/>
+        <w:sz w:val="20"/>
+      </w:rPr>
+    </w:lvl>
+    <w:lvl w:ilvl="6" w:tentative="1">
+      <w:start w:val="1"/>
+      <w:numFmt w:val="bullet"/>
+      <w:lvlText w:val=""/>
+      <w:lvlJc w:val="left"/>
+      <w:pPr>
+        <w:tabs>
+          <w:tab w:val="num" w:pos="5040"/>
+        </w:tabs>
+        <w:ind w:left="5040" w:hanging="360"/>
+      </w:pPr>
+      <w:rPr>
+        <w:rFonts w:ascii="Wingdings" w:hAnsi="Wingdings" w:hint="default"/>
+        <w:sz w:val="20"/>
+      </w:rPr>
+    </w:lvl>
+    <w:lvl w:ilvl="7" w:tentative="1">
+      <w:start w:val="1"/>
+      <w:numFmt w:val="bullet"/>
+      <w:lvlText w:val=""/>
+      <w:lvlJc w:val="left"/>
+      <w:pPr>
+        <w:tabs>
+          <w:tab w:val="num" w:pos="5760"/>
+        </w:tabs>
+        <w:ind w:left="5760" w:hanging="360"/>
+      </w:pPr>
+      <w:rPr>
+        <w:rFonts w:ascii="Wingdings" w:hAnsi="Wingdings" w:hint="default"/>
+        <w:sz w:val="20"/>
+      </w:rPr>
+    </w:lvl>
+    <w:lvl w:ilvl="8" w:tentative="1">
+      <w:start w:val="1"/>
+      <w:numFmt w:val="bullet"/>
+      <w:lvlText w:val=""/>
+      <w:lvlJc w:val="left"/>
+      <w:pPr>
+        <w:tabs>
+          <w:tab w:val="num" w:pos="6480"/>
+        </w:tabs>
+        <w:ind w:left="6480" w:hanging="360"/>
+      </w:pPr>
+      <w:rPr>
+        <w:rFonts w:ascii="Wingdings" w:hAnsi="Wingdings" w:hint="default"/>
+        <w:sz w:val="20"/>
+      </w:rPr>
+    </w:lvl>
+  </w:abstractNum>
+  <w:abstractNum w:abstractNumId="13">
     <w:nsid w:val="33E22EF7"/>
     <w:multiLevelType w:val="multilevel"/>
     <w:tmpl w:val="CCEC2BB2"/>
@@ -3652,7 +3344,7 @@
       </w:rPr>
     </w:lvl>
   </w:abstractNum>
-  <w:abstractNum w:abstractNumId="11">
+  <w:abstractNum w:abstractNumId="14">
     <w:nsid w:val="364A0380"/>
     <w:multiLevelType w:val="multilevel"/>
     <w:tmpl w:val="E678354E"/>
@@ -3801,7 +3493,7 @@
       </w:rPr>
     </w:lvl>
   </w:abstractNum>
-  <w:abstractNum w:abstractNumId="12">
+  <w:abstractNum w:abstractNumId="15">
     <w:nsid w:val="3E0502F3"/>
     <w:multiLevelType w:val="hybridMultilevel"/>
     <w:tmpl w:val="A674524A"/>
@@ -3914,7 +3606,7 @@
       </w:rPr>
     </w:lvl>
   </w:abstractNum>
-  <w:abstractNum w:abstractNumId="13">
+  <w:abstractNum w:abstractNumId="16">
     <w:nsid w:val="437A6DC1"/>
     <w:multiLevelType w:val="multilevel"/>
     <w:tmpl w:val="9A58A284"/>
@@ -4063,7 +3755,454 @@
       </w:rPr>
     </w:lvl>
   </w:abstractNum>
-  <w:abstractNum w:abstractNumId="14">
+  <w:abstractNum w:abstractNumId="17">
+    <w:nsid w:val="44D85D37"/>
+    <w:multiLevelType w:val="multilevel"/>
+    <w:tmpl w:val="91F84D0E"/>
+    <w:lvl w:ilvl="0">
+      <w:start w:val="1"/>
+      <w:numFmt w:val="bullet"/>
+      <w:lvlText w:val=""/>
+      <w:lvlJc w:val="left"/>
+      <w:pPr>
+        <w:tabs>
+          <w:tab w:val="num" w:pos="720"/>
+        </w:tabs>
+        <w:ind w:left="720" w:hanging="360"/>
+      </w:pPr>
+      <w:rPr>
+        <w:rFonts w:ascii="Symbol" w:hAnsi="Symbol" w:hint="default"/>
+        <w:sz w:val="20"/>
+      </w:rPr>
+    </w:lvl>
+    <w:lvl w:ilvl="1" w:tentative="1">
+      <w:start w:val="1"/>
+      <w:numFmt w:val="bullet"/>
+      <w:lvlText w:val="o"/>
+      <w:lvlJc w:val="left"/>
+      <w:pPr>
+        <w:tabs>
+          <w:tab w:val="num" w:pos="1440"/>
+        </w:tabs>
+        <w:ind w:left="1440" w:hanging="360"/>
+      </w:pPr>
+      <w:rPr>
+        <w:rFonts w:ascii="Courier New" w:hAnsi="Courier New" w:hint="default"/>
+        <w:sz w:val="20"/>
+      </w:rPr>
+    </w:lvl>
+    <w:lvl w:ilvl="2" w:tentative="1">
+      <w:start w:val="1"/>
+      <w:numFmt w:val="bullet"/>
+      <w:lvlText w:val=""/>
+      <w:lvlJc w:val="left"/>
+      <w:pPr>
+        <w:tabs>
+          <w:tab w:val="num" w:pos="2160"/>
+        </w:tabs>
+        <w:ind w:left="2160" w:hanging="360"/>
+      </w:pPr>
+      <w:rPr>
+        <w:rFonts w:ascii="Wingdings" w:hAnsi="Wingdings" w:hint="default"/>
+        <w:sz w:val="20"/>
+      </w:rPr>
+    </w:lvl>
+    <w:lvl w:ilvl="3" w:tentative="1">
+      <w:start w:val="1"/>
+      <w:numFmt w:val="bullet"/>
+      <w:lvlText w:val=""/>
+      <w:lvlJc w:val="left"/>
+      <w:pPr>
+        <w:tabs>
+          <w:tab w:val="num" w:pos="2880"/>
+        </w:tabs>
+        <w:ind w:left="2880" w:hanging="360"/>
+      </w:pPr>
+      <w:rPr>
+        <w:rFonts w:ascii="Wingdings" w:hAnsi="Wingdings" w:hint="default"/>
+        <w:sz w:val="20"/>
+      </w:rPr>
+    </w:lvl>
+    <w:lvl w:ilvl="4" w:tentative="1">
+      <w:start w:val="1"/>
+      <w:numFmt w:val="bullet"/>
+      <w:lvlText w:val=""/>
+      <w:lvlJc w:val="left"/>
+      <w:pPr>
+        <w:tabs>
+          <w:tab w:val="num" w:pos="3600"/>
+        </w:tabs>
+        <w:ind w:left="3600" w:hanging="360"/>
+      </w:pPr>
+      <w:rPr>
+        <w:rFonts w:ascii="Wingdings" w:hAnsi="Wingdings" w:hint="default"/>
+        <w:sz w:val="20"/>
+      </w:rPr>
+    </w:lvl>
+    <w:lvl w:ilvl="5" w:tentative="1">
+      <w:start w:val="1"/>
+      <w:numFmt w:val="bullet"/>
+      <w:lvlText w:val=""/>
+      <w:lvlJc w:val="left"/>
+      <w:pPr>
+        <w:tabs>
+          <w:tab w:val="num" w:pos="4320"/>
+        </w:tabs>
+        <w:ind w:left="4320" w:hanging="360"/>
+      </w:pPr>
+      <w:rPr>
+        <w:rFonts w:ascii="Wingdings" w:hAnsi="Wingdings" w:hint="default"/>
+        <w:sz w:val="20"/>
+      </w:rPr>
+    </w:lvl>
+    <w:lvl w:ilvl="6" w:tentative="1">
+      <w:start w:val="1"/>
+      <w:numFmt w:val="bullet"/>
+      <w:lvlText w:val=""/>
+      <w:lvlJc w:val="left"/>
+      <w:pPr>
+        <w:tabs>
+          <w:tab w:val="num" w:pos="5040"/>
+        </w:tabs>
+        <w:ind w:left="5040" w:hanging="360"/>
+      </w:pPr>
+      <w:rPr>
+        <w:rFonts w:ascii="Wingdings" w:hAnsi="Wingdings" w:hint="default"/>
+        <w:sz w:val="20"/>
+      </w:rPr>
+    </w:lvl>
+    <w:lvl w:ilvl="7" w:tentative="1">
+      <w:start w:val="1"/>
+      <w:numFmt w:val="bullet"/>
+      <w:lvlText w:val=""/>
+      <w:lvlJc w:val="left"/>
+      <w:pPr>
+        <w:tabs>
+          <w:tab w:val="num" w:pos="5760"/>
+        </w:tabs>
+        <w:ind w:left="5760" w:hanging="360"/>
+      </w:pPr>
+      <w:rPr>
+        <w:rFonts w:ascii="Wingdings" w:hAnsi="Wingdings" w:hint="default"/>
+        <w:sz w:val="20"/>
+      </w:rPr>
+    </w:lvl>
+    <w:lvl w:ilvl="8" w:tentative="1">
+      <w:start w:val="1"/>
+      <w:numFmt w:val="bullet"/>
+      <w:lvlText w:val=""/>
+      <w:lvlJc w:val="left"/>
+      <w:pPr>
+        <w:tabs>
+          <w:tab w:val="num" w:pos="6480"/>
+        </w:tabs>
+        <w:ind w:left="6480" w:hanging="360"/>
+      </w:pPr>
+      <w:rPr>
+        <w:rFonts w:ascii="Wingdings" w:hAnsi="Wingdings" w:hint="default"/>
+        <w:sz w:val="20"/>
+      </w:rPr>
+    </w:lvl>
+  </w:abstractNum>
+  <w:abstractNum w:abstractNumId="18">
+    <w:nsid w:val="4C2F6560"/>
+    <w:multiLevelType w:val="multilevel"/>
+    <w:tmpl w:val="DB5CD428"/>
+    <w:lvl w:ilvl="0">
+      <w:start w:val="1"/>
+      <w:numFmt w:val="bullet"/>
+      <w:lvlText w:val=""/>
+      <w:lvlJc w:val="left"/>
+      <w:pPr>
+        <w:tabs>
+          <w:tab w:val="num" w:pos="720"/>
+        </w:tabs>
+        <w:ind w:left="720" w:hanging="360"/>
+      </w:pPr>
+      <w:rPr>
+        <w:rFonts w:ascii="Symbol" w:hAnsi="Symbol" w:hint="default"/>
+        <w:sz w:val="20"/>
+      </w:rPr>
+    </w:lvl>
+    <w:lvl w:ilvl="1" w:tentative="1">
+      <w:start w:val="1"/>
+      <w:numFmt w:val="bullet"/>
+      <w:lvlText w:val="o"/>
+      <w:lvlJc w:val="left"/>
+      <w:pPr>
+        <w:tabs>
+          <w:tab w:val="num" w:pos="1440"/>
+        </w:tabs>
+        <w:ind w:left="1440" w:hanging="360"/>
+      </w:pPr>
+      <w:rPr>
+        <w:rFonts w:ascii="Courier New" w:hAnsi="Courier New" w:hint="default"/>
+        <w:sz w:val="20"/>
+      </w:rPr>
+    </w:lvl>
+    <w:lvl w:ilvl="2" w:tentative="1">
+      <w:start w:val="1"/>
+      <w:numFmt w:val="bullet"/>
+      <w:lvlText w:val=""/>
+      <w:lvlJc w:val="left"/>
+      <w:pPr>
+        <w:tabs>
+          <w:tab w:val="num" w:pos="2160"/>
+        </w:tabs>
+        <w:ind w:left="2160" w:hanging="360"/>
+      </w:pPr>
+      <w:rPr>
+        <w:rFonts w:ascii="Wingdings" w:hAnsi="Wingdings" w:hint="default"/>
+        <w:sz w:val="20"/>
+      </w:rPr>
+    </w:lvl>
+    <w:lvl w:ilvl="3" w:tentative="1">
+      <w:start w:val="1"/>
+      <w:numFmt w:val="bullet"/>
+      <w:lvlText w:val=""/>
+      <w:lvlJc w:val="left"/>
+      <w:pPr>
+        <w:tabs>
+          <w:tab w:val="num" w:pos="2880"/>
+        </w:tabs>
+        <w:ind w:left="2880" w:hanging="360"/>
+      </w:pPr>
+      <w:rPr>
+        <w:rFonts w:ascii="Wingdings" w:hAnsi="Wingdings" w:hint="default"/>
+        <w:sz w:val="20"/>
+      </w:rPr>
+    </w:lvl>
+    <w:lvl w:ilvl="4" w:tentative="1">
+      <w:start w:val="1"/>
+      <w:numFmt w:val="bullet"/>
+      <w:lvlText w:val=""/>
+      <w:lvlJc w:val="left"/>
+      <w:pPr>
+        <w:tabs>
+          <w:tab w:val="num" w:pos="3600"/>
+        </w:tabs>
+        <w:ind w:left="3600" w:hanging="360"/>
+      </w:pPr>
+      <w:rPr>
+        <w:rFonts w:ascii="Wingdings" w:hAnsi="Wingdings" w:hint="default"/>
+        <w:sz w:val="20"/>
+      </w:rPr>
+    </w:lvl>
+    <w:lvl w:ilvl="5" w:tentative="1">
+      <w:start w:val="1"/>
+      <w:numFmt w:val="bullet"/>
+      <w:lvlText w:val=""/>
+      <w:lvlJc w:val="left"/>
+      <w:pPr>
+        <w:tabs>
+          <w:tab w:val="num" w:pos="4320"/>
+        </w:tabs>
+        <w:ind w:left="4320" w:hanging="360"/>
+      </w:pPr>
+      <w:rPr>
+        <w:rFonts w:ascii="Wingdings" w:hAnsi="Wingdings" w:hint="default"/>
+        <w:sz w:val="20"/>
+      </w:rPr>
+    </w:lvl>
+    <w:lvl w:ilvl="6" w:tentative="1">
+      <w:start w:val="1"/>
+      <w:numFmt w:val="bullet"/>
+      <w:lvlText w:val=""/>
+      <w:lvlJc w:val="left"/>
+      <w:pPr>
+        <w:tabs>
+          <w:tab w:val="num" w:pos="5040"/>
+        </w:tabs>
+        <w:ind w:left="5040" w:hanging="360"/>
+      </w:pPr>
+      <w:rPr>
+        <w:rFonts w:ascii="Wingdings" w:hAnsi="Wingdings" w:hint="default"/>
+        <w:sz w:val="20"/>
+      </w:rPr>
+    </w:lvl>
+    <w:lvl w:ilvl="7" w:tentative="1">
+      <w:start w:val="1"/>
+      <w:numFmt w:val="bullet"/>
+      <w:lvlText w:val=""/>
+      <w:lvlJc w:val="left"/>
+      <w:pPr>
+        <w:tabs>
+          <w:tab w:val="num" w:pos="5760"/>
+        </w:tabs>
+        <w:ind w:left="5760" w:hanging="360"/>
+      </w:pPr>
+      <w:rPr>
+        <w:rFonts w:ascii="Wingdings" w:hAnsi="Wingdings" w:hint="default"/>
+        <w:sz w:val="20"/>
+      </w:rPr>
+    </w:lvl>
+    <w:lvl w:ilvl="8" w:tentative="1">
+      <w:start w:val="1"/>
+      <w:numFmt w:val="bullet"/>
+      <w:lvlText w:val=""/>
+      <w:lvlJc w:val="left"/>
+      <w:pPr>
+        <w:tabs>
+          <w:tab w:val="num" w:pos="6480"/>
+        </w:tabs>
+        <w:ind w:left="6480" w:hanging="360"/>
+      </w:pPr>
+      <w:rPr>
+        <w:rFonts w:ascii="Wingdings" w:hAnsi="Wingdings" w:hint="default"/>
+        <w:sz w:val="20"/>
+      </w:rPr>
+    </w:lvl>
+  </w:abstractNum>
+  <w:abstractNum w:abstractNumId="19">
+    <w:nsid w:val="4C686551"/>
+    <w:multiLevelType w:val="multilevel"/>
+    <w:tmpl w:val="513A7136"/>
+    <w:lvl w:ilvl="0">
+      <w:start w:val="1"/>
+      <w:numFmt w:val="bullet"/>
+      <w:lvlText w:val=""/>
+      <w:lvlJc w:val="left"/>
+      <w:pPr>
+        <w:tabs>
+          <w:tab w:val="num" w:pos="720"/>
+        </w:tabs>
+        <w:ind w:left="720" w:hanging="360"/>
+      </w:pPr>
+      <w:rPr>
+        <w:rFonts w:ascii="Symbol" w:hAnsi="Symbol" w:hint="default"/>
+        <w:sz w:val="20"/>
+      </w:rPr>
+    </w:lvl>
+    <w:lvl w:ilvl="1" w:tentative="1">
+      <w:start w:val="1"/>
+      <w:numFmt w:val="bullet"/>
+      <w:lvlText w:val="o"/>
+      <w:lvlJc w:val="left"/>
+      <w:pPr>
+        <w:tabs>
+          <w:tab w:val="num" w:pos="1440"/>
+        </w:tabs>
+        <w:ind w:left="1440" w:hanging="360"/>
+      </w:pPr>
+      <w:rPr>
+        <w:rFonts w:ascii="Courier New" w:hAnsi="Courier New" w:hint="default"/>
+        <w:sz w:val="20"/>
+      </w:rPr>
+    </w:lvl>
+    <w:lvl w:ilvl="2" w:tentative="1">
+      <w:start w:val="1"/>
+      <w:numFmt w:val="bullet"/>
+      <w:lvlText w:val=""/>
+      <w:lvlJc w:val="left"/>
+      <w:pPr>
+        <w:tabs>
+          <w:tab w:val="num" w:pos="2160"/>
+        </w:tabs>
+        <w:ind w:left="2160" w:hanging="360"/>
+      </w:pPr>
+      <w:rPr>
+        <w:rFonts w:ascii="Wingdings" w:hAnsi="Wingdings" w:hint="default"/>
+        <w:sz w:val="20"/>
+      </w:rPr>
+    </w:lvl>
+    <w:lvl w:ilvl="3" w:tentative="1">
+      <w:start w:val="1"/>
+      <w:numFmt w:val="bullet"/>
+      <w:lvlText w:val=""/>
+      <w:lvlJc w:val="left"/>
+      <w:pPr>
+        <w:tabs>
+          <w:tab w:val="num" w:pos="2880"/>
+        </w:tabs>
+        <w:ind w:left="2880" w:hanging="360"/>
+      </w:pPr>
+      <w:rPr>
+        <w:rFonts w:ascii="Wingdings" w:hAnsi="Wingdings" w:hint="default"/>
+        <w:sz w:val="20"/>
+      </w:rPr>
+    </w:lvl>
+    <w:lvl w:ilvl="4" w:tentative="1">
+      <w:start w:val="1"/>
+      <w:numFmt w:val="bullet"/>
+      <w:lvlText w:val=""/>
+      <w:lvlJc w:val="left"/>
+      <w:pPr>
+        <w:tabs>
+          <w:tab w:val="num" w:pos="3600"/>
+        </w:tabs>
+        <w:ind w:left="3600" w:hanging="360"/>
+      </w:pPr>
+      <w:rPr>
+        <w:rFonts w:ascii="Wingdings" w:hAnsi="Wingdings" w:hint="default"/>
+        <w:sz w:val="20"/>
+      </w:rPr>
+    </w:lvl>
+    <w:lvl w:ilvl="5" w:tentative="1">
+      <w:start w:val="1"/>
+      <w:numFmt w:val="bullet"/>
+      <w:lvlText w:val=""/>
+      <w:lvlJc w:val="left"/>
+      <w:pPr>
+        <w:tabs>
+          <w:tab w:val="num" w:pos="4320"/>
+        </w:tabs>
+        <w:ind w:left="4320" w:hanging="360"/>
+      </w:pPr>
+      <w:rPr>
+        <w:rFonts w:ascii="Wingdings" w:hAnsi="Wingdings" w:hint="default"/>
+        <w:sz w:val="20"/>
+      </w:rPr>
+    </w:lvl>
+    <w:lvl w:ilvl="6" w:tentative="1">
+      <w:start w:val="1"/>
+      <w:numFmt w:val="bullet"/>
+      <w:lvlText w:val=""/>
+      <w:lvlJc w:val="left"/>
+      <w:pPr>
+        <w:tabs>
+          <w:tab w:val="num" w:pos="5040"/>
+        </w:tabs>
+        <w:ind w:left="5040" w:hanging="360"/>
+      </w:pPr>
+      <w:rPr>
+        <w:rFonts w:ascii="Wingdings" w:hAnsi="Wingdings" w:hint="default"/>
+        <w:sz w:val="20"/>
+      </w:rPr>
+    </w:lvl>
+    <w:lvl w:ilvl="7" w:tentative="1">
+      <w:start w:val="1"/>
+      <w:numFmt w:val="bullet"/>
+      <w:lvlText w:val=""/>
+      <w:lvlJc w:val="left"/>
+      <w:pPr>
+        <w:tabs>
+          <w:tab w:val="num" w:pos="5760"/>
+        </w:tabs>
+        <w:ind w:left="5760" w:hanging="360"/>
+      </w:pPr>
+      <w:rPr>
+        <w:rFonts w:ascii="Wingdings" w:hAnsi="Wingdings" w:hint="default"/>
+        <w:sz w:val="20"/>
+      </w:rPr>
+    </w:lvl>
+    <w:lvl w:ilvl="8" w:tentative="1">
+      <w:start w:val="1"/>
+      <w:numFmt w:val="bullet"/>
+      <w:lvlText w:val=""/>
+      <w:lvlJc w:val="left"/>
+      <w:pPr>
+        <w:tabs>
+          <w:tab w:val="num" w:pos="6480"/>
+        </w:tabs>
+        <w:ind w:left="6480" w:hanging="360"/>
+      </w:pPr>
+      <w:rPr>
+        <w:rFonts w:ascii="Wingdings" w:hAnsi="Wingdings" w:hint="default"/>
+        <w:sz w:val="20"/>
+      </w:rPr>
+    </w:lvl>
+  </w:abstractNum>
+  <w:abstractNum w:abstractNumId="20">
     <w:nsid w:val="50452124"/>
     <w:multiLevelType w:val="multilevel"/>
     <w:tmpl w:val="158869F2"/>
@@ -4212,7 +4351,156 @@
       </w:rPr>
     </w:lvl>
   </w:abstractNum>
-  <w:abstractNum w:abstractNumId="15">
+  <w:abstractNum w:abstractNumId="21">
+    <w:nsid w:val="5C143E79"/>
+    <w:multiLevelType w:val="multilevel"/>
+    <w:tmpl w:val="BAB2AFC4"/>
+    <w:lvl w:ilvl="0">
+      <w:start w:val="1"/>
+      <w:numFmt w:val="bullet"/>
+      <w:lvlText w:val=""/>
+      <w:lvlJc w:val="left"/>
+      <w:pPr>
+        <w:tabs>
+          <w:tab w:val="num" w:pos="720"/>
+        </w:tabs>
+        <w:ind w:left="720" w:hanging="360"/>
+      </w:pPr>
+      <w:rPr>
+        <w:rFonts w:ascii="Symbol" w:hAnsi="Symbol" w:hint="default"/>
+        <w:sz w:val="20"/>
+      </w:rPr>
+    </w:lvl>
+    <w:lvl w:ilvl="1" w:tentative="1">
+      <w:start w:val="1"/>
+      <w:numFmt w:val="bullet"/>
+      <w:lvlText w:val="o"/>
+      <w:lvlJc w:val="left"/>
+      <w:pPr>
+        <w:tabs>
+          <w:tab w:val="num" w:pos="1440"/>
+        </w:tabs>
+        <w:ind w:left="1440" w:hanging="360"/>
+      </w:pPr>
+      <w:rPr>
+        <w:rFonts w:ascii="Courier New" w:hAnsi="Courier New" w:hint="default"/>
+        <w:sz w:val="20"/>
+      </w:rPr>
+    </w:lvl>
+    <w:lvl w:ilvl="2" w:tentative="1">
+      <w:start w:val="1"/>
+      <w:numFmt w:val="bullet"/>
+      <w:lvlText w:val=""/>
+      <w:lvlJc w:val="left"/>
+      <w:pPr>
+        <w:tabs>
+          <w:tab w:val="num" w:pos="2160"/>
+        </w:tabs>
+        <w:ind w:left="2160" w:hanging="360"/>
+      </w:pPr>
+      <w:rPr>
+        <w:rFonts w:ascii="Wingdings" w:hAnsi="Wingdings" w:hint="default"/>
+        <w:sz w:val="20"/>
+      </w:rPr>
+    </w:lvl>
+    <w:lvl w:ilvl="3" w:tentative="1">
+      <w:start w:val="1"/>
+      <w:numFmt w:val="bullet"/>
+      <w:lvlText w:val=""/>
+      <w:lvlJc w:val="left"/>
+      <w:pPr>
+        <w:tabs>
+          <w:tab w:val="num" w:pos="2880"/>
+        </w:tabs>
+        <w:ind w:left="2880" w:hanging="360"/>
+      </w:pPr>
+      <w:rPr>
+        <w:rFonts w:ascii="Wingdings" w:hAnsi="Wingdings" w:hint="default"/>
+        <w:sz w:val="20"/>
+      </w:rPr>
+    </w:lvl>
+    <w:lvl w:ilvl="4" w:tentative="1">
+      <w:start w:val="1"/>
+      <w:numFmt w:val="bullet"/>
+      <w:lvlText w:val=""/>
+      <w:lvlJc w:val="left"/>
+      <w:pPr>
+        <w:tabs>
+          <w:tab w:val="num" w:pos="3600"/>
+        </w:tabs>
+        <w:ind w:left="3600" w:hanging="360"/>
+      </w:pPr>
+      <w:rPr>
+        <w:rFonts w:ascii="Wingdings" w:hAnsi="Wingdings" w:hint="default"/>
+        <w:sz w:val="20"/>
+      </w:rPr>
+    </w:lvl>
+    <w:lvl w:ilvl="5" w:tentative="1">
+      <w:start w:val="1"/>
+      <w:numFmt w:val="bullet"/>
+      <w:lvlText w:val=""/>
+      <w:lvlJc w:val="left"/>
+      <w:pPr>
+        <w:tabs>
+          <w:tab w:val="num" w:pos="4320"/>
+        </w:tabs>
+        <w:ind w:left="4320" w:hanging="360"/>
+      </w:pPr>
+      <w:rPr>
+        <w:rFonts w:ascii="Wingdings" w:hAnsi="Wingdings" w:hint="default"/>
+        <w:sz w:val="20"/>
+      </w:rPr>
+    </w:lvl>
+    <w:lvl w:ilvl="6" w:tentative="1">
+      <w:start w:val="1"/>
+      <w:numFmt w:val="bullet"/>
+      <w:lvlText w:val=""/>
+      <w:lvlJc w:val="left"/>
+      <w:pPr>
+        <w:tabs>
+          <w:tab w:val="num" w:pos="5040"/>
+        </w:tabs>
+        <w:ind w:left="5040" w:hanging="360"/>
+      </w:pPr>
+      <w:rPr>
+        <w:rFonts w:ascii="Wingdings" w:hAnsi="Wingdings" w:hint="default"/>
+        <w:sz w:val="20"/>
+      </w:rPr>
+    </w:lvl>
+    <w:lvl w:ilvl="7" w:tentative="1">
+      <w:start w:val="1"/>
+      <w:numFmt w:val="bullet"/>
+      <w:lvlText w:val=""/>
+      <w:lvlJc w:val="left"/>
+      <w:pPr>
+        <w:tabs>
+          <w:tab w:val="num" w:pos="5760"/>
+        </w:tabs>
+        <w:ind w:left="5760" w:hanging="360"/>
+      </w:pPr>
+      <w:rPr>
+        <w:rFonts w:ascii="Wingdings" w:hAnsi="Wingdings" w:hint="default"/>
+        <w:sz w:val="20"/>
+      </w:rPr>
+    </w:lvl>
+    <w:lvl w:ilvl="8" w:tentative="1">
+      <w:start w:val="1"/>
+      <w:numFmt w:val="bullet"/>
+      <w:lvlText w:val=""/>
+      <w:lvlJc w:val="left"/>
+      <w:pPr>
+        <w:tabs>
+          <w:tab w:val="num" w:pos="6480"/>
+        </w:tabs>
+        <w:ind w:left="6480" w:hanging="360"/>
+      </w:pPr>
+      <w:rPr>
+        <w:rFonts w:ascii="Wingdings" w:hAnsi="Wingdings" w:hint="default"/>
+        <w:sz w:val="20"/>
+      </w:rPr>
+    </w:lvl>
+  </w:abstractNum>
+  <w:abstractNum w:abstractNumId="22">
     <w:nsid w:val="5D55623A"/>
     <w:multiLevelType w:val="hybridMultilevel"/>
     <w:tmpl w:val="2C7CE5A2"/>
@@ -4325,7 +4613,305 @@
       </w:rPr>
     </w:lvl>
   </w:abstractNum>
-  <w:abstractNum w:abstractNumId="16">
+  <w:abstractNum w:abstractNumId="23">
+    <w:nsid w:val="64BF2D72"/>
+    <w:multiLevelType w:val="multilevel"/>
+    <w:tmpl w:val="3DCC26BC"/>
+    <w:lvl w:ilvl="0">
+      <w:start w:val="1"/>
+      <w:numFmt w:val="bullet"/>
+      <w:lvlText w:val=""/>
+      <w:lvlJc w:val="left"/>
+      <w:pPr>
+        <w:tabs>
+          <w:tab w:val="num" w:pos="720"/>
+        </w:tabs>
+        <w:ind w:left="720" w:hanging="360"/>
+      </w:pPr>
+      <w:rPr>
+        <w:rFonts w:ascii="Symbol" w:hAnsi="Symbol" w:hint="default"/>
+        <w:sz w:val="20"/>
+      </w:rPr>
+    </w:lvl>
+    <w:lvl w:ilvl="1" w:tentative="1">
+      <w:start w:val="1"/>
+      <w:numFmt w:val="bullet"/>
+      <w:lvlText w:val="o"/>
+      <w:lvlJc w:val="left"/>
+      <w:pPr>
+        <w:tabs>
+          <w:tab w:val="num" w:pos="1440"/>
+        </w:tabs>
+        <w:ind w:left="1440" w:hanging="360"/>
+      </w:pPr>
+      <w:rPr>
+        <w:rFonts w:ascii="Courier New" w:hAnsi="Courier New" w:hint="default"/>
+        <w:sz w:val="20"/>
+      </w:rPr>
+    </w:lvl>
+    <w:lvl w:ilvl="2" w:tentative="1">
+      <w:start w:val="1"/>
+      <w:numFmt w:val="bullet"/>
+      <w:lvlText w:val=""/>
+      <w:lvlJc w:val="left"/>
+      <w:pPr>
+        <w:tabs>
+          <w:tab w:val="num" w:pos="2160"/>
+        </w:tabs>
+        <w:ind w:left="2160" w:hanging="360"/>
+      </w:pPr>
+      <w:rPr>
+        <w:rFonts w:ascii="Wingdings" w:hAnsi="Wingdings" w:hint="default"/>
+        <w:sz w:val="20"/>
+      </w:rPr>
+    </w:lvl>
+    <w:lvl w:ilvl="3" w:tentative="1">
+      <w:start w:val="1"/>
+      <w:numFmt w:val="bullet"/>
+      <w:lvlText w:val=""/>
+      <w:lvlJc w:val="left"/>
+      <w:pPr>
+        <w:tabs>
+          <w:tab w:val="num" w:pos="2880"/>
+        </w:tabs>
+        <w:ind w:left="2880" w:hanging="360"/>
+      </w:pPr>
+      <w:rPr>
+        <w:rFonts w:ascii="Wingdings" w:hAnsi="Wingdings" w:hint="default"/>
+        <w:sz w:val="20"/>
+      </w:rPr>
+    </w:lvl>
+    <w:lvl w:ilvl="4" w:tentative="1">
+      <w:start w:val="1"/>
+      <w:numFmt w:val="bullet"/>
+      <w:lvlText w:val=""/>
+      <w:lvlJc w:val="left"/>
+      <w:pPr>
+        <w:tabs>
+          <w:tab w:val="num" w:pos="3600"/>
+        </w:tabs>
+        <w:ind w:left="3600" w:hanging="360"/>
+      </w:pPr>
+      <w:rPr>
+        <w:rFonts w:ascii="Wingdings" w:hAnsi="Wingdings" w:hint="default"/>
+        <w:sz w:val="20"/>
+      </w:rPr>
+    </w:lvl>
+    <w:lvl w:ilvl="5" w:tentative="1">
+      <w:start w:val="1"/>
+      <w:numFmt w:val="bullet"/>
+      <w:lvlText w:val=""/>
+      <w:lvlJc w:val="left"/>
+      <w:pPr>
+        <w:tabs>
+          <w:tab w:val="num" w:pos="4320"/>
+        </w:tabs>
+        <w:ind w:left="4320" w:hanging="360"/>
+      </w:pPr>
+      <w:rPr>
+        <w:rFonts w:ascii="Wingdings" w:hAnsi="Wingdings" w:hint="default"/>
+        <w:sz w:val="20"/>
+      </w:rPr>
+    </w:lvl>
+    <w:lvl w:ilvl="6" w:tentative="1">
+      <w:start w:val="1"/>
+      <w:numFmt w:val="bullet"/>
+      <w:lvlText w:val=""/>
+      <w:lvlJc w:val="left"/>
+      <w:pPr>
+        <w:tabs>
+          <w:tab w:val="num" w:pos="5040"/>
+        </w:tabs>
+        <w:ind w:left="5040" w:hanging="360"/>
+      </w:pPr>
+      <w:rPr>
+        <w:rFonts w:ascii="Wingdings" w:hAnsi="Wingdings" w:hint="default"/>
+        <w:sz w:val="20"/>
+      </w:rPr>
+    </w:lvl>
+    <w:lvl w:ilvl="7" w:tentative="1">
+      <w:start w:val="1"/>
+      <w:numFmt w:val="bullet"/>
+      <w:lvlText w:val=""/>
+      <w:lvlJc w:val="left"/>
+      <w:pPr>
+        <w:tabs>
+          <w:tab w:val="num" w:pos="5760"/>
+        </w:tabs>
+        <w:ind w:left="5760" w:hanging="360"/>
+      </w:pPr>
+      <w:rPr>
+        <w:rFonts w:ascii="Wingdings" w:hAnsi="Wingdings" w:hint="default"/>
+        <w:sz w:val="20"/>
+      </w:rPr>
+    </w:lvl>
+    <w:lvl w:ilvl="8" w:tentative="1">
+      <w:start w:val="1"/>
+      <w:numFmt w:val="bullet"/>
+      <w:lvlText w:val=""/>
+      <w:lvlJc w:val="left"/>
+      <w:pPr>
+        <w:tabs>
+          <w:tab w:val="num" w:pos="6480"/>
+        </w:tabs>
+        <w:ind w:left="6480" w:hanging="360"/>
+      </w:pPr>
+      <w:rPr>
+        <w:rFonts w:ascii="Wingdings" w:hAnsi="Wingdings" w:hint="default"/>
+        <w:sz w:val="20"/>
+      </w:rPr>
+    </w:lvl>
+  </w:abstractNum>
+  <w:abstractNum w:abstractNumId="24">
+    <w:nsid w:val="652E737C"/>
+    <w:multiLevelType w:val="multilevel"/>
+    <w:tmpl w:val="3EE2BC78"/>
+    <w:lvl w:ilvl="0">
+      <w:start w:val="1"/>
+      <w:numFmt w:val="bullet"/>
+      <w:lvlText w:val=""/>
+      <w:lvlJc w:val="left"/>
+      <w:pPr>
+        <w:tabs>
+          <w:tab w:val="num" w:pos="720"/>
+        </w:tabs>
+        <w:ind w:left="720" w:hanging="360"/>
+      </w:pPr>
+      <w:rPr>
+        <w:rFonts w:ascii="Symbol" w:hAnsi="Symbol" w:hint="default"/>
+        <w:sz w:val="20"/>
+      </w:rPr>
+    </w:lvl>
+    <w:lvl w:ilvl="1" w:tentative="1">
+      <w:start w:val="1"/>
+      <w:numFmt w:val="bullet"/>
+      <w:lvlText w:val="o"/>
+      <w:lvlJc w:val="left"/>
+      <w:pPr>
+        <w:tabs>
+          <w:tab w:val="num" w:pos="1440"/>
+        </w:tabs>
+        <w:ind w:left="1440" w:hanging="360"/>
+      </w:pPr>
+      <w:rPr>
+        <w:rFonts w:ascii="Courier New" w:hAnsi="Courier New" w:hint="default"/>
+        <w:sz w:val="20"/>
+      </w:rPr>
+    </w:lvl>
+    <w:lvl w:ilvl="2" w:tentative="1">
+      <w:start w:val="1"/>
+      <w:numFmt w:val="bullet"/>
+      <w:lvlText w:val=""/>
+      <w:lvlJc w:val="left"/>
+      <w:pPr>
+        <w:tabs>
+          <w:tab w:val="num" w:pos="2160"/>
+        </w:tabs>
+        <w:ind w:left="2160" w:hanging="360"/>
+      </w:pPr>
+      <w:rPr>
+        <w:rFonts w:ascii="Wingdings" w:hAnsi="Wingdings" w:hint="default"/>
+        <w:sz w:val="20"/>
+      </w:rPr>
+    </w:lvl>
+    <w:lvl w:ilvl="3" w:tentative="1">
+      <w:start w:val="1"/>
+      <w:numFmt w:val="bullet"/>
+      <w:lvlText w:val=""/>
+      <w:lvlJc w:val="left"/>
+      <w:pPr>
+        <w:tabs>
+          <w:tab w:val="num" w:pos="2880"/>
+        </w:tabs>
+        <w:ind w:left="2880" w:hanging="360"/>
+      </w:pPr>
+      <w:rPr>
+        <w:rFonts w:ascii="Wingdings" w:hAnsi="Wingdings" w:hint="default"/>
+        <w:sz w:val="20"/>
+      </w:rPr>
+    </w:lvl>
+    <w:lvl w:ilvl="4" w:tentative="1">
+      <w:start w:val="1"/>
+      <w:numFmt w:val="bullet"/>
+      <w:lvlText w:val=""/>
+      <w:lvlJc w:val="left"/>
+      <w:pPr>
+        <w:tabs>
+          <w:tab w:val="num" w:pos="3600"/>
+        </w:tabs>
+        <w:ind w:left="3600" w:hanging="360"/>
+      </w:pPr>
+      <w:rPr>
+        <w:rFonts w:ascii="Wingdings" w:hAnsi="Wingdings" w:hint="default"/>
+        <w:sz w:val="20"/>
+      </w:rPr>
+    </w:lvl>
+    <w:lvl w:ilvl="5" w:tentative="1">
+      <w:start w:val="1"/>
+      <w:numFmt w:val="bullet"/>
+      <w:lvlText w:val=""/>
+      <w:lvlJc w:val="left"/>
+      <w:pPr>
+        <w:tabs>
+          <w:tab w:val="num" w:pos="4320"/>
+        </w:tabs>
+        <w:ind w:left="4320" w:hanging="360"/>
+      </w:pPr>
+      <w:rPr>
+        <w:rFonts w:ascii="Wingdings" w:hAnsi="Wingdings" w:hint="default"/>
+        <w:sz w:val="20"/>
+      </w:rPr>
+    </w:lvl>
+    <w:lvl w:ilvl="6" w:tentative="1">
+      <w:start w:val="1"/>
+      <w:numFmt w:val="bullet"/>
+      <w:lvlText w:val=""/>
+      <w:lvlJc w:val="left"/>
+      <w:pPr>
+        <w:tabs>
+          <w:tab w:val="num" w:pos="5040"/>
+        </w:tabs>
+        <w:ind w:left="5040" w:hanging="360"/>
+      </w:pPr>
+      <w:rPr>
+        <w:rFonts w:ascii="Wingdings" w:hAnsi="Wingdings" w:hint="default"/>
+        <w:sz w:val="20"/>
+      </w:rPr>
+    </w:lvl>
+    <w:lvl w:ilvl="7" w:tentative="1">
+      <w:start w:val="1"/>
+      <w:numFmt w:val="bullet"/>
+      <w:lvlText w:val=""/>
+      <w:lvlJc w:val="left"/>
+      <w:pPr>
+        <w:tabs>
+          <w:tab w:val="num" w:pos="5760"/>
+        </w:tabs>
+        <w:ind w:left="5760" w:hanging="360"/>
+      </w:pPr>
+      <w:rPr>
+        <w:rFonts w:ascii="Wingdings" w:hAnsi="Wingdings" w:hint="default"/>
+        <w:sz w:val="20"/>
+      </w:rPr>
+    </w:lvl>
+    <w:lvl w:ilvl="8" w:tentative="1">
+      <w:start w:val="1"/>
+      <w:numFmt w:val="bullet"/>
+      <w:lvlText w:val=""/>
+      <w:lvlJc w:val="left"/>
+      <w:pPr>
+        <w:tabs>
+          <w:tab w:val="num" w:pos="6480"/>
+        </w:tabs>
+        <w:ind w:left="6480" w:hanging="360"/>
+      </w:pPr>
+      <w:rPr>
+        <w:rFonts w:ascii="Wingdings" w:hAnsi="Wingdings" w:hint="default"/>
+        <w:sz w:val="20"/>
+      </w:rPr>
+    </w:lvl>
+  </w:abstractNum>
+  <w:abstractNum w:abstractNumId="25">
     <w:nsid w:val="66714762"/>
     <w:multiLevelType w:val="multilevel"/>
     <w:tmpl w:val="7506F420"/>
@@ -4474,7 +5060,454 @@
       </w:rPr>
     </w:lvl>
   </w:abstractNum>
-  <w:abstractNum w:abstractNumId="17">
+  <w:abstractNum w:abstractNumId="26">
+    <w:nsid w:val="68426B2E"/>
+    <w:multiLevelType w:val="multilevel"/>
+    <w:tmpl w:val="1778BCDA"/>
+    <w:lvl w:ilvl="0">
+      <w:start w:val="1"/>
+      <w:numFmt w:val="bullet"/>
+      <w:lvlText w:val=""/>
+      <w:lvlJc w:val="left"/>
+      <w:pPr>
+        <w:tabs>
+          <w:tab w:val="num" w:pos="720"/>
+        </w:tabs>
+        <w:ind w:left="720" w:hanging="360"/>
+      </w:pPr>
+      <w:rPr>
+        <w:rFonts w:ascii="Symbol" w:hAnsi="Symbol" w:hint="default"/>
+        <w:sz w:val="20"/>
+      </w:rPr>
+    </w:lvl>
+    <w:lvl w:ilvl="1" w:tentative="1">
+      <w:start w:val="1"/>
+      <w:numFmt w:val="bullet"/>
+      <w:lvlText w:val="o"/>
+      <w:lvlJc w:val="left"/>
+      <w:pPr>
+        <w:tabs>
+          <w:tab w:val="num" w:pos="1440"/>
+        </w:tabs>
+        <w:ind w:left="1440" w:hanging="360"/>
+      </w:pPr>
+      <w:rPr>
+        <w:rFonts w:ascii="Courier New" w:hAnsi="Courier New" w:hint="default"/>
+        <w:sz w:val="20"/>
+      </w:rPr>
+    </w:lvl>
+    <w:lvl w:ilvl="2" w:tentative="1">
+      <w:start w:val="1"/>
+      <w:numFmt w:val="bullet"/>
+      <w:lvlText w:val=""/>
+      <w:lvlJc w:val="left"/>
+      <w:pPr>
+        <w:tabs>
+          <w:tab w:val="num" w:pos="2160"/>
+        </w:tabs>
+        <w:ind w:left="2160" w:hanging="360"/>
+      </w:pPr>
+      <w:rPr>
+        <w:rFonts w:ascii="Wingdings" w:hAnsi="Wingdings" w:hint="default"/>
+        <w:sz w:val="20"/>
+      </w:rPr>
+    </w:lvl>
+    <w:lvl w:ilvl="3" w:tentative="1">
+      <w:start w:val="1"/>
+      <w:numFmt w:val="bullet"/>
+      <w:lvlText w:val=""/>
+      <w:lvlJc w:val="left"/>
+      <w:pPr>
+        <w:tabs>
+          <w:tab w:val="num" w:pos="2880"/>
+        </w:tabs>
+        <w:ind w:left="2880" w:hanging="360"/>
+      </w:pPr>
+      <w:rPr>
+        <w:rFonts w:ascii="Wingdings" w:hAnsi="Wingdings" w:hint="default"/>
+        <w:sz w:val="20"/>
+      </w:rPr>
+    </w:lvl>
+    <w:lvl w:ilvl="4" w:tentative="1">
+      <w:start w:val="1"/>
+      <w:numFmt w:val="bullet"/>
+      <w:lvlText w:val=""/>
+      <w:lvlJc w:val="left"/>
+      <w:pPr>
+        <w:tabs>
+          <w:tab w:val="num" w:pos="3600"/>
+        </w:tabs>
+        <w:ind w:left="3600" w:hanging="360"/>
+      </w:pPr>
+      <w:rPr>
+        <w:rFonts w:ascii="Wingdings" w:hAnsi="Wingdings" w:hint="default"/>
+        <w:sz w:val="20"/>
+      </w:rPr>
+    </w:lvl>
+    <w:lvl w:ilvl="5" w:tentative="1">
+      <w:start w:val="1"/>
+      <w:numFmt w:val="bullet"/>
+      <w:lvlText w:val=""/>
+      <w:lvlJc w:val="left"/>
+      <w:pPr>
+        <w:tabs>
+          <w:tab w:val="num" w:pos="4320"/>
+        </w:tabs>
+        <w:ind w:left="4320" w:hanging="360"/>
+      </w:pPr>
+      <w:rPr>
+        <w:rFonts w:ascii="Wingdings" w:hAnsi="Wingdings" w:hint="default"/>
+        <w:sz w:val="20"/>
+      </w:rPr>
+    </w:lvl>
+    <w:lvl w:ilvl="6" w:tentative="1">
+      <w:start w:val="1"/>
+      <w:numFmt w:val="bullet"/>
+      <w:lvlText w:val=""/>
+      <w:lvlJc w:val="left"/>
+      <w:pPr>
+        <w:tabs>
+          <w:tab w:val="num" w:pos="5040"/>
+        </w:tabs>
+        <w:ind w:left="5040" w:hanging="360"/>
+      </w:pPr>
+      <w:rPr>
+        <w:rFonts w:ascii="Wingdings" w:hAnsi="Wingdings" w:hint="default"/>
+        <w:sz w:val="20"/>
+      </w:rPr>
+    </w:lvl>
+    <w:lvl w:ilvl="7" w:tentative="1">
+      <w:start w:val="1"/>
+      <w:numFmt w:val="bullet"/>
+      <w:lvlText w:val=""/>
+      <w:lvlJc w:val="left"/>
+      <w:pPr>
+        <w:tabs>
+          <w:tab w:val="num" w:pos="5760"/>
+        </w:tabs>
+        <w:ind w:left="5760" w:hanging="360"/>
+      </w:pPr>
+      <w:rPr>
+        <w:rFonts w:ascii="Wingdings" w:hAnsi="Wingdings" w:hint="default"/>
+        <w:sz w:val="20"/>
+      </w:rPr>
+    </w:lvl>
+    <w:lvl w:ilvl="8" w:tentative="1">
+      <w:start w:val="1"/>
+      <w:numFmt w:val="bullet"/>
+      <w:lvlText w:val=""/>
+      <w:lvlJc w:val="left"/>
+      <w:pPr>
+        <w:tabs>
+          <w:tab w:val="num" w:pos="6480"/>
+        </w:tabs>
+        <w:ind w:left="6480" w:hanging="360"/>
+      </w:pPr>
+      <w:rPr>
+        <w:rFonts w:ascii="Wingdings" w:hAnsi="Wingdings" w:hint="default"/>
+        <w:sz w:val="20"/>
+      </w:rPr>
+    </w:lvl>
+  </w:abstractNum>
+  <w:abstractNum w:abstractNumId="27">
+    <w:nsid w:val="6F474094"/>
+    <w:multiLevelType w:val="multilevel"/>
+    <w:tmpl w:val="7128AD84"/>
+    <w:lvl w:ilvl="0">
+      <w:start w:val="1"/>
+      <w:numFmt w:val="bullet"/>
+      <w:lvlText w:val=""/>
+      <w:lvlJc w:val="left"/>
+      <w:pPr>
+        <w:tabs>
+          <w:tab w:val="num" w:pos="720"/>
+        </w:tabs>
+        <w:ind w:left="720" w:hanging="360"/>
+      </w:pPr>
+      <w:rPr>
+        <w:rFonts w:ascii="Symbol" w:hAnsi="Symbol" w:hint="default"/>
+        <w:sz w:val="20"/>
+      </w:rPr>
+    </w:lvl>
+    <w:lvl w:ilvl="1" w:tentative="1">
+      <w:start w:val="1"/>
+      <w:numFmt w:val="bullet"/>
+      <w:lvlText w:val="o"/>
+      <w:lvlJc w:val="left"/>
+      <w:pPr>
+        <w:tabs>
+          <w:tab w:val="num" w:pos="1440"/>
+        </w:tabs>
+        <w:ind w:left="1440" w:hanging="360"/>
+      </w:pPr>
+      <w:rPr>
+        <w:rFonts w:ascii="Courier New" w:hAnsi="Courier New" w:hint="default"/>
+        <w:sz w:val="20"/>
+      </w:rPr>
+    </w:lvl>
+    <w:lvl w:ilvl="2" w:tentative="1">
+      <w:start w:val="1"/>
+      <w:numFmt w:val="bullet"/>
+      <w:lvlText w:val=""/>
+      <w:lvlJc w:val="left"/>
+      <w:pPr>
+        <w:tabs>
+          <w:tab w:val="num" w:pos="2160"/>
+        </w:tabs>
+        <w:ind w:left="2160" w:hanging="360"/>
+      </w:pPr>
+      <w:rPr>
+        <w:rFonts w:ascii="Wingdings" w:hAnsi="Wingdings" w:hint="default"/>
+        <w:sz w:val="20"/>
+      </w:rPr>
+    </w:lvl>
+    <w:lvl w:ilvl="3" w:tentative="1">
+      <w:start w:val="1"/>
+      <w:numFmt w:val="bullet"/>
+      <w:lvlText w:val=""/>
+      <w:lvlJc w:val="left"/>
+      <w:pPr>
+        <w:tabs>
+          <w:tab w:val="num" w:pos="2880"/>
+        </w:tabs>
+        <w:ind w:left="2880" w:hanging="360"/>
+      </w:pPr>
+      <w:rPr>
+        <w:rFonts w:ascii="Wingdings" w:hAnsi="Wingdings" w:hint="default"/>
+        <w:sz w:val="20"/>
+      </w:rPr>
+    </w:lvl>
+    <w:lvl w:ilvl="4" w:tentative="1">
+      <w:start w:val="1"/>
+      <w:numFmt w:val="bullet"/>
+      <w:lvlText w:val=""/>
+      <w:lvlJc w:val="left"/>
+      <w:pPr>
+        <w:tabs>
+          <w:tab w:val="num" w:pos="3600"/>
+        </w:tabs>
+        <w:ind w:left="3600" w:hanging="360"/>
+      </w:pPr>
+      <w:rPr>
+        <w:rFonts w:ascii="Wingdings" w:hAnsi="Wingdings" w:hint="default"/>
+        <w:sz w:val="20"/>
+      </w:rPr>
+    </w:lvl>
+    <w:lvl w:ilvl="5" w:tentative="1">
+      <w:start w:val="1"/>
+      <w:numFmt w:val="bullet"/>
+      <w:lvlText w:val=""/>
+      <w:lvlJc w:val="left"/>
+      <w:pPr>
+        <w:tabs>
+          <w:tab w:val="num" w:pos="4320"/>
+        </w:tabs>
+        <w:ind w:left="4320" w:hanging="360"/>
+      </w:pPr>
+      <w:rPr>
+        <w:rFonts w:ascii="Wingdings" w:hAnsi="Wingdings" w:hint="default"/>
+        <w:sz w:val="20"/>
+      </w:rPr>
+    </w:lvl>
+    <w:lvl w:ilvl="6" w:tentative="1">
+      <w:start w:val="1"/>
+      <w:numFmt w:val="bullet"/>
+      <w:lvlText w:val=""/>
+      <w:lvlJc w:val="left"/>
+      <w:pPr>
+        <w:tabs>
+          <w:tab w:val="num" w:pos="5040"/>
+        </w:tabs>
+        <w:ind w:left="5040" w:hanging="360"/>
+      </w:pPr>
+      <w:rPr>
+        <w:rFonts w:ascii="Wingdings" w:hAnsi="Wingdings" w:hint="default"/>
+        <w:sz w:val="20"/>
+      </w:rPr>
+    </w:lvl>
+    <w:lvl w:ilvl="7" w:tentative="1">
+      <w:start w:val="1"/>
+      <w:numFmt w:val="bullet"/>
+      <w:lvlText w:val=""/>
+      <w:lvlJc w:val="left"/>
+      <w:pPr>
+        <w:tabs>
+          <w:tab w:val="num" w:pos="5760"/>
+        </w:tabs>
+        <w:ind w:left="5760" w:hanging="360"/>
+      </w:pPr>
+      <w:rPr>
+        <w:rFonts w:ascii="Wingdings" w:hAnsi="Wingdings" w:hint="default"/>
+        <w:sz w:val="20"/>
+      </w:rPr>
+    </w:lvl>
+    <w:lvl w:ilvl="8" w:tentative="1">
+      <w:start w:val="1"/>
+      <w:numFmt w:val="bullet"/>
+      <w:lvlText w:val=""/>
+      <w:lvlJc w:val="left"/>
+      <w:pPr>
+        <w:tabs>
+          <w:tab w:val="num" w:pos="6480"/>
+        </w:tabs>
+        <w:ind w:left="6480" w:hanging="360"/>
+      </w:pPr>
+      <w:rPr>
+        <w:rFonts w:ascii="Wingdings" w:hAnsi="Wingdings" w:hint="default"/>
+        <w:sz w:val="20"/>
+      </w:rPr>
+    </w:lvl>
+  </w:abstractNum>
+  <w:abstractNum w:abstractNumId="28">
+    <w:nsid w:val="73671785"/>
+    <w:multiLevelType w:val="multilevel"/>
+    <w:tmpl w:val="F9ACDA2E"/>
+    <w:lvl w:ilvl="0">
+      <w:start w:val="1"/>
+      <w:numFmt w:val="bullet"/>
+      <w:lvlText w:val=""/>
+      <w:lvlJc w:val="left"/>
+      <w:pPr>
+        <w:tabs>
+          <w:tab w:val="num" w:pos="720"/>
+        </w:tabs>
+        <w:ind w:left="720" w:hanging="360"/>
+      </w:pPr>
+      <w:rPr>
+        <w:rFonts w:ascii="Symbol" w:hAnsi="Symbol" w:hint="default"/>
+        <w:sz w:val="20"/>
+      </w:rPr>
+    </w:lvl>
+    <w:lvl w:ilvl="1" w:tentative="1">
+      <w:start w:val="1"/>
+      <w:numFmt w:val="bullet"/>
+      <w:lvlText w:val="o"/>
+      <w:lvlJc w:val="left"/>
+      <w:pPr>
+        <w:tabs>
+          <w:tab w:val="num" w:pos="1440"/>
+        </w:tabs>
+        <w:ind w:left="1440" w:hanging="360"/>
+      </w:pPr>
+      <w:rPr>
+        <w:rFonts w:ascii="Courier New" w:hAnsi="Courier New" w:hint="default"/>
+        <w:sz w:val="20"/>
+      </w:rPr>
+    </w:lvl>
+    <w:lvl w:ilvl="2" w:tentative="1">
+      <w:start w:val="1"/>
+      <w:numFmt w:val="bullet"/>
+      <w:lvlText w:val=""/>
+      <w:lvlJc w:val="left"/>
+      <w:pPr>
+        <w:tabs>
+          <w:tab w:val="num" w:pos="2160"/>
+        </w:tabs>
+        <w:ind w:left="2160" w:hanging="360"/>
+      </w:pPr>
+      <w:rPr>
+        <w:rFonts w:ascii="Wingdings" w:hAnsi="Wingdings" w:hint="default"/>
+        <w:sz w:val="20"/>
+      </w:rPr>
+    </w:lvl>
+    <w:lvl w:ilvl="3" w:tentative="1">
+      <w:start w:val="1"/>
+      <w:numFmt w:val="bullet"/>
+      <w:lvlText w:val=""/>
+      <w:lvlJc w:val="left"/>
+      <w:pPr>
+        <w:tabs>
+          <w:tab w:val="num" w:pos="2880"/>
+        </w:tabs>
+        <w:ind w:left="2880" w:hanging="360"/>
+      </w:pPr>
+      <w:rPr>
+        <w:rFonts w:ascii="Wingdings" w:hAnsi="Wingdings" w:hint="default"/>
+        <w:sz w:val="20"/>
+      </w:rPr>
+    </w:lvl>
+    <w:lvl w:ilvl="4" w:tentative="1">
+      <w:start w:val="1"/>
+      <w:numFmt w:val="bullet"/>
+      <w:lvlText w:val=""/>
+      <w:lvlJc w:val="left"/>
+      <w:pPr>
+        <w:tabs>
+          <w:tab w:val="num" w:pos="3600"/>
+        </w:tabs>
+        <w:ind w:left="3600" w:hanging="360"/>
+      </w:pPr>
+      <w:rPr>
+        <w:rFonts w:ascii="Wingdings" w:hAnsi="Wingdings" w:hint="default"/>
+        <w:sz w:val="20"/>
+      </w:rPr>
+    </w:lvl>
+    <w:lvl w:ilvl="5" w:tentative="1">
+      <w:start w:val="1"/>
+      <w:numFmt w:val="bullet"/>
+      <w:lvlText w:val=""/>
+      <w:lvlJc w:val="left"/>
+      <w:pPr>
+        <w:tabs>
+          <w:tab w:val="num" w:pos="4320"/>
+        </w:tabs>
+        <w:ind w:left="4320" w:hanging="360"/>
+      </w:pPr>
+      <w:rPr>
+        <w:rFonts w:ascii="Wingdings" w:hAnsi="Wingdings" w:hint="default"/>
+        <w:sz w:val="20"/>
+      </w:rPr>
+    </w:lvl>
+    <w:lvl w:ilvl="6" w:tentative="1">
+      <w:start w:val="1"/>
+      <w:numFmt w:val="bullet"/>
+      <w:lvlText w:val=""/>
+      <w:lvlJc w:val="left"/>
+      <w:pPr>
+        <w:tabs>
+          <w:tab w:val="num" w:pos="5040"/>
+        </w:tabs>
+        <w:ind w:left="5040" w:hanging="360"/>
+      </w:pPr>
+      <w:rPr>
+        <w:rFonts w:ascii="Wingdings" w:hAnsi="Wingdings" w:hint="default"/>
+        <w:sz w:val="20"/>
+      </w:rPr>
+    </w:lvl>
+    <w:lvl w:ilvl="7" w:tentative="1">
+      <w:start w:val="1"/>
+      <w:numFmt w:val="bullet"/>
+      <w:lvlText w:val=""/>
+      <w:lvlJc w:val="left"/>
+      <w:pPr>
+        <w:tabs>
+          <w:tab w:val="num" w:pos="5760"/>
+        </w:tabs>
+        <w:ind w:left="5760" w:hanging="360"/>
+      </w:pPr>
+      <w:rPr>
+        <w:rFonts w:ascii="Wingdings" w:hAnsi="Wingdings" w:hint="default"/>
+        <w:sz w:val="20"/>
+      </w:rPr>
+    </w:lvl>
+    <w:lvl w:ilvl="8" w:tentative="1">
+      <w:start w:val="1"/>
+      <w:numFmt w:val="bullet"/>
+      <w:lvlText w:val=""/>
+      <w:lvlJc w:val="left"/>
+      <w:pPr>
+        <w:tabs>
+          <w:tab w:val="num" w:pos="6480"/>
+        </w:tabs>
+        <w:ind w:left="6480" w:hanging="360"/>
+      </w:pPr>
+      <w:rPr>
+        <w:rFonts w:ascii="Wingdings" w:hAnsi="Wingdings" w:hint="default"/>
+        <w:sz w:val="20"/>
+      </w:rPr>
+    </w:lvl>
+  </w:abstractNum>
+  <w:abstractNum w:abstractNumId="29">
     <w:nsid w:val="7C9D70A3"/>
     <w:multiLevelType w:val="multilevel"/>
     <w:tmpl w:val="DDE65FCE"/>
@@ -4623,7 +5656,7 @@
       </w:rPr>
     </w:lvl>
   </w:abstractNum>
-  <w:abstractNum w:abstractNumId="18">
+  <w:abstractNum w:abstractNumId="30">
     <w:nsid w:val="7CD425DB"/>
     <w:multiLevelType w:val="multilevel"/>
     <w:tmpl w:val="D5BC1B00"/>
@@ -4785,49 +5818,85 @@
     <w:abstractNumId w:val="0"/>
   </w:num>
   <w:num w:numId="5">
+    <w:abstractNumId w:val="22"/>
+  </w:num>
+  <w:num w:numId="6">
     <w:abstractNumId w:val="15"/>
   </w:num>
-  <w:num w:numId="6">
-    <w:abstractNumId w:val="12"/>
+  <w:num w:numId="7">
+    <w:abstractNumId w:val="25"/>
   </w:num>
-  <w:num w:numId="7">
+  <w:num w:numId="8">
+    <w:abstractNumId w:val="7"/>
+  </w:num>
+  <w:num w:numId="9">
+    <w:abstractNumId w:val="20"/>
+  </w:num>
+  <w:num w:numId="10">
+    <w:abstractNumId w:val="29"/>
+  </w:num>
+  <w:num w:numId="11">
     <w:abstractNumId w:val="16"/>
   </w:num>
-  <w:num w:numId="8">
-    <w:abstractNumId w:val="6"/>
-  </w:num>
-  <w:num w:numId="9">
-    <w:abstractNumId w:val="14"/>
-  </w:num>
-  <w:num w:numId="10">
-    <w:abstractNumId w:val="17"/>
-  </w:num>
-  <w:num w:numId="11">
-    <w:abstractNumId w:val="13"/>
-  </w:num>
   <w:num w:numId="12">
-    <w:abstractNumId w:val="7"/>
+    <w:abstractNumId w:val="8"/>
   </w:num>
   <w:num w:numId="13">
     <w:abstractNumId w:val="4"/>
   </w:num>
   <w:num w:numId="14">
+    <w:abstractNumId w:val="13"/>
+  </w:num>
+  <w:num w:numId="15">
     <w:abstractNumId w:val="10"/>
   </w:num>
-  <w:num w:numId="15">
+  <w:num w:numId="16">
+    <w:abstractNumId w:val="6"/>
+  </w:num>
+  <w:num w:numId="17">
+    <w:abstractNumId w:val="14"/>
+  </w:num>
+  <w:num w:numId="18">
     <w:abstractNumId w:val="9"/>
   </w:num>
-  <w:num w:numId="16">
+  <w:num w:numId="19">
+    <w:abstractNumId w:val="30"/>
+  </w:num>
+  <w:num w:numId="20">
+    <w:abstractNumId w:val="26"/>
+  </w:num>
+  <w:num w:numId="21">
+    <w:abstractNumId w:val="18"/>
+  </w:num>
+  <w:num w:numId="22">
+    <w:abstractNumId w:val="17"/>
+  </w:num>
+  <w:num w:numId="23">
+    <w:abstractNumId w:val="19"/>
+  </w:num>
+  <w:num w:numId="24">
+    <w:abstractNumId w:val="21"/>
+  </w:num>
+  <w:num w:numId="25">
+    <w:abstractNumId w:val="12"/>
+  </w:num>
+  <w:num w:numId="26">
+    <w:abstractNumId w:val="24"/>
+  </w:num>
+  <w:num w:numId="27">
+    <w:abstractNumId w:val="27"/>
+  </w:num>
+  <w:num w:numId="28">
     <w:abstractNumId w:val="5"/>
   </w:num>
-  <w:num w:numId="17">
+  <w:num w:numId="29">
+    <w:abstractNumId w:val="28"/>
+  </w:num>
+  <w:num w:numId="30">
+    <w:abstractNumId w:val="23"/>
+  </w:num>
+  <w:num w:numId="31">
     <w:abstractNumId w:val="11"/>
-  </w:num>
-  <w:num w:numId="18">
-    <w:abstractNumId w:val="8"/>
-  </w:num>
-  <w:num w:numId="19">
-    <w:abstractNumId w:val="18"/>
   </w:num>
 </w:numbering>
 </file>
@@ -5037,6 +6106,28 @@
       <w:sz w:val="36"/>
       <w:szCs w:val="36"/>
       <w:lang w:eastAsia="en-US"/>
+    </w:rPr>
+  </w:style>
+  <w:style w:type="paragraph" w:styleId="Heading3">
+    <w:name w:val="heading 3"/>
+    <w:basedOn w:val="Normal"/>
+    <w:next w:val="Normal"/>
+    <w:link w:val="Heading3Char"/>
+    <w:uiPriority w:val="9"/>
+    <w:unhideWhenUsed/>
+    <w:qFormat/>
+    <w:rsid w:val="00194512"/>
+    <w:pPr>
+      <w:keepNext/>
+      <w:keepLines/>
+      <w:spacing w:before="200"/>
+      <w:outlineLvl w:val="2"/>
+    </w:pPr>
+    <w:rPr>
+      <w:rFonts w:asciiTheme="majorHAnsi" w:eastAsiaTheme="majorEastAsia" w:hAnsiTheme="majorHAnsi" w:cstheme="majorBidi"/>
+      <w:b/>
+      <w:bCs/>
+      <w:color w:val="4F81BD" w:themeColor="accent1"/>
     </w:rPr>
   </w:style>
   <w:style w:type="paragraph" w:styleId="Heading4">
@@ -5409,6 +6500,23 @@
       <w:iCs/>
     </w:rPr>
   </w:style>
+  <w:style w:type="character" w:customStyle="1" w:styleId="Heading3Char">
+    <w:name w:val="Heading 3 Char"/>
+    <w:basedOn w:val="DefaultParagraphFont"/>
+    <w:link w:val="Heading3"/>
+    <w:uiPriority w:val="9"/>
+    <w:rsid w:val="00194512"/>
+    <w:rPr>
+      <w:rFonts w:asciiTheme="majorHAnsi" w:eastAsiaTheme="majorEastAsia" w:hAnsiTheme="majorHAnsi" w:cstheme="majorBidi"/>
+      <w:b/>
+      <w:bCs/>
+      <w:color w:val="4F81BD" w:themeColor="accent1"/>
+      <w:kern w:val="1"/>
+      <w:sz w:val="24"/>
+      <w:szCs w:val="24"/>
+      <w:lang w:eastAsia="ar-SA"/>
+    </w:rPr>
+  </w:style>
 </w:styles>
 </file>
 
@@ -5617,6 +6725,28 @@
       <w:sz w:val="36"/>
       <w:szCs w:val="36"/>
       <w:lang w:eastAsia="en-US"/>
+    </w:rPr>
+  </w:style>
+  <w:style w:type="paragraph" w:styleId="Heading3">
+    <w:name w:val="heading 3"/>
+    <w:basedOn w:val="Normal"/>
+    <w:next w:val="Normal"/>
+    <w:link w:val="Heading3Char"/>
+    <w:uiPriority w:val="9"/>
+    <w:unhideWhenUsed/>
+    <w:qFormat/>
+    <w:rsid w:val="00194512"/>
+    <w:pPr>
+      <w:keepNext/>
+      <w:keepLines/>
+      <w:spacing w:before="200"/>
+      <w:outlineLvl w:val="2"/>
+    </w:pPr>
+    <w:rPr>
+      <w:rFonts w:asciiTheme="majorHAnsi" w:eastAsiaTheme="majorEastAsia" w:hAnsiTheme="majorHAnsi" w:cstheme="majorBidi"/>
+      <w:b/>
+      <w:bCs/>
+      <w:color w:val="4F81BD" w:themeColor="accent1"/>
     </w:rPr>
   </w:style>
   <w:style w:type="paragraph" w:styleId="Heading4">
@@ -5989,6 +7119,23 @@
       <w:iCs/>
     </w:rPr>
   </w:style>
+  <w:style w:type="character" w:customStyle="1" w:styleId="Heading3Char">
+    <w:name w:val="Heading 3 Char"/>
+    <w:basedOn w:val="DefaultParagraphFont"/>
+    <w:link w:val="Heading3"/>
+    <w:uiPriority w:val="9"/>
+    <w:rsid w:val="00194512"/>
+    <w:rPr>
+      <w:rFonts w:asciiTheme="majorHAnsi" w:eastAsiaTheme="majorEastAsia" w:hAnsiTheme="majorHAnsi" w:cstheme="majorBidi"/>
+      <w:b/>
+      <w:bCs/>
+      <w:color w:val="4F81BD" w:themeColor="accent1"/>
+      <w:kern w:val="1"/>
+      <w:sz w:val="24"/>
+      <w:szCs w:val="24"/>
+      <w:lang w:eastAsia="ar-SA"/>
+    </w:rPr>
+  </w:style>
 </w:styles>
 </file>
 
@@ -6282,7 +7429,7 @@
 </file>
 
 <file path=customXml/itemProps1.xml><?xml version="1.0" encoding="utf-8"?>
-<ds:datastoreItem xmlns:ds="http://schemas.openxmlformats.org/officeDocument/2006/customXml" ds:itemID="{901D914F-CCE0-8948-B08D-EB9C75AF4E1D}">
+<ds:datastoreItem xmlns:ds="http://schemas.openxmlformats.org/officeDocument/2006/customXml" ds:itemID="{5A574396-1ED1-F147-B9E3-B3E3891A33FC}">
   <ds:schemaRefs>
     <ds:schemaRef ds:uri="http://schemas.openxmlformats.org/officeDocument/2006/bibliography"/>
   </ds:schemaRefs>

</xml_diff>